<commit_message>
Aggiornato template-progetto.docx e Traccia.docx
</commit_message>
<xml_diff>
--- a/template-progetto.docx
+++ b/template-progetto.docx
@@ -2574,12 +2574,6 @@
             </w:pPr>
             <w:r>
               <w:rPr>
-                <w:lang w:val="it-IT"/>
-              </w:rPr>
-              <w:tab/>
-            </w:r>
-            <w:r>
-              <w:rPr>
                 <w:rFonts w:eastAsia="Times New Roman"/>
                 <w:szCs w:val="24"/>
                 <w:lang w:val="it-IT" w:eastAsia="it-IT"/>
@@ -3164,7 +3158,6 @@
                         <w:rFonts w:ascii="Cambria Math" w:eastAsia="Times New Roman" w:hAnsi="Cambria Math"/>
                         <w:i/>
                         <w:szCs w:val="24"/>
-                        <w:lang w:eastAsia="it-IT"/>
                       </w:rPr>
                     </m:ctrlPr>
                   </m:funcPr>
@@ -3190,7 +3183,6 @@
                             <w:rFonts w:ascii="Cambria Math" w:eastAsia="Times New Roman" w:hAnsi="Cambria Math"/>
                             <w:i/>
                             <w:szCs w:val="24"/>
-                            <w:lang w:eastAsia="it-IT"/>
                           </w:rPr>
                         </m:ctrlPr>
                       </m:radPr>
@@ -3203,7 +3195,6 @@
                                 <w:rFonts w:ascii="Cambria Math" w:eastAsia="Times New Roman" w:hAnsi="Cambria Math"/>
                                 <w:i/>
                                 <w:szCs w:val="24"/>
-                                <w:lang w:eastAsia="it-IT"/>
                               </w:rPr>
                             </m:ctrlPr>
                           </m:funcPr>
@@ -3215,7 +3206,6 @@
                                     <w:rFonts w:ascii="Cambria Math" w:eastAsia="Times New Roman" w:hAnsi="Cambria Math"/>
                                     <w:i/>
                                     <w:szCs w:val="24"/>
-                                    <w:lang w:eastAsia="it-IT"/>
                                   </w:rPr>
                                 </m:ctrlPr>
                               </m:sSupPr>
@@ -3235,7 +3225,6 @@
                                   <w:rPr>
                                     <w:rFonts w:ascii="Cambria Math" w:eastAsia="Times New Roman" w:hAnsi="Cambria Math"/>
                                     <w:szCs w:val="24"/>
-                                    <w:lang w:eastAsia="it-IT"/>
                                   </w:rPr>
                                 </m:ctrlPr>
                               </m:e>
@@ -3252,7 +3241,6 @@
                                   <w:rPr>
                                     <w:rFonts w:ascii="Cambria Math" w:eastAsia="Times New Roman" w:hAnsi="Cambria Math"/>
                                     <w:szCs w:val="24"/>
-                                    <w:lang w:eastAsia="it-IT"/>
                                   </w:rPr>
                                 </m:ctrlPr>
                               </m:sup>
@@ -3266,7 +3254,6 @@
                                     <w:rFonts w:ascii="Cambria Math" w:eastAsia="Times New Roman" w:hAnsi="Cambria Math"/>
                                     <w:i/>
                                     <w:szCs w:val="24"/>
-                                    <w:lang w:eastAsia="it-IT"/>
                                   </w:rPr>
                                 </m:ctrlPr>
                               </m:dPr>
@@ -3278,7 +3265,6 @@
                                         <w:rFonts w:ascii="Cambria Math" w:eastAsia="Times New Roman" w:hAnsi="Cambria Math"/>
                                         <w:i/>
                                         <w:szCs w:val="24"/>
-                                        <w:lang w:eastAsia="it-IT"/>
                                       </w:rPr>
                                     </m:ctrlPr>
                                   </m:fPr>
@@ -3290,7 +3276,6 @@
                                             <w:rFonts w:ascii="Cambria Math" w:eastAsia="Times New Roman" w:hAnsi="Cambria Math"/>
                                             <w:i/>
                                             <w:szCs w:val="24"/>
-                                            <w:lang w:eastAsia="it-IT"/>
                                           </w:rPr>
                                         </m:ctrlPr>
                                       </m:sSubPr>
@@ -3330,7 +3315,6 @@
                                             <w:rFonts w:ascii="Cambria Math" w:eastAsia="Times New Roman" w:hAnsi="Cambria Math"/>
                                             <w:i/>
                                             <w:szCs w:val="24"/>
-                                            <w:lang w:eastAsia="it-IT"/>
                                           </w:rPr>
                                         </m:ctrlPr>
                                       </m:sSubPr>
@@ -3386,7 +3370,6 @@
                                 <w:rFonts w:ascii="Cambria Math" w:eastAsia="Times New Roman" w:hAnsi="Cambria Math"/>
                                 <w:i/>
                                 <w:szCs w:val="24"/>
-                                <w:lang w:eastAsia="it-IT"/>
                               </w:rPr>
                             </m:ctrlPr>
                           </m:funcPr>
@@ -3411,7 +3394,6 @@
                                     <w:rFonts w:ascii="Cambria Math" w:eastAsia="Times New Roman" w:hAnsi="Cambria Math"/>
                                     <w:i/>
                                     <w:szCs w:val="24"/>
-                                    <w:lang w:eastAsia="it-IT"/>
                                   </w:rPr>
                                 </m:ctrlPr>
                               </m:dPr>
@@ -3423,7 +3405,6 @@
                                         <w:rFonts w:ascii="Cambria Math" w:eastAsia="Times New Roman" w:hAnsi="Cambria Math"/>
                                         <w:i/>
                                         <w:szCs w:val="24"/>
-                                        <w:lang w:eastAsia="it-IT"/>
                                       </w:rPr>
                                     </m:ctrlPr>
                                   </m:sSubPr>
@@ -3459,7 +3440,6 @@
                                 <w:rFonts w:ascii="Cambria Math" w:eastAsia="Times New Roman" w:hAnsi="Cambria Math"/>
                                 <w:i/>
                                 <w:szCs w:val="24"/>
-                                <w:lang w:eastAsia="it-IT"/>
                               </w:rPr>
                             </m:ctrlPr>
                           </m:funcPr>
@@ -3484,7 +3464,6 @@
                                     <w:rFonts w:ascii="Cambria Math" w:eastAsia="Times New Roman" w:hAnsi="Cambria Math"/>
                                     <w:i/>
                                     <w:szCs w:val="24"/>
-                                    <w:lang w:eastAsia="it-IT"/>
                                   </w:rPr>
                                 </m:ctrlPr>
                               </m:dPr>
@@ -3496,7 +3475,6 @@
                                         <w:rFonts w:ascii="Cambria Math" w:eastAsia="Times New Roman" w:hAnsi="Cambria Math"/>
                                         <w:i/>
                                         <w:szCs w:val="24"/>
-                                        <w:lang w:eastAsia="it-IT"/>
                                       </w:rPr>
                                     </m:ctrlPr>
                                   </m:sSubPr>
@@ -3532,7 +3510,6 @@
                                 <w:rFonts w:ascii="Cambria Math" w:eastAsia="Times New Roman" w:hAnsi="Cambria Math"/>
                                 <w:i/>
                                 <w:szCs w:val="24"/>
-                                <w:lang w:eastAsia="it-IT"/>
                               </w:rPr>
                             </m:ctrlPr>
                           </m:funcPr>
@@ -3544,7 +3521,6 @@
                                     <w:rFonts w:ascii="Cambria Math" w:eastAsia="Times New Roman" w:hAnsi="Cambria Math"/>
                                     <w:i/>
                                     <w:szCs w:val="24"/>
-                                    <w:lang w:eastAsia="it-IT"/>
                                   </w:rPr>
                                 </m:ctrlPr>
                               </m:sSupPr>
@@ -3564,7 +3540,6 @@
                                   <w:rPr>
                                     <w:rFonts w:ascii="Cambria Math" w:eastAsia="Times New Roman" w:hAnsi="Cambria Math"/>
                                     <w:szCs w:val="24"/>
-                                    <w:lang w:eastAsia="it-IT"/>
                                   </w:rPr>
                                 </m:ctrlPr>
                               </m:e>
@@ -3581,7 +3556,6 @@
                                   <w:rPr>
                                     <w:rFonts w:ascii="Cambria Math" w:eastAsia="Times New Roman" w:hAnsi="Cambria Math"/>
                                     <w:szCs w:val="24"/>
-                                    <w:lang w:eastAsia="it-IT"/>
                                   </w:rPr>
                                 </m:ctrlPr>
                               </m:sup>
@@ -3595,7 +3569,6 @@
                                     <w:rFonts w:ascii="Cambria Math" w:eastAsia="Times New Roman" w:hAnsi="Cambria Math"/>
                                     <w:i/>
                                     <w:szCs w:val="24"/>
-                                    <w:lang w:eastAsia="it-IT"/>
                                   </w:rPr>
                                 </m:ctrlPr>
                               </m:dPr>
@@ -3607,7 +3580,6 @@
                                         <w:rFonts w:ascii="Cambria Math" w:eastAsia="Times New Roman" w:hAnsi="Cambria Math"/>
                                         <w:i/>
                                         <w:szCs w:val="24"/>
-                                        <w:lang w:eastAsia="it-IT"/>
                                       </w:rPr>
                                     </m:ctrlPr>
                                   </m:fPr>
@@ -3619,7 +3591,6 @@
                                             <w:rFonts w:ascii="Cambria Math" w:eastAsia="Times New Roman" w:hAnsi="Cambria Math"/>
                                             <w:i/>
                                             <w:szCs w:val="24"/>
-                                            <w:lang w:eastAsia="it-IT"/>
                                           </w:rPr>
                                         </m:ctrlPr>
                                       </m:sSubPr>
@@ -3659,7 +3630,6 @@
                                             <w:rFonts w:ascii="Cambria Math" w:eastAsia="Times New Roman" w:hAnsi="Cambria Math"/>
                                             <w:i/>
                                             <w:szCs w:val="24"/>
-                                            <w:lang w:eastAsia="it-IT"/>
                                           </w:rPr>
                                         </m:ctrlPr>
                                       </m:sSubPr>
@@ -3705,9 +3675,6 @@
                   </m:e>
                 </m:func>
                 <m:r>
-                  <m:rPr>
-                    <m:sty m:val="p"/>
-                  </m:rPr>
                   <w:rPr>
                     <w:rFonts w:eastAsia="Times New Roman"/>
                     <w:szCs w:val="24"/>
@@ -3744,7 +3711,7 @@
                 <w:szCs w:val="24"/>
                 <w:lang w:val="it-IT" w:eastAsia="it-IT"/>
               </w:rPr>
-              <w:t>Quando salgono a bordo, i passeggeri del servizio timbrano un biglietto o un</w:t>
+              <w:t>Quando salgono a bordo, i passeggeri del servizio timbrano un biglietto elettronico o un</w:t>
             </w:r>
           </w:p>
           <w:p>
@@ -3763,7 +3730,7 @@
                 <w:szCs w:val="24"/>
                 <w:lang w:val="it-IT" w:eastAsia="it-IT"/>
               </w:rPr>
-              <w:t>abbonamento sul “validatore intelligente” installato sui veicoli. Nel caso di un biglietto,</w:t>
+              <w:t xml:space="preserve">abbonamento sul “validatore intelligente” installato sui veicoli. Nel caso di un biglietto </w:t>
             </w:r>
           </w:p>
           <w:p>
@@ -3782,7 +3749,7 @@
                 <w:szCs w:val="24"/>
                 <w:lang w:val="it-IT" w:eastAsia="it-IT"/>
               </w:rPr>
-              <w:t>questo viene marcato come “utilizzato” all’interno del sistema. L’emissione di</w:t>
+              <w:t>elettronico, questo viene marcato come “utilizzato” all’interno del sistema. L’emissione di</w:t>
             </w:r>
           </w:p>
           <w:p>
@@ -3801,7 +3768,7 @@
                 <w:szCs w:val="24"/>
                 <w:lang w:val="it-IT" w:eastAsia="it-IT"/>
               </w:rPr>
-              <w:t xml:space="preserve">nuovi biglietti viene amministrata dagli amministratori. Nel caso dell’utilizzo di un </w:t>
+              <w:t xml:space="preserve">nuovi biglietti elettronici e abbonamenti viene amministrata dagli amministratori. Nel caso dell’utilizzo di un </w:t>
             </w:r>
           </w:p>
           <w:p>
@@ -4719,7 +4686,25 @@
               <w:rPr>
                 <w:lang w:val="it-IT"/>
               </w:rPr>
-              <w:t>Veicolo,Amministratore,Tratta</w:t>
+              <w:t>Veicolo,</w:t>
+            </w:r>
+            <w:r>
+              <w:rPr>
+                <w:lang w:val="it-IT"/>
+              </w:rPr>
+              <w:t xml:space="preserve"> </w:t>
+            </w:r>
+            <w:r>
+              <w:rPr>
+                <w:lang w:val="it-IT"/>
+              </w:rPr>
+              <w:t>Tratta</w:t>
+            </w:r>
+            <w:r>
+              <w:rPr>
+                <w:lang w:val="it-IT"/>
+              </w:rPr>
+              <w:t>, Conducente</w:t>
             </w:r>
           </w:p>
         </w:tc>
@@ -4740,8 +4725,14 @@
           <w:p>
             <w:pPr>
               <w:spacing w:line="240" w:lineRule="auto"/>
-            </w:pPr>
-            <w:r>
+              <w:rPr>
+                <w:color w:val="D9D9D9" w:themeColor="background1" w:themeShade="D9"/>
+              </w:rPr>
+            </w:pPr>
+            <w:r>
+              <w:rPr>
+                <w:color w:val="D9D9D9" w:themeColor="background1" w:themeShade="D9"/>
+              </w:rPr>
               <w:t>Amministratore</w:t>
             </w:r>
           </w:p>
@@ -4762,11 +4753,13 @@
             <w:pPr>
               <w:spacing w:line="240" w:lineRule="auto"/>
               <w:rPr>
-                <w:lang w:val="it-IT"/>
-              </w:rPr>
-            </w:pPr>
-            <w:r>
-              <w:rPr>
+                <w:color w:val="D9D9D9" w:themeColor="background1" w:themeShade="D9"/>
+                <w:lang w:val="it-IT"/>
+              </w:rPr>
+            </w:pPr>
+            <w:r>
+              <w:rPr>
+                <w:color w:val="D9D9D9" w:themeColor="background1" w:themeShade="D9"/>
                 <w:lang w:val="it-IT"/>
               </w:rPr>
               <w:t>Indica la persona che gestisce il corretto funzionamento del servizio</w:t>
@@ -4789,11 +4782,13 @@
             <w:pPr>
               <w:spacing w:line="240" w:lineRule="auto"/>
               <w:rPr>
-                <w:lang w:val="it-IT"/>
-              </w:rPr>
-            </w:pPr>
-            <w:r>
-              <w:rPr>
+                <w:color w:val="D9D9D9" w:themeColor="background1" w:themeShade="D9"/>
+                <w:lang w:val="it-IT"/>
+              </w:rPr>
+            </w:pPr>
+            <w:r>
+              <w:rPr>
+                <w:color w:val="D9D9D9" w:themeColor="background1" w:themeShade="D9"/>
                 <w:lang w:val="it-IT"/>
               </w:rPr>
               <w:t>Gestore del servizio, Amministaratore del servizio</w:t>
@@ -4816,29 +4811,48 @@
             <w:pPr>
               <w:spacing w:line="240" w:lineRule="auto"/>
               <w:rPr>
-                <w:lang w:val="it-IT"/>
-              </w:rPr>
-            </w:pPr>
-            <w:r>
-              <w:rPr>
+                <w:color w:val="D9D9D9" w:themeColor="background1" w:themeShade="D9"/>
+                <w:lang w:val="it-IT"/>
+              </w:rPr>
+            </w:pPr>
+            <w:r>
+              <w:rPr>
+                <w:color w:val="D9D9D9" w:themeColor="background1" w:themeShade="D9"/>
                 <w:lang w:val="it-IT"/>
               </w:rPr>
               <w:t>Tratta</w:t>
             </w:r>
             <w:r>
               <w:rPr>
-                <w:lang w:val="it-IT"/>
-              </w:rPr>
-              <w:t xml:space="preserve"> effettiva,Conducente</w:t>
-            </w:r>
-            <w:r>
-              <w:rPr>
+                <w:color w:val="D9D9D9" w:themeColor="background1" w:themeShade="D9"/>
+                <w:lang w:val="it-IT"/>
+              </w:rPr>
+              <w:t xml:space="preserve"> effettiva,</w:t>
+            </w:r>
+            <w:r>
+              <w:rPr>
+                <w:color w:val="D9D9D9" w:themeColor="background1" w:themeShade="D9"/>
+                <w:lang w:val="it-IT"/>
+              </w:rPr>
+              <w:t xml:space="preserve"> </w:t>
+            </w:r>
+            <w:r>
+              <w:rPr>
+                <w:color w:val="D9D9D9" w:themeColor="background1" w:themeShade="D9"/>
+                <w:lang w:val="it-IT"/>
+              </w:rPr>
+              <w:t>Conducente</w:t>
+            </w:r>
+            <w:r>
+              <w:rPr>
+                <w:color w:val="D9D9D9" w:themeColor="background1" w:themeShade="D9"/>
                 <w:lang w:val="it-IT"/>
               </w:rPr>
               <w:t>, Turno</w:t>
             </w:r>
             <w:r>
               <w:rPr>
+                <w:color w:val="D9D9D9" w:themeColor="background1" w:themeShade="D9"/>
                 <w:lang w:val="it-IT"/>
               </w:rPr>
               <w:t>,Turno effettivo</w:t>
@@ -4945,7 +4959,25 @@
               <w:rPr>
                 <w:lang w:val="it-IT"/>
               </w:rPr>
-              <w:t>Amministratore,Turno</w:t>
+              <w:t>Tratta effettiva</w:t>
+            </w:r>
+            <w:r>
+              <w:rPr>
+                <w:lang w:val="it-IT"/>
+              </w:rPr>
+              <w:t>,</w:t>
+            </w:r>
+            <w:r>
+              <w:rPr>
+                <w:lang w:val="it-IT"/>
+              </w:rPr>
+              <w:t xml:space="preserve"> </w:t>
+            </w:r>
+            <w:r>
+              <w:rPr>
+                <w:lang w:val="it-IT"/>
+              </w:rPr>
+              <w:t>Turno</w:t>
             </w:r>
             <w:r>
               <w:rPr>
@@ -5055,12 +5087,6 @@
               <w:rPr>
                 <w:lang w:val="it-IT"/>
               </w:rPr>
-              <w:t>Amministratore,</w:t>
-            </w:r>
-            <w:r>
-              <w:rPr>
-                <w:lang w:val="it-IT"/>
-              </w:rPr>
               <w:t>Turno effettivo</w:t>
             </w:r>
           </w:p>
@@ -5159,13 +5185,19 @@
               <w:rPr>
                 <w:lang w:val="it-IT"/>
               </w:rPr>
-              <w:t>Conducente,Turno</w:t>
-            </w:r>
-            <w:r>
-              <w:rPr>
-                <w:lang w:val="it-IT"/>
-              </w:rPr>
-              <w:t>,Amministratore</w:t>
+              <w:t>Conducente,</w:t>
+            </w:r>
+            <w:r>
+              <w:rPr>
+                <w:lang w:val="it-IT"/>
+              </w:rPr>
+              <w:t xml:space="preserve"> </w:t>
+            </w:r>
+            <w:r>
+              <w:rPr>
+                <w:lang w:val="it-IT"/>
+              </w:rPr>
+              <w:t>Turno</w:t>
             </w:r>
           </w:p>
         </w:tc>
@@ -5270,6 +5302,202 @@
                 <w:lang w:val="it-IT"/>
               </w:rPr>
               <w:t>Tratta</w:t>
+            </w:r>
+          </w:p>
+        </w:tc>
+      </w:tr>
+      <w:tr>
+        <w:tc>
+          <w:tcPr>
+            <w:tcW w:w="2490" w:type="dxa"/>
+            <w:tcBorders>
+              <w:top w:val="single" w:sz="4" w:space="0" w:color="auto"/>
+              <w:left w:val="single" w:sz="4" w:space="0" w:color="auto"/>
+              <w:bottom w:val="single" w:sz="4" w:space="0" w:color="auto"/>
+              <w:right w:val="single" w:sz="4" w:space="0" w:color="auto"/>
+              <w:tl2br w:val="nil"/>
+              <w:tr2bl w:val="nil"/>
+            </w:tcBorders>
+          </w:tcPr>
+          <w:p>
+            <w:pPr>
+              <w:spacing w:line="240" w:lineRule="auto"/>
+            </w:pPr>
+            <w:r>
+              <w:t>Abbonamento</w:t>
+            </w:r>
+          </w:p>
+        </w:tc>
+        <w:tc>
+          <w:tcPr>
+            <w:tcW w:w="2490" w:type="dxa"/>
+            <w:tcBorders>
+              <w:top w:val="single" w:sz="4" w:space="0" w:color="auto"/>
+              <w:left w:val="single" w:sz="4" w:space="0" w:color="auto"/>
+              <w:bottom w:val="single" w:sz="4" w:space="0" w:color="auto"/>
+              <w:right w:val="single" w:sz="4" w:space="0" w:color="auto"/>
+              <w:tl2br w:val="nil"/>
+              <w:tr2bl w:val="nil"/>
+            </w:tcBorders>
+          </w:tcPr>
+          <w:p>
+            <w:pPr>
+              <w:spacing w:line="240" w:lineRule="auto"/>
+              <w:rPr>
+                <w:lang w:val="it-IT"/>
+              </w:rPr>
+            </w:pPr>
+            <w:r>
+              <w:rPr>
+                <w:lang w:val="it-IT"/>
+              </w:rPr>
+              <w:t>E’ un biglietto valido per piu tratte</w:t>
+            </w:r>
+          </w:p>
+        </w:tc>
+        <w:tc>
+          <w:tcPr>
+            <w:tcW w:w="2491" w:type="dxa"/>
+            <w:tcBorders>
+              <w:top w:val="single" w:sz="4" w:space="0" w:color="auto"/>
+              <w:left w:val="single" w:sz="4" w:space="0" w:color="auto"/>
+              <w:bottom w:val="single" w:sz="4" w:space="0" w:color="auto"/>
+              <w:right w:val="single" w:sz="4" w:space="0" w:color="auto"/>
+              <w:tl2br w:val="nil"/>
+              <w:tr2bl w:val="nil"/>
+            </w:tcBorders>
+          </w:tcPr>
+          <w:p>
+            <w:pPr>
+              <w:spacing w:line="240" w:lineRule="auto"/>
+              <w:rPr>
+                <w:lang w:val="it-IT"/>
+              </w:rPr>
+            </w:pPr>
+          </w:p>
+        </w:tc>
+        <w:tc>
+          <w:tcPr>
+            <w:tcW w:w="2491" w:type="dxa"/>
+            <w:tcBorders>
+              <w:top w:val="single" w:sz="4" w:space="0" w:color="auto"/>
+              <w:left w:val="single" w:sz="4" w:space="0" w:color="auto"/>
+              <w:bottom w:val="single" w:sz="4" w:space="0" w:color="auto"/>
+              <w:right w:val="single" w:sz="4" w:space="0" w:color="auto"/>
+              <w:tl2br w:val="nil"/>
+              <w:tr2bl w:val="nil"/>
+            </w:tcBorders>
+          </w:tcPr>
+          <w:p>
+            <w:pPr>
+              <w:spacing w:line="240" w:lineRule="auto"/>
+              <w:rPr>
+                <w:lang w:val="it-IT"/>
+              </w:rPr>
+            </w:pPr>
+            <w:r>
+              <w:rPr>
+                <w:lang w:val="it-IT"/>
+              </w:rPr>
+              <w:t>Tratta effettiva</w:t>
+            </w:r>
+          </w:p>
+        </w:tc>
+      </w:tr>
+      <w:tr>
+        <w:tc>
+          <w:tcPr>
+            <w:tcW w:w="2490" w:type="dxa"/>
+            <w:tcBorders>
+              <w:top w:val="single" w:sz="4" w:space="0" w:color="auto"/>
+              <w:left w:val="single" w:sz="4" w:space="0" w:color="auto"/>
+              <w:bottom w:val="single" w:sz="4" w:space="0" w:color="auto"/>
+              <w:right w:val="single" w:sz="4" w:space="0" w:color="auto"/>
+              <w:tl2br w:val="nil"/>
+              <w:tr2bl w:val="nil"/>
+            </w:tcBorders>
+          </w:tcPr>
+          <w:p>
+            <w:pPr>
+              <w:spacing w:line="240" w:lineRule="auto"/>
+            </w:pPr>
+            <w:r>
+              <w:t>Biglietto elettronico</w:t>
+            </w:r>
+          </w:p>
+        </w:tc>
+        <w:tc>
+          <w:tcPr>
+            <w:tcW w:w="2490" w:type="dxa"/>
+            <w:tcBorders>
+              <w:top w:val="single" w:sz="4" w:space="0" w:color="auto"/>
+              <w:left w:val="single" w:sz="4" w:space="0" w:color="auto"/>
+              <w:bottom w:val="single" w:sz="4" w:space="0" w:color="auto"/>
+              <w:right w:val="single" w:sz="4" w:space="0" w:color="auto"/>
+              <w:tl2br w:val="nil"/>
+              <w:tr2bl w:val="nil"/>
+            </w:tcBorders>
+          </w:tcPr>
+          <w:p>
+            <w:pPr>
+              <w:spacing w:line="240" w:lineRule="auto"/>
+              <w:rPr>
+                <w:lang w:val="it-IT"/>
+              </w:rPr>
+            </w:pPr>
+            <w:r>
+              <w:rPr>
+                <w:lang w:val="it-IT"/>
+              </w:rPr>
+              <w:t>E’ un biglietto valido per una tratta</w:t>
+            </w:r>
+          </w:p>
+        </w:tc>
+        <w:tc>
+          <w:tcPr>
+            <w:tcW w:w="2491" w:type="dxa"/>
+            <w:tcBorders>
+              <w:top w:val="single" w:sz="4" w:space="0" w:color="auto"/>
+              <w:left w:val="single" w:sz="4" w:space="0" w:color="auto"/>
+              <w:bottom w:val="single" w:sz="4" w:space="0" w:color="auto"/>
+              <w:right w:val="single" w:sz="4" w:space="0" w:color="auto"/>
+              <w:tl2br w:val="nil"/>
+              <w:tr2bl w:val="nil"/>
+            </w:tcBorders>
+          </w:tcPr>
+          <w:p>
+            <w:pPr>
+              <w:spacing w:line="240" w:lineRule="auto"/>
+              <w:rPr>
+                <w:lang w:val="it-IT"/>
+              </w:rPr>
+            </w:pPr>
+          </w:p>
+        </w:tc>
+        <w:tc>
+          <w:tcPr>
+            <w:tcW w:w="2491" w:type="dxa"/>
+            <w:tcBorders>
+              <w:top w:val="single" w:sz="4" w:space="0" w:color="auto"/>
+              <w:left w:val="single" w:sz="4" w:space="0" w:color="auto"/>
+              <w:bottom w:val="single" w:sz="4" w:space="0" w:color="auto"/>
+              <w:right w:val="single" w:sz="4" w:space="0" w:color="auto"/>
+              <w:tl2br w:val="nil"/>
+              <w:tr2bl w:val="nil"/>
+            </w:tcBorders>
+          </w:tcPr>
+          <w:p>
+            <w:pPr>
+              <w:spacing w:line="240" w:lineRule="auto"/>
+              <w:rPr>
+                <w:lang w:val="it-IT"/>
+              </w:rPr>
+            </w:pPr>
+            <w:r>
+              <w:rPr>
+                <w:lang w:val="it-IT"/>
+              </w:rPr>
+              <w:t>Tratta effettiva</w:t>
             </w:r>
           </w:p>
         </w:tc>
@@ -5959,6 +6187,7 @@
               <w:rPr>
                 <w:b/>
                 <w:bCs/>
+                <w:color w:val="D9D9D9" w:themeColor="background1" w:themeShade="D9"/>
                 <w:lang w:val="it-IT"/>
               </w:rPr>
             </w:pPr>
@@ -5966,6 +6195,7 @@
               <w:rPr>
                 <w:b/>
                 <w:bCs/>
+                <w:color w:val="D9D9D9" w:themeColor="background1" w:themeShade="D9"/>
                 <w:lang w:val="it-IT"/>
               </w:rPr>
               <w:t>Amministatore</w:t>
@@ -5991,6 +6221,7 @@
               <w:spacing w:after="0" w:line="240" w:lineRule="auto"/>
               <w:rPr>
                 <w:rFonts w:eastAsia="Times New Roman"/>
+                <w:color w:val="D9D9D9" w:themeColor="background1" w:themeShade="D9"/>
                 <w:szCs w:val="24"/>
                 <w:lang w:val="it-IT" w:eastAsia="it-IT"/>
               </w:rPr>
@@ -5998,6 +6229,7 @@
             <w:r>
               <w:rPr>
                 <w:rFonts w:eastAsia="Times New Roman"/>
+                <w:color w:val="D9D9D9" w:themeColor="background1" w:themeShade="D9"/>
                 <w:szCs w:val="24"/>
                 <w:lang w:val="it-IT" w:eastAsia="it-IT"/>
               </w:rPr>
@@ -6009,6 +6241,7 @@
               <w:spacing w:after="0" w:line="240" w:lineRule="auto"/>
               <w:rPr>
                 <w:rFonts w:eastAsia="Times New Roman"/>
+                <w:color w:val="D9D9D9" w:themeColor="background1" w:themeShade="D9"/>
                 <w:szCs w:val="24"/>
                 <w:lang w:val="it-IT" w:eastAsia="it-IT"/>
               </w:rPr>
@@ -6016,6 +6249,7 @@
             <w:r>
               <w:rPr>
                 <w:rFonts w:eastAsia="Times New Roman"/>
+                <w:color w:val="D9D9D9" w:themeColor="background1" w:themeShade="D9"/>
                 <w:szCs w:val="24"/>
                 <w:lang w:val="it-IT" w:eastAsia="it-IT"/>
               </w:rPr>
@@ -6027,6 +6261,7 @@
               <w:spacing w:after="0" w:line="240" w:lineRule="auto"/>
               <w:rPr>
                 <w:rFonts w:eastAsia="Times New Roman"/>
+                <w:color w:val="D9D9D9" w:themeColor="background1" w:themeShade="D9"/>
                 <w:szCs w:val="24"/>
                 <w:lang w:val="it-IT" w:eastAsia="it-IT"/>
               </w:rPr>
@@ -6034,6 +6269,7 @@
             <w:r>
               <w:rPr>
                 <w:rFonts w:eastAsia="Times New Roman"/>
+                <w:color w:val="D9D9D9" w:themeColor="background1" w:themeShade="D9"/>
                 <w:szCs w:val="24"/>
                 <w:lang w:val="it-IT" w:eastAsia="it-IT"/>
               </w:rPr>
@@ -6044,12 +6280,14 @@
             <w:pPr>
               <w:spacing w:line="240" w:lineRule="auto"/>
               <w:rPr>
+                <w:color w:val="D9D9D9" w:themeColor="background1" w:themeShade="D9"/>
                 <w:lang w:val="it-IT"/>
               </w:rPr>
             </w:pPr>
             <w:r>
               <w:rPr>
                 <w:rFonts w:eastAsia="Times New Roman"/>
+                <w:color w:val="D9D9D9" w:themeColor="background1" w:themeShade="D9"/>
                 <w:szCs w:val="24"/>
                 <w:lang w:val="it-IT" w:eastAsia="it-IT"/>
               </w:rPr>
@@ -6396,6 +6634,78 @@
                 <w:lang w:val="it-IT" w:eastAsia="it-IT"/>
               </w:rPr>
               <w:t>La distanza deve essere calcolata andando a prendere in considerazione tutti i waypoint che intercorrono tra la posizione attuale veicolo e la fermata di interesse</w:t>
+            </w:r>
+          </w:p>
+        </w:tc>
+      </w:tr>
+      <w:tr>
+        <w:tc>
+          <w:tcPr>
+            <w:tcW w:w="9962" w:type="dxa"/>
+            <w:tcBorders>
+              <w:top w:val="single" w:sz="4" w:space="0" w:color="auto"/>
+              <w:left w:val="single" w:sz="4" w:space="0" w:color="auto"/>
+              <w:bottom w:val="single" w:sz="4" w:space="0" w:color="auto"/>
+              <w:right w:val="single" w:sz="4" w:space="0" w:color="auto"/>
+              <w:tl2br w:val="nil"/>
+              <w:tr2bl w:val="nil"/>
+            </w:tcBorders>
+            <w:shd w:val="clear" w:color="auto" w:fill="BFBFBF" w:themeFill="background1" w:themeFillShade="BF"/>
+          </w:tcPr>
+          <w:p>
+            <w:pPr>
+              <w:spacing w:after="0" w:line="240" w:lineRule="auto"/>
+              <w:rPr>
+                <w:rFonts w:eastAsia="Times New Roman"/>
+                <w:b/>
+                <w:bCs/>
+                <w:szCs w:val="24"/>
+                <w:lang w:val="it-IT" w:eastAsia="it-IT"/>
+              </w:rPr>
+            </w:pPr>
+            <w:r>
+              <w:rPr>
+                <w:rFonts w:eastAsia="Times New Roman"/>
+                <w:b/>
+                <w:bCs/>
+                <w:szCs w:val="24"/>
+                <w:lang w:val="it-IT" w:eastAsia="it-IT"/>
+              </w:rPr>
+              <w:t>Biglietto</w:t>
+            </w:r>
+          </w:p>
+        </w:tc>
+      </w:tr>
+      <w:tr>
+        <w:tc>
+          <w:tcPr>
+            <w:tcW w:w="9962" w:type="dxa"/>
+            <w:tcBorders>
+              <w:top w:val="single" w:sz="4" w:space="0" w:color="auto"/>
+              <w:left w:val="single" w:sz="4" w:space="0" w:color="auto"/>
+              <w:bottom w:val="single" w:sz="4" w:space="0" w:color="auto"/>
+              <w:right w:val="single" w:sz="4" w:space="0" w:color="auto"/>
+              <w:tl2br w:val="nil"/>
+              <w:tr2bl w:val="nil"/>
+            </w:tcBorders>
+            <w:shd w:val="clear" w:color="auto" w:fill="auto"/>
+          </w:tcPr>
+          <w:p>
+            <w:pPr>
+              <w:spacing w:after="0" w:line="240" w:lineRule="auto"/>
+              <w:rPr>
+                <w:rFonts w:eastAsia="Times New Roman"/>
+                <w:szCs w:val="24"/>
+                <w:lang w:val="it-IT" w:eastAsia="it-IT"/>
+              </w:rPr>
+            </w:pPr>
+            <w:r>
+              <w:rPr>
+                <w:rFonts w:eastAsia="Times New Roman"/>
+                <w:szCs w:val="24"/>
+                <w:lang w:val="it-IT" w:eastAsia="it-IT"/>
+              </w:rPr>
+              <w:t>Quando salgono a bordo, i passeggeri del servizio timbrano un biglietto elettronico o un abbonamento sul “validatore intelligente” installato sui veicoli. Nel caso di un biglietto elettronico, questo viene marcato come “utilizzato” all’interno del sistema. L’emissione di nuovi biglietti elettronici e abbonamenti viene amministrata dagli amministratori. Nel caso dell’utilizzo di un  abbonamento, il sistema tiene traccia dell’ultimo utilizzo dello stesso.</w:t>
             </w:r>
           </w:p>
         </w:tc>
@@ -7789,7 +8099,31 @@
         <w:rPr>
           <w:lang w:val="it-IT"/>
         </w:rPr>
-        <w:t xml:space="preserve">Inzio a vedere da cosa è determinata la tratta effettiva e </w:t>
+        <w:t xml:space="preserve">Inzio a vedere da cosa </w:t>
+      </w:r>
+      <w:r>
+        <w:rPr>
+          <w:lang w:val="it-IT"/>
+        </w:rPr>
+        <w:t xml:space="preserve">con cosa interragisce la </w:t>
+      </w:r>
+      <w:r>
+        <w:rPr>
+          <w:lang w:val="it-IT"/>
+        </w:rPr>
+        <w:t>tratta effettiva</w:t>
+      </w:r>
+      <w:r>
+        <w:rPr>
+          <w:lang w:val="it-IT"/>
+        </w:rPr>
+        <w:t>,</w:t>
+      </w:r>
+      <w:r>
+        <w:rPr>
+          <w:lang w:val="it-IT"/>
+        </w:rPr>
+        <w:t xml:space="preserve"> e </w:t>
       </w:r>
       <w:r>
         <w:rPr>
@@ -8127,7 +8461,7 @@
           </mc:Choice>
           <mc:Fallback>
             <w:pict>
-              <v:oval w14:anchorId="56E7BA79" id="Ovale 12" o:spid="_x0000_s1026" style="position:absolute;margin-left:69.45pt;margin-top:50.5pt;width:19.65pt;height:14.05pt;z-index:251659264;visibility:visible;mso-wrap-style:square;mso-wrap-distance-left:9pt;mso-wrap-distance-top:0;mso-wrap-distance-right:9pt;mso-wrap-distance-bottom:0;mso-position-horizontal:absolute;mso-position-horizontal-relative:text;mso-position-vertical:absolute;mso-position-vertical-relative:text;v-text-anchor:middle" o:gfxdata="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" fillcolor="white [3212]" stroked="f" strokeweight="2pt"/>
+              <v:oval w14:anchorId="3E8107ED" id="Ovale 12" o:spid="_x0000_s1026" style="position:absolute;margin-left:69.45pt;margin-top:50.5pt;width:19.65pt;height:14.05pt;z-index:251659264;visibility:visible;mso-wrap-style:square;mso-wrap-distance-left:9pt;mso-wrap-distance-top:0;mso-wrap-distance-right:9pt;mso-wrap-distance-bottom:0;mso-position-horizontal:absolute;mso-position-horizontal-relative:text;mso-position-vertical:absolute;mso-position-vertical-relative:text;v-text-anchor:middle" o:gfxdata="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" fillcolor="white [3212]" stroked="f" strokeweight="2pt"/>
             </w:pict>
           </mc:Fallback>
         </mc:AlternateContent>
@@ -8189,6 +8523,50 @@
     <w:p/>
     <w:p>
       <w:pPr>
+        <w:jc w:val="left"/>
+        <w:rPr>
+          <w:lang w:val="it-IT"/>
+        </w:rPr>
+      </w:pPr>
+    </w:p>
+    <w:p>
+      <w:pPr>
+        <w:jc w:val="left"/>
+        <w:rPr>
+          <w:lang w:val="it-IT"/>
+        </w:rPr>
+      </w:pPr>
+    </w:p>
+    <w:p>
+      <w:pPr>
+        <w:pStyle w:val="Testocommento"/>
+        <w:rPr>
+          <w:lang w:val="it-IT"/>
+        </w:rPr>
+      </w:pPr>
+      <w:r>
+        <w:rPr>
+          <w:lang w:val="it-IT"/>
+        </w:rPr>
+        <w:t xml:space="preserve">In questa sezione è necessario riportare </w:t>
+      </w:r>
+      <w:r>
+        <w:rPr>
+          <w:u w:val="single"/>
+          <w:lang w:val="it-IT"/>
+        </w:rPr>
+        <w:t>tutti</w:t>
+      </w:r>
+      <w:r>
+        <w:rPr>
+          <w:lang w:val="it-IT"/>
+        </w:rPr>
+        <w:t xml:space="preserve"> passi seguiti per la costruzione dello schema E-R finale, a partire dalle specifiche raccolte ed organizzate nel capitolo precedente. Non è richiesto un procedimento specifico: si può adottare una strategia top-down, bottom-up, a macchia d’olio o mista. L’importante è descrivere e commentare tutti i passi della costruzione, andando anche ad inserire “schemi parziali” utilizzati nel processo.</w:t>
+      </w:r>
+    </w:p>
+    <w:p>
+      <w:pPr>
+        <w:pStyle w:val="Titolo3"/>
         <w:rPr>
           <w:lang w:val="it-IT"/>
         </w:rPr>
@@ -8198,413 +8576,36 @@
           <w:lang w:val="it-IT"/>
         </w:rPr>
         <w:lastRenderedPageBreak/>
-        <w:t>A questo punto</w:t>
-      </w:r>
-      <w:r>
-        <w:rPr>
-          <w:lang w:val="it-IT"/>
-        </w:rPr>
-        <w:t xml:space="preserve"> vado a cercare da cosa altro è determinata l’entità debole tratta effettiva, dal testo si evince che </w:t>
-      </w:r>
-      <w:r>
-        <w:rPr>
-          <w:rFonts w:eastAsia="Times New Roman"/>
-          <w:szCs w:val="24"/>
-          <w:lang w:val="it-IT" w:eastAsia="it-IT"/>
-        </w:rPr>
-        <w:t>c</w:t>
-      </w:r>
-      <w:r>
-        <w:rPr>
-          <w:rFonts w:eastAsia="Times New Roman"/>
-          <w:szCs w:val="24"/>
-          <w:lang w:val="it-IT" w:eastAsia="it-IT"/>
-        </w:rPr>
-        <w:t>iascuna tratta viene coperta da un numero predefinito di veicoli, la cui associazione viene gestita dagli amministratori</w:t>
-      </w:r>
-      <w:r>
-        <w:rPr>
-          <w:rFonts w:eastAsia="Times New Roman"/>
-          <w:szCs w:val="24"/>
-          <w:lang w:val="it-IT" w:eastAsia="it-IT"/>
-        </w:rPr>
-        <w:t xml:space="preserve">; ma visto che nel testo non è ben chiaro se gli amministratori vengono identificati con gli stessi attributi dei conducenti, ho deciso di creare </w:t>
-      </w:r>
-      <w:r>
-        <w:rPr>
-          <w:lang w:val="it-IT"/>
-        </w:rPr>
-        <w:t xml:space="preserve">l’entità </w:t>
-      </w:r>
-      <w:r>
-        <w:rPr>
-          <w:lang w:val="it-IT"/>
-        </w:rPr>
-        <w:t>(</w:t>
-      </w:r>
-      <w:r>
-        <w:rPr>
-          <w:lang w:val="it-IT"/>
-        </w:rPr>
-        <w:t>dipendente</w:t>
-      </w:r>
-      <w:r>
-        <w:rPr>
-          <w:lang w:val="it-IT"/>
-        </w:rPr>
-        <w:t>)</w:t>
-      </w:r>
-      <w:r>
-        <w:rPr>
-          <w:lang w:val="it-IT"/>
-        </w:rPr>
-        <w:t xml:space="preserve"> </w:t>
-      </w:r>
-      <w:r>
-        <w:rPr>
-          <w:lang w:val="it-IT"/>
-        </w:rPr>
-        <w:t xml:space="preserve">avente come attributi: </w:t>
-      </w:r>
-      <w:r>
-        <w:rPr>
-          <w:lang w:val="it-IT"/>
-        </w:rPr>
-        <w:t>il numero del codice fiscale</w:t>
-      </w:r>
-      <w:r>
-        <w:rPr>
-          <w:lang w:val="it-IT"/>
-        </w:rPr>
-        <w:t>[</w:t>
-      </w:r>
-      <w:r>
-        <w:rPr>
-          <w:lang w:val="it-IT"/>
-        </w:rPr>
-        <w:t>primary key</w:t>
-      </w:r>
-      <w:r>
-        <w:rPr>
-          <w:lang w:val="it-IT"/>
-        </w:rPr>
-        <w:t>]</w:t>
-      </w:r>
-      <w:r>
-        <w:rPr>
-          <w:lang w:val="it-IT"/>
-        </w:rPr>
-        <w:t xml:space="preserve">,nome, cognome, data di nascita, </w:t>
-      </w:r>
-      <w:r>
-        <w:rPr>
-          <w:lang w:val="it-IT"/>
-        </w:rPr>
-        <w:t>luogo</w:t>
-      </w:r>
-      <w:r>
-        <w:rPr>
-          <w:lang w:val="it-IT"/>
-        </w:rPr>
-        <w:t xml:space="preserve"> di nascita</w:t>
-      </w:r>
-      <w:r>
-        <w:rPr>
-          <w:lang w:val="it-IT"/>
-        </w:rPr>
-        <w:t>,</w:t>
-      </w:r>
-      <w:r>
-        <w:rPr>
-          <w:lang w:val="it-IT"/>
-        </w:rPr>
-        <w:t xml:space="preserve"> la quale</w:t>
-      </w:r>
-      <w:r>
-        <w:rPr>
-          <w:lang w:val="it-IT"/>
-        </w:rPr>
-        <w:t xml:space="preserve"> è</w:t>
-      </w:r>
-      <w:r>
-        <w:rPr>
-          <w:lang w:val="it-IT"/>
-        </w:rPr>
-        <w:t xml:space="preserve"> una generalizza</w:t>
-      </w:r>
-      <w:r>
-        <w:rPr>
-          <w:lang w:val="it-IT"/>
-        </w:rPr>
-        <w:t>ta</w:t>
-      </w:r>
-      <w:r>
-        <w:rPr>
-          <w:lang w:val="it-IT"/>
-        </w:rPr>
-        <w:t xml:space="preserve"> delle entià</w:t>
-      </w:r>
-      <w:r>
-        <w:rPr>
-          <w:lang w:val="it-IT"/>
-        </w:rPr>
-        <w:t xml:space="preserve"> </w:t>
-      </w:r>
-      <w:r>
-        <w:rPr>
-          <w:lang w:val="it-IT"/>
-        </w:rPr>
-        <w:t>(</w:t>
-      </w:r>
-      <w:r>
-        <w:rPr>
-          <w:lang w:val="it-IT"/>
-        </w:rPr>
-        <w:t>amministratore</w:t>
-      </w:r>
-      <w:r>
-        <w:rPr>
-          <w:lang w:val="it-IT"/>
-        </w:rPr>
-        <w:t>)</w:t>
-      </w:r>
-      <w:r>
-        <w:rPr>
-          <w:lang w:val="it-IT"/>
-        </w:rPr>
-        <w:t xml:space="preserve"> e </w:t>
-      </w:r>
-      <w:r>
-        <w:rPr>
-          <w:lang w:val="it-IT"/>
-        </w:rPr>
-        <w:t>(</w:t>
-      </w:r>
-      <w:r>
-        <w:rPr>
-          <w:lang w:val="it-IT"/>
-        </w:rPr>
-        <w:t>conducente</w:t>
-      </w:r>
-      <w:r>
-        <w:rPr>
-          <w:lang w:val="it-IT"/>
-        </w:rPr>
-        <w:t>)</w:t>
-      </w:r>
-      <w:r>
-        <w:rPr>
-          <w:lang w:val="it-IT"/>
-        </w:rPr>
-        <w:t xml:space="preserve">, quest’ultima </w:t>
-      </w:r>
-      <w:r>
-        <w:rPr>
-          <w:lang w:val="it-IT"/>
-        </w:rPr>
-        <w:t xml:space="preserve">da come letto nel testo, </w:t>
-      </w:r>
-      <w:r>
-        <w:rPr>
-          <w:lang w:val="it-IT"/>
-        </w:rPr>
-        <w:t>avr</w:t>
-      </w:r>
-      <w:r>
-        <w:rPr>
-          <w:lang w:val="it-IT"/>
-        </w:rPr>
-        <w:t xml:space="preserve">à </w:t>
-      </w:r>
-      <w:r>
-        <w:rPr>
-          <w:lang w:val="it-IT"/>
-        </w:rPr>
-        <w:t>come altri attributi</w:t>
-      </w:r>
-      <w:r>
-        <w:rPr>
-          <w:lang w:val="it-IT"/>
-        </w:rPr>
-        <w:t xml:space="preserve"> aggiuntivi:</w:t>
-      </w:r>
-      <w:r>
-        <w:rPr>
-          <w:lang w:val="it-IT"/>
-        </w:rPr>
-        <w:t xml:space="preserve"> il numero di patente e la scadenza della stessa</w:t>
-      </w:r>
-      <w:r>
-        <w:rPr>
-          <w:lang w:val="it-IT"/>
-        </w:rPr>
-        <w:t>.</w:t>
-      </w:r>
-      <w:r>
-        <w:rPr>
-          <w:lang w:val="it-IT"/>
-        </w:rPr>
-        <w:t xml:space="preserve"> </w:t>
-      </w:r>
-      <w:r>
-        <w:rPr>
-          <w:lang w:val="it-IT"/>
-        </w:rPr>
-        <w:t>Vado a</w:t>
-      </w:r>
-      <w:r>
-        <w:rPr>
-          <w:lang w:val="it-IT"/>
-        </w:rPr>
-        <w:t>, mediante un’associazione, l’entità amministartore con l’entià debole tratta effettiva andando a indicare che:</w:t>
-      </w:r>
-    </w:p>
-    <w:p>
-      <w:pPr>
-        <w:pStyle w:val="Paragrafoelenco"/>
-        <w:numPr>
-          <w:ilvl w:val="0"/>
-          <w:numId w:val="22"/>
-        </w:numPr>
-        <w:rPr>
-          <w:rFonts w:ascii="Times New Roman" w:hAnsi="Times New Roman" w:cs="Times New Roman"/>
-          <w:sz w:val="24"/>
-          <w:szCs w:val="24"/>
-        </w:rPr>
-      </w:pPr>
-      <w:r>
-        <w:rPr>
-          <w:rFonts w:ascii="Times New Roman" w:hAnsi="Times New Roman" w:cs="Times New Roman"/>
-          <w:sz w:val="24"/>
-          <w:szCs w:val="24"/>
-        </w:rPr>
-        <w:t>Un amministratore può associa</w:t>
-      </w:r>
-      <w:r>
-        <w:rPr>
-          <w:rFonts w:ascii="Times New Roman" w:hAnsi="Times New Roman" w:cs="Times New Roman"/>
-          <w:sz w:val="24"/>
-          <w:szCs w:val="24"/>
-        </w:rPr>
-        <w:t>re</w:t>
-      </w:r>
-      <w:r>
-        <w:rPr>
-          <w:rFonts w:ascii="Times New Roman" w:hAnsi="Times New Roman" w:cs="Times New Roman"/>
-          <w:sz w:val="24"/>
-          <w:szCs w:val="24"/>
-        </w:rPr>
-        <w:t xml:space="preserve"> </w:t>
-      </w:r>
-      <w:r>
-        <w:rPr>
-          <w:rFonts w:ascii="Times New Roman" w:hAnsi="Times New Roman" w:cs="Times New Roman"/>
-          <w:sz w:val="24"/>
-          <w:szCs w:val="24"/>
-        </w:rPr>
-        <w:t>una o</w:t>
-      </w:r>
-      <w:r>
-        <w:rPr>
-          <w:rFonts w:ascii="Times New Roman" w:hAnsi="Times New Roman" w:cs="Times New Roman"/>
-          <w:sz w:val="24"/>
-          <w:szCs w:val="24"/>
-        </w:rPr>
-        <w:t xml:space="preserve"> più tratte concrete</w:t>
-      </w:r>
-      <w:r>
-        <w:rPr>
-          <w:rFonts w:ascii="Times New Roman" w:hAnsi="Times New Roman" w:cs="Times New Roman"/>
-          <w:sz w:val="24"/>
-          <w:szCs w:val="24"/>
-        </w:rPr>
-        <w:t>.</w:t>
-      </w:r>
-    </w:p>
-    <w:p>
-      <w:pPr>
-        <w:pStyle w:val="Paragrafoelenco"/>
-        <w:numPr>
-          <w:ilvl w:val="0"/>
-          <w:numId w:val="22"/>
-        </w:numPr>
-        <w:rPr>
-          <w:rFonts w:ascii="Times New Roman" w:hAnsi="Times New Roman" w:cs="Times New Roman"/>
-          <w:sz w:val="24"/>
-          <w:szCs w:val="24"/>
-        </w:rPr>
-      </w:pPr>
-      <w:r>
-        <w:rPr>
-          <w:rFonts w:ascii="Times New Roman" w:hAnsi="Times New Roman" w:cs="Times New Roman"/>
-          <w:sz w:val="24"/>
-          <w:szCs w:val="24"/>
-        </w:rPr>
-        <w:t xml:space="preserve">Una tappa concreta </w:t>
-      </w:r>
-      <w:r>
-        <w:rPr>
-          <w:rFonts w:ascii="Times New Roman" w:hAnsi="Times New Roman" w:cs="Times New Roman"/>
-          <w:sz w:val="24"/>
-          <w:szCs w:val="24"/>
-        </w:rPr>
-        <w:t>è</w:t>
-      </w:r>
-      <w:r>
-        <w:rPr>
-          <w:rFonts w:ascii="Times New Roman" w:hAnsi="Times New Roman" w:cs="Times New Roman"/>
-          <w:sz w:val="24"/>
-          <w:szCs w:val="24"/>
-        </w:rPr>
-        <w:t xml:space="preserve"> associata </w:t>
-      </w:r>
-      <w:r>
-        <w:rPr>
-          <w:rFonts w:ascii="Times New Roman" w:hAnsi="Times New Roman" w:cs="Times New Roman"/>
-          <w:sz w:val="24"/>
-          <w:szCs w:val="24"/>
-        </w:rPr>
-        <w:t>da</w:t>
-      </w:r>
-      <w:r>
-        <w:rPr>
-          <w:rFonts w:ascii="Times New Roman" w:hAnsi="Times New Roman" w:cs="Times New Roman"/>
-          <w:sz w:val="24"/>
-          <w:szCs w:val="24"/>
-        </w:rPr>
-        <w:t xml:space="preserve"> un unico amministratore</w:t>
-      </w:r>
-      <w:r>
-        <w:rPr>
-          <w:rFonts w:ascii="Times New Roman" w:hAnsi="Times New Roman" w:cs="Times New Roman"/>
-          <w:sz w:val="24"/>
-          <w:szCs w:val="24"/>
-        </w:rPr>
-        <w:t>.</w:t>
-      </w:r>
-    </w:p>
-    <w:p>
-      <w:pPr>
-        <w:ind w:left="360"/>
-        <w:jc w:val="center"/>
+        <w:t>Integrazione finale</w:t>
+      </w:r>
+      <w:r>
+        <w:rPr>
+          <w:lang w:val="it-IT"/>
+        </w:rPr>
+        <w:t>&lt;inserimento entita guda&gt;</w:t>
+      </w:r>
+    </w:p>
+    <w:p>
+      <w:pPr>
+        <w:rPr>
+          <w:lang w:val="it-IT" w:eastAsia="en-US"/>
+        </w:rPr>
       </w:pPr>
       <w:r>
         <w:rPr>
           <w:noProof/>
         </w:rPr>
         <w:drawing>
-          <wp:inline distT="0" distB="0" distL="0" distR="0" wp14:anchorId="6EB318C5" wp14:editId="451D96EA">
-            <wp:extent cx="5564439" cy="5842660"/>
-            <wp:effectExtent l="0" t="0" r="0" b="5715"/>
-            <wp:docPr id="27" name="Immagine 27"/>
-            <wp:cNvGraphicFramePr>
-              <a:graphicFrameLocks xmlns:a="http://schemas.openxmlformats.org/drawingml/2006/main" noChangeAspect="1"/>
-            </wp:cNvGraphicFramePr>
+          <wp:inline distT="0" distB="0" distL="0" distR="0" wp14:anchorId="51F8B228" wp14:editId="4CD778C7">
+            <wp:extent cx="5524500" cy="7400925"/>
+            <wp:effectExtent l="0" t="0" r="0" b="9525"/>
+            <wp:docPr id="7" name="Immagine 7"/>
+            <wp:cNvGraphicFramePr/>
             <a:graphic xmlns:a="http://schemas.openxmlformats.org/drawingml/2006/main">
               <a:graphicData uri="http://schemas.openxmlformats.org/drawingml/2006/picture">
                 <pic:pic xmlns:pic="http://schemas.openxmlformats.org/drawingml/2006/picture">
                   <pic:nvPicPr>
-                    <pic:cNvPr id="1" name=""/>
+                    <pic:cNvPr id="1" name="Immagine 1"/>
                     <pic:cNvPicPr/>
                   </pic:nvPicPr>
                   <pic:blipFill>
@@ -8616,7 +8617,7 @@
                   <pic:spPr>
                     <a:xfrm>
                       <a:off x="0" y="0"/>
-                      <a:ext cx="5580926" cy="5859971"/>
+                      <a:ext cx="5524500" cy="7400925"/>
                     </a:xfrm>
                     <a:prstGeom prst="rect">
                       <a:avLst/>
@@ -8628,997 +8629,6 @@
           </wp:inline>
         </w:drawing>
       </w:r>
-    </w:p>
-    <w:p>
-      <w:pPr>
-        <w:ind w:left="360"/>
-        <w:rPr>
-          <w:szCs w:val="24"/>
-          <w:lang w:val="it-IT"/>
-        </w:rPr>
-      </w:pPr>
-      <w:r>
-        <w:rPr>
-          <w:szCs w:val="24"/>
-          <w:lang w:val="it-IT"/>
-        </w:rPr>
-        <w:lastRenderedPageBreak/>
-        <w:t>A questo punto ho b</w:t>
-      </w:r>
-      <w:r>
-        <w:rPr>
-          <w:szCs w:val="24"/>
-          <w:lang w:val="it-IT"/>
-        </w:rPr>
-        <w:t>en chiarito da cosa viene determinata la</w:t>
-      </w:r>
-      <w:r>
-        <w:rPr>
-          <w:szCs w:val="24"/>
-          <w:lang w:val="it-IT"/>
-        </w:rPr>
-        <w:t xml:space="preserve"> t</w:t>
-      </w:r>
-      <w:r>
-        <w:rPr>
-          <w:szCs w:val="24"/>
-          <w:lang w:val="it-IT"/>
-        </w:rPr>
-        <w:t>ratta effettiva e quindi posso dichiarare da cosa dipende l’entità tratta effettiva.</w:t>
-      </w:r>
-    </w:p>
-    <w:p>
-      <w:pPr>
-        <w:ind w:left="360"/>
-        <w:rPr>
-          <w:szCs w:val="24"/>
-          <w:lang w:val="it-IT"/>
-        </w:rPr>
-      </w:pPr>
-    </w:p>
-    <w:p>
-      <w:pPr>
-        <w:ind w:left="360"/>
-        <w:rPr>
-          <w:szCs w:val="24"/>
-          <w:lang w:val="it-IT"/>
-        </w:rPr>
-      </w:pPr>
-    </w:p>
-    <w:p>
-      <w:pPr>
-        <w:ind w:left="360"/>
-        <w:jc w:val="center"/>
-        <w:rPr>
-          <w:szCs w:val="24"/>
-          <w:lang w:val="it-IT"/>
-        </w:rPr>
-      </w:pPr>
-      <w:r>
-        <w:rPr>
-          <w:noProof/>
-        </w:rPr>
-        <w:drawing>
-          <wp:inline distT="0" distB="0" distL="0" distR="0" wp14:anchorId="4A472293" wp14:editId="270600C8">
-            <wp:extent cx="5831271" cy="6032665"/>
-            <wp:effectExtent l="0" t="0" r="0" b="6350"/>
-            <wp:docPr id="29" name="Immagine 29"/>
-            <wp:cNvGraphicFramePr>
-              <a:graphicFrameLocks xmlns:a="http://schemas.openxmlformats.org/drawingml/2006/main" noChangeAspect="1"/>
-            </wp:cNvGraphicFramePr>
-            <a:graphic xmlns:a="http://schemas.openxmlformats.org/drawingml/2006/main">
-              <a:graphicData uri="http://schemas.openxmlformats.org/drawingml/2006/picture">
-                <pic:pic xmlns:pic="http://schemas.openxmlformats.org/drawingml/2006/picture">
-                  <pic:nvPicPr>
-                    <pic:cNvPr id="1" name=""/>
-                    <pic:cNvPicPr/>
-                  </pic:nvPicPr>
-                  <pic:blipFill>
-                    <a:blip r:embed="rId18"/>
-                    <a:stretch>
-                      <a:fillRect/>
-                    </a:stretch>
-                  </pic:blipFill>
-                  <pic:spPr>
-                    <a:xfrm>
-                      <a:off x="0" y="0"/>
-                      <a:ext cx="5838697" cy="6040347"/>
-                    </a:xfrm>
-                    <a:prstGeom prst="rect">
-                      <a:avLst/>
-                    </a:prstGeom>
-                  </pic:spPr>
-                </pic:pic>
-              </a:graphicData>
-            </a:graphic>
-          </wp:inline>
-        </w:drawing>
-      </w:r>
-    </w:p>
-    <w:p>
-      <w:pPr>
-        <w:ind w:left="360"/>
-        <w:rPr>
-          <w:lang w:val="it-IT"/>
-        </w:rPr>
-      </w:pPr>
-    </w:p>
-    <w:p>
-      <w:pPr>
-        <w:ind w:left="360"/>
-        <w:rPr>
-          <w:lang w:val="it-IT"/>
-        </w:rPr>
-      </w:pPr>
-    </w:p>
-    <w:p>
-      <w:pPr>
-        <w:ind w:left="360"/>
-        <w:rPr>
-          <w:lang w:val="it-IT"/>
-        </w:rPr>
-      </w:pPr>
-    </w:p>
-    <w:p>
-      <w:pPr>
-        <w:rPr>
-          <w:lang w:val="it-IT"/>
-        </w:rPr>
-      </w:pPr>
-    </w:p>
-    <w:p>
-      <w:pPr>
-        <w:ind w:left="360"/>
-        <w:rPr>
-          <w:szCs w:val="24"/>
-          <w:lang w:val="it-IT"/>
-        </w:rPr>
-      </w:pPr>
-      <w:r>
-        <w:rPr>
-          <w:lang w:val="it-IT"/>
-        </w:rPr>
-        <w:lastRenderedPageBreak/>
-        <w:t>Nel testo si nota c</w:t>
-      </w:r>
-      <w:r>
-        <w:rPr>
-          <w:lang w:val="it-IT"/>
-        </w:rPr>
-        <w:t>he l’entià amministratore oltre a gestire le tratta effettiva, gestisce sia i conducenti che i turni degli stessi;partendo da questa osservazione ho creato l’entità (turno)</w:t>
-      </w:r>
-      <w:r>
-        <w:rPr>
-          <w:lang w:val="it-IT"/>
-        </w:rPr>
-        <w:t xml:space="preserve"> </w:t>
-      </w:r>
-      <w:r>
-        <w:rPr>
-          <w:lang w:val="it-IT"/>
-        </w:rPr>
-        <w:t xml:space="preserve"> con l’obbiettivo di </w:t>
-      </w:r>
-      <w:r>
-        <w:rPr>
-          <w:lang w:val="it-IT"/>
-        </w:rPr>
-        <w:t>i</w:t>
-      </w:r>
-      <w:r>
-        <w:rPr>
-          <w:lang w:val="it-IT"/>
-        </w:rPr>
-        <w:t xml:space="preserve">ndicare il concetto astratto di turno, rappresentandola mediante gli attirbuti (ora </w:t>
-      </w:r>
-      <w:r>
-        <w:rPr>
-          <w:szCs w:val="24"/>
-          <w:lang w:val="it-IT"/>
-        </w:rPr>
-        <w:t>inzio) e (ora fine)</w:t>
-      </w:r>
-      <w:r>
-        <w:rPr>
-          <w:szCs w:val="24"/>
-          <w:lang w:val="it-IT"/>
-        </w:rPr>
-        <w:t xml:space="preserve"> [insieme formano la primary key]</w:t>
-      </w:r>
-      <w:r>
-        <w:rPr>
-          <w:szCs w:val="24"/>
-          <w:lang w:val="it-IT"/>
-        </w:rPr>
-        <w:t xml:space="preserve"> e collegandola mediante un’associazione all’entità amministratore specificando che :</w:t>
-      </w:r>
-    </w:p>
-    <w:p>
-      <w:pPr>
-        <w:pStyle w:val="Paragrafoelenco"/>
-        <w:numPr>
-          <w:ilvl w:val="0"/>
-          <w:numId w:val="27"/>
-        </w:numPr>
-        <w:rPr>
-          <w:rFonts w:ascii="Times New Roman" w:hAnsi="Times New Roman" w:cs="Times New Roman"/>
-          <w:sz w:val="24"/>
-          <w:szCs w:val="24"/>
-        </w:rPr>
-      </w:pPr>
-      <w:r>
-        <w:rPr>
-          <w:rFonts w:ascii="Times New Roman" w:hAnsi="Times New Roman" w:cs="Times New Roman"/>
-          <w:sz w:val="24"/>
-          <w:szCs w:val="24"/>
-        </w:rPr>
-        <w:t>Un amministratore può creare uno o più turni</w:t>
-      </w:r>
-    </w:p>
-    <w:p>
-      <w:pPr>
-        <w:pStyle w:val="Paragrafoelenco"/>
-        <w:numPr>
-          <w:ilvl w:val="0"/>
-          <w:numId w:val="27"/>
-        </w:numPr>
-        <w:rPr>
-          <w:rFonts w:ascii="Times New Roman" w:hAnsi="Times New Roman" w:cs="Times New Roman"/>
-          <w:sz w:val="24"/>
-          <w:szCs w:val="24"/>
-        </w:rPr>
-      </w:pPr>
-      <w:r>
-        <w:rPr>
-          <w:rFonts w:ascii="Times New Roman" w:hAnsi="Times New Roman" w:cs="Times New Roman"/>
-          <w:sz w:val="24"/>
-          <w:szCs w:val="24"/>
-        </w:rPr>
-        <w:t>Un turno può essere creato da un unico amministratore</w:t>
-      </w:r>
-    </w:p>
-    <w:p>
-      <w:pPr>
-        <w:ind w:left="360"/>
-        <w:rPr>
-          <w:szCs w:val="24"/>
-          <w:lang w:val="it-IT"/>
-        </w:rPr>
-      </w:pPr>
-      <w:r>
-        <w:rPr>
-          <w:szCs w:val="24"/>
-          <w:lang w:val="it-IT"/>
-        </w:rPr>
-        <w:t>Come detto precedentemente l’amministratore gestisce anche i conducenti, quindi per rappresentare questa specifica ho collegato mediante un’associazione l’entita amministratore con l’entità conducente andando ad indicare che:</w:t>
-      </w:r>
-    </w:p>
-    <w:p>
-      <w:pPr>
-        <w:pStyle w:val="Paragrafoelenco"/>
-        <w:numPr>
-          <w:ilvl w:val="0"/>
-          <w:numId w:val="28"/>
-        </w:numPr>
-        <w:rPr>
-          <w:rFonts w:ascii="Times New Roman" w:hAnsi="Times New Roman" w:cs="Times New Roman"/>
-          <w:sz w:val="24"/>
-          <w:szCs w:val="24"/>
-        </w:rPr>
-      </w:pPr>
-      <w:r>
-        <w:rPr>
-          <w:rFonts w:ascii="Times New Roman" w:hAnsi="Times New Roman" w:cs="Times New Roman"/>
-          <w:sz w:val="24"/>
-          <w:szCs w:val="24"/>
-        </w:rPr>
-        <w:t>Un amministratore può gestire più conducenti</w:t>
-      </w:r>
-    </w:p>
-    <w:p>
-      <w:pPr>
-        <w:pStyle w:val="Paragrafoelenco"/>
-        <w:numPr>
-          <w:ilvl w:val="0"/>
-          <w:numId w:val="28"/>
-        </w:numPr>
-        <w:rPr>
-          <w:rFonts w:ascii="Times New Roman" w:hAnsi="Times New Roman" w:cs="Times New Roman"/>
-          <w:sz w:val="24"/>
-          <w:szCs w:val="24"/>
-        </w:rPr>
-      </w:pPr>
-      <w:r>
-        <w:rPr>
-          <w:rFonts w:ascii="Times New Roman" w:hAnsi="Times New Roman" w:cs="Times New Roman"/>
-          <w:sz w:val="24"/>
-          <w:szCs w:val="24"/>
-        </w:rPr>
-        <w:t>Un conducente può essere gestito da un unico amministratore</w:t>
-      </w:r>
-    </w:p>
-    <w:p>
-      <w:pPr>
-        <w:pStyle w:val="Paragrafoelenco"/>
-        <w:ind w:left="1080"/>
-        <w:rPr>
-          <w:rFonts w:ascii="Times New Roman" w:hAnsi="Times New Roman" w:cs="Times New Roman"/>
-          <w:sz w:val="24"/>
-          <w:szCs w:val="24"/>
-        </w:rPr>
-      </w:pPr>
-      <w:r>
-        <w:rPr>
-          <w:rFonts w:ascii="Times New Roman" w:hAnsi="Times New Roman" w:cs="Times New Roman"/>
-          <w:sz w:val="24"/>
-          <w:szCs w:val="24"/>
-        </w:rPr>
-        <w:t>(Ambiguità nel testo, ho assunto che un conducente possa essere gestito da un unico amministratore)</w:t>
-      </w:r>
-    </w:p>
-    <w:p>
-      <w:pPr>
-        <w:rPr>
-          <w:lang w:val="it-IT"/>
-        </w:rPr>
-      </w:pPr>
-      <w:r>
-        <w:rPr>
-          <w:noProof/>
-        </w:rPr>
-        <w:drawing>
-          <wp:inline distT="0" distB="0" distL="0" distR="0" wp14:anchorId="0FD4EF6E" wp14:editId="04C7C4D1">
-            <wp:extent cx="5973288" cy="5150781"/>
-            <wp:effectExtent l="0" t="0" r="8890" b="0"/>
-            <wp:docPr id="25" name="Immagine 25"/>
-            <wp:cNvGraphicFramePr>
-              <a:graphicFrameLocks xmlns:a="http://schemas.openxmlformats.org/drawingml/2006/main" noChangeAspect="1"/>
-            </wp:cNvGraphicFramePr>
-            <a:graphic xmlns:a="http://schemas.openxmlformats.org/drawingml/2006/main">
-              <a:graphicData uri="http://schemas.openxmlformats.org/drawingml/2006/picture">
-                <pic:pic xmlns:pic="http://schemas.openxmlformats.org/drawingml/2006/picture">
-                  <pic:nvPicPr>
-                    <pic:cNvPr id="1" name=""/>
-                    <pic:cNvPicPr/>
-                  </pic:nvPicPr>
-                  <pic:blipFill>
-                    <a:blip r:embed="rId19"/>
-                    <a:stretch>
-                      <a:fillRect/>
-                    </a:stretch>
-                  </pic:blipFill>
-                  <pic:spPr>
-                    <a:xfrm>
-                      <a:off x="0" y="0"/>
-                      <a:ext cx="5973288" cy="5150781"/>
-                    </a:xfrm>
-                    <a:prstGeom prst="rect">
-                      <a:avLst/>
-                    </a:prstGeom>
-                  </pic:spPr>
-                </pic:pic>
-              </a:graphicData>
-            </a:graphic>
-          </wp:inline>
-        </w:drawing>
-      </w:r>
-    </w:p>
-    <w:p>
-      <w:pPr>
-        <w:jc w:val="left"/>
-        <w:rPr>
-          <w:lang w:val="it-IT"/>
-        </w:rPr>
-      </w:pPr>
-      <w:r>
-        <w:rPr>
-          <w:lang w:val="it-IT"/>
-        </w:rPr>
-        <w:lastRenderedPageBreak/>
-        <w:t>Osservo che per lo stesso motivo della creazione dell’entità tratta effettiva, in quanto tratta raffigurava un concetto astratto, anche l’entità turno indica il concetto astratto del turno, quindi necessito di creare un’entita che mi raffigura il concetto concreto del turno, ovvimìamente sarà un’entità debole in quanto non può esistere se non esiste il turno, decido di chiamarla (turno effettivo) e la collego mediante un’associazione all’entita turno specificando che:</w:t>
-      </w:r>
-    </w:p>
-    <w:p>
-      <w:pPr>
-        <w:pStyle w:val="Paragrafoelenco"/>
-        <w:numPr>
-          <w:ilvl w:val="0"/>
-          <w:numId w:val="29"/>
-        </w:numPr>
-        <w:rPr>
-          <w:rFonts w:ascii="Times New Roman" w:hAnsi="Times New Roman" w:cs="Times New Roman"/>
-          <w:sz w:val="24"/>
-          <w:szCs w:val="24"/>
-        </w:rPr>
-      </w:pPr>
-      <w:r>
-        <w:rPr>
-          <w:rFonts w:ascii="Times New Roman" w:hAnsi="Times New Roman" w:cs="Times New Roman"/>
-          <w:sz w:val="24"/>
-          <w:szCs w:val="24"/>
-        </w:rPr>
-        <w:t>Un turno può essere composto da più turni effettivi.</w:t>
-      </w:r>
-    </w:p>
-    <w:p>
-      <w:pPr>
-        <w:pStyle w:val="Paragrafoelenco"/>
-        <w:numPr>
-          <w:ilvl w:val="0"/>
-          <w:numId w:val="29"/>
-        </w:numPr>
-        <w:rPr>
-          <w:rFonts w:ascii="Times New Roman" w:hAnsi="Times New Roman" w:cs="Times New Roman"/>
-          <w:sz w:val="24"/>
-          <w:szCs w:val="24"/>
-        </w:rPr>
-      </w:pPr>
-      <w:r>
-        <w:rPr>
-          <w:rFonts w:ascii="Times New Roman" w:hAnsi="Times New Roman" w:cs="Times New Roman"/>
-          <w:sz w:val="24"/>
-          <w:szCs w:val="24"/>
-        </w:rPr>
-        <w:t>Un turno effettivo si riferisce ad un unico turno.</w:t>
-      </w:r>
-    </w:p>
-    <w:p>
-      <w:pPr>
-        <w:rPr>
-          <w:lang w:val="it-IT"/>
-        </w:rPr>
-      </w:pPr>
-    </w:p>
-    <w:p>
-      <w:r>
-        <w:rPr>
-          <w:noProof/>
-        </w:rPr>
-        <w:drawing>
-          <wp:inline distT="0" distB="0" distL="0" distR="0" wp14:anchorId="249F4F82" wp14:editId="39C29AAE">
-            <wp:extent cx="6188710" cy="5709920"/>
-            <wp:effectExtent l="0" t="0" r="2540" b="5080"/>
-            <wp:docPr id="30" name="Immagine 30"/>
-            <wp:cNvGraphicFramePr>
-              <a:graphicFrameLocks xmlns:a="http://schemas.openxmlformats.org/drawingml/2006/main" noChangeAspect="1"/>
-            </wp:cNvGraphicFramePr>
-            <a:graphic xmlns:a="http://schemas.openxmlformats.org/drawingml/2006/main">
-              <a:graphicData uri="http://schemas.openxmlformats.org/drawingml/2006/picture">
-                <pic:pic xmlns:pic="http://schemas.openxmlformats.org/drawingml/2006/picture">
-                  <pic:nvPicPr>
-                    <pic:cNvPr id="1" name=""/>
-                    <pic:cNvPicPr/>
-                  </pic:nvPicPr>
-                  <pic:blipFill>
-                    <a:blip r:embed="rId20"/>
-                    <a:stretch>
-                      <a:fillRect/>
-                    </a:stretch>
-                  </pic:blipFill>
-                  <pic:spPr>
-                    <a:xfrm>
-                      <a:off x="0" y="0"/>
-                      <a:ext cx="6188710" cy="5709920"/>
-                    </a:xfrm>
-                    <a:prstGeom prst="rect">
-                      <a:avLst/>
-                    </a:prstGeom>
-                  </pic:spPr>
-                </pic:pic>
-              </a:graphicData>
-            </a:graphic>
-          </wp:inline>
-        </w:drawing>
-      </w:r>
-    </w:p>
-    <w:p/>
-    <w:p/>
-    <w:p/>
-    <w:p>
-      <w:pPr>
-        <w:rPr>
-          <w:rFonts w:eastAsia="Times New Roman"/>
-          <w:szCs w:val="24"/>
-          <w:lang w:val="it-IT" w:eastAsia="it-IT"/>
-        </w:rPr>
-      </w:pPr>
-      <w:r>
-        <w:rPr>
-          <w:lang w:val="it-IT"/>
-        </w:rPr>
-        <w:t>Nel testo viene scritto c</w:t>
-      </w:r>
-      <w:r>
-        <w:rPr>
-          <w:lang w:val="it-IT"/>
-        </w:rPr>
-        <w:t xml:space="preserve">he </w:t>
-      </w:r>
-      <w:r>
-        <w:rPr>
-          <w:rFonts w:eastAsia="Times New Roman"/>
-          <w:szCs w:val="24"/>
-          <w:lang w:val="it-IT" w:eastAsia="it-IT"/>
-        </w:rPr>
-        <w:t>u</w:t>
-      </w:r>
-      <w:r>
-        <w:rPr>
-          <w:rFonts w:eastAsia="Times New Roman"/>
-          <w:szCs w:val="24"/>
-          <w:lang w:val="it-IT" w:eastAsia="it-IT"/>
-        </w:rPr>
-        <w:t>n conducente deve effettua</w:t>
-      </w:r>
-      <w:r>
-        <w:rPr>
-          <w:rFonts w:eastAsia="Times New Roman"/>
-          <w:szCs w:val="24"/>
-          <w:lang w:val="it-IT" w:eastAsia="it-IT"/>
-        </w:rPr>
-        <w:t xml:space="preserve"> </w:t>
-      </w:r>
-      <w:r>
-        <w:rPr>
-          <w:rFonts w:eastAsia="Times New Roman"/>
-          <w:szCs w:val="24"/>
-          <w:lang w:val="it-IT" w:eastAsia="it-IT"/>
-        </w:rPr>
-        <w:t>turni</w:t>
-      </w:r>
-      <w:r>
-        <w:rPr>
-          <w:rFonts w:eastAsia="Times New Roman"/>
-          <w:szCs w:val="24"/>
-          <w:lang w:val="it-IT" w:eastAsia="it-IT"/>
-        </w:rPr>
-        <w:t>, avendo creato l’entità debole turno effettivo, posso collegare l’entita conducente con un’associazione alll’entità turno effettivo, per indicare che in quel turno ha lavorato quel conducente, specificando che:</w:t>
-      </w:r>
-    </w:p>
-    <w:p>
-      <w:pPr>
-        <w:pStyle w:val="Paragrafoelenco"/>
-        <w:numPr>
-          <w:ilvl w:val="0"/>
-          <w:numId w:val="30"/>
-        </w:numPr>
-        <w:rPr>
-          <w:rFonts w:ascii="Times New Roman" w:eastAsia="Times New Roman" w:hAnsi="Times New Roman" w:cs="Times New Roman"/>
-          <w:sz w:val="24"/>
-          <w:szCs w:val="24"/>
-          <w:lang w:eastAsia="it-IT"/>
-        </w:rPr>
-      </w:pPr>
-      <w:r>
-        <w:rPr>
-          <w:rFonts w:ascii="Times New Roman" w:eastAsia="Times New Roman" w:hAnsi="Times New Roman" w:cs="Times New Roman"/>
-          <w:sz w:val="24"/>
-          <w:szCs w:val="24"/>
-          <w:lang w:eastAsia="it-IT"/>
-        </w:rPr>
-        <w:t>Un conducente può lavoare in uno o più turni effettivi</w:t>
-      </w:r>
-    </w:p>
-    <w:p>
-      <w:pPr>
-        <w:pStyle w:val="Paragrafoelenco"/>
-        <w:numPr>
-          <w:ilvl w:val="0"/>
-          <w:numId w:val="30"/>
-        </w:numPr>
-        <w:rPr>
-          <w:rFonts w:ascii="Times New Roman" w:eastAsia="Times New Roman" w:hAnsi="Times New Roman" w:cs="Times New Roman"/>
-          <w:sz w:val="24"/>
-          <w:szCs w:val="24"/>
-          <w:lang w:eastAsia="it-IT"/>
-        </w:rPr>
-      </w:pPr>
-      <w:r>
-        <w:rPr>
-          <w:rFonts w:ascii="Times New Roman" w:eastAsia="Times New Roman" w:hAnsi="Times New Roman" w:cs="Times New Roman"/>
-          <w:sz w:val="24"/>
-          <w:szCs w:val="24"/>
-          <w:lang w:eastAsia="it-IT"/>
-        </w:rPr>
-        <w:t>Un turno effettivo è fatto da un solo conducente</w:t>
-      </w:r>
-    </w:p>
-    <w:p>
-      <w:pPr>
-        <w:rPr>
-          <w:rFonts w:eastAsia="Times New Roman"/>
-          <w:szCs w:val="24"/>
-          <w:lang w:val="it-IT" w:eastAsia="it-IT"/>
-        </w:rPr>
-      </w:pPr>
-    </w:p>
-    <w:p>
-      <w:pPr>
-        <w:rPr>
-          <w:rFonts w:eastAsia="Times New Roman"/>
-          <w:szCs w:val="24"/>
-          <w:lang w:eastAsia="it-IT"/>
-        </w:rPr>
-      </w:pPr>
-      <w:r>
-        <w:rPr>
-          <w:noProof/>
-        </w:rPr>
-        <w:drawing>
-          <wp:inline distT="0" distB="0" distL="0" distR="0" wp14:anchorId="719E13EF" wp14:editId="10ECF2C9">
-            <wp:extent cx="6188710" cy="5735320"/>
-            <wp:effectExtent l="0" t="0" r="2540" b="0"/>
-            <wp:docPr id="31" name="Immagine 31"/>
-            <wp:cNvGraphicFramePr>
-              <a:graphicFrameLocks xmlns:a="http://schemas.openxmlformats.org/drawingml/2006/main" noChangeAspect="1"/>
-            </wp:cNvGraphicFramePr>
-            <a:graphic xmlns:a="http://schemas.openxmlformats.org/drawingml/2006/main">
-              <a:graphicData uri="http://schemas.openxmlformats.org/drawingml/2006/picture">
-                <pic:pic xmlns:pic="http://schemas.openxmlformats.org/drawingml/2006/picture">
-                  <pic:nvPicPr>
-                    <pic:cNvPr id="1" name=""/>
-                    <pic:cNvPicPr/>
-                  </pic:nvPicPr>
-                  <pic:blipFill>
-                    <a:blip r:embed="rId21"/>
-                    <a:stretch>
-                      <a:fillRect/>
-                    </a:stretch>
-                  </pic:blipFill>
-                  <pic:spPr>
-                    <a:xfrm>
-                      <a:off x="0" y="0"/>
-                      <a:ext cx="6188710" cy="5735320"/>
-                    </a:xfrm>
-                    <a:prstGeom prst="rect">
-                      <a:avLst/>
-                    </a:prstGeom>
-                  </pic:spPr>
-                </pic:pic>
-              </a:graphicData>
-            </a:graphic>
-          </wp:inline>
-        </w:drawing>
-      </w:r>
-    </w:p>
-    <w:p>
-      <w:pPr>
-        <w:rPr>
-          <w:rFonts w:eastAsia="Times New Roman"/>
-          <w:szCs w:val="24"/>
-          <w:lang w:eastAsia="it-IT"/>
-        </w:rPr>
-      </w:pPr>
-    </w:p>
-    <w:p>
-      <w:pPr>
-        <w:rPr>
-          <w:rFonts w:eastAsia="Times New Roman"/>
-          <w:szCs w:val="24"/>
-          <w:lang w:eastAsia="it-IT"/>
-        </w:rPr>
-      </w:pPr>
-    </w:p>
-    <w:p>
-      <w:pPr>
-        <w:rPr>
-          <w:rFonts w:eastAsia="Times New Roman"/>
-          <w:szCs w:val="24"/>
-          <w:lang w:eastAsia="it-IT"/>
-        </w:rPr>
-      </w:pPr>
-    </w:p>
-    <w:p>
-      <w:pPr>
-        <w:rPr>
-          <w:rFonts w:eastAsia="Times New Roman"/>
-          <w:szCs w:val="24"/>
-          <w:lang w:val="it-IT" w:eastAsia="it-IT"/>
-        </w:rPr>
-      </w:pPr>
-      <w:r>
-        <w:rPr>
-          <w:rFonts w:eastAsia="Times New Roman"/>
-          <w:szCs w:val="24"/>
-          <w:lang w:val="it-IT" w:eastAsia="it-IT"/>
-        </w:rPr>
-        <w:t>L’ultima osservazione che viene f</w:t>
-      </w:r>
-      <w:r>
-        <w:rPr>
-          <w:rFonts w:eastAsia="Times New Roman"/>
-          <w:szCs w:val="24"/>
-          <w:lang w:val="it-IT" w:eastAsia="it-IT"/>
-        </w:rPr>
-        <w:t>atta è che da come citato nel testo l’amministratore si occupa di amministrare i turni, cosi facendo trovo l’ultima dipendenza della mia entità debole, la quale verra connessa mediante un</w:t>
-      </w:r>
-      <w:r>
-        <w:rPr>
-          <w:rFonts w:eastAsia="Times New Roman"/>
-          <w:szCs w:val="24"/>
-          <w:lang w:val="it-IT" w:eastAsia="it-IT"/>
-        </w:rPr>
-        <w:t>’</w:t>
-      </w:r>
-      <w:r>
-        <w:rPr>
-          <w:rFonts w:eastAsia="Times New Roman"/>
-          <w:szCs w:val="24"/>
-          <w:lang w:val="it-IT" w:eastAsia="it-IT"/>
-        </w:rPr>
-        <w:t>associazione all’entità amministratore andando a indicare che:</w:t>
-      </w:r>
-    </w:p>
-    <w:p>
-      <w:pPr>
-        <w:pStyle w:val="Paragrafoelenco"/>
-        <w:numPr>
-          <w:ilvl w:val="0"/>
-          <w:numId w:val="31"/>
-        </w:numPr>
-        <w:rPr>
-          <w:rFonts w:ascii="Times New Roman" w:eastAsia="Times New Roman" w:hAnsi="Times New Roman" w:cs="Times New Roman"/>
-          <w:sz w:val="24"/>
-          <w:szCs w:val="24"/>
-          <w:lang w:eastAsia="it-IT"/>
-        </w:rPr>
-      </w:pPr>
-      <w:r>
-        <w:rPr>
-          <w:rFonts w:ascii="Times New Roman" w:eastAsia="Times New Roman" w:hAnsi="Times New Roman" w:cs="Times New Roman"/>
-          <w:sz w:val="24"/>
-          <w:szCs w:val="24"/>
-          <w:lang w:eastAsia="it-IT"/>
-        </w:rPr>
-        <w:t>Un amministratore può amministrare più turni effettivi</w:t>
-      </w:r>
-    </w:p>
-    <w:p>
-      <w:pPr>
-        <w:pStyle w:val="Paragrafoelenco"/>
-        <w:numPr>
-          <w:ilvl w:val="0"/>
-          <w:numId w:val="31"/>
-        </w:numPr>
-        <w:rPr>
-          <w:rFonts w:ascii="Times New Roman" w:eastAsia="Times New Roman" w:hAnsi="Times New Roman" w:cs="Times New Roman"/>
-          <w:sz w:val="24"/>
-          <w:szCs w:val="24"/>
-          <w:lang w:eastAsia="it-IT"/>
-        </w:rPr>
-      </w:pPr>
-      <w:r>
-        <w:rPr>
-          <w:rFonts w:ascii="Times New Roman" w:eastAsia="Times New Roman" w:hAnsi="Times New Roman" w:cs="Times New Roman"/>
-          <w:sz w:val="24"/>
-          <w:szCs w:val="24"/>
-          <w:lang w:eastAsia="it-IT"/>
-        </w:rPr>
-        <w:t>Un turno effettivo è amministrato da un unico amministratore</w:t>
-      </w:r>
-    </w:p>
-    <w:p>
-      <w:pPr>
-        <w:pStyle w:val="Paragrafoelenco"/>
-        <w:rPr>
-          <w:rFonts w:eastAsia="Times New Roman"/>
-          <w:szCs w:val="24"/>
-          <w:lang w:eastAsia="it-IT"/>
-        </w:rPr>
-      </w:pPr>
-    </w:p>
-    <w:p>
-      <w:pPr>
-        <w:pStyle w:val="Paragrafoelenco"/>
-        <w:rPr>
-          <w:rFonts w:eastAsia="Times New Roman"/>
-          <w:szCs w:val="24"/>
-          <w:lang w:eastAsia="it-IT"/>
-        </w:rPr>
-      </w:pPr>
-    </w:p>
-    <w:p>
-      <w:pPr>
-        <w:pStyle w:val="Paragrafoelenco"/>
-        <w:rPr>
-          <w:rFonts w:eastAsia="Times New Roman"/>
-          <w:szCs w:val="24"/>
-          <w:lang w:eastAsia="it-IT"/>
-        </w:rPr>
-      </w:pPr>
-    </w:p>
-    <w:p>
-      <w:pPr>
-        <w:ind w:left="360"/>
-        <w:rPr>
-          <w:rFonts w:eastAsia="Times New Roman"/>
-          <w:szCs w:val="24"/>
-          <w:lang w:val="it-IT" w:eastAsia="it-IT"/>
-        </w:rPr>
-      </w:pPr>
-      <w:r>
-        <w:rPr>
-          <w:noProof/>
-        </w:rPr>
-        <w:drawing>
-          <wp:inline distT="0" distB="0" distL="0" distR="0" wp14:anchorId="3FE8CAD3" wp14:editId="5C4B6F31">
-            <wp:extent cx="6188710" cy="5764530"/>
-            <wp:effectExtent l="0" t="0" r="2540" b="7620"/>
-            <wp:docPr id="32" name="Immagine 32"/>
-            <wp:cNvGraphicFramePr>
-              <a:graphicFrameLocks xmlns:a="http://schemas.openxmlformats.org/drawingml/2006/main" noChangeAspect="1"/>
-            </wp:cNvGraphicFramePr>
-            <a:graphic xmlns:a="http://schemas.openxmlformats.org/drawingml/2006/main">
-              <a:graphicData uri="http://schemas.openxmlformats.org/drawingml/2006/picture">
-                <pic:pic xmlns:pic="http://schemas.openxmlformats.org/drawingml/2006/picture">
-                  <pic:nvPicPr>
-                    <pic:cNvPr id="1" name=""/>
-                    <pic:cNvPicPr/>
-                  </pic:nvPicPr>
-                  <pic:blipFill>
-                    <a:blip r:embed="rId22"/>
-                    <a:stretch>
-                      <a:fillRect/>
-                    </a:stretch>
-                  </pic:blipFill>
-                  <pic:spPr>
-                    <a:xfrm>
-                      <a:off x="0" y="0"/>
-                      <a:ext cx="6188710" cy="5764530"/>
-                    </a:xfrm>
-                    <a:prstGeom prst="rect">
-                      <a:avLst/>
-                    </a:prstGeom>
-                  </pic:spPr>
-                </pic:pic>
-              </a:graphicData>
-            </a:graphic>
-          </wp:inline>
-        </w:drawing>
-      </w:r>
-    </w:p>
-    <w:p>
-      <w:pPr>
-        <w:ind w:left="360"/>
-        <w:rPr>
-          <w:rFonts w:eastAsia="Times New Roman"/>
-          <w:szCs w:val="24"/>
-          <w:lang w:val="it-IT" w:eastAsia="it-IT"/>
-        </w:rPr>
-      </w:pPr>
-    </w:p>
-    <w:p>
-      <w:pPr>
-        <w:rPr>
-          <w:lang w:val="it-IT" w:eastAsia="en-US"/>
-        </w:rPr>
-      </w:pPr>
-      <w:r>
-        <w:rPr>
-          <w:lang w:val="it-IT" w:eastAsia="en-US"/>
-        </w:rPr>
-        <w:lastRenderedPageBreak/>
-        <w:t>Come ultima modifica, per indicare che possono esserci piu tratte effettive e piu turni effettivi in diversi giorni e orari, ho aggiunto degli attributi a quelle entità.</w:t>
-      </w:r>
-    </w:p>
-    <w:p>
-      <w:pPr>
-        <w:rPr>
-          <w:lang w:val="it-IT" w:eastAsia="en-US"/>
-        </w:rPr>
-      </w:pPr>
-      <w:r>
-        <w:rPr>
-          <w:noProof/>
-        </w:rPr>
-        <w:drawing>
-          <wp:inline distT="0" distB="0" distL="0" distR="0" wp14:anchorId="7FCAD84B" wp14:editId="44C62598">
-            <wp:extent cx="6188710" cy="5913120"/>
-            <wp:effectExtent l="0" t="0" r="2540" b="0"/>
-            <wp:docPr id="8" name="Immagine 8"/>
-            <wp:cNvGraphicFramePr>
-              <a:graphicFrameLocks xmlns:a="http://schemas.openxmlformats.org/drawingml/2006/main" noChangeAspect="1"/>
-            </wp:cNvGraphicFramePr>
-            <a:graphic xmlns:a="http://schemas.openxmlformats.org/drawingml/2006/main">
-              <a:graphicData uri="http://schemas.openxmlformats.org/drawingml/2006/picture">
-                <pic:pic xmlns:pic="http://schemas.openxmlformats.org/drawingml/2006/picture">
-                  <pic:nvPicPr>
-                    <pic:cNvPr id="1" name=""/>
-                    <pic:cNvPicPr/>
-                  </pic:nvPicPr>
-                  <pic:blipFill>
-                    <a:blip r:embed="rId23"/>
-                    <a:stretch>
-                      <a:fillRect/>
-                    </a:stretch>
-                  </pic:blipFill>
-                  <pic:spPr>
-                    <a:xfrm>
-                      <a:off x="0" y="0"/>
-                      <a:ext cx="6188710" cy="5913120"/>
-                    </a:xfrm>
-                    <a:prstGeom prst="rect">
-                      <a:avLst/>
-                    </a:prstGeom>
-                  </pic:spPr>
-                </pic:pic>
-              </a:graphicData>
-            </a:graphic>
-          </wp:inline>
-        </w:drawing>
-      </w:r>
-    </w:p>
-    <w:p>
-      <w:pPr>
-        <w:jc w:val="left"/>
-        <w:rPr>
-          <w:lang w:val="it-IT"/>
-        </w:rPr>
-      </w:pPr>
-    </w:p>
-    <w:p>
-      <w:pPr>
-        <w:jc w:val="left"/>
-        <w:rPr>
-          <w:lang w:val="it-IT"/>
-        </w:rPr>
-      </w:pPr>
-    </w:p>
-    <w:p>
-      <w:pPr>
-        <w:jc w:val="left"/>
-        <w:rPr>
-          <w:lang w:val="it-IT"/>
-        </w:rPr>
-      </w:pPr>
-    </w:p>
-    <w:p>
-      <w:pPr>
-        <w:pStyle w:val="Testocommento"/>
-        <w:rPr>
-          <w:lang w:val="it-IT"/>
-        </w:rPr>
-      </w:pPr>
-      <w:r>
-        <w:rPr>
-          <w:lang w:val="it-IT"/>
-        </w:rPr>
-        <w:t xml:space="preserve">In questa sezione è necessario riportare </w:t>
-      </w:r>
-      <w:r>
-        <w:rPr>
-          <w:u w:val="single"/>
-          <w:lang w:val="it-IT"/>
-        </w:rPr>
-        <w:t>tutti</w:t>
-      </w:r>
-      <w:r>
-        <w:rPr>
-          <w:lang w:val="it-IT"/>
-        </w:rPr>
-        <w:t xml:space="preserve"> passi seguiti per la costruzione dello schema E-R finale, a partire dalle specifiche raccolte ed organizzate nel capitolo precedente. Non è richiesto un procedimento specifico: si può adottare una strategia top-down, bottom-up, a macchia d’olio o mista. L’importante è descrivere e commentare tutti i passi della costruzione, andando anche ad inserire “schemi parziali” utilizzati nel processo.</w:t>
-      </w:r>
-    </w:p>
-    <w:p>
-      <w:pPr>
-        <w:pStyle w:val="Titolo3"/>
-        <w:rPr>
-          <w:lang w:val="it-IT"/>
-        </w:rPr>
-      </w:pPr>
-      <w:r>
-        <w:rPr>
-          <w:lang w:val="it-IT"/>
-        </w:rPr>
-        <w:lastRenderedPageBreak/>
-        <w:t>Integrazione finale</w:t>
-      </w:r>
-      <w:r>
-        <w:rPr>
-          <w:lang w:val="it-IT"/>
-        </w:rPr>
-        <w:t>&lt;inserimento entita guda&gt;</w:t>
-      </w:r>
       <w:bookmarkStart w:id="9" w:name="_GoBack"/>
       <w:bookmarkEnd w:id="9"/>
     </w:p>
@@ -9628,53 +8638,6 @@
           <w:lang w:val="it-IT" w:eastAsia="en-US"/>
         </w:rPr>
       </w:pPr>
-      <w:r>
-        <w:rPr>
-          <w:noProof/>
-        </w:rPr>
-        <w:drawing>
-          <wp:inline distT="0" distB="0" distL="0" distR="0" wp14:anchorId="1C843912" wp14:editId="1C839C42">
-            <wp:extent cx="6188710" cy="5913120"/>
-            <wp:effectExtent l="0" t="0" r="2540" b="0"/>
-            <wp:docPr id="6" name="Immagine 6"/>
-            <wp:cNvGraphicFramePr>
-              <a:graphicFrameLocks xmlns:a="http://schemas.openxmlformats.org/drawingml/2006/main" noChangeAspect="1"/>
-            </wp:cNvGraphicFramePr>
-            <a:graphic xmlns:a="http://schemas.openxmlformats.org/drawingml/2006/main">
-              <a:graphicData uri="http://schemas.openxmlformats.org/drawingml/2006/picture">
-                <pic:pic xmlns:pic="http://schemas.openxmlformats.org/drawingml/2006/picture">
-                  <pic:nvPicPr>
-                    <pic:cNvPr id="1" name=""/>
-                    <pic:cNvPicPr/>
-                  </pic:nvPicPr>
-                  <pic:blipFill>
-                    <a:blip r:embed="rId23"/>
-                    <a:stretch>
-                      <a:fillRect/>
-                    </a:stretch>
-                  </pic:blipFill>
-                  <pic:spPr>
-                    <a:xfrm>
-                      <a:off x="0" y="0"/>
-                      <a:ext cx="6188710" cy="5913120"/>
-                    </a:xfrm>
-                    <a:prstGeom prst="rect">
-                      <a:avLst/>
-                    </a:prstGeom>
-                  </pic:spPr>
-                </pic:pic>
-              </a:graphicData>
-            </a:graphic>
-          </wp:inline>
-        </w:drawing>
-      </w:r>
-    </w:p>
-    <w:p>
-      <w:pPr>
-        <w:rPr>
-          <w:lang w:val="it-IT" w:eastAsia="en-US"/>
-        </w:rPr>
-      </w:pPr>
     </w:p>
     <w:p>
       <w:pPr>
@@ -9748,7 +8711,6 @@
         <w:rPr>
           <w:lang w:val="it-IT"/>
         </w:rPr>
-        <w:lastRenderedPageBreak/>
         <w:t>Regole aziendali</w:t>
       </w:r>
     </w:p>
@@ -10505,6 +9467,7 @@
           <w:sz w:val="24"/>
           <w:szCs w:val="24"/>
         </w:rPr>
+        <w:lastRenderedPageBreak/>
         <w:t>La</w:t>
       </w:r>
       <w:r>
@@ -10689,7 +9652,6 @@
         <w:rPr>
           <w:lang w:val="it-IT"/>
         </w:rPr>
-        <w:lastRenderedPageBreak/>
         <w:t>Laddove la specifica non sia catturata in maniera completa dallo schema E-R, corredare lo stesso in questo paragrafo con l’insieme delle regole aziendali necessarie a completare la progettazione concettuale.</w:t>
       </w:r>
     </w:p>
@@ -11875,6 +10837,7 @@
               <w:spacing w:line="240" w:lineRule="auto"/>
             </w:pPr>
             <w:r>
+              <w:lastRenderedPageBreak/>
               <w:t>Turn</w:t>
             </w:r>
             <w:r>
@@ -13489,8 +12452,8 @@
       </w:pPr>
     </w:p>
     <w:sectPr>
-      <w:headerReference w:type="default" r:id="rId24"/>
-      <w:footerReference w:type="default" r:id="rId25"/>
+      <w:headerReference w:type="default" r:id="rId18"/>
+      <w:footerReference w:type="default" r:id="rId19"/>
       <w:type w:val="continuous"/>
       <w:pgSz w:w="11906" w:h="16838"/>
       <w:pgMar w:top="1440" w:right="1080" w:bottom="1440" w:left="1080" w:header="539" w:footer="567" w:gutter="0"/>
@@ -13969,7 +12932,7 @@
   <w:abstractNum w:abstractNumId="2" w15:restartNumberingAfterBreak="0">
     <w:nsid w:val="FFFFFF7C"/>
     <w:multiLevelType w:val="singleLevel"/>
-    <w:tmpl w:val="DAA6A74C"/>
+    <w:tmpl w:val="D556D726"/>
     <w:lvl w:ilvl="0">
       <w:start w:val="1"/>
       <w:numFmt w:val="decimal"/>
@@ -13986,7 +12949,7 @@
   <w:abstractNum w:abstractNumId="3" w15:restartNumberingAfterBreak="0">
     <w:nsid w:val="FFFFFF7D"/>
     <w:multiLevelType w:val="singleLevel"/>
-    <w:tmpl w:val="98428892"/>
+    <w:tmpl w:val="F09647DA"/>
     <w:lvl w:ilvl="0">
       <w:start w:val="1"/>
       <w:numFmt w:val="decimal"/>
@@ -14003,7 +12966,7 @@
   <w:abstractNum w:abstractNumId="4" w15:restartNumberingAfterBreak="0">
     <w:nsid w:val="FFFFFF7E"/>
     <w:multiLevelType w:val="singleLevel"/>
-    <w:tmpl w:val="0928C456"/>
+    <w:tmpl w:val="0664775E"/>
     <w:lvl w:ilvl="0">
       <w:start w:val="1"/>
       <w:numFmt w:val="decimal"/>
@@ -14020,7 +12983,7 @@
   <w:abstractNum w:abstractNumId="5" w15:restartNumberingAfterBreak="0">
     <w:nsid w:val="FFFFFF7F"/>
     <w:multiLevelType w:val="singleLevel"/>
-    <w:tmpl w:val="5574C584"/>
+    <w:tmpl w:val="DA3477DE"/>
     <w:lvl w:ilvl="0">
       <w:start w:val="1"/>
       <w:numFmt w:val="decimal"/>
@@ -14037,7 +13000,7 @@
   <w:abstractNum w:abstractNumId="6" w15:restartNumberingAfterBreak="0">
     <w:nsid w:val="FFFFFF80"/>
     <w:multiLevelType w:val="singleLevel"/>
-    <w:tmpl w:val="C9601F2A"/>
+    <w:tmpl w:val="6A0CED82"/>
     <w:lvl w:ilvl="0">
       <w:start w:val="1"/>
       <w:numFmt w:val="bullet"/>
@@ -14057,7 +13020,7 @@
   <w:abstractNum w:abstractNumId="7" w15:restartNumberingAfterBreak="0">
     <w:nsid w:val="FFFFFF81"/>
     <w:multiLevelType w:val="singleLevel"/>
-    <w:tmpl w:val="92F676BE"/>
+    <w:tmpl w:val="6C22EC0E"/>
     <w:lvl w:ilvl="0">
       <w:start w:val="1"/>
       <w:numFmt w:val="bullet"/>

</xml_diff>

<commit_message>
Completato modello ER, aggiornato template-progetto.docx
</commit_message>
<xml_diff>
--- a/template-progetto.docx
+++ b/template-progetto.docx
@@ -665,7 +665,21 @@
         <w:rPr>
           <w:lang w:val="it-IT"/>
         </w:rPr>
-        <w:t xml:space="preserve"> ed inserendo i propri dati. Per qualsiasi problema, contattare il docente via email all’indirizzo </w:t>
+        <w:t xml:space="preserve"> ed inserendo i propri dati. Per qualsiasi problema, contattare il docente via </w:t>
+      </w:r>
+      <w:proofErr w:type="gramStart"/>
+      <w:r>
+        <w:rPr>
+          <w:lang w:val="it-IT"/>
+        </w:rPr>
+        <w:t>email</w:t>
+      </w:r>
+      <w:proofErr w:type="gramEnd"/>
+      <w:r>
+        <w:rPr>
+          <w:lang w:val="it-IT"/>
+        </w:rPr>
+        <w:t xml:space="preserve"> all’indirizzo </w:t>
       </w:r>
       <w:hyperlink r:id="rId11" w:history="1">
         <w:r>
@@ -1350,14 +1364,32 @@
                 <w:lang w:val="it-IT" w:eastAsia="it-IT"/>
               </w:rPr>
               <w:br/>
-              <w:t>I gestori del servizio devono poter gestire l’orario di lavoro dei conducenti, organizzati in turni di otto ore. Un conducente deve effettuare 5 turni a settimana. La gestione dei turni avviene da parte dei gestori del servizio su base mensile. Qualora un conducente si ponga in malattia, i gestori del servizio devono poter indicare che il conducente non ha coperto il turno per malattia e identificare un nuovo conducente cui assegnare la sostituzione del turno.</w:t>
-            </w:r>
+              <w:t xml:space="preserve">I gestori del servizio devono poter gestire l’orario di lavoro dei conducenti, organizzati in turni di otto ore. Un conducente deve effettuare </w:t>
+            </w:r>
+            <w:proofErr w:type="gramStart"/>
             <w:r>
               <w:rPr>
                 <w:rFonts w:eastAsia="Times New Roman"/>
                 <w:szCs w:val="24"/>
                 <w:lang w:val="it-IT" w:eastAsia="it-IT"/>
               </w:rPr>
+              <w:t>5</w:t>
+            </w:r>
+            <w:proofErr w:type="gramEnd"/>
+            <w:r>
+              <w:rPr>
+                <w:rFonts w:eastAsia="Times New Roman"/>
+                <w:szCs w:val="24"/>
+                <w:lang w:val="it-IT" w:eastAsia="it-IT"/>
+              </w:rPr>
+              <w:t xml:space="preserve"> turni a settimana. La gestione dei turni avviene da parte dei gestori del servizio su base mensile. Qualora un conducente si ponga in malattia, i gestori del servizio devono poter indicare che il conducente non ha coperto il turno per malattia e identificare un nuovo conducente cui assegnare la sostituzione del turno.</w:t>
+            </w:r>
+            <w:r>
+              <w:rPr>
+                <w:rFonts w:eastAsia="Times New Roman"/>
+                <w:szCs w:val="24"/>
+                <w:lang w:val="it-IT" w:eastAsia="it-IT"/>
+              </w:rPr>
               <w:br/>
             </w:r>
             <w:r>
@@ -1367,7 +1399,25 @@
                 <w:lang w:val="it-IT" w:eastAsia="it-IT"/>
               </w:rPr>
               <w:br/>
-              <w:t>Ogni veicolo è equipaggiato di un dispositivo GPS che, ogni 5 secondi, comunica le coordinate geografiche in cui si trova il veicolo. Gli utenti del sistema possono accedere al servizio per conoscere, dato il codice di una fermata, a quale distanza si trova un veicolo. La distanza deve essere calcolata andando a prendere in considerazione tutti i waypoint che intercorrono tra la posizione attuale dell’autoveicolo e la fermata di interesse. Si noti che per calcolare la distanza tra due coordinate geografiche è possibile utilizzare la seguente formula,</w:t>
+              <w:t xml:space="preserve">Ogni veicolo è equipaggiato di un dispositivo GPS che, ogni </w:t>
+            </w:r>
+            <w:proofErr w:type="gramStart"/>
+            <w:r>
+              <w:rPr>
+                <w:rFonts w:eastAsia="Times New Roman"/>
+                <w:szCs w:val="24"/>
+                <w:lang w:val="it-IT" w:eastAsia="it-IT"/>
+              </w:rPr>
+              <w:t>5</w:t>
+            </w:r>
+            <w:proofErr w:type="gramEnd"/>
+            <w:r>
+              <w:rPr>
+                <w:rFonts w:eastAsia="Times New Roman"/>
+                <w:szCs w:val="24"/>
+                <w:lang w:val="it-IT" w:eastAsia="it-IT"/>
+              </w:rPr>
+              <w:t xml:space="preserve"> secondi, comunica le coordinate geografiche in cui si trova il veicolo. Gli utenti del sistema possono accedere al servizio per conoscere, dato il codice di una fermata, a quale distanza si trova un veicolo. La distanza deve essere calcolata andando a prendere in considerazione tutti i waypoint che intercorrono tra la posizione attuale dell’autoveicolo e la fermata di interesse. Si noti che per calcolare la distanza tra due coordinate geografiche è possibile utilizzare la seguente formula,</w:t>
             </w:r>
             <w:r>
               <w:rPr>
@@ -1781,7 +1831,21 @@
               <w:rPr>
                 <w:lang w:val="it-IT"/>
               </w:rPr>
-              <w:t>Precedentemente e’ stato dichiarato p</w:t>
+              <w:t xml:space="preserve">Precedentemente </w:t>
+            </w:r>
+            <w:proofErr w:type="gramStart"/>
+            <w:r>
+              <w:rPr>
+                <w:lang w:val="it-IT"/>
+              </w:rPr>
+              <w:t>e’</w:t>
+            </w:r>
+            <w:proofErr w:type="gramEnd"/>
+            <w:r>
+              <w:rPr>
+                <w:lang w:val="it-IT"/>
+              </w:rPr>
+              <w:t xml:space="preserve"> stato dichiarato p</w:t>
             </w:r>
             <w:r>
               <w:rPr>
@@ -1885,7 +1949,21 @@
               <w:rPr>
                 <w:lang w:val="it-IT"/>
               </w:rPr>
-              <w:t>Precedentemente e’ stato dichiarato p</w:t>
+              <w:t xml:space="preserve">Precedentemente </w:t>
+            </w:r>
+            <w:proofErr w:type="gramStart"/>
+            <w:r>
+              <w:rPr>
+                <w:lang w:val="it-IT"/>
+              </w:rPr>
+              <w:t>e’</w:t>
+            </w:r>
+            <w:proofErr w:type="gramEnd"/>
+            <w:r>
+              <w:rPr>
+                <w:lang w:val="it-IT"/>
+              </w:rPr>
+              <w:t xml:space="preserve"> stato dichiarato p</w:t>
             </w:r>
             <w:r>
               <w:rPr>
@@ -2486,7 +2564,21 @@
               <w:rPr>
                 <w:lang w:val="it-IT"/>
               </w:rPr>
-              <w:t>Precedentemente e’ stato dichiarato p</w:t>
+              <w:t xml:space="preserve">Precedentemente </w:t>
+            </w:r>
+            <w:proofErr w:type="gramStart"/>
+            <w:r>
+              <w:rPr>
+                <w:lang w:val="it-IT"/>
+              </w:rPr>
+              <w:t>e’</w:t>
+            </w:r>
+            <w:proofErr w:type="gramEnd"/>
+            <w:r>
+              <w:rPr>
+                <w:lang w:val="it-IT"/>
+              </w:rPr>
+              <w:t xml:space="preserve"> stato dichiarato p</w:t>
             </w:r>
             <w:r>
               <w:rPr>
@@ -2900,7 +2992,25 @@
                 <w:szCs w:val="24"/>
                 <w:lang w:val="it-IT" w:eastAsia="it-IT"/>
               </w:rPr>
-              <w:t xml:space="preserve">turni di otto ore. Un conducente deve effettuare 5 turni a settimana. La gestione dei turni </w:t>
+              <w:t xml:space="preserve">turni di otto ore. Un conducente deve effettuare </w:t>
+            </w:r>
+            <w:proofErr w:type="gramStart"/>
+            <w:r>
+              <w:rPr>
+                <w:rFonts w:eastAsia="Times New Roman"/>
+                <w:szCs w:val="24"/>
+                <w:lang w:val="it-IT" w:eastAsia="it-IT"/>
+              </w:rPr>
+              <w:t>5</w:t>
+            </w:r>
+            <w:proofErr w:type="gramEnd"/>
+            <w:r>
+              <w:rPr>
+                <w:rFonts w:eastAsia="Times New Roman"/>
+                <w:szCs w:val="24"/>
+                <w:lang w:val="it-IT" w:eastAsia="it-IT"/>
+              </w:rPr>
+              <w:t xml:space="preserve"> turni a settimana. La gestione dei turni </w:t>
             </w:r>
           </w:p>
           <w:p>
@@ -3003,7 +3113,25 @@
                 <w:szCs w:val="24"/>
                 <w:lang w:val="it-IT" w:eastAsia="it-IT"/>
               </w:rPr>
-              <w:t xml:space="preserve">Ogni veicolo è equipaggiato di un dispositivo GPS che, ogni 5 secondi, comunica le </w:t>
+              <w:t xml:space="preserve">Ogni veicolo è equipaggiato di un dispositivo GPS che, ogni </w:t>
+            </w:r>
+            <w:proofErr w:type="gramStart"/>
+            <w:r>
+              <w:rPr>
+                <w:rFonts w:eastAsia="Times New Roman"/>
+                <w:szCs w:val="24"/>
+                <w:lang w:val="it-IT" w:eastAsia="it-IT"/>
+              </w:rPr>
+              <w:t>5</w:t>
+            </w:r>
+            <w:proofErr w:type="gramEnd"/>
+            <w:r>
+              <w:rPr>
+                <w:rFonts w:eastAsia="Times New Roman"/>
+                <w:szCs w:val="24"/>
+                <w:lang w:val="it-IT" w:eastAsia="it-IT"/>
+              </w:rPr>
+              <w:t xml:space="preserve"> secondi, comunica le </w:t>
             </w:r>
           </w:p>
           <w:p>
@@ -3022,7 +3150,25 @@
                 <w:szCs w:val="24"/>
                 <w:lang w:val="it-IT" w:eastAsia="it-IT"/>
               </w:rPr>
-              <w:t xml:space="preserve">coordinate geografiche in cui si trova il veicolo.I passeggeri del sistema possono accedere al </w:t>
+              <w:t xml:space="preserve">coordinate geografiche in cui si trova il </w:t>
+            </w:r>
+            <w:proofErr w:type="gramStart"/>
+            <w:r>
+              <w:rPr>
+                <w:rFonts w:eastAsia="Times New Roman"/>
+                <w:szCs w:val="24"/>
+                <w:lang w:val="it-IT" w:eastAsia="it-IT"/>
+              </w:rPr>
+              <w:t>veicolo.I</w:t>
+            </w:r>
+            <w:proofErr w:type="gramEnd"/>
+            <w:r>
+              <w:rPr>
+                <w:rFonts w:eastAsia="Times New Roman"/>
+                <w:szCs w:val="24"/>
+                <w:lang w:val="it-IT" w:eastAsia="it-IT"/>
+              </w:rPr>
+              <w:t xml:space="preserve"> passeggeri del sistema possono accedere al </w:t>
             </w:r>
           </w:p>
           <w:p>
@@ -3771,7 +3917,25 @@
                 <w:szCs w:val="24"/>
                 <w:lang w:val="it-IT" w:eastAsia="it-IT"/>
               </w:rPr>
-              <w:t xml:space="preserve">nuovi biglietti elettronici e abbonamenti viene amministrata dagli amministratori. Nel caso dell’utilizzo di un </w:t>
+              <w:t xml:space="preserve">nuovi biglietti elettronici e abbonamenti </w:t>
+            </w:r>
+            <w:proofErr w:type="gramStart"/>
+            <w:r>
+              <w:rPr>
+                <w:rFonts w:eastAsia="Times New Roman"/>
+                <w:szCs w:val="24"/>
+                <w:lang w:val="it-IT" w:eastAsia="it-IT"/>
+              </w:rPr>
+              <w:t>viene amministrata</w:t>
+            </w:r>
+            <w:proofErr w:type="gramEnd"/>
+            <w:r>
+              <w:rPr>
+                <w:rFonts w:eastAsia="Times New Roman"/>
+                <w:szCs w:val="24"/>
+                <w:lang w:val="it-IT" w:eastAsia="it-IT"/>
+              </w:rPr>
+              <w:t xml:space="preserve"> dagli amministratori. Nel caso dell’utilizzo di un </w:t>
             </w:r>
           </w:p>
           <w:p>
@@ -4353,7 +4517,14 @@
               <w:rPr>
                 <w:lang w:val="it-IT"/>
               </w:rPr>
-              <w:t xml:space="preserve"> effettiva</w:t>
+              <w:t xml:space="preserve"> </w:t>
+            </w:r>
+            <w:proofErr w:type="gramStart"/>
+            <w:r>
+              <w:rPr>
+                <w:lang w:val="it-IT"/>
+              </w:rPr>
+              <w:t>effettiva</w:t>
             </w:r>
             <w:r>
               <w:rPr>
@@ -4361,6 +4532,7 @@
               </w:rPr>
               <w:t>,Usato</w:t>
             </w:r>
+            <w:proofErr w:type="gramEnd"/>
           </w:p>
         </w:tc>
       </w:tr>
@@ -5113,11 +5285,19 @@
                 <w:lang w:val="it-IT"/>
               </w:rPr>
             </w:pPr>
-            <w:r>
-              <w:rPr>
-                <w:lang w:val="it-IT"/>
-              </w:rPr>
-              <w:t xml:space="preserve">E’ un biglietto </w:t>
+            <w:proofErr w:type="gramStart"/>
+            <w:r>
+              <w:rPr>
+                <w:lang w:val="it-IT"/>
+              </w:rPr>
+              <w:t>E’</w:t>
+            </w:r>
+            <w:proofErr w:type="gramEnd"/>
+            <w:r>
+              <w:rPr>
+                <w:lang w:val="it-IT"/>
+              </w:rPr>
+              <w:t xml:space="preserve"> un biglietto </w:t>
             </w:r>
             <w:r>
               <w:rPr>
@@ -5215,13 +5395,27 @@
               <w:rPr>
                 <w:lang w:val="it-IT"/>
               </w:rPr>
-              <w:t xml:space="preserve">E’ un biglietto valido per una </w:t>
-            </w:r>
-            <w:r>
-              <w:rPr>
-                <w:lang w:val="it-IT"/>
-              </w:rPr>
-              <w:t xml:space="preserve"> singola </w:t>
+              <w:t xml:space="preserve">E’ un biglietto valido per </w:t>
+            </w:r>
+            <w:proofErr w:type="gramStart"/>
+            <w:r>
+              <w:rPr>
+                <w:lang w:val="it-IT"/>
+              </w:rPr>
+              <w:t xml:space="preserve">una </w:t>
+            </w:r>
+            <w:r>
+              <w:rPr>
+                <w:lang w:val="it-IT"/>
+              </w:rPr>
+              <w:t xml:space="preserve"> singola</w:t>
+            </w:r>
+            <w:proofErr w:type="gramEnd"/>
+            <w:r>
+              <w:rPr>
+                <w:lang w:val="it-IT"/>
+              </w:rPr>
+              <w:t xml:space="preserve"> </w:t>
             </w:r>
             <w:r>
               <w:rPr>
@@ -6210,7 +6404,25 @@
                 <w:szCs w:val="24"/>
                 <w:lang w:val="it-IT" w:eastAsia="it-IT"/>
               </w:rPr>
-              <w:t xml:space="preserve">Ogni veicolo è equipaggiato di un dispositivo GPS che, ogni 5 secondi, comunica le </w:t>
+              <w:t xml:space="preserve">Ogni veicolo è equipaggiato di un dispositivo GPS che, ogni </w:t>
+            </w:r>
+            <w:proofErr w:type="gramStart"/>
+            <w:r>
+              <w:rPr>
+                <w:rFonts w:eastAsia="Times New Roman"/>
+                <w:szCs w:val="24"/>
+                <w:lang w:val="it-IT" w:eastAsia="it-IT"/>
+              </w:rPr>
+              <w:t>5</w:t>
+            </w:r>
+            <w:proofErr w:type="gramEnd"/>
+            <w:r>
+              <w:rPr>
+                <w:rFonts w:eastAsia="Times New Roman"/>
+                <w:szCs w:val="24"/>
+                <w:lang w:val="it-IT" w:eastAsia="it-IT"/>
+              </w:rPr>
+              <w:t xml:space="preserve"> secondi, comunica le </w:t>
             </w:r>
           </w:p>
           <w:p>
@@ -6366,7 +6578,25 @@
                 <w:lang w:val="it-IT" w:eastAsia="it-IT"/>
               </w:rPr>
               <w:lastRenderedPageBreak/>
-              <w:t>Un conducente deve effettuare 5 turni a settimana</w:t>
+              <w:t xml:space="preserve">Un conducente deve effettuare </w:t>
+            </w:r>
+            <w:proofErr w:type="gramStart"/>
+            <w:r>
+              <w:rPr>
+                <w:rFonts w:eastAsia="Times New Roman"/>
+                <w:szCs w:val="24"/>
+                <w:lang w:val="it-IT" w:eastAsia="it-IT"/>
+              </w:rPr>
+              <w:t>5</w:t>
+            </w:r>
+            <w:proofErr w:type="gramEnd"/>
+            <w:r>
+              <w:rPr>
+                <w:rFonts w:eastAsia="Times New Roman"/>
+                <w:szCs w:val="24"/>
+                <w:lang w:val="it-IT" w:eastAsia="it-IT"/>
+              </w:rPr>
+              <w:t xml:space="preserve"> turni a settimana</w:t>
             </w:r>
             <w:r>
               <w:rPr>
@@ -6458,7 +6688,25 @@
                 <w:szCs w:val="24"/>
                 <w:lang w:val="it-IT" w:eastAsia="it-IT"/>
               </w:rPr>
-              <w:t xml:space="preserve">Gli amministratori devono poter gestire l’orario di lavoro dei conducenti, organizzati in turni di otto ore. Un conducente deve effettuare 5 turni a settimana. La gestione dei turni avviene da parte degli amministratori su base mensile. Qualora un conducente si ponga in malattia, gli amministratori devono poter indicare che il conducente non ha coperto il turno per malattia e identificare un nuovo conducente cui assegnare la sostituzione del turno. </w:t>
+              <w:t xml:space="preserve">Gli amministratori devono poter gestire l’orario di lavoro dei conducenti, organizzati in turni di otto ore. Un conducente deve effettuare </w:t>
+            </w:r>
+            <w:proofErr w:type="gramStart"/>
+            <w:r>
+              <w:rPr>
+                <w:rFonts w:eastAsia="Times New Roman"/>
+                <w:szCs w:val="24"/>
+                <w:lang w:val="it-IT" w:eastAsia="it-IT"/>
+              </w:rPr>
+              <w:t>5</w:t>
+            </w:r>
+            <w:proofErr w:type="gramEnd"/>
+            <w:r>
+              <w:rPr>
+                <w:rFonts w:eastAsia="Times New Roman"/>
+                <w:szCs w:val="24"/>
+                <w:lang w:val="it-IT" w:eastAsia="it-IT"/>
+              </w:rPr>
+              <w:t xml:space="preserve"> turni a settimana. La gestione dei turni avviene da parte degli amministratori su base mensile. Qualora un conducente si ponga in malattia, gli amministratori devono poter indicare che il conducente non ha coperto il turno per malattia e identificare un nuovo conducente cui assegnare la sostituzione del turno. </w:t>
             </w:r>
           </w:p>
         </w:tc>
@@ -6634,7 +6882,25 @@
                 <w:szCs w:val="24"/>
                 <w:lang w:val="it-IT" w:eastAsia="it-IT"/>
               </w:rPr>
-              <w:t>Quando salgono a bordo, i passeggeri del servizio timbrano un biglietto elettronico o un abbonamento sul “validatore intelligente” installato sui veicoli. Nel caso di un biglietto elettronico, questo viene marcato come “utilizzato” all’interno del sistema. L’emissione di nuovi biglietti elettronici e abbonamenti viene amministrata dagli amministratori. Nel caso dell’utilizzo di un  abbonamento, il sistema tiene traccia dell’ultimo utilizzo dello stesso.</w:t>
+              <w:t xml:space="preserve">Quando salgono a bordo, i passeggeri del servizio timbrano un biglietto elettronico o un abbonamento sul “validatore intelligente” installato sui veicoli. Nel caso di un biglietto elettronico, questo viene marcato come “utilizzato” all’interno del sistema. L’emissione di nuovi biglietti elettronici e abbonamenti viene amministrata dagli amministratori. Nel caso dell’utilizzo di </w:t>
+            </w:r>
+            <w:proofErr w:type="gramStart"/>
+            <w:r>
+              <w:rPr>
+                <w:rFonts w:eastAsia="Times New Roman"/>
+                <w:szCs w:val="24"/>
+                <w:lang w:val="it-IT" w:eastAsia="it-IT"/>
+              </w:rPr>
+              <w:t>un  abbonamento</w:t>
+            </w:r>
+            <w:proofErr w:type="gramEnd"/>
+            <w:r>
+              <w:rPr>
+                <w:rFonts w:eastAsia="Times New Roman"/>
+                <w:szCs w:val="24"/>
+                <w:lang w:val="it-IT" w:eastAsia="it-IT"/>
+              </w:rPr>
+              <w:t>, il sistema tiene traccia dell’ultimo utilizzo dello stesso.</w:t>
             </w:r>
           </w:p>
         </w:tc>
@@ -6705,7 +6971,39 @@
         <w:rPr>
           <w:lang w:val="it-IT"/>
         </w:rPr>
-        <w:t>Sono partito osservando che nel mio sistema e’ essenziale tenere conto delle tratte che percorrono i veicoli, quindi ho deciso di creare l’entita (Tratta)</w:t>
+        <w:t>Nel testo si evince che nel</w:t>
+      </w:r>
+      <w:r>
+        <w:rPr>
+          <w:lang w:val="it-IT"/>
+        </w:rPr>
+        <w:t xml:space="preserve"> sistema</w:t>
+      </w:r>
+      <w:r>
+        <w:rPr>
+          <w:lang w:val="it-IT"/>
+        </w:rPr>
+        <w:t xml:space="preserve"> in questione</w:t>
+      </w:r>
+      <w:r>
+        <w:rPr>
+          <w:lang w:val="it-IT"/>
+        </w:rPr>
+        <w:t xml:space="preserve"> </w:t>
+      </w:r>
+      <w:proofErr w:type="gramStart"/>
+      <w:r>
+        <w:rPr>
+          <w:lang w:val="it-IT"/>
+        </w:rPr>
+        <w:t>e’</w:t>
+      </w:r>
+      <w:proofErr w:type="gramEnd"/>
+      <w:r>
+        <w:rPr>
+          <w:lang w:val="it-IT"/>
+        </w:rPr>
+        <w:t xml:space="preserve"> essenziale tenere conto delle tratte che percorrono i veicoli, quindi ho deciso di creare l’entita (Tratta)</w:t>
       </w:r>
       <w:r>
         <w:rPr>
@@ -6773,7 +7071,69 @@
         <w:rPr>
           <w:lang w:val="it-IT"/>
         </w:rPr>
-        <w:t>Successivamente nel testo viene scritto che ogni tratta e’ caratterizzata da una fermata di partenza  e da una fermata di arrivo prestabilite , e da varie fermata presenti nel corso del tragitto, quindi avro sicuramente la necissita di introdurre l’entita (Fermata) e l’entita (Capoline) , quest’ultima generalizzazione della fermata, in quanto il capolinea e’ un tipo di fermata.</w:t>
+        <w:t>Successivamente nel testo viene scritto che ogni tratta e’ caratterizzata da</w:t>
+      </w:r>
+      <w:r>
+        <w:rPr>
+          <w:lang w:val="it-IT"/>
+        </w:rPr>
+        <w:t>,</w:t>
+      </w:r>
+      <w:r>
+        <w:rPr>
+          <w:lang w:val="it-IT"/>
+        </w:rPr>
+        <w:t xml:space="preserve"> una fermata di </w:t>
+      </w:r>
+      <w:proofErr w:type="gramStart"/>
+      <w:r>
+        <w:rPr>
+          <w:lang w:val="it-IT"/>
+        </w:rPr>
+        <w:t>partenza  e</w:t>
+      </w:r>
+      <w:proofErr w:type="gramEnd"/>
+      <w:r>
+        <w:rPr>
+          <w:lang w:val="it-IT"/>
+        </w:rPr>
+        <w:t xml:space="preserve"> di arrivo prestabilite , e da varie fermat</w:t>
+      </w:r>
+      <w:r>
+        <w:rPr>
+          <w:lang w:val="it-IT"/>
+        </w:rPr>
+        <w:t>e intermedie</w:t>
+      </w:r>
+      <w:r>
+        <w:rPr>
+          <w:lang w:val="it-IT"/>
+        </w:rPr>
+        <w:t xml:space="preserve"> presenti nel corso del tragitto, quindi avro sicuramente la necissita di introdurre l</w:t>
+      </w:r>
+      <w:r>
+        <w:rPr>
+          <w:lang w:val="it-IT"/>
+        </w:rPr>
+        <w:t xml:space="preserve">e </w:t>
+      </w:r>
+      <w:r>
+        <w:rPr>
+          <w:lang w:val="it-IT"/>
+        </w:rPr>
+        <w:t>entita (Fermata) e  (Capoline) , quest’ultima</w:t>
+      </w:r>
+      <w:r>
+        <w:rPr>
+          <w:lang w:val="it-IT"/>
+        </w:rPr>
+        <w:t xml:space="preserve"> è una</w:t>
+      </w:r>
+      <w:r>
+        <w:rPr>
+          <w:lang w:val="it-IT"/>
+        </w:rPr>
+        <w:t xml:space="preserve"> generalizzazione della fermata, in quanto il capolinea e’ un tipo di fermata.</w:t>
       </w:r>
     </w:p>
     <w:p>
@@ -6860,7 +7220,31 @@
           <w:lang w:val="it-IT"/>
         </w:rPr>
         <w:lastRenderedPageBreak/>
-        <w:t>Andando avanti con la lettura si nota che nelle tratte sono presenti piu punti chiamati waypoint utili a capire a che distanza si trova il mezzo dalla prossima fermata; per rappresentare questo concetto ho creato l’entita (Waypoint) collegandola come padre dell’entita fermata, in quanto la fermata puo’ essere un waypoint.</w:t>
+        <w:t xml:space="preserve">Andando avanti con la lettura si nota che nelle tratte sono presenti </w:t>
+      </w:r>
+      <w:r>
+        <w:rPr>
+          <w:lang w:val="it-IT"/>
+        </w:rPr>
+        <w:t>dei</w:t>
+      </w:r>
+      <w:r>
+        <w:rPr>
+          <w:lang w:val="it-IT"/>
+        </w:rPr>
+        <w:t xml:space="preserve"> waypoint utili a capire a che distanza si trova il mezzo dalla prossima fermata; per rappresentare questo concetto </w:t>
+      </w:r>
+      <w:r>
+        <w:rPr>
+          <w:lang w:val="it-IT"/>
+        </w:rPr>
+        <w:t>si crea</w:t>
+      </w:r>
+      <w:r>
+        <w:rPr>
+          <w:lang w:val="it-IT"/>
+        </w:rPr>
+        <w:t xml:space="preserve"> l’entita (Waypoint) collegandola come padre dell’entita fermata, in quanto la fermata puo’ essere un waypoint.</w:t>
       </w:r>
       <w:r>
         <w:rPr>
@@ -6881,7 +7265,117 @@
         <w:rPr>
           <w:lang w:val="it-IT"/>
         </w:rPr>
-        <w:t>Successivamente ho utilizzato le relazioni (inizia) e (finisce) per indicare la fermata di partenza e la fermata di arrivo della tratta, utilizzando in entrambe delle relazioni zero ad enne , andando ad indicare che per una tratta c’e` una sola fermata di partenza e di arrivo, ma che esse posso essere corrispettivamente la fermata inziale e finale di altre tratte.</w:t>
+        <w:t xml:space="preserve">Successivamente ho utilizzato le relazioni (inizia) e (finisce) per indicare la fermata di partenza </w:t>
+      </w:r>
+      <w:r>
+        <w:rPr>
+          <w:lang w:val="it-IT"/>
+        </w:rPr>
+        <w:t>e</w:t>
+      </w:r>
+      <w:r>
+        <w:rPr>
+          <w:lang w:val="it-IT"/>
+        </w:rPr>
+        <w:t xml:space="preserve"> di arrivo della tratta, utilizzando in entrambe</w:t>
+      </w:r>
+      <w:r>
+        <w:rPr>
+          <w:lang w:val="it-IT"/>
+        </w:rPr>
+        <w:t>,</w:t>
+      </w:r>
+      <w:r>
+        <w:rPr>
+          <w:lang w:val="it-IT"/>
+        </w:rPr>
+        <w:t xml:space="preserve"> delle relazioni zero ad </w:t>
+      </w:r>
+      <w:proofErr w:type="gramStart"/>
+      <w:r>
+        <w:rPr>
+          <w:lang w:val="it-IT"/>
+        </w:rPr>
+        <w:t>enne ,</w:t>
+      </w:r>
+      <w:proofErr w:type="gramEnd"/>
+      <w:r>
+        <w:rPr>
+          <w:lang w:val="it-IT"/>
+        </w:rPr>
+        <w:t xml:space="preserve"> andando ad indicare che per una</w:t>
+      </w:r>
+      <w:r>
+        <w:rPr>
+          <w:lang w:val="it-IT"/>
+        </w:rPr>
+        <w:t xml:space="preserve"> singola</w:t>
+      </w:r>
+      <w:r>
+        <w:rPr>
+          <w:lang w:val="it-IT"/>
+        </w:rPr>
+        <w:t xml:space="preserve"> tratta e`</w:t>
+      </w:r>
+      <w:r>
+        <w:rPr>
+          <w:lang w:val="it-IT"/>
+        </w:rPr>
+        <w:t xml:space="preserve"> presente</w:t>
+      </w:r>
+      <w:r>
+        <w:rPr>
+          <w:lang w:val="it-IT"/>
+        </w:rPr>
+        <w:t xml:space="preserve"> una sola fermata di partenza e </w:t>
+      </w:r>
+      <w:r>
+        <w:rPr>
+          <w:lang w:val="it-IT"/>
+        </w:rPr>
+        <w:t xml:space="preserve">una sola fermata </w:t>
+      </w:r>
+      <w:r>
+        <w:rPr>
+          <w:lang w:val="it-IT"/>
+        </w:rPr>
+        <w:t xml:space="preserve">di arrivo, </w:t>
+      </w:r>
+      <w:r>
+        <w:rPr>
+          <w:lang w:val="it-IT"/>
+        </w:rPr>
+        <w:t>e</w:t>
+      </w:r>
+      <w:r>
+        <w:rPr>
+          <w:lang w:val="it-IT"/>
+        </w:rPr>
+        <w:t xml:space="preserve"> che </w:t>
+      </w:r>
+      <w:r>
+        <w:rPr>
+          <w:lang w:val="it-IT"/>
+        </w:rPr>
+        <w:t>quest’ultime</w:t>
+      </w:r>
+      <w:r>
+        <w:rPr>
+          <w:lang w:val="it-IT"/>
+        </w:rPr>
+        <w:t xml:space="preserve"> posso</w:t>
+      </w:r>
+      <w:r>
+        <w:rPr>
+          <w:lang w:val="it-IT"/>
+        </w:rPr>
+        <w:t>no</w:t>
+      </w:r>
+      <w:r>
+        <w:rPr>
+          <w:lang w:val="it-IT"/>
+        </w:rPr>
+        <w:t xml:space="preserve"> essere corrispettivamente la fermata inziale e finale di altre tratte.</w:t>
       </w:r>
     </w:p>
     <w:p>
@@ -6984,13 +7478,51 @@
           <w:lang w:val="it-IT"/>
         </w:rPr>
         <w:lastRenderedPageBreak/>
-        <w:t>Entrando maggiormente nel dettaglio si evince dal testo che ogni tratta e’ caratterizzata da un codice univoco, il quale diventera un suo attributo, in particolare un attributo primario</w:t>
-      </w:r>
-      <w:r>
-        <w:rPr>
-          <w:lang w:val="it-IT"/>
-        </w:rPr>
-        <w:t>, perché diverso per ogni tratta</w:t>
+        <w:t xml:space="preserve">Entrando maggiormente nel dettaglio si evince dal testo che ogni tratta </w:t>
+      </w:r>
+      <w:proofErr w:type="gramStart"/>
+      <w:r>
+        <w:rPr>
+          <w:lang w:val="it-IT"/>
+        </w:rPr>
+        <w:t>e’</w:t>
+      </w:r>
+      <w:proofErr w:type="gramEnd"/>
+      <w:r>
+        <w:rPr>
+          <w:lang w:val="it-IT"/>
+        </w:rPr>
+        <w:t xml:space="preserve"> caratterizzata da un codice univoco, il quale diventer</w:t>
+      </w:r>
+      <w:r>
+        <w:rPr>
+          <w:lang w:val="it-IT"/>
+        </w:rPr>
+        <w:t>à</w:t>
+      </w:r>
+      <w:r>
+        <w:rPr>
+          <w:lang w:val="it-IT"/>
+        </w:rPr>
+        <w:t xml:space="preserve"> un suo attributo, in particolare un attributo primario</w:t>
+      </w:r>
+      <w:r>
+        <w:rPr>
+          <w:lang w:val="it-IT"/>
+        </w:rPr>
+        <w:t xml:space="preserve">, perché diverso </w:t>
+      </w:r>
+      <w:r>
+        <w:rPr>
+          <w:lang w:val="it-IT"/>
+        </w:rPr>
+        <w:t xml:space="preserve">ed univoco </w:t>
+      </w:r>
+      <w:r>
+        <w:rPr>
+          <w:lang w:val="it-IT"/>
+        </w:rPr>
+        <w:t>per ogni tratta</w:t>
       </w:r>
       <w:r>
         <w:rPr>
@@ -7010,7 +7542,14 @@
         <w:rPr>
           <w:lang w:val="it-IT"/>
         </w:rPr>
-        <w:t>Successivamente visto che i waypoint</w:t>
+        <w:t xml:space="preserve">Successivamente visto che i </w:t>
+      </w:r>
+      <w:proofErr w:type="gramStart"/>
+      <w:r>
+        <w:rPr>
+          <w:lang w:val="it-IT"/>
+        </w:rPr>
+        <w:t>waypoint</w:t>
       </w:r>
       <w:r>
         <w:rPr>
@@ -7022,43 +7561,44 @@
         <w:rPr>
           <w:lang w:val="it-IT"/>
         </w:rPr>
-        <w:t xml:space="preserve">da come </w:t>
-      </w:r>
-      <w:r>
-        <w:rPr>
-          <w:lang w:val="it-IT"/>
-        </w:rPr>
-        <w:t>scritto,</w:t>
-      </w:r>
-      <w:r>
-        <w:rPr>
-          <w:lang w:val="it-IT"/>
-        </w:rPr>
-        <w:t xml:space="preserve">sono rappresentati da una latitudine e longitudine, </w:t>
-      </w:r>
-      <w:r>
-        <w:rPr>
-          <w:lang w:val="it-IT"/>
-        </w:rPr>
-        <w:t xml:space="preserve">quindi decido di </w:t>
-      </w:r>
-      <w:r>
-        <w:rPr>
-          <w:lang w:val="it-IT"/>
-        </w:rPr>
-        <w:t>introd</w:t>
-      </w:r>
-      <w:r>
-        <w:rPr>
-          <w:lang w:val="it-IT"/>
-        </w:rPr>
-        <w:t>urre</w:t>
-      </w:r>
-      <w:r>
-        <w:rPr>
-          <w:lang w:val="it-IT"/>
-        </w:rPr>
-        <w:t xml:space="preserve"> due attributi, i quali </w:t>
+        <w:t>da</w:t>
+      </w:r>
+      <w:proofErr w:type="gramEnd"/>
+      <w:r>
+        <w:rPr>
+          <w:lang w:val="it-IT"/>
+        </w:rPr>
+        <w:t xml:space="preserve"> come </w:t>
+      </w:r>
+      <w:r>
+        <w:rPr>
+          <w:lang w:val="it-IT"/>
+        </w:rPr>
+        <w:t>evince dal testo</w:t>
+      </w:r>
+      <w:r>
+        <w:rPr>
+          <w:lang w:val="it-IT"/>
+        </w:rPr>
+        <w:t>,</w:t>
+      </w:r>
+      <w:r>
+        <w:rPr>
+          <w:lang w:val="it-IT"/>
+        </w:rPr>
+        <w:t>sono rappresentati da una latitudine e longitudine</w:t>
+      </w:r>
+      <w:r>
+        <w:rPr>
+          <w:lang w:val="it-IT"/>
+        </w:rPr>
+        <w:t xml:space="preserve">,introduco due attributi inerenti a questi dati, </w:t>
+      </w:r>
+      <w:r>
+        <w:rPr>
+          <w:lang w:val="it-IT"/>
+        </w:rPr>
+        <w:t xml:space="preserve">i quali </w:t>
       </w:r>
       <w:r>
         <w:rPr>
@@ -7082,7 +7622,13 @@
         <w:rPr>
           <w:lang w:val="it-IT"/>
         </w:rPr>
-        <w:t xml:space="preserve">, e </w:t>
+        <w:t>;</w:t>
+      </w:r>
+      <w:r>
+        <w:rPr>
+          <w:lang w:val="it-IT"/>
+        </w:rPr>
+        <w:t xml:space="preserve">  </w:t>
       </w:r>
       <w:r>
         <w:rPr>
@@ -7119,6 +7665,12 @@
           <w:lang w:val="it-IT"/>
         </w:rPr>
         <w:t>altribbuti</w:t>
+      </w:r>
+      <w:r>
+        <w:rPr>
+          <w:lang w:val="it-IT"/>
+        </w:rPr>
+        <w:t>.</w:t>
       </w:r>
     </w:p>
     <w:p>
@@ -7210,13 +7762,74 @@
           <w:lang w:val="it-IT"/>
         </w:rPr>
         <w:lastRenderedPageBreak/>
-        <w:t xml:space="preserve">Il passo successivo, è stato quello di distinguere il concetto reale ed astratto dell’entità tratta, andando ad inserire l’entità (tratta effettiva). Noto che l’entità </w:t>
-      </w:r>
-      <w:r>
-        <w:rPr>
-          <w:lang w:val="it-IT"/>
-        </w:rPr>
-        <w:t>(tratta effettiva) è un’entità che non può vivere autonomamente,ma dipende dall’esistenza della tratta; da questa presupposizione decido di rendere tratta effettiva un entita debole avente come attributi l’orario di partenza e la data, e come foreinkey il codice della tratta.</w:t>
+        <w:t>Il passo successivo è stato quello di distinguere il concetto</w:t>
+      </w:r>
+      <w:r>
+        <w:rPr>
+          <w:lang w:val="it-IT"/>
+        </w:rPr>
+        <w:t xml:space="preserve"> di tratta</w:t>
+      </w:r>
+      <w:r>
+        <w:rPr>
+          <w:lang w:val="it-IT"/>
+        </w:rPr>
+        <w:t xml:space="preserve"> reale</w:t>
+      </w:r>
+      <w:r>
+        <w:rPr>
+          <w:lang w:val="it-IT"/>
+        </w:rPr>
+        <w:t xml:space="preserve"> con il suo concetto</w:t>
+      </w:r>
+      <w:r>
+        <w:rPr>
+          <w:lang w:val="it-IT"/>
+        </w:rPr>
+        <w:t xml:space="preserve"> astratto, andando ad inserire l’entità (tratta effettiva). Noto che l’entità </w:t>
+      </w:r>
+      <w:r>
+        <w:rPr>
+          <w:lang w:val="it-IT"/>
+        </w:rPr>
+        <w:t>(tratta effettiva) è un’entità che non può vivere autonomamente,</w:t>
+      </w:r>
+      <w:r>
+        <w:rPr>
+          <w:lang w:val="it-IT"/>
+        </w:rPr>
+        <w:t xml:space="preserve"> </w:t>
+      </w:r>
+      <w:r>
+        <w:rPr>
+          <w:lang w:val="it-IT"/>
+        </w:rPr>
+        <w:t>ma dipende dall’esistenza della tratta; da questa presupposizione decido di rendere tratta effettiva un entita debole avente come attributi</w:t>
+      </w:r>
+      <w:r>
+        <w:rPr>
+          <w:lang w:val="it-IT"/>
+        </w:rPr>
+        <w:t xml:space="preserve"> la data e</w:t>
+      </w:r>
+      <w:r>
+        <w:rPr>
+          <w:lang w:val="it-IT"/>
+        </w:rPr>
+        <w:t xml:space="preserve"> l’orario di partenza, e come foreinkey il codice della tratta.</w:t>
+      </w:r>
+    </w:p>
+    <w:p>
+      <w:pPr>
+        <w:rPr>
+          <w:lang w:val="it-IT"/>
+        </w:rPr>
+      </w:pPr>
+      <w:r>
+        <w:rPr>
+          <w:lang w:val="it-IT"/>
+        </w:rPr>
+        <w:t>Utilizzo l’associazone (occorrenza) per indicare che in quella tratta astratta possono esserci piu tratte concrete, e che una tratta concreta ovviamente percorrerà una sola tratta.</w:t>
       </w:r>
     </w:p>
     <w:p>
@@ -7317,29 +7930,144 @@
     <w:p>
       <w:pPr>
         <w:jc w:val="left"/>
-      </w:pPr>
-      <w:r>
+        <w:rPr>
+          <w:lang w:val="it-IT"/>
+        </w:rPr>
+      </w:pPr>
+      <w:r>
+        <w:rPr>
+          <w:lang w:val="it-IT"/>
+        </w:rPr>
         <w:br w:type="page"/>
       </w:r>
       <w:r>
+        <w:rPr>
+          <w:lang w:val="it-IT"/>
+        </w:rPr>
         <w:lastRenderedPageBreak/>
-        <w:t>Dal testo ottengo l’informazione che una tratta è coperta da un certo numero di veicoli, quindi deciso di inserire l’entità veicolo caratterizzata da una data di acquisto, da uno storico di manutenzioni e da una matricola, la quale sarà la sua primarykey in quanto è univoca per ogni veicolo.</w:t>
+        <w:t xml:space="preserve">Dal testo ottengo l’informazione che </w:t>
+      </w:r>
+      <w:r>
+        <w:rPr>
+          <w:lang w:val="it-IT"/>
+        </w:rPr>
+        <w:t>ogni tratta</w:t>
+      </w:r>
+      <w:r>
+        <w:rPr>
+          <w:lang w:val="it-IT"/>
+        </w:rPr>
+        <w:t xml:space="preserve"> è coperta da un certo numero di veicoli, quindi </w:t>
+      </w:r>
+      <w:r>
+        <w:rPr>
+          <w:lang w:val="it-IT"/>
+        </w:rPr>
+        <w:t>viene inserita</w:t>
+      </w:r>
+      <w:r>
+        <w:rPr>
+          <w:lang w:val="it-IT"/>
+        </w:rPr>
+        <w:t xml:space="preserve"> l’entità veicolo caratterizzata da una data di acquisto, da uno storico di manutenzioni e da una matricola, la quale sarà la sua primarykey in quanto è univoca per ogni veicolo.</w:t>
       </w:r>
     </w:p>
     <w:p>
       <w:pPr>
         <w:jc w:val="left"/>
-      </w:pPr>
-      <w:r>
-        <w:t>L’attributo manutenzioni viuene messo come opzionale, in quanto un veicolo potrebbe non aver avuto mai una manutenzione.</w:t>
+        <w:rPr>
+          <w:lang w:val="it-IT"/>
+        </w:rPr>
+      </w:pPr>
+      <w:r>
+        <w:rPr>
+          <w:lang w:val="it-IT"/>
+        </w:rPr>
+        <w:t>L’attributo manutenzioni</w:t>
+      </w:r>
+      <w:r>
+        <w:rPr>
+          <w:lang w:val="it-IT"/>
+        </w:rPr>
+        <w:t>, oltre ad esserre un attributo zero ad enne</w:t>
+      </w:r>
+      <w:r>
+        <w:rPr>
+          <w:lang w:val="it-IT"/>
+        </w:rPr>
+        <w:t xml:space="preserve"> in qaunto possono essere fatte più </w:t>
+      </w:r>
+      <w:proofErr w:type="gramStart"/>
+      <w:r>
+        <w:rPr>
+          <w:lang w:val="it-IT"/>
+        </w:rPr>
+        <w:t>manutenzioni</w:t>
+      </w:r>
+      <w:r>
+        <w:rPr>
+          <w:lang w:val="it-IT"/>
+        </w:rPr>
+        <w:t>,</w:t>
+      </w:r>
+      <w:r>
+        <w:rPr>
+          <w:lang w:val="it-IT"/>
+        </w:rPr>
+        <w:t>viene</w:t>
+      </w:r>
+      <w:proofErr w:type="gramEnd"/>
+      <w:r>
+        <w:rPr>
+          <w:lang w:val="it-IT"/>
+        </w:rPr>
+        <w:t xml:space="preserve"> messo come opzionale, in quanto un veicolo potrebbe non aver avuto mai una manutenzione.</w:t>
       </w:r>
     </w:p>
     <w:p>
       <w:pPr>
         <w:jc w:val="left"/>
-      </w:pPr>
-      <w:r>
-        <w:t>Quindi unisco le due entità mediante l’associazione coperta, la quale mi indica che un veicolo può coprire piu tratte effettive in diversi giorni e orari, mentre invece la tratta efftettiva è coperta da un solo veicolo in quel determinato giorno e orario,</w:t>
+        <w:rPr>
+          <w:lang w:val="it-IT"/>
+        </w:rPr>
+      </w:pPr>
+      <w:r>
+        <w:rPr>
+          <w:lang w:val="it-IT"/>
+        </w:rPr>
+        <w:t>Quindi unisco le due entità mediante l’associazione coperta, la quale indica che un veicolo può coprire piu tratte effettive in diversi giorni e orari, mentre la tratta eff</w:t>
+      </w:r>
+      <w:r>
+        <w:rPr>
+          <w:lang w:val="it-IT"/>
+        </w:rPr>
+        <w:t>e</w:t>
+      </w:r>
+      <w:r>
+        <w:rPr>
+          <w:lang w:val="it-IT"/>
+        </w:rPr>
+        <w:t>tettiva è coperta da un solo veicolo in quel determinato giorno e orario</w:t>
+      </w:r>
+      <w:r>
+        <w:rPr>
+          <w:lang w:val="it-IT"/>
+        </w:rPr>
+        <w:t xml:space="preserve">. </w:t>
+      </w:r>
+    </w:p>
+    <w:p>
+      <w:pPr>
+        <w:jc w:val="left"/>
+        <w:rPr>
+          <w:lang w:val="it-IT"/>
+        </w:rPr>
+      </w:pPr>
+      <w:r>
+        <w:rPr>
+          <w:lang w:val="it-IT"/>
+        </w:rPr>
+        <w:t>Ovviamente l’entità tratta effettiva dipenderà anche dalla tratta veicolo in quanto, senza di esso, la tratta effettiva non può esistere.</w:t>
       </w:r>
     </w:p>
     <w:p>
@@ -7389,28 +8117,603 @@
     </w:p>
     <w:p>
       <w:pPr>
-        <w:jc w:val="left"/>
-      </w:pPr>
-    </w:p>
-    <w:p>
-      <w:pPr>
-        <w:jc w:val="left"/>
-      </w:pPr>
-    </w:p>
-    <w:p>
-      <w:pPr>
         <w:spacing w:line="259" w:lineRule="auto"/>
         <w:jc w:val="left"/>
-      </w:pPr>
-      <w:r>
+        <w:rPr>
+          <w:lang w:val="it-IT"/>
+        </w:rPr>
+      </w:pPr>
+      <w:r>
+        <w:rPr>
+          <w:lang w:val="it-IT"/>
+        </w:rPr>
         <w:br w:type="page"/>
       </w:r>
+      <w:r>
+        <w:rPr>
+          <w:lang w:val="it-IT"/>
+        </w:rPr>
+        <w:lastRenderedPageBreak/>
+        <w:t>Nel testo viene definito il concetto di biglietto andando ad indicare che su ogni veicolo è installato un convalidatore intelligente che avrà il compito di convalidare gli opportuni biglietti.</w:t>
+      </w:r>
+    </w:p>
+    <w:p>
+      <w:pPr>
+        <w:spacing w:line="259" w:lineRule="auto"/>
+        <w:jc w:val="left"/>
+        <w:rPr>
+          <w:lang w:val="it-IT"/>
+        </w:rPr>
+      </w:pPr>
+      <w:r>
+        <w:rPr>
+          <w:lang w:val="it-IT"/>
+        </w:rPr>
+        <w:t>Da questa presupposizione viene inserita l’entità (Titolo), ma da come si evince nel testo il titolo può essere di due tipi:</w:t>
+      </w:r>
+      <w:r>
+        <w:rPr>
+          <w:lang w:val="it-IT"/>
+        </w:rPr>
+        <w:t xml:space="preserve"> </w:t>
+      </w:r>
+      <w:r>
+        <w:rPr>
+          <w:lang w:val="it-IT"/>
+        </w:rPr>
+        <w:t>(</w:t>
+      </w:r>
+      <w:r>
+        <w:rPr>
+          <w:lang w:val="it-IT"/>
+        </w:rPr>
+        <w:t>Abbonamento)</w:t>
+      </w:r>
+      <w:r>
+        <w:rPr>
+          <w:lang w:val="it-IT"/>
+        </w:rPr>
+        <w:t xml:space="preserve"> del quale ci interessa </w:t>
+      </w:r>
+      <w:r>
+        <w:rPr>
+          <w:lang w:val="it-IT"/>
+        </w:rPr>
+        <w:t xml:space="preserve">l’ultimo utilizzo </w:t>
+      </w:r>
+      <w:r>
+        <w:rPr>
+          <w:lang w:val="it-IT"/>
+        </w:rPr>
+        <w:t xml:space="preserve">e (Biglietto elettronico), quest’ultimo può essere generalizzato in (Usato) se timbrato, oppure (Nuovo). </w:t>
+      </w:r>
+    </w:p>
+    <w:p>
+      <w:pPr>
+        <w:spacing w:line="259" w:lineRule="auto"/>
+        <w:jc w:val="left"/>
+        <w:rPr>
+          <w:lang w:val="it-IT"/>
+        </w:rPr>
+      </w:pPr>
+      <w:r>
+        <w:rPr>
+          <w:lang w:val="it-IT"/>
+        </w:rPr>
+        <w:t>Quindi si inserisce nel diagramma tutta questa generalizzazione dei titoli di viaggio.</w:t>
+      </w:r>
+    </w:p>
+    <w:p>
+      <w:pPr>
+        <w:spacing w:line="259" w:lineRule="auto"/>
+        <w:jc w:val="left"/>
+        <w:rPr>
+          <w:lang w:val="it-IT"/>
+        </w:rPr>
+      </w:pPr>
+      <w:r>
+        <w:rPr>
+          <w:noProof/>
+        </w:rPr>
+        <w:drawing>
+          <wp:inline distT="0" distB="0" distL="0" distR="0" wp14:anchorId="476E26F5" wp14:editId="67D960F0">
+            <wp:extent cx="4867275" cy="3095625"/>
+            <wp:effectExtent l="0" t="0" r="9525" b="9525"/>
+            <wp:docPr id="3" name="Immagine 3"/>
+            <wp:cNvGraphicFramePr>
+              <a:graphicFrameLocks xmlns:a="http://schemas.openxmlformats.org/drawingml/2006/main" noChangeAspect="1"/>
+            </wp:cNvGraphicFramePr>
+            <a:graphic xmlns:a="http://schemas.openxmlformats.org/drawingml/2006/main">
+              <a:graphicData uri="http://schemas.openxmlformats.org/drawingml/2006/picture">
+                <pic:pic xmlns:pic="http://schemas.openxmlformats.org/drawingml/2006/picture">
+                  <pic:nvPicPr>
+                    <pic:cNvPr id="1" name=""/>
+                    <pic:cNvPicPr/>
+                  </pic:nvPicPr>
+                  <pic:blipFill>
+                    <a:blip r:embed="rId18"/>
+                    <a:stretch>
+                      <a:fillRect/>
+                    </a:stretch>
+                  </pic:blipFill>
+                  <pic:spPr>
+                    <a:xfrm>
+                      <a:off x="0" y="0"/>
+                      <a:ext cx="4867275" cy="3095625"/>
+                    </a:xfrm>
+                    <a:prstGeom prst="rect">
+                      <a:avLst/>
+                    </a:prstGeom>
+                  </pic:spPr>
+                </pic:pic>
+              </a:graphicData>
+            </a:graphic>
+          </wp:inline>
+        </w:drawing>
+      </w:r>
+    </w:p>
+    <w:p>
+      <w:pPr>
+        <w:spacing w:line="259" w:lineRule="auto"/>
+        <w:jc w:val="left"/>
+        <w:rPr>
+          <w:lang w:val="it-IT"/>
+        </w:rPr>
+      </w:pPr>
+    </w:p>
+    <w:p>
+      <w:pPr>
+        <w:spacing w:line="259" w:lineRule="auto"/>
+        <w:jc w:val="left"/>
+        <w:rPr>
+          <w:lang w:val="it-IT"/>
+        </w:rPr>
+      </w:pPr>
+    </w:p>
+    <w:p>
+      <w:pPr>
+        <w:spacing w:line="259" w:lineRule="auto"/>
+        <w:jc w:val="left"/>
+        <w:rPr>
+          <w:lang w:val="it-IT"/>
+        </w:rPr>
+      </w:pPr>
+    </w:p>
+    <w:p>
+      <w:pPr>
+        <w:spacing w:line="259" w:lineRule="auto"/>
+        <w:jc w:val="left"/>
+        <w:rPr>
+          <w:lang w:val="it-IT"/>
+        </w:rPr>
+      </w:pPr>
+    </w:p>
+    <w:p>
+      <w:pPr>
+        <w:spacing w:line="259" w:lineRule="auto"/>
+        <w:jc w:val="left"/>
+        <w:rPr>
+          <w:lang w:val="it-IT"/>
+        </w:rPr>
+      </w:pPr>
+    </w:p>
+    <w:p>
+      <w:pPr>
+        <w:spacing w:line="259" w:lineRule="auto"/>
+        <w:jc w:val="left"/>
+        <w:rPr>
+          <w:lang w:val="it-IT"/>
+        </w:rPr>
+      </w:pPr>
+    </w:p>
+    <w:p>
+      <w:pPr>
+        <w:spacing w:line="259" w:lineRule="auto"/>
+        <w:jc w:val="left"/>
+        <w:rPr>
+          <w:lang w:val="it-IT"/>
+        </w:rPr>
+      </w:pPr>
+    </w:p>
+    <w:p>
+      <w:pPr>
+        <w:spacing w:line="259" w:lineRule="auto"/>
+        <w:jc w:val="left"/>
+        <w:rPr>
+          <w:lang w:val="it-IT"/>
+        </w:rPr>
+      </w:pPr>
+    </w:p>
+    <w:p>
+      <w:pPr>
+        <w:spacing w:line="259" w:lineRule="auto"/>
+        <w:jc w:val="left"/>
+        <w:rPr>
+          <w:lang w:val="it-IT"/>
+        </w:rPr>
+      </w:pPr>
+    </w:p>
+    <w:p>
+      <w:pPr>
+        <w:spacing w:line="259" w:lineRule="auto"/>
+        <w:jc w:val="left"/>
+        <w:rPr>
+          <w:lang w:val="it-IT"/>
+        </w:rPr>
+      </w:pPr>
+    </w:p>
+    <w:p>
+      <w:pPr>
+        <w:spacing w:line="259" w:lineRule="auto"/>
+        <w:jc w:val="left"/>
+        <w:rPr>
+          <w:lang w:val="it-IT"/>
+        </w:rPr>
+      </w:pPr>
+    </w:p>
+    <w:p>
+      <w:pPr>
+        <w:spacing w:line="259" w:lineRule="auto"/>
+        <w:jc w:val="left"/>
+        <w:rPr>
+          <w:lang w:val="it-IT"/>
+        </w:rPr>
+      </w:pPr>
+    </w:p>
+    <w:p>
+      <w:pPr>
+        <w:spacing w:line="259" w:lineRule="auto"/>
+        <w:jc w:val="left"/>
+        <w:rPr>
+          <w:lang w:val="it-IT"/>
+        </w:rPr>
+      </w:pPr>
+    </w:p>
+    <w:p>
+      <w:pPr>
+        <w:spacing w:line="259" w:lineRule="auto"/>
+        <w:jc w:val="left"/>
+        <w:rPr>
+          <w:lang w:val="it-IT"/>
+        </w:rPr>
+      </w:pPr>
+      <w:r>
+        <w:rPr>
+          <w:lang w:val="it-IT"/>
+        </w:rPr>
+        <w:lastRenderedPageBreak/>
+        <w:t>Possiamo finalmente collegare il biglietto utilizzato con l’entità veicolo mediante l’associazione (Timbrato) in quanto in un veicolo possono essere timbrati da zero ad enne biglietti, mentre invece un biglietto è valido unicamente su quel veicolo, in quanto timbrato sul suo validatore elettronico.</w:t>
+      </w:r>
+    </w:p>
+    <w:p>
+      <w:pPr>
+        <w:spacing w:line="259" w:lineRule="auto"/>
+        <w:jc w:val="left"/>
+        <w:rPr>
+          <w:lang w:val="it-IT"/>
+        </w:rPr>
+      </w:pPr>
+      <w:r>
+        <w:rPr>
+          <w:noProof/>
+        </w:rPr>
+        <w:drawing>
+          <wp:inline distT="0" distB="0" distL="0" distR="0" wp14:anchorId="3B14A16B" wp14:editId="21815CB7">
+            <wp:extent cx="5334000" cy="6686550"/>
+            <wp:effectExtent l="0" t="0" r="0" b="0"/>
+            <wp:docPr id="9" name="Immagine 9"/>
+            <wp:cNvGraphicFramePr>
+              <a:graphicFrameLocks xmlns:a="http://schemas.openxmlformats.org/drawingml/2006/main" noChangeAspect="1"/>
+            </wp:cNvGraphicFramePr>
+            <a:graphic xmlns:a="http://schemas.openxmlformats.org/drawingml/2006/main">
+              <a:graphicData uri="http://schemas.openxmlformats.org/drawingml/2006/picture">
+                <pic:pic xmlns:pic="http://schemas.openxmlformats.org/drawingml/2006/picture">
+                  <pic:nvPicPr>
+                    <pic:cNvPr id="1" name=""/>
+                    <pic:cNvPicPr/>
+                  </pic:nvPicPr>
+                  <pic:blipFill>
+                    <a:blip r:embed="rId19"/>
+                    <a:stretch>
+                      <a:fillRect/>
+                    </a:stretch>
+                  </pic:blipFill>
+                  <pic:spPr>
+                    <a:xfrm>
+                      <a:off x="0" y="0"/>
+                      <a:ext cx="5334000" cy="6686550"/>
+                    </a:xfrm>
+                    <a:prstGeom prst="rect">
+                      <a:avLst/>
+                    </a:prstGeom>
+                  </pic:spPr>
+                </pic:pic>
+              </a:graphicData>
+            </a:graphic>
+          </wp:inline>
+        </w:drawing>
+      </w:r>
+    </w:p>
+    <w:p>
+      <w:pPr>
+        <w:spacing w:line="259" w:lineRule="auto"/>
+        <w:jc w:val="left"/>
+        <w:rPr>
+          <w:lang w:val="it-IT"/>
+        </w:rPr>
+      </w:pPr>
+    </w:p>
+    <w:p>
+      <w:pPr>
+        <w:spacing w:line="259" w:lineRule="auto"/>
+        <w:jc w:val="left"/>
+        <w:rPr>
+          <w:lang w:val="it-IT"/>
+        </w:rPr>
+      </w:pPr>
+    </w:p>
+    <w:p>
+      <w:pPr>
+        <w:spacing w:line="259" w:lineRule="auto"/>
+        <w:jc w:val="left"/>
+        <w:rPr>
+          <w:lang w:val="it-IT"/>
+        </w:rPr>
+      </w:pPr>
+    </w:p>
+    <w:p>
+      <w:pPr>
+        <w:spacing w:line="259" w:lineRule="auto"/>
+        <w:jc w:val="left"/>
+        <w:rPr>
+          <w:lang w:val="it-IT"/>
+        </w:rPr>
+      </w:pPr>
       <w:bookmarkStart w:id="9" w:name="_GoBack"/>
       <w:bookmarkEnd w:id="9"/>
-      <w:r>
+    </w:p>
+    <w:p>
+      <w:pPr>
+        <w:spacing w:line="259" w:lineRule="auto"/>
+        <w:jc w:val="left"/>
+        <w:rPr>
+          <w:lang w:val="it-IT"/>
+        </w:rPr>
+      </w:pPr>
+      <w:r>
+        <w:rPr>
+          <w:lang w:val="it-IT"/>
+        </w:rPr>
         <w:lastRenderedPageBreak/>
-        <w:t>Da qui</w:t>
-      </w:r>
+        <w:t>A questo punto ci concentriamo nella definizione di (Conducente), perché da come si evince nel testo, ogni conducente guida un veicolo su una tratta; per rappresentare quet’ultimo concetto viene creata un entità chaimata (Conducente) rappresentante il conduecente, con i rispettivi attributi ricavati dal testo, tra cui nome,cognome,data di nascita,luogo di nascita,patente.scadenza patente e codice fiscale, quest’ultimo viene scelto come primarykey in quanto univoco per ogni conducente.</w:t>
+      </w:r>
+    </w:p>
+    <w:p>
+      <w:pPr>
+        <w:spacing w:line="259" w:lineRule="auto"/>
+        <w:jc w:val="left"/>
+        <w:rPr>
+          <w:lang w:val="it-IT"/>
+        </w:rPr>
+      </w:pPr>
+      <w:r>
+        <w:rPr>
+          <w:lang w:val="it-IT"/>
+        </w:rPr>
+        <w:t xml:space="preserve">Viene collegato il conducente alla tratta effettiva mediante l’associazione (occupato) in quanto un conducente può occupare nel corso della sua cariera zero tratte </w:t>
+      </w:r>
+      <w:proofErr w:type="gramStart"/>
+      <w:r>
+        <w:rPr>
+          <w:lang w:val="it-IT"/>
+        </w:rPr>
+        <w:t>effettive,se</w:t>
+      </w:r>
+      <w:proofErr w:type="gramEnd"/>
+      <w:r>
+        <w:rPr>
+          <w:lang w:val="it-IT"/>
+        </w:rPr>
+        <w:t xml:space="preserve"> è un nuovo conducente, o enne tratte effettive, mentre una tratta effettiva ovviamente può essere occupata da un solo conducente.</w:t>
+      </w:r>
+    </w:p>
+    <w:p>
+      <w:pPr>
+        <w:spacing w:line="259" w:lineRule="auto"/>
+        <w:jc w:val="left"/>
+        <w:rPr>
+          <w:lang w:val="it-IT"/>
+        </w:rPr>
+      </w:pPr>
+      <w:r>
+        <w:rPr>
+          <w:lang w:val="it-IT"/>
+        </w:rPr>
+        <w:t>Ovviamente anche in questo caso la tratta effettiva dipenderà dall’esistenza dell’entità conducente in quanto senza di essa la tratta effettiva non può esistere</w:t>
+      </w:r>
+    </w:p>
+    <w:p>
+      <w:pPr>
+        <w:spacing w:line="259" w:lineRule="auto"/>
+        <w:jc w:val="left"/>
+        <w:rPr>
+          <w:lang w:val="it-IT"/>
+        </w:rPr>
+      </w:pPr>
+      <w:r>
+        <w:rPr>
+          <w:noProof/>
+        </w:rPr>
+        <w:drawing>
+          <wp:inline distT="0" distB="0" distL="0" distR="0" wp14:anchorId="0A50EB3F" wp14:editId="2DAE710C">
+            <wp:extent cx="4687614" cy="5767411"/>
+            <wp:effectExtent l="0" t="0" r="0" b="5080"/>
+            <wp:docPr id="10" name="Immagine 10"/>
+            <wp:cNvGraphicFramePr>
+              <a:graphicFrameLocks xmlns:a="http://schemas.openxmlformats.org/drawingml/2006/main" noChangeAspect="1"/>
+            </wp:cNvGraphicFramePr>
+            <a:graphic xmlns:a="http://schemas.openxmlformats.org/drawingml/2006/main">
+              <a:graphicData uri="http://schemas.openxmlformats.org/drawingml/2006/picture">
+                <pic:pic xmlns:pic="http://schemas.openxmlformats.org/drawingml/2006/picture">
+                  <pic:nvPicPr>
+                    <pic:cNvPr id="1" name=""/>
+                    <pic:cNvPicPr/>
+                  </pic:nvPicPr>
+                  <pic:blipFill>
+                    <a:blip r:embed="rId20"/>
+                    <a:stretch>
+                      <a:fillRect/>
+                    </a:stretch>
+                  </pic:blipFill>
+                  <pic:spPr>
+                    <a:xfrm>
+                      <a:off x="0" y="0"/>
+                      <a:ext cx="4711122" cy="5796334"/>
+                    </a:xfrm>
+                    <a:prstGeom prst="rect">
+                      <a:avLst/>
+                    </a:prstGeom>
+                  </pic:spPr>
+                </pic:pic>
+              </a:graphicData>
+            </a:graphic>
+          </wp:inline>
+        </w:drawing>
+      </w:r>
+    </w:p>
+    <w:p>
+      <w:pPr>
+        <w:spacing w:line="259" w:lineRule="auto"/>
+        <w:jc w:val="left"/>
+        <w:rPr>
+          <w:lang w:val="it-IT"/>
+        </w:rPr>
+      </w:pPr>
+    </w:p>
+    <w:p>
+      <w:pPr>
+        <w:spacing w:line="259" w:lineRule="auto"/>
+        <w:jc w:val="left"/>
+        <w:rPr>
+          <w:lang w:val="it-IT"/>
+        </w:rPr>
+      </w:pPr>
+      <w:r>
+        <w:rPr>
+          <w:lang w:val="it-IT"/>
+        </w:rPr>
+        <w:lastRenderedPageBreak/>
+        <w:t>In fine da come si evince nel testo ogni conducente effettua dei turni, quindi viene creata l’entità (Turno) la quale indica il concetto astratto di turno, e l’entità (Turno effettivo) la quala indica il concetto concreto di turno.</w:t>
+      </w:r>
+    </w:p>
+    <w:p>
+      <w:pPr>
+        <w:spacing w:line="259" w:lineRule="auto"/>
+        <w:jc w:val="left"/>
+        <w:rPr>
+          <w:lang w:val="it-IT"/>
+        </w:rPr>
+      </w:pPr>
+      <w:r>
+        <w:rPr>
+          <w:lang w:val="it-IT"/>
+        </w:rPr>
+        <w:t xml:space="preserve">Il conducente viene collegato mediante l’associazione (lavora) all’entità turno effettivo </w:t>
+      </w:r>
+      <w:r>
+        <w:rPr>
+          <w:lang w:val="it-IT"/>
+        </w:rPr>
+        <w:t>andando ad indicare che un conducente può effettuare da zero, in caso di new entry, fino ad enne turni effettivi, mentre il turno effettivo può naturalmente riferisci ad un solo conducente.</w:t>
+      </w:r>
+    </w:p>
+    <w:p>
+      <w:pPr>
+        <w:spacing w:line="259" w:lineRule="auto"/>
+        <w:jc w:val="left"/>
+        <w:rPr>
+          <w:lang w:val="it-IT"/>
+        </w:rPr>
+      </w:pPr>
+      <w:r>
+        <w:rPr>
+          <w:lang w:val="it-IT"/>
+        </w:rPr>
+        <w:t>L’entità turno invece viene collegata con l’entità turno effettivo mediante l’associazione composto andando ad indicare che ovviamente in un turno astratto possono esserci effettivamente più turni concreti, mentre invece un turno conreto è riferito ad un unico turno astrattto.</w:t>
+      </w:r>
+    </w:p>
+    <w:p>
+      <w:pPr>
+        <w:spacing w:line="259" w:lineRule="auto"/>
+        <w:jc w:val="left"/>
+        <w:rPr>
+          <w:lang w:val="it-IT"/>
+        </w:rPr>
+      </w:pPr>
+      <w:r>
+        <w:rPr>
+          <w:lang w:val="it-IT"/>
+        </w:rPr>
+        <w:t>Come l’entità tratta effettiva ovviamente dipendeva dall’esistenza di varie entità come conducente, veicolo, e tratta in quanto senza uno di essi quella tratta effettiva non può esistere, anche l’entità turno effettivo ovviamente dipende dall’esistenza dell’entità tratta e l’entità conducente, diventando quindi un’entità debole dipendente da quest’ultime</w:t>
+      </w:r>
+    </w:p>
+    <w:p>
+      <w:pPr>
+        <w:spacing w:line="259" w:lineRule="auto"/>
+        <w:jc w:val="left"/>
+        <w:rPr>
+          <w:lang w:val="it-IT"/>
+        </w:rPr>
+      </w:pPr>
+      <w:r>
+        <w:rPr>
+          <w:noProof/>
+        </w:rPr>
+        <w:drawing>
+          <wp:inline distT="0" distB="0" distL="0" distR="0" wp14:anchorId="6E33E7D3" wp14:editId="5A022125">
+            <wp:extent cx="5255173" cy="5484339"/>
+            <wp:effectExtent l="0" t="0" r="3175" b="2540"/>
+            <wp:docPr id="11" name="Immagine 11"/>
+            <wp:cNvGraphicFramePr>
+              <a:graphicFrameLocks xmlns:a="http://schemas.openxmlformats.org/drawingml/2006/main" noChangeAspect="1"/>
+            </wp:cNvGraphicFramePr>
+            <a:graphic xmlns:a="http://schemas.openxmlformats.org/drawingml/2006/main">
+              <a:graphicData uri="http://schemas.openxmlformats.org/drawingml/2006/picture">
+                <pic:pic xmlns:pic="http://schemas.openxmlformats.org/drawingml/2006/picture">
+                  <pic:nvPicPr>
+                    <pic:cNvPr id="1" name=""/>
+                    <pic:cNvPicPr/>
+                  </pic:nvPicPr>
+                  <pic:blipFill>
+                    <a:blip r:embed="rId21"/>
+                    <a:stretch>
+                      <a:fillRect/>
+                    </a:stretch>
+                  </pic:blipFill>
+                  <pic:spPr>
+                    <a:xfrm>
+                      <a:off x="0" y="0"/>
+                      <a:ext cx="5261948" cy="5491409"/>
+                    </a:xfrm>
+                    <a:prstGeom prst="rect">
+                      <a:avLst/>
+                    </a:prstGeom>
+                  </pic:spPr>
+                </pic:pic>
+              </a:graphicData>
+            </a:graphic>
+          </wp:inline>
+        </w:drawing>
+      </w:r>
+    </w:p>
+    <w:p>
+      <w:pPr>
+        <w:spacing w:line="259" w:lineRule="auto"/>
+        <w:jc w:val="left"/>
+        <w:rPr>
+          <w:lang w:val="it-IT"/>
+        </w:rPr>
+      </w:pPr>
     </w:p>
     <w:p>
       <w:pPr>
@@ -7423,6 +8726,7 @@
         <w:rPr>
           <w:lang w:val="it-IT"/>
         </w:rPr>
+        <w:lastRenderedPageBreak/>
         <w:t xml:space="preserve">In questa sezione è necessario riportare </w:t>
       </w:r>
       <w:r>
@@ -7459,6 +8763,46 @@
           <w:lang w:val="it-IT" w:eastAsia="en-US"/>
         </w:rPr>
       </w:pPr>
+      <w:r>
+        <w:rPr>
+          <w:noProof/>
+        </w:rPr>
+        <w:drawing>
+          <wp:inline distT="0" distB="0" distL="0" distR="0" wp14:anchorId="780B116B" wp14:editId="4181F88A">
+            <wp:extent cx="6188710" cy="6458585"/>
+            <wp:effectExtent l="0" t="0" r="2540" b="0"/>
+            <wp:docPr id="12" name="Immagine 12"/>
+            <wp:cNvGraphicFramePr>
+              <a:graphicFrameLocks xmlns:a="http://schemas.openxmlformats.org/drawingml/2006/main" noChangeAspect="1"/>
+            </wp:cNvGraphicFramePr>
+            <a:graphic xmlns:a="http://schemas.openxmlformats.org/drawingml/2006/main">
+              <a:graphicData uri="http://schemas.openxmlformats.org/drawingml/2006/picture">
+                <pic:pic xmlns:pic="http://schemas.openxmlformats.org/drawingml/2006/picture">
+                  <pic:nvPicPr>
+                    <pic:cNvPr id="1" name=""/>
+                    <pic:cNvPicPr/>
+                  </pic:nvPicPr>
+                  <pic:blipFill>
+                    <a:blip r:embed="rId21"/>
+                    <a:stretch>
+                      <a:fillRect/>
+                    </a:stretch>
+                  </pic:blipFill>
+                  <pic:spPr>
+                    <a:xfrm>
+                      <a:off x="0" y="0"/>
+                      <a:ext cx="6188710" cy="6458585"/>
+                    </a:xfrm>
+                    <a:prstGeom prst="rect">
+                      <a:avLst/>
+                    </a:prstGeom>
+                  </pic:spPr>
+                </pic:pic>
+              </a:graphicData>
+            </a:graphic>
+          </wp:inline>
+        </w:drawing>
+      </w:r>
     </w:p>
     <w:p>
       <w:pPr>
@@ -7624,7 +8968,27 @@
           <w:szCs w:val="24"/>
           <w:lang w:eastAsia="it-IT"/>
         </w:rPr>
-        <w:t>Il GPS deve cominicare ogni 5 secondi la sua posizone</w:t>
+        <w:t xml:space="preserve">Il GPS deve cominicare ogni </w:t>
+      </w:r>
+      <w:proofErr w:type="gramStart"/>
+      <w:r>
+        <w:rPr>
+          <w:rFonts w:ascii="Times New Roman" w:eastAsia="Times New Roman" w:hAnsi="Times New Roman" w:cs="Times New Roman"/>
+          <w:sz w:val="24"/>
+          <w:szCs w:val="24"/>
+          <w:lang w:eastAsia="it-IT"/>
+        </w:rPr>
+        <w:t>5</w:t>
+      </w:r>
+      <w:proofErr w:type="gramEnd"/>
+      <w:r>
+        <w:rPr>
+          <w:rFonts w:ascii="Times New Roman" w:eastAsia="Times New Roman" w:hAnsi="Times New Roman" w:cs="Times New Roman"/>
+          <w:sz w:val="24"/>
+          <w:szCs w:val="24"/>
+          <w:lang w:eastAsia="it-IT"/>
+        </w:rPr>
+        <w:t xml:space="preserve"> secondi la sua posizone</w:t>
       </w:r>
     </w:p>
     <w:p>
@@ -7648,7 +9012,27 @@
           <w:szCs w:val="24"/>
           <w:lang w:eastAsia="it-IT"/>
         </w:rPr>
-        <w:t>Ogni conducente deve effettuare 5 turni a settimana</w:t>
+        <w:t xml:space="preserve">Ogni conducente deve effettuare </w:t>
+      </w:r>
+      <w:proofErr w:type="gramStart"/>
+      <w:r>
+        <w:rPr>
+          <w:rFonts w:ascii="Times New Roman" w:eastAsia="Times New Roman" w:hAnsi="Times New Roman" w:cs="Times New Roman"/>
+          <w:sz w:val="24"/>
+          <w:szCs w:val="24"/>
+          <w:lang w:eastAsia="it-IT"/>
+        </w:rPr>
+        <w:t>5</w:t>
+      </w:r>
+      <w:proofErr w:type="gramEnd"/>
+      <w:r>
+        <w:rPr>
+          <w:rFonts w:ascii="Times New Roman" w:eastAsia="Times New Roman" w:hAnsi="Times New Roman" w:cs="Times New Roman"/>
+          <w:sz w:val="24"/>
+          <w:szCs w:val="24"/>
+          <w:lang w:eastAsia="it-IT"/>
+        </w:rPr>
+        <w:t xml:space="preserve"> turni a settimana</w:t>
       </w:r>
     </w:p>
     <w:p>
@@ -7672,7 +9056,27 @@
           <w:szCs w:val="24"/>
           <w:lang w:eastAsia="it-IT"/>
         </w:rPr>
-        <w:t>Ogni turno deve essere di 8 ore</w:t>
+        <w:t xml:space="preserve">Ogni turno deve essere di </w:t>
+      </w:r>
+      <w:proofErr w:type="gramStart"/>
+      <w:r>
+        <w:rPr>
+          <w:rFonts w:ascii="Times New Roman" w:eastAsia="Times New Roman" w:hAnsi="Times New Roman" w:cs="Times New Roman"/>
+          <w:sz w:val="24"/>
+          <w:szCs w:val="24"/>
+          <w:lang w:eastAsia="it-IT"/>
+        </w:rPr>
+        <w:t>8</w:t>
+      </w:r>
+      <w:proofErr w:type="gramEnd"/>
+      <w:r>
+        <w:rPr>
+          <w:rFonts w:ascii="Times New Roman" w:eastAsia="Times New Roman" w:hAnsi="Times New Roman" w:cs="Times New Roman"/>
+          <w:sz w:val="24"/>
+          <w:szCs w:val="24"/>
+          <w:lang w:eastAsia="it-IT"/>
+        </w:rPr>
+        <w:t xml:space="preserve"> ore</w:t>
       </w:r>
     </w:p>
     <w:p>
@@ -8014,7 +9418,6 @@
           <w:szCs w:val="24"/>
           <w:lang w:eastAsia="it-IT"/>
         </w:rPr>
-        <w:lastRenderedPageBreak/>
         <w:t>Il sistema deve,</w:t>
       </w:r>
       <w:r>
@@ -8296,6 +9699,7 @@
           <w:sz w:val="24"/>
           <w:szCs w:val="24"/>
         </w:rPr>
+        <w:lastRenderedPageBreak/>
         <w:t>La</w:t>
       </w:r>
       <w:r>
@@ -8402,6 +9806,7 @@
         </w:rPr>
         <w:t xml:space="preserve"> </w:t>
       </w:r>
+      <w:proofErr w:type="gramStart"/>
       <w:r>
         <w:rPr>
           <w:rFonts w:ascii="Times New Roman" w:hAnsi="Times New Roman" w:cs="Times New Roman"/>
@@ -8410,6 +9815,7 @@
         </w:rPr>
         <w:t>ricercando,tra</w:t>
       </w:r>
+      <w:proofErr w:type="gramEnd"/>
       <w:r>
         <w:rPr>
           <w:rFonts w:ascii="Times New Roman" w:hAnsi="Times New Roman" w:cs="Times New Roman"/>
@@ -8735,12 +10141,14 @@
                 <w:lang w:val="it-IT"/>
               </w:rPr>
             </w:pPr>
+            <w:proofErr w:type="gramStart"/>
             <w:r>
               <w:rPr>
                 <w:lang w:val="it-IT"/>
               </w:rPr>
               <w:t>Latitudine,Longitudine</w:t>
             </w:r>
+            <w:proofErr w:type="gramEnd"/>
           </w:p>
         </w:tc>
         <w:tc>
@@ -8762,12 +10170,14 @@
                 <w:lang w:val="it-IT"/>
               </w:rPr>
             </w:pPr>
+            <w:proofErr w:type="gramStart"/>
             <w:r>
               <w:rPr>
                 <w:lang w:val="it-IT"/>
               </w:rPr>
               <w:t>Latitudine,Longitudine</w:t>
             </w:r>
+            <w:proofErr w:type="gramEnd"/>
           </w:p>
         </w:tc>
       </w:tr>
@@ -8839,11 +10249,19 @@
                 <w:lang w:val="it-IT"/>
               </w:rPr>
             </w:pPr>
-            <w:r>
-              <w:rPr>
-                <w:lang w:val="it-IT"/>
-              </w:rPr>
-              <w:t>Latitudine,Longitudine,Orario partenze</w:t>
+            <w:proofErr w:type="gramStart"/>
+            <w:r>
+              <w:rPr>
+                <w:lang w:val="it-IT"/>
+              </w:rPr>
+              <w:t>Latitudine,Longitudine</w:t>
+            </w:r>
+            <w:proofErr w:type="gramEnd"/>
+            <w:r>
+              <w:rPr>
+                <w:lang w:val="it-IT"/>
+              </w:rPr>
+              <w:t>,Orario partenze</w:t>
             </w:r>
           </w:p>
         </w:tc>
@@ -8866,12 +10284,14 @@
                 <w:lang w:val="it-IT"/>
               </w:rPr>
             </w:pPr>
+            <w:proofErr w:type="gramStart"/>
             <w:r>
               <w:rPr>
                 <w:lang w:val="it-IT"/>
               </w:rPr>
               <w:t>Latitudine,Longitudine</w:t>
             </w:r>
+            <w:proofErr w:type="gramEnd"/>
           </w:p>
         </w:tc>
       </w:tr>
@@ -8951,11 +10371,19 @@
                 <w:lang w:val="it-IT"/>
               </w:rPr>
             </w:pPr>
-            <w:r>
-              <w:rPr>
-                <w:lang w:val="it-IT"/>
-              </w:rPr>
-              <w:t>Latitudine,Longitudine,Orario partenze</w:t>
+            <w:proofErr w:type="gramStart"/>
+            <w:r>
+              <w:rPr>
+                <w:lang w:val="it-IT"/>
+              </w:rPr>
+              <w:t>Latitudine,Longitudine</w:t>
+            </w:r>
+            <w:proofErr w:type="gramEnd"/>
+            <w:r>
+              <w:rPr>
+                <w:lang w:val="it-IT"/>
+              </w:rPr>
+              <w:t>,Orario partenze</w:t>
             </w:r>
           </w:p>
         </w:tc>
@@ -8978,12 +10406,14 @@
                 <w:lang w:val="it-IT"/>
               </w:rPr>
             </w:pPr>
+            <w:proofErr w:type="gramStart"/>
             <w:r>
               <w:rPr>
                 <w:lang w:val="it-IT"/>
               </w:rPr>
               <w:t>Latitudine,Longitudine</w:t>
             </w:r>
+            <w:proofErr w:type="gramEnd"/>
           </w:p>
         </w:tc>
       </w:tr>
@@ -9159,12 +10589,14 @@
                 <w:lang w:val="it-IT"/>
               </w:rPr>
             </w:pPr>
+            <w:proofErr w:type="gramStart"/>
             <w:r>
               <w:rPr>
                 <w:lang w:val="it-IT"/>
               </w:rPr>
               <w:t>Latitudine,Longitudine</w:t>
             </w:r>
+            <w:proofErr w:type="gramEnd"/>
           </w:p>
         </w:tc>
         <w:tc>
@@ -9186,12 +10618,14 @@
                 <w:lang w:val="it-IT"/>
               </w:rPr>
             </w:pPr>
+            <w:proofErr w:type="gramStart"/>
             <w:r>
               <w:rPr>
                 <w:lang w:val="it-IT"/>
               </w:rPr>
               <w:t>Latitudine,Longitudine</w:t>
             </w:r>
+            <w:proofErr w:type="gramEnd"/>
           </w:p>
         </w:tc>
       </w:tr>
@@ -9263,11 +10697,19 @@
                 <w:lang w:val="it-IT"/>
               </w:rPr>
             </w:pPr>
-            <w:r>
-              <w:rPr>
-                <w:lang w:val="it-IT"/>
-              </w:rPr>
-              <w:t>Codice,CF,Matricola</w:t>
+            <w:proofErr w:type="gramStart"/>
+            <w:r>
+              <w:rPr>
+                <w:lang w:val="it-IT"/>
+              </w:rPr>
+              <w:t>Codice,CF</w:t>
+            </w:r>
+            <w:proofErr w:type="gramEnd"/>
+            <w:r>
+              <w:rPr>
+                <w:lang w:val="it-IT"/>
+              </w:rPr>
+              <w:t>,Matricola</w:t>
             </w:r>
             <w:r>
               <w:rPr>
@@ -9308,11 +10750,19 @@
                 <w:lang w:val="it-IT"/>
               </w:rPr>
             </w:pPr>
-            <w:r>
-              <w:rPr>
-                <w:lang w:val="it-IT"/>
-              </w:rPr>
-              <w:t>Codice,CF,Matricola</w:t>
+            <w:proofErr w:type="gramStart"/>
+            <w:r>
+              <w:rPr>
+                <w:lang w:val="it-IT"/>
+              </w:rPr>
+              <w:t>Codice,CF</w:t>
+            </w:r>
+            <w:proofErr w:type="gramEnd"/>
+            <w:r>
+              <w:rPr>
+                <w:lang w:val="it-IT"/>
+              </w:rPr>
+              <w:t>,Matricola</w:t>
             </w:r>
             <w:r>
               <w:rPr>
@@ -9353,7 +10803,6 @@
               <w:spacing w:line="240" w:lineRule="auto"/>
             </w:pPr>
             <w:r>
-              <w:lastRenderedPageBreak/>
               <w:t>Veicolo</w:t>
             </w:r>
           </w:p>
@@ -9404,11 +10853,19 @@
                 <w:lang w:val="it-IT"/>
               </w:rPr>
             </w:pPr>
-            <w:r>
-              <w:rPr>
-                <w:lang w:val="it-IT"/>
-              </w:rPr>
-              <w:t>Matricola,Data acquisto,Manutenzione</w:t>
+            <w:proofErr w:type="gramStart"/>
+            <w:r>
+              <w:rPr>
+                <w:lang w:val="it-IT"/>
+              </w:rPr>
+              <w:t>Matricola,Data</w:t>
+            </w:r>
+            <w:proofErr w:type="gramEnd"/>
+            <w:r>
+              <w:rPr>
+                <w:lang w:val="it-IT"/>
+              </w:rPr>
+              <w:t xml:space="preserve"> acquisto,Manutenzione</w:t>
             </w:r>
           </w:p>
         </w:tc>
@@ -9508,11 +10965,19 @@
                 <w:lang w:val="it-IT"/>
               </w:rPr>
             </w:pPr>
-            <w:r>
-              <w:rPr>
-                <w:lang w:val="it-IT"/>
-              </w:rPr>
-              <w:t>CF,Nome,Cognome, Data di nascita, Luogo di nascita</w:t>
+            <w:proofErr w:type="gramStart"/>
+            <w:r>
+              <w:rPr>
+                <w:lang w:val="it-IT"/>
+              </w:rPr>
+              <w:t>CF,Nome</w:t>
+            </w:r>
+            <w:proofErr w:type="gramEnd"/>
+            <w:r>
+              <w:rPr>
+                <w:lang w:val="it-IT"/>
+              </w:rPr>
+              <w:t>,Cognome, Data di nascita, Luogo di nascita</w:t>
             </w:r>
           </w:p>
         </w:tc>
@@ -9612,11 +11077,19 @@
                 <w:lang w:val="it-IT"/>
               </w:rPr>
             </w:pPr>
-            <w:r>
-              <w:rPr>
-                <w:lang w:val="it-IT"/>
-              </w:rPr>
-              <w:t>CF,Nome,Cognome, Data di nascita, Luogo di nascita,N_patente,Scadenza patente</w:t>
+            <w:proofErr w:type="gramStart"/>
+            <w:r>
+              <w:rPr>
+                <w:lang w:val="it-IT"/>
+              </w:rPr>
+              <w:t>CF,Nome</w:t>
+            </w:r>
+            <w:proofErr w:type="gramEnd"/>
+            <w:r>
+              <w:rPr>
+                <w:lang w:val="it-IT"/>
+              </w:rPr>
+              <w:t>,Cognome, Data di nascita, Luogo di nascita,N_patente,Scadenza patente</w:t>
             </w:r>
           </w:p>
         </w:tc>
@@ -9666,6 +11139,7 @@
               <w:spacing w:line="240" w:lineRule="auto"/>
             </w:pPr>
             <w:r>
+              <w:lastRenderedPageBreak/>
               <w:t>Turn</w:t>
             </w:r>
             <w:r>
@@ -9723,7 +11197,21 @@
               <w:rPr>
                 <w:lang w:val="it-IT"/>
               </w:rPr>
-              <w:t>Ora fine,Ora inizio</w:t>
+              <w:t xml:space="preserve">Ora </w:t>
+            </w:r>
+            <w:proofErr w:type="gramStart"/>
+            <w:r>
+              <w:rPr>
+                <w:lang w:val="it-IT"/>
+              </w:rPr>
+              <w:t>fine,Ora</w:t>
+            </w:r>
+            <w:proofErr w:type="gramEnd"/>
+            <w:r>
+              <w:rPr>
+                <w:lang w:val="it-IT"/>
+              </w:rPr>
+              <w:t xml:space="preserve"> inizio</w:t>
             </w:r>
           </w:p>
         </w:tc>
@@ -9750,7 +11238,21 @@
               <w:rPr>
                 <w:lang w:val="it-IT"/>
               </w:rPr>
-              <w:t>Ora fine,Ora inizio</w:t>
+              <w:t xml:space="preserve">Ora </w:t>
+            </w:r>
+            <w:proofErr w:type="gramStart"/>
+            <w:r>
+              <w:rPr>
+                <w:lang w:val="it-IT"/>
+              </w:rPr>
+              <w:t>fine,Ora</w:t>
+            </w:r>
+            <w:proofErr w:type="gramEnd"/>
+            <w:r>
+              <w:rPr>
+                <w:lang w:val="it-IT"/>
+              </w:rPr>
+              <w:t xml:space="preserve"> inizio</w:t>
             </w:r>
           </w:p>
         </w:tc>
@@ -9827,7 +11329,21 @@
               <w:rPr>
                 <w:lang w:val="it-IT"/>
               </w:rPr>
-              <w:t>Ora fine,Ora inizio,CF</w:t>
+              <w:t xml:space="preserve">Ora </w:t>
+            </w:r>
+            <w:proofErr w:type="gramStart"/>
+            <w:r>
+              <w:rPr>
+                <w:lang w:val="it-IT"/>
+              </w:rPr>
+              <w:t>fine,Ora</w:t>
+            </w:r>
+            <w:proofErr w:type="gramEnd"/>
+            <w:r>
+              <w:rPr>
+                <w:lang w:val="it-IT"/>
+              </w:rPr>
+              <w:t xml:space="preserve"> inizio,CF</w:t>
             </w:r>
             <w:r>
               <w:rPr>
@@ -9860,7 +11376,21 @@
               <w:rPr>
                 <w:lang w:val="it-IT"/>
               </w:rPr>
-              <w:t>Ora fine,Ora inizio,CF</w:t>
+              <w:t xml:space="preserve">Ora </w:t>
+            </w:r>
+            <w:proofErr w:type="gramStart"/>
+            <w:r>
+              <w:rPr>
+                <w:lang w:val="it-IT"/>
+              </w:rPr>
+              <w:t>fine,Ora</w:t>
+            </w:r>
+            <w:proofErr w:type="gramEnd"/>
+            <w:r>
+              <w:rPr>
+                <w:lang w:val="it-IT"/>
+              </w:rPr>
+              <w:t xml:space="preserve"> inizio,CF</w:t>
             </w:r>
             <w:r>
               <w:rPr>
@@ -11280,8 +12810,8 @@
       </w:pPr>
     </w:p>
     <w:sectPr>
-      <w:headerReference w:type="default" r:id="rId18"/>
-      <w:footerReference w:type="default" r:id="rId19"/>
+      <w:headerReference w:type="default" r:id="rId22"/>
+      <w:footerReference w:type="default" r:id="rId23"/>
       <w:type w:val="continuous"/>
       <w:pgSz w:w="11906" w:h="16838"/>
       <w:pgMar w:top="1440" w:right="1080" w:bottom="1440" w:left="1080" w:header="539" w:footer="567" w:gutter="0"/>
@@ -11760,7 +13290,7 @@
   <w:abstractNum w:abstractNumId="2" w15:restartNumberingAfterBreak="0">
     <w:nsid w:val="FFFFFF7C"/>
     <w:multiLevelType w:val="singleLevel"/>
-    <w:tmpl w:val="96E43FCC"/>
+    <w:tmpl w:val="63D43FC4"/>
     <w:lvl w:ilvl="0">
       <w:start w:val="1"/>
       <w:numFmt w:val="decimal"/>
@@ -11777,7 +13307,7 @@
   <w:abstractNum w:abstractNumId="3" w15:restartNumberingAfterBreak="0">
     <w:nsid w:val="FFFFFF7D"/>
     <w:multiLevelType w:val="singleLevel"/>
-    <w:tmpl w:val="31DC0FC6"/>
+    <w:tmpl w:val="E1B2E456"/>
     <w:lvl w:ilvl="0">
       <w:start w:val="1"/>
       <w:numFmt w:val="decimal"/>
@@ -11794,7 +13324,7 @@
   <w:abstractNum w:abstractNumId="4" w15:restartNumberingAfterBreak="0">
     <w:nsid w:val="FFFFFF7E"/>
     <w:multiLevelType w:val="singleLevel"/>
-    <w:tmpl w:val="2946D168"/>
+    <w:tmpl w:val="71A66504"/>
     <w:lvl w:ilvl="0">
       <w:start w:val="1"/>
       <w:numFmt w:val="decimal"/>
@@ -11811,7 +13341,7 @@
   <w:abstractNum w:abstractNumId="5" w15:restartNumberingAfterBreak="0">
     <w:nsid w:val="FFFFFF7F"/>
     <w:multiLevelType w:val="singleLevel"/>
-    <w:tmpl w:val="F5B850DA"/>
+    <w:tmpl w:val="DE9A6732"/>
     <w:lvl w:ilvl="0">
       <w:start w:val="1"/>
       <w:numFmt w:val="decimal"/>
@@ -11828,7 +13358,7 @@
   <w:abstractNum w:abstractNumId="6" w15:restartNumberingAfterBreak="0">
     <w:nsid w:val="FFFFFF80"/>
     <w:multiLevelType w:val="singleLevel"/>
-    <w:tmpl w:val="0E9A696C"/>
+    <w:tmpl w:val="D7C2DC62"/>
     <w:lvl w:ilvl="0">
       <w:start w:val="1"/>
       <w:numFmt w:val="bullet"/>
@@ -11848,7 +13378,7 @@
   <w:abstractNum w:abstractNumId="7" w15:restartNumberingAfterBreak="0">
     <w:nsid w:val="FFFFFF81"/>
     <w:multiLevelType w:val="singleLevel"/>
-    <w:tmpl w:val="E80E1DAE"/>
+    <w:tmpl w:val="98A2EC0A"/>
     <w:lvl w:ilvl="0">
       <w:start w:val="1"/>
       <w:numFmt w:val="bullet"/>
@@ -15355,6 +16885,7 @@
   <w:style w:type="character" w:default="1" w:styleId="Carpredefinitoparagrafo">
     <w:name w:val="Default Paragraph Font"/>
     <w:uiPriority w:val="1"/>
+    <w:semiHidden/>
     <w:unhideWhenUsed/>
   </w:style>
   <w:style w:type="table" w:default="1" w:styleId="Tabellanormale">

</xml_diff>

<commit_message>
Modificati tutti i file
</commit_message>
<xml_diff>
--- a/template-progetto.docx
+++ b/template-progetto.docx
@@ -7121,7 +7121,25 @@
         <w:rPr>
           <w:lang w:val="it-IT"/>
         </w:rPr>
-        <w:t>entita (Fermata) e  (Capoline) , quest’ultima</w:t>
+        <w:t>entita (Fermata) e  (Capolin</w:t>
+      </w:r>
+      <w:r>
+        <w:rPr>
+          <w:lang w:val="it-IT"/>
+        </w:rPr>
+        <w:t>a</w:t>
+      </w:r>
+      <w:r>
+        <w:rPr>
+          <w:lang w:val="it-IT"/>
+        </w:rPr>
+        <w:t>) , quest’ultima</w:t>
+      </w:r>
+      <w:r>
+        <w:rPr>
+          <w:lang w:val="it-IT"/>
+        </w:rPr>
+        <w:t xml:space="preserve"> da come si evince nel testo, ha come attributo l’orario di partenza, ed</w:t>
       </w:r>
       <w:r>
         <w:rPr>
@@ -7148,10 +7166,10 @@
           <w:noProof/>
         </w:rPr>
         <w:drawing>
-          <wp:inline distT="0" distB="0" distL="0" distR="0" wp14:anchorId="0B1BD90C" wp14:editId="54EBA1E6">
-            <wp:extent cx="2719346" cy="3633870"/>
-            <wp:effectExtent l="0" t="0" r="5080" b="5080"/>
-            <wp:docPr id="14" name="Immagine 14"/>
+          <wp:inline distT="0" distB="0" distL="0" distR="0" wp14:anchorId="2F10A572" wp14:editId="08E9DE14">
+            <wp:extent cx="2249213" cy="3854686"/>
+            <wp:effectExtent l="0" t="0" r="0" b="0"/>
+            <wp:docPr id="13" name="Immagine 13"/>
             <wp:cNvGraphicFramePr>
               <a:graphicFrameLocks xmlns:a="http://schemas.openxmlformats.org/drawingml/2006/main" noChangeAspect="1"/>
             </wp:cNvGraphicFramePr>
@@ -7171,7 +7189,7 @@
                   <pic:spPr>
                     <a:xfrm>
                       <a:off x="0" y="0"/>
-                      <a:ext cx="2723741" cy="3639743"/>
+                      <a:ext cx="2254582" cy="3863888"/>
                     </a:xfrm>
                     <a:prstGeom prst="rect">
                       <a:avLst/>
@@ -7186,22 +7204,6 @@
     </w:p>
     <w:p>
       <w:pPr>
-        <w:jc w:val="center"/>
-        <w:rPr>
-          <w:lang w:val="it-IT"/>
-        </w:rPr>
-      </w:pPr>
-    </w:p>
-    <w:p>
-      <w:pPr>
-        <w:jc w:val="center"/>
-        <w:rPr>
-          <w:lang w:val="it-IT"/>
-        </w:rPr>
-      </w:pPr>
-    </w:p>
-    <w:p>
-      <w:pPr>
         <w:spacing w:line="259" w:lineRule="auto"/>
         <w:jc w:val="left"/>
         <w:rPr>
@@ -7399,10 +7401,10 @@
           <w:noProof/>
         </w:rPr>
         <w:drawing>
-          <wp:inline distT="0" distB="0" distL="0" distR="0" wp14:anchorId="6908007D" wp14:editId="7307B9D0">
-            <wp:extent cx="3076575" cy="4514850"/>
-            <wp:effectExtent l="0" t="0" r="9525" b="0"/>
-            <wp:docPr id="4" name="Immagine 4"/>
+          <wp:inline distT="0" distB="0" distL="0" distR="0" wp14:anchorId="66CF989D" wp14:editId="451EA876">
+            <wp:extent cx="3000375" cy="4562475"/>
+            <wp:effectExtent l="0" t="0" r="9525" b="9525"/>
+            <wp:docPr id="15" name="Immagine 15"/>
             <wp:cNvGraphicFramePr>
               <a:graphicFrameLocks xmlns:a="http://schemas.openxmlformats.org/drawingml/2006/main" noChangeAspect="1"/>
             </wp:cNvGraphicFramePr>
@@ -7422,7 +7424,7 @@
                   <pic:spPr>
                     <a:xfrm>
                       <a:off x="0" y="0"/>
-                      <a:ext cx="3076575" cy="4514850"/>
+                      <a:ext cx="3000375" cy="4562475"/>
                     </a:xfrm>
                     <a:prstGeom prst="rect">
                       <a:avLst/>
@@ -7685,10 +7687,10 @@
           <w:noProof/>
         </w:rPr>
         <w:drawing>
-          <wp:inline distT="0" distB="0" distL="0" distR="0" wp14:anchorId="23E758D5" wp14:editId="7D47A7A3">
-            <wp:extent cx="3086100" cy="5229225"/>
-            <wp:effectExtent l="0" t="0" r="0" b="9525"/>
-            <wp:docPr id="5" name="Immagine 5"/>
+          <wp:inline distT="0" distB="0" distL="0" distR="0" wp14:anchorId="4850AC4E" wp14:editId="59EEF89D">
+            <wp:extent cx="3228975" cy="5372100"/>
+            <wp:effectExtent l="0" t="0" r="9525" b="0"/>
+            <wp:docPr id="16" name="Immagine 16"/>
             <wp:cNvGraphicFramePr>
               <a:graphicFrameLocks xmlns:a="http://schemas.openxmlformats.org/drawingml/2006/main" noChangeAspect="1"/>
             </wp:cNvGraphicFramePr>
@@ -7708,7 +7710,7 @@
                   <pic:spPr>
                     <a:xfrm>
                       <a:off x="0" y="0"/>
-                      <a:ext cx="3086100" cy="5229225"/>
+                      <a:ext cx="3228975" cy="5372100"/>
                     </a:xfrm>
                     <a:prstGeom prst="rect">
                       <a:avLst/>
@@ -7844,10 +7846,10 @@
           <w:noProof/>
         </w:rPr>
         <w:drawing>
-          <wp:inline distT="0" distB="0" distL="0" distR="0" wp14:anchorId="461B9054" wp14:editId="0FBA23E7">
-            <wp:extent cx="4811678" cy="4419672"/>
-            <wp:effectExtent l="0" t="0" r="8255" b="0"/>
-            <wp:docPr id="7" name="Immagine 7"/>
+          <wp:inline distT="0" distB="0" distL="0" distR="0" wp14:anchorId="46A74F1D" wp14:editId="1B92E42E">
+            <wp:extent cx="6162675" cy="5448300"/>
+            <wp:effectExtent l="0" t="0" r="9525" b="0"/>
+            <wp:docPr id="17" name="Immagine 17"/>
             <wp:cNvGraphicFramePr>
               <a:graphicFrameLocks xmlns:a="http://schemas.openxmlformats.org/drawingml/2006/main" noChangeAspect="1"/>
             </wp:cNvGraphicFramePr>
@@ -7867,7 +7869,7 @@
                   <pic:spPr>
                     <a:xfrm>
                       <a:off x="0" y="0"/>
-                      <a:ext cx="4843731" cy="4449114"/>
+                      <a:ext cx="6162675" cy="5448300"/>
                     </a:xfrm>
                     <a:prstGeom prst="rect">
                       <a:avLst/>
@@ -7898,30 +7900,6 @@
     </w:p>
     <w:p>
       <w:pPr>
-        <w:jc w:val="center"/>
-        <w:rPr>
-          <w:lang w:val="it-IT"/>
-        </w:rPr>
-      </w:pPr>
-    </w:p>
-    <w:p>
-      <w:pPr>
-        <w:jc w:val="center"/>
-        <w:rPr>
-          <w:lang w:val="it-IT"/>
-        </w:rPr>
-      </w:pPr>
-    </w:p>
-    <w:p>
-      <w:pPr>
-        <w:jc w:val="center"/>
-        <w:rPr>
-          <w:lang w:val="it-IT"/>
-        </w:rPr>
-      </w:pPr>
-    </w:p>
-    <w:p>
-      <w:pPr>
         <w:rPr>
           <w:lang w:val="it-IT"/>
         </w:rPr>
@@ -8079,10 +8057,10 @@
           <w:noProof/>
         </w:rPr>
         <w:drawing>
-          <wp:inline distT="0" distB="0" distL="0" distR="0" wp14:anchorId="218C3EB0" wp14:editId="1F29B088">
-            <wp:extent cx="4582511" cy="5334821"/>
-            <wp:effectExtent l="0" t="0" r="8890" b="0"/>
-            <wp:docPr id="8" name="Immagine 8"/>
+          <wp:inline distT="0" distB="0" distL="0" distR="0" wp14:anchorId="1173B83A" wp14:editId="4FC22AEE">
+            <wp:extent cx="4435366" cy="5138619"/>
+            <wp:effectExtent l="0" t="0" r="3810" b="5080"/>
+            <wp:docPr id="18" name="Immagine 18"/>
             <wp:cNvGraphicFramePr>
               <a:graphicFrameLocks xmlns:a="http://schemas.openxmlformats.org/drawingml/2006/main" noChangeAspect="1"/>
             </wp:cNvGraphicFramePr>
@@ -8102,7 +8080,7 @@
                   <pic:spPr>
                     <a:xfrm>
                       <a:off x="0" y="0"/>
-                      <a:ext cx="4583888" cy="5336424"/>
+                      <a:ext cx="4440914" cy="5145046"/>
                     </a:xfrm>
                     <a:prstGeom prst="rect">
                       <a:avLst/>
@@ -8161,19 +8139,7 @@
         <w:rPr>
           <w:lang w:val="it-IT"/>
         </w:rPr>
-        <w:t>(</w:t>
-      </w:r>
-      <w:r>
-        <w:rPr>
-          <w:lang w:val="it-IT"/>
-        </w:rPr>
-        <w:t>Abbonamento)</w:t>
-      </w:r>
-      <w:r>
-        <w:rPr>
-          <w:lang w:val="it-IT"/>
-        </w:rPr>
-        <w:t xml:space="preserve"> del quale ci interessa </w:t>
+        <w:t xml:space="preserve">(Abbonamento) del quale ci interessa </w:t>
       </w:r>
       <w:r>
         <w:rPr>
@@ -8398,10 +8364,10 @@
           <w:noProof/>
         </w:rPr>
         <w:drawing>
-          <wp:inline distT="0" distB="0" distL="0" distR="0" wp14:anchorId="3B14A16B" wp14:editId="21815CB7">
-            <wp:extent cx="5334000" cy="6686550"/>
+          <wp:inline distT="0" distB="0" distL="0" distR="0" wp14:anchorId="68831131" wp14:editId="07376384">
+            <wp:extent cx="5391150" cy="6591300"/>
             <wp:effectExtent l="0" t="0" r="0" b="0"/>
-            <wp:docPr id="9" name="Immagine 9"/>
+            <wp:docPr id="19" name="Immagine 19"/>
             <wp:cNvGraphicFramePr>
               <a:graphicFrameLocks xmlns:a="http://schemas.openxmlformats.org/drawingml/2006/main" noChangeAspect="1"/>
             </wp:cNvGraphicFramePr>
@@ -8421,7 +8387,7 @@
                   <pic:spPr>
                     <a:xfrm>
                       <a:off x="0" y="0"/>
-                      <a:ext cx="5334000" cy="6686550"/>
+                      <a:ext cx="5391150" cy="6591300"/>
                     </a:xfrm>
                     <a:prstGeom prst="rect">
                       <a:avLst/>
@@ -8469,8 +8435,6 @@
           <w:lang w:val="it-IT"/>
         </w:rPr>
       </w:pPr>
-      <w:bookmarkStart w:id="9" w:name="_GoBack"/>
-      <w:bookmarkEnd w:id="9"/>
     </w:p>
     <w:p>
       <w:pPr>
@@ -8545,10 +8509,10 @@
           <w:noProof/>
         </w:rPr>
         <w:drawing>
-          <wp:inline distT="0" distB="0" distL="0" distR="0" wp14:anchorId="0A50EB3F" wp14:editId="2DAE710C">
-            <wp:extent cx="4687614" cy="5767411"/>
-            <wp:effectExtent l="0" t="0" r="0" b="5080"/>
-            <wp:docPr id="10" name="Immagine 10"/>
+          <wp:inline distT="0" distB="0" distL="0" distR="0" wp14:anchorId="4E0C666D" wp14:editId="6FF15C44">
+            <wp:extent cx="5244662" cy="6362368"/>
+            <wp:effectExtent l="0" t="0" r="0" b="635"/>
+            <wp:docPr id="20" name="Immagine 20"/>
             <wp:cNvGraphicFramePr>
               <a:graphicFrameLocks xmlns:a="http://schemas.openxmlformats.org/drawingml/2006/main" noChangeAspect="1"/>
             </wp:cNvGraphicFramePr>
@@ -8568,7 +8532,7 @@
                   <pic:spPr>
                     <a:xfrm>
                       <a:off x="0" y="0"/>
-                      <a:ext cx="4711122" cy="5796334"/>
+                      <a:ext cx="5250741" cy="6369742"/>
                     </a:xfrm>
                     <a:prstGeom prst="rect">
                       <a:avLst/>
@@ -8602,7 +8566,6 @@
         <w:rPr>
           <w:lang w:val="it-IT"/>
         </w:rPr>
-        <w:lastRenderedPageBreak/>
         <w:t>In fine da come si evince nel testo ogni conducente effettua dei turni, quindi viene creata l’entità (Turno) la quale indica il concetto astratto di turno, e l’entità (Turno effettivo) la quala indica il concetto concreto di turno.</w:t>
       </w:r>
     </w:p>
@@ -8670,10 +8633,10 @@
           <w:noProof/>
         </w:rPr>
         <w:drawing>
-          <wp:inline distT="0" distB="0" distL="0" distR="0" wp14:anchorId="6E33E7D3" wp14:editId="5A022125">
-            <wp:extent cx="5255173" cy="5484339"/>
-            <wp:effectExtent l="0" t="0" r="3175" b="2540"/>
-            <wp:docPr id="11" name="Immagine 11"/>
+          <wp:inline distT="0" distB="0" distL="0" distR="0" wp14:anchorId="7292BEC9" wp14:editId="480147E5">
+            <wp:extent cx="5150069" cy="5336076"/>
+            <wp:effectExtent l="0" t="0" r="0" b="0"/>
+            <wp:docPr id="21" name="Immagine 21"/>
             <wp:cNvGraphicFramePr>
               <a:graphicFrameLocks xmlns:a="http://schemas.openxmlformats.org/drawingml/2006/main" noChangeAspect="1"/>
             </wp:cNvGraphicFramePr>
@@ -8693,7 +8656,7 @@
                   <pic:spPr>
                     <a:xfrm>
                       <a:off x="0" y="0"/>
-                      <a:ext cx="5261948" cy="5491409"/>
+                      <a:ext cx="5158178" cy="5344478"/>
                     </a:xfrm>
                     <a:prstGeom prst="rect">
                       <a:avLst/>
@@ -8768,10 +8731,10 @@
           <w:noProof/>
         </w:rPr>
         <w:drawing>
-          <wp:inline distT="0" distB="0" distL="0" distR="0" wp14:anchorId="780B116B" wp14:editId="4181F88A">
-            <wp:extent cx="6188710" cy="6458585"/>
-            <wp:effectExtent l="0" t="0" r="2540" b="0"/>
-            <wp:docPr id="12" name="Immagine 12"/>
+          <wp:inline distT="0" distB="0" distL="0" distR="0" wp14:anchorId="7ABA67FE" wp14:editId="17B3B9C9">
+            <wp:extent cx="6188710" cy="6412230"/>
+            <wp:effectExtent l="0" t="0" r="2540" b="7620"/>
+            <wp:docPr id="22" name="Immagine 22"/>
             <wp:cNvGraphicFramePr>
               <a:graphicFrameLocks xmlns:a="http://schemas.openxmlformats.org/drawingml/2006/main" noChangeAspect="1"/>
             </wp:cNvGraphicFramePr>
@@ -8791,7 +8754,7 @@
                   <pic:spPr>
                     <a:xfrm>
                       <a:off x="0" y="0"/>
-                      <a:ext cx="6188710" cy="6458585"/>
+                      <a:ext cx="6188710" cy="6412230"/>
                     </a:xfrm>
                     <a:prstGeom prst="rect">
                       <a:avLst/>
@@ -8860,20 +8823,6 @@
     </w:p>
     <w:p>
       <w:pPr>
-        <w:rPr>
-          <w:lang w:val="it-IT"/>
-        </w:rPr>
-      </w:pPr>
-    </w:p>
-    <w:p>
-      <w:pPr>
-        <w:rPr>
-          <w:lang w:val="it-IT"/>
-        </w:rPr>
-      </w:pPr>
-    </w:p>
-    <w:p>
-      <w:pPr>
         <w:pStyle w:val="Titolo2"/>
         <w:rPr>
           <w:lang w:val="it-IT"/>
@@ -8883,6 +8832,7 @@
         <w:rPr>
           <w:lang w:val="it-IT"/>
         </w:rPr>
+        <w:lastRenderedPageBreak/>
         <w:t>Regole aziendali</w:t>
       </w:r>
     </w:p>
@@ -8904,7 +8854,7 @@
         <w:pStyle w:val="Paragrafoelenco"/>
         <w:numPr>
           <w:ilvl w:val="0"/>
-          <w:numId w:val="32"/>
+          <w:numId w:val="36"/>
         </w:numPr>
         <w:rPr>
           <w:rFonts w:ascii="Times New Roman" w:eastAsia="Times New Roman" w:hAnsi="Times New Roman" w:cs="Times New Roman"/>
@@ -8928,7 +8878,7 @@
         <w:pStyle w:val="Paragrafoelenco"/>
         <w:numPr>
           <w:ilvl w:val="0"/>
-          <w:numId w:val="32"/>
+          <w:numId w:val="36"/>
         </w:numPr>
         <w:rPr>
           <w:rFonts w:ascii="Times New Roman" w:eastAsia="Times New Roman" w:hAnsi="Times New Roman" w:cs="Times New Roman"/>
@@ -8952,7 +8902,7 @@
         <w:pStyle w:val="Paragrafoelenco"/>
         <w:numPr>
           <w:ilvl w:val="0"/>
-          <w:numId w:val="32"/>
+          <w:numId w:val="36"/>
         </w:numPr>
         <w:rPr>
           <w:rFonts w:ascii="Times New Roman" w:eastAsia="Times New Roman" w:hAnsi="Times New Roman" w:cs="Times New Roman"/>
@@ -8996,7 +8946,7 @@
         <w:pStyle w:val="Paragrafoelenco"/>
         <w:numPr>
           <w:ilvl w:val="0"/>
-          <w:numId w:val="32"/>
+          <w:numId w:val="36"/>
         </w:numPr>
         <w:rPr>
           <w:rFonts w:ascii="Times New Roman" w:eastAsia="Times New Roman" w:hAnsi="Times New Roman" w:cs="Times New Roman"/>
@@ -9040,7 +8990,7 @@
         <w:pStyle w:val="Paragrafoelenco"/>
         <w:numPr>
           <w:ilvl w:val="0"/>
-          <w:numId w:val="32"/>
+          <w:numId w:val="36"/>
         </w:numPr>
         <w:rPr>
           <w:rFonts w:ascii="Times New Roman" w:eastAsia="Times New Roman" w:hAnsi="Times New Roman" w:cs="Times New Roman"/>
@@ -9084,7 +9034,7 @@
         <w:pStyle w:val="Paragrafoelenco"/>
         <w:numPr>
           <w:ilvl w:val="0"/>
-          <w:numId w:val="32"/>
+          <w:numId w:val="36"/>
         </w:numPr>
         <w:rPr>
           <w:rFonts w:ascii="Times New Roman" w:eastAsia="Times New Roman" w:hAnsi="Times New Roman" w:cs="Times New Roman"/>
@@ -9108,7 +9058,7 @@
         <w:pStyle w:val="Paragrafoelenco"/>
         <w:numPr>
           <w:ilvl w:val="0"/>
-          <w:numId w:val="32"/>
+          <w:numId w:val="36"/>
         </w:numPr>
         <w:rPr>
           <w:rFonts w:ascii="Times New Roman" w:eastAsia="Times New Roman" w:hAnsi="Times New Roman" w:cs="Times New Roman"/>
@@ -9132,7 +9082,7 @@
         <w:pStyle w:val="Paragrafoelenco"/>
         <w:numPr>
           <w:ilvl w:val="0"/>
-          <w:numId w:val="32"/>
+          <w:numId w:val="36"/>
         </w:numPr>
         <w:rPr>
           <w:rFonts w:ascii="Times New Roman" w:eastAsia="Times New Roman" w:hAnsi="Times New Roman" w:cs="Times New Roman"/>
@@ -9156,7 +9106,7 @@
         <w:pStyle w:val="Paragrafoelenco"/>
         <w:numPr>
           <w:ilvl w:val="0"/>
-          <w:numId w:val="32"/>
+          <w:numId w:val="36"/>
         </w:numPr>
         <w:rPr>
           <w:rFonts w:ascii="Times New Roman" w:eastAsia="Times New Roman" w:hAnsi="Times New Roman" w:cs="Times New Roman"/>
@@ -9188,7 +9138,7 @@
         <w:pStyle w:val="Paragrafoelenco"/>
         <w:numPr>
           <w:ilvl w:val="0"/>
-          <w:numId w:val="32"/>
+          <w:numId w:val="36"/>
         </w:numPr>
         <w:rPr>
           <w:rFonts w:ascii="Times New Roman" w:hAnsi="Times New Roman" w:cs="Times New Roman"/>
@@ -9210,7 +9160,7 @@
         <w:pStyle w:val="Paragrafoelenco"/>
         <w:numPr>
           <w:ilvl w:val="0"/>
-          <w:numId w:val="32"/>
+          <w:numId w:val="36"/>
         </w:numPr>
         <w:rPr>
           <w:rFonts w:ascii="Times New Roman" w:eastAsia="Times New Roman" w:hAnsi="Times New Roman" w:cs="Times New Roman"/>
@@ -9234,7 +9184,7 @@
         <w:pStyle w:val="Paragrafoelenco"/>
         <w:numPr>
           <w:ilvl w:val="0"/>
-          <w:numId w:val="32"/>
+          <w:numId w:val="36"/>
         </w:numPr>
         <w:rPr>
           <w:rFonts w:ascii="Times New Roman" w:eastAsia="Times New Roman" w:hAnsi="Times New Roman" w:cs="Times New Roman"/>
@@ -9258,7 +9208,7 @@
         <w:pStyle w:val="Paragrafoelenco"/>
         <w:numPr>
           <w:ilvl w:val="0"/>
-          <w:numId w:val="32"/>
+          <w:numId w:val="36"/>
         </w:numPr>
         <w:rPr>
           <w:rFonts w:ascii="Times New Roman" w:eastAsia="Times New Roman" w:hAnsi="Times New Roman" w:cs="Times New Roman"/>
@@ -9282,7 +9232,7 @@
         <w:pStyle w:val="Paragrafoelenco"/>
         <w:numPr>
           <w:ilvl w:val="0"/>
-          <w:numId w:val="32"/>
+          <w:numId w:val="36"/>
         </w:numPr>
         <w:rPr>
           <w:rFonts w:ascii="Times New Roman" w:eastAsia="Times New Roman" w:hAnsi="Times New Roman" w:cs="Times New Roman"/>
@@ -9306,7 +9256,7 @@
         <w:pStyle w:val="Paragrafoelenco"/>
         <w:numPr>
           <w:ilvl w:val="0"/>
-          <w:numId w:val="32"/>
+          <w:numId w:val="36"/>
         </w:numPr>
         <w:rPr>
           <w:rFonts w:ascii="Times New Roman" w:eastAsia="Times New Roman" w:hAnsi="Times New Roman" w:cs="Times New Roman"/>
@@ -9330,7 +9280,7 @@
         <w:pStyle w:val="Paragrafoelenco"/>
         <w:numPr>
           <w:ilvl w:val="0"/>
-          <w:numId w:val="32"/>
+          <w:numId w:val="36"/>
         </w:numPr>
         <w:rPr>
           <w:rFonts w:ascii="Times New Roman" w:eastAsia="Times New Roman" w:hAnsi="Times New Roman" w:cs="Times New Roman"/>
@@ -9354,7 +9304,7 @@
         <w:pStyle w:val="Paragrafoelenco"/>
         <w:numPr>
           <w:ilvl w:val="0"/>
-          <w:numId w:val="32"/>
+          <w:numId w:val="36"/>
         </w:numPr>
         <w:rPr>
           <w:rFonts w:ascii="Times New Roman" w:eastAsia="Times New Roman" w:hAnsi="Times New Roman" w:cs="Times New Roman"/>
@@ -9378,7 +9328,7 @@
         <w:pStyle w:val="Paragrafoelenco"/>
         <w:numPr>
           <w:ilvl w:val="0"/>
-          <w:numId w:val="32"/>
+          <w:numId w:val="36"/>
         </w:numPr>
         <w:rPr>
           <w:rFonts w:ascii="Times New Roman" w:eastAsia="Times New Roman" w:hAnsi="Times New Roman" w:cs="Times New Roman"/>
@@ -9402,7 +9352,7 @@
         <w:pStyle w:val="Paragrafoelenco"/>
         <w:numPr>
           <w:ilvl w:val="0"/>
-          <w:numId w:val="32"/>
+          <w:numId w:val="36"/>
         </w:numPr>
         <w:rPr>
           <w:rFonts w:ascii="Times New Roman" w:eastAsia="Times New Roman" w:hAnsi="Times New Roman" w:cs="Times New Roman"/>
@@ -9462,7 +9412,7 @@
         <w:pStyle w:val="Paragrafoelenco"/>
         <w:numPr>
           <w:ilvl w:val="0"/>
-          <w:numId w:val="32"/>
+          <w:numId w:val="36"/>
         </w:numPr>
         <w:rPr>
           <w:rFonts w:ascii="Times New Roman" w:eastAsia="Times New Roman" w:hAnsi="Times New Roman" w:cs="Times New Roman"/>
@@ -9522,7 +9472,7 @@
         <w:pStyle w:val="Paragrafoelenco"/>
         <w:numPr>
           <w:ilvl w:val="0"/>
-          <w:numId w:val="32"/>
+          <w:numId w:val="36"/>
         </w:numPr>
         <w:rPr>
           <w:rFonts w:ascii="Times New Roman" w:eastAsia="Times New Roman" w:hAnsi="Times New Roman" w:cs="Times New Roman"/>
@@ -9565,7 +9515,7 @@
         <w:pStyle w:val="Paragrafoelenco"/>
         <w:numPr>
           <w:ilvl w:val="0"/>
-          <w:numId w:val="33"/>
+          <w:numId w:val="35"/>
         </w:numPr>
         <w:rPr>
           <w:rFonts w:ascii="Times New Roman" w:eastAsia="Times New Roman" w:hAnsi="Times New Roman" w:cs="Times New Roman"/>
@@ -9589,7 +9539,7 @@
         <w:pStyle w:val="Paragrafoelenco"/>
         <w:numPr>
           <w:ilvl w:val="0"/>
-          <w:numId w:val="33"/>
+          <w:numId w:val="35"/>
         </w:numPr>
         <w:rPr>
           <w:rFonts w:ascii="Times New Roman" w:eastAsia="Times New Roman" w:hAnsi="Times New Roman" w:cs="Times New Roman"/>
@@ -9631,7 +9581,7 @@
         <w:pStyle w:val="Paragrafoelenco"/>
         <w:numPr>
           <w:ilvl w:val="0"/>
-          <w:numId w:val="33"/>
+          <w:numId w:val="35"/>
         </w:numPr>
         <w:rPr>
           <w:rFonts w:ascii="Times New Roman" w:eastAsia="Times New Roman" w:hAnsi="Times New Roman" w:cs="Times New Roman"/>
@@ -9682,7 +9632,7 @@
         <w:pStyle w:val="Paragrafoelenco"/>
         <w:numPr>
           <w:ilvl w:val="0"/>
-          <w:numId w:val="33"/>
+          <w:numId w:val="35"/>
         </w:numPr>
         <w:rPr>
           <w:rFonts w:ascii="Times New Roman" w:eastAsia="Times New Roman" w:hAnsi="Times New Roman" w:cs="Times New Roman"/>
@@ -9699,7 +9649,6 @@
           <w:sz w:val="24"/>
           <w:szCs w:val="24"/>
         </w:rPr>
-        <w:lastRenderedPageBreak/>
         <w:t>La</w:t>
       </w:r>
       <w:r>
@@ -9900,6 +9849,7 @@
         <w:rPr>
           <w:lang w:val="it-IT"/>
         </w:rPr>
+        <w:lastRenderedPageBreak/>
         <w:t>Dizionario dei dati</w:t>
       </w:r>
     </w:p>
@@ -9916,24 +9866,8 @@
         </w:rPr>
         <w:t>Completare la progettazione concettuale riportando nella tabella seguente il dizionario dei dati</w:t>
       </w:r>
-    </w:p>
-    <w:p>
-      <w:pPr>
-        <w:rPr>
-          <w:lang w:val="it-IT"/>
-        </w:rPr>
-      </w:pPr>
-      <w:r>
-        <w:rPr>
-          <w:b/>
-          <w:bCs/>
-          <w:i/>
-          <w:iCs/>
-          <w:u w:val="single"/>
-          <w:lang w:val="it-IT"/>
-        </w:rPr>
-        <w:t>INSERIRE LE ASSOCIAZIONI</w:t>
-      </w:r>
+      <w:bookmarkStart w:id="9" w:name="_GoBack"/>
+      <w:bookmarkEnd w:id="9"/>
     </w:p>
     <w:tbl>
       <w:tblPr>
@@ -10091,7 +10025,7 @@
               <w:spacing w:line="240" w:lineRule="auto"/>
             </w:pPr>
             <w:r>
-              <w:t>Fermata intermedia</w:t>
+              <w:t xml:space="preserve">Fermata </w:t>
             </w:r>
           </w:p>
         </w:tc>
@@ -10118,7 +10052,13 @@
               <w:rPr>
                 <w:lang w:val="it-IT"/>
               </w:rPr>
-              <w:t>Indica le fermate interne alle tappe</w:t>
+              <w:t xml:space="preserve">Indica le fermate </w:t>
+            </w:r>
+            <w:r>
+              <w:rPr>
+                <w:lang w:val="it-IT"/>
+              </w:rPr>
+              <w:t>interne alla tratta</w:t>
             </w:r>
           </w:p>
         </w:tc>
@@ -10199,7 +10139,7 @@
               <w:spacing w:line="240" w:lineRule="auto"/>
             </w:pPr>
             <w:r>
-              <w:t>Capolinea iniziale</w:t>
+              <w:t xml:space="preserve">Capolinea </w:t>
             </w:r>
           </w:p>
         </w:tc>
@@ -10226,7 +10166,13 @@
               <w:rPr>
                 <w:lang w:val="it-IT"/>
               </w:rPr>
-              <w:t>Indica la prima fermata di una tappa</w:t>
+              <w:t xml:space="preserve">Indica </w:t>
+            </w:r>
+            <w:r>
+              <w:rPr>
+                <w:lang w:val="it-IT"/>
+              </w:rPr>
+              <w:t>la prima/ultima fermata di una tratta</w:t>
             </w:r>
           </w:p>
         </w:tc>
@@ -10313,15 +10259,7 @@
               <w:spacing w:line="240" w:lineRule="auto"/>
             </w:pPr>
             <w:r>
-              <w:t xml:space="preserve">Capolinea </w:t>
-            </w:r>
-          </w:p>
-          <w:p>
-            <w:pPr>
-              <w:spacing w:line="240" w:lineRule="auto"/>
-            </w:pPr>
-            <w:r>
-              <w:t>finale</w:t>
+              <w:t>Tratta</w:t>
             </w:r>
           </w:p>
         </w:tc>
@@ -10348,7 +10286,13 @@
               <w:rPr>
                 <w:lang w:val="it-IT"/>
               </w:rPr>
-              <w:t>Indica l’ultima fermata di una tappa</w:t>
+              <w:t xml:space="preserve">Indica il concetto </w:t>
+            </w:r>
+            <w:r>
+              <w:rPr>
+                <w:lang w:val="it-IT"/>
+              </w:rPr>
+              <w:t>astratto di tratta</w:t>
             </w:r>
           </w:p>
         </w:tc>
@@ -10371,19 +10315,11 @@
                 <w:lang w:val="it-IT"/>
               </w:rPr>
             </w:pPr>
-            <w:proofErr w:type="gramStart"/>
-            <w:r>
-              <w:rPr>
-                <w:lang w:val="it-IT"/>
-              </w:rPr>
-              <w:t>Latitudine,Longitudine</w:t>
-            </w:r>
-            <w:proofErr w:type="gramEnd"/>
-            <w:r>
-              <w:rPr>
-                <w:lang w:val="it-IT"/>
-              </w:rPr>
-              <w:t>,Orario partenze</w:t>
+            <w:r>
+              <w:rPr>
+                <w:lang w:val="it-IT"/>
+              </w:rPr>
+              <w:t>Codice</w:t>
             </w:r>
           </w:p>
         </w:tc>
@@ -10406,14 +10342,12 @@
                 <w:lang w:val="it-IT"/>
               </w:rPr>
             </w:pPr>
-            <w:proofErr w:type="gramStart"/>
-            <w:r>
-              <w:rPr>
-                <w:lang w:val="it-IT"/>
-              </w:rPr>
-              <w:t>Latitudine,Longitudine</w:t>
-            </w:r>
-            <w:proofErr w:type="gramEnd"/>
+            <w:r>
+              <w:rPr>
+                <w:lang w:val="it-IT"/>
+              </w:rPr>
+              <w:t>Codice</w:t>
+            </w:r>
           </w:p>
         </w:tc>
       </w:tr>
@@ -10435,7 +10369,7 @@
               <w:spacing w:line="240" w:lineRule="auto"/>
             </w:pPr>
             <w:r>
-              <w:t>Tratta</w:t>
+              <w:t>Waypoint</w:t>
             </w:r>
           </w:p>
         </w:tc>
@@ -10462,7 +10396,7 @@
               <w:rPr>
                 <w:lang w:val="it-IT"/>
               </w:rPr>
-              <w:t>Indica il concetto di tratta in modo astratto</w:t>
+              <w:t>Indica i punti geografici presenti nelle tratte</w:t>
             </w:r>
           </w:p>
         </w:tc>
@@ -10485,12 +10419,14 @@
                 <w:lang w:val="it-IT"/>
               </w:rPr>
             </w:pPr>
-            <w:r>
-              <w:rPr>
-                <w:lang w:val="it-IT"/>
-              </w:rPr>
-              <w:t>Codice</w:t>
-            </w:r>
+            <w:proofErr w:type="gramStart"/>
+            <w:r>
+              <w:rPr>
+                <w:lang w:val="it-IT"/>
+              </w:rPr>
+              <w:t>Latitudine,Longitudine</w:t>
+            </w:r>
+            <w:proofErr w:type="gramEnd"/>
           </w:p>
         </w:tc>
         <w:tc>
@@ -10512,12 +10448,14 @@
                 <w:lang w:val="it-IT"/>
               </w:rPr>
             </w:pPr>
-            <w:r>
-              <w:rPr>
-                <w:lang w:val="it-IT"/>
-              </w:rPr>
-              <w:t>Codice</w:t>
-            </w:r>
+            <w:proofErr w:type="gramStart"/>
+            <w:r>
+              <w:rPr>
+                <w:lang w:val="it-IT"/>
+              </w:rPr>
+              <w:t>Latitudine,Longitudine</w:t>
+            </w:r>
+            <w:proofErr w:type="gramEnd"/>
           </w:p>
         </w:tc>
       </w:tr>
@@ -10539,7 +10477,7 @@
               <w:spacing w:line="240" w:lineRule="auto"/>
             </w:pPr>
             <w:r>
-              <w:t>Waypoint</w:t>
+              <w:t>Tratta effettiva</w:t>
             </w:r>
           </w:p>
         </w:tc>
@@ -10566,7 +10504,7 @@
               <w:rPr>
                 <w:lang w:val="it-IT"/>
               </w:rPr>
-              <w:t>Indica i punti geografici presenti nelle tratte</w:t>
+              <w:t xml:space="preserve">Indica la tratta concreta </w:t>
             </w:r>
           </w:p>
         </w:tc>
@@ -10594,9 +10532,33 @@
               <w:rPr>
                 <w:lang w:val="it-IT"/>
               </w:rPr>
-              <w:t>Latitudine,Longitudine</w:t>
+              <w:t>Codice,CF</w:t>
             </w:r>
             <w:proofErr w:type="gramEnd"/>
+            <w:r>
+              <w:rPr>
+                <w:lang w:val="it-IT"/>
+              </w:rPr>
+              <w:t>,Matricola</w:t>
+            </w:r>
+            <w:r>
+              <w:rPr>
+                <w:lang w:val="it-IT"/>
+              </w:rPr>
+              <w:t>,Ora</w:t>
+            </w:r>
+            <w:r>
+              <w:rPr>
+                <w:lang w:val="it-IT"/>
+              </w:rPr>
+              <w:t xml:space="preserve"> partenza</w:t>
+            </w:r>
+            <w:r>
+              <w:rPr>
+                <w:lang w:val="it-IT"/>
+              </w:rPr>
+              <w:t>,Data</w:t>
+            </w:r>
           </w:p>
         </w:tc>
         <w:tc>
@@ -10623,9 +10585,33 @@
               <w:rPr>
                 <w:lang w:val="it-IT"/>
               </w:rPr>
-              <w:t>Latitudine,Longitudine</w:t>
+              <w:t>Codice,CF</w:t>
             </w:r>
             <w:proofErr w:type="gramEnd"/>
+            <w:r>
+              <w:rPr>
+                <w:lang w:val="it-IT"/>
+              </w:rPr>
+              <w:t>,Matricola</w:t>
+            </w:r>
+            <w:r>
+              <w:rPr>
+                <w:lang w:val="it-IT"/>
+              </w:rPr>
+              <w:t>, Ora</w:t>
+            </w:r>
+            <w:r>
+              <w:rPr>
+                <w:lang w:val="it-IT"/>
+              </w:rPr>
+              <w:t xml:space="preserve"> partenza</w:t>
+            </w:r>
+            <w:r>
+              <w:rPr>
+                <w:lang w:val="it-IT"/>
+              </w:rPr>
+              <w:t>,Data</w:t>
+            </w:r>
           </w:p>
         </w:tc>
       </w:tr>
@@ -10647,7 +10633,7 @@
               <w:spacing w:line="240" w:lineRule="auto"/>
             </w:pPr>
             <w:r>
-              <w:t>Tratta effettiva</w:t>
+              <w:t>Veicolo</w:t>
             </w:r>
           </w:p>
         </w:tc>
@@ -10674,7 +10660,7 @@
               <w:rPr>
                 <w:lang w:val="it-IT"/>
               </w:rPr>
-              <w:t>Indica la tratta concreta che effettua il veicolo</w:t>
+              <w:t>Indica il mezzo di trasporto</w:t>
             </w:r>
           </w:p>
         </w:tc>
@@ -10702,32 +10688,14 @@
               <w:rPr>
                 <w:lang w:val="it-IT"/>
               </w:rPr>
-              <w:t>Codice,CF</w:t>
+              <w:t>Matricola,Data</w:t>
             </w:r>
             <w:proofErr w:type="gramEnd"/>
             <w:r>
               <w:rPr>
                 <w:lang w:val="it-IT"/>
               </w:rPr>
-              <w:t>,Matricola</w:t>
-            </w:r>
-            <w:r>
-              <w:rPr>
-                <w:lang w:val="it-IT"/>
-              </w:rPr>
-              <w:t>,Ora</w:t>
-            </w:r>
-            <w:r>
-              <w:rPr>
-                <w:lang w:val="it-IT"/>
-              </w:rPr>
-              <w:t xml:space="preserve"> partenza</w:t>
-            </w:r>
-            <w:r>
-              <w:rPr>
-                <w:lang w:val="it-IT"/>
-              </w:rPr>
-              <w:t>,Data</w:t>
+              <w:t xml:space="preserve"> acquisto,Manutenzione</w:t>
             </w:r>
           </w:p>
         </w:tc>
@@ -10750,37 +10718,11 @@
                 <w:lang w:val="it-IT"/>
               </w:rPr>
             </w:pPr>
-            <w:proofErr w:type="gramStart"/>
-            <w:r>
-              <w:rPr>
-                <w:lang w:val="it-IT"/>
-              </w:rPr>
-              <w:t>Codice,CF</w:t>
-            </w:r>
-            <w:proofErr w:type="gramEnd"/>
-            <w:r>
-              <w:rPr>
-                <w:lang w:val="it-IT"/>
-              </w:rPr>
-              <w:t>,Matricola</w:t>
-            </w:r>
-            <w:r>
-              <w:rPr>
-                <w:lang w:val="it-IT"/>
-              </w:rPr>
-              <w:t>, Ora</w:t>
-            </w:r>
-            <w:r>
-              <w:rPr>
-                <w:lang w:val="it-IT"/>
-              </w:rPr>
-              <w:t xml:space="preserve"> partenza</w:t>
-            </w:r>
-            <w:r>
-              <w:rPr>
-                <w:lang w:val="it-IT"/>
-              </w:rPr>
-              <w:t>,Data</w:t>
+            <w:r>
+              <w:rPr>
+                <w:lang w:val="it-IT"/>
+              </w:rPr>
+              <w:t>Matricola</w:t>
             </w:r>
           </w:p>
         </w:tc>
@@ -10803,7 +10745,7 @@
               <w:spacing w:line="240" w:lineRule="auto"/>
             </w:pPr>
             <w:r>
-              <w:t>Veicolo</w:t>
+              <w:t>Conducente</w:t>
             </w:r>
           </w:p>
         </w:tc>
@@ -10830,7 +10772,13 @@
               <w:rPr>
                 <w:lang w:val="it-IT"/>
               </w:rPr>
-              <w:t>Intende il mezzo utilizzato per effettuare la tratta</w:t>
+              <w:t xml:space="preserve">Indica </w:t>
+            </w:r>
+            <w:r>
+              <w:rPr>
+                <w:lang w:val="it-IT"/>
+              </w:rPr>
+              <w:t>la persona che guida il mezzo</w:t>
             </w:r>
           </w:p>
         </w:tc>
@@ -10858,14 +10806,14 @@
               <w:rPr>
                 <w:lang w:val="it-IT"/>
               </w:rPr>
-              <w:t>Matricola,Data</w:t>
+              <w:t>CF,Nome</w:t>
             </w:r>
             <w:proofErr w:type="gramEnd"/>
             <w:r>
               <w:rPr>
                 <w:lang w:val="it-IT"/>
               </w:rPr>
-              <w:t xml:space="preserve"> acquisto,Manutenzione</w:t>
+              <w:t>,Cognome, Data di nascita, Luogo di nascita,N_patente,Scadenza patente</w:t>
             </w:r>
           </w:p>
         </w:tc>
@@ -10892,7 +10840,7 @@
               <w:rPr>
                 <w:lang w:val="it-IT"/>
               </w:rPr>
-              <w:t>Matricola</w:t>
+              <w:t>CF</w:t>
             </w:r>
           </w:p>
         </w:tc>
@@ -10915,7 +10863,10 @@
               <w:spacing w:line="240" w:lineRule="auto"/>
             </w:pPr>
             <w:r>
-              <w:t>Amministratore</w:t>
+              <w:t>Turn</w:t>
+            </w:r>
+            <w:r>
+              <w:t>o</w:t>
             </w:r>
           </w:p>
         </w:tc>
@@ -10942,7 +10893,13 @@
               <w:rPr>
                 <w:lang w:val="it-IT"/>
               </w:rPr>
-              <w:t>Indica la persona che gestisce l’intero sistema di trasporto</w:t>
+              <w:t xml:space="preserve">Indica </w:t>
+            </w:r>
+            <w:r>
+              <w:rPr>
+                <w:lang w:val="it-IT"/>
+              </w:rPr>
+              <w:t>il concetto astrattoi di turno</w:t>
             </w:r>
           </w:p>
         </w:tc>
@@ -10965,19 +10922,25 @@
                 <w:lang w:val="it-IT"/>
               </w:rPr>
             </w:pPr>
+            <w:r>
+              <w:rPr>
+                <w:lang w:val="it-IT"/>
+              </w:rPr>
+              <w:t xml:space="preserve">Ora </w:t>
+            </w:r>
             <w:proofErr w:type="gramStart"/>
             <w:r>
               <w:rPr>
                 <w:lang w:val="it-IT"/>
               </w:rPr>
-              <w:t>CF,Nome</w:t>
+              <w:t>fine,Ora</w:t>
             </w:r>
             <w:proofErr w:type="gramEnd"/>
             <w:r>
               <w:rPr>
                 <w:lang w:val="it-IT"/>
               </w:rPr>
-              <w:t>,Cognome, Data di nascita, Luogo di nascita</w:t>
+              <w:t xml:space="preserve"> inizio</w:t>
             </w:r>
           </w:p>
         </w:tc>
@@ -11004,7 +10967,21 @@
               <w:rPr>
                 <w:lang w:val="it-IT"/>
               </w:rPr>
-              <w:t>CF</w:t>
+              <w:t xml:space="preserve">Ora </w:t>
+            </w:r>
+            <w:proofErr w:type="gramStart"/>
+            <w:r>
+              <w:rPr>
+                <w:lang w:val="it-IT"/>
+              </w:rPr>
+              <w:t>fine,Ora</w:t>
+            </w:r>
+            <w:proofErr w:type="gramEnd"/>
+            <w:r>
+              <w:rPr>
+                <w:lang w:val="it-IT"/>
+              </w:rPr>
+              <w:t xml:space="preserve"> inizio</w:t>
             </w:r>
           </w:p>
         </w:tc>
@@ -11027,7 +11004,7 @@
               <w:spacing w:line="240" w:lineRule="auto"/>
             </w:pPr>
             <w:r>
-              <w:t>Conducente</w:t>
+              <w:t>Turno effettivo</w:t>
             </w:r>
           </w:p>
         </w:tc>
@@ -11054,7 +11031,13 @@
               <w:rPr>
                 <w:lang w:val="it-IT"/>
               </w:rPr>
-              <w:t>Indica l’elenco delle persone che guidano i mezzi</w:t>
+              <w:t xml:space="preserve">Indica </w:t>
+            </w:r>
+            <w:r>
+              <w:rPr>
+                <w:lang w:val="it-IT"/>
+              </w:rPr>
+              <w:t>il concetto concreto di turno</w:t>
             </w:r>
           </w:p>
         </w:tc>
@@ -11077,19 +11060,31 @@
                 <w:lang w:val="it-IT"/>
               </w:rPr>
             </w:pPr>
+            <w:r>
+              <w:rPr>
+                <w:lang w:val="it-IT"/>
+              </w:rPr>
+              <w:t xml:space="preserve">Ora </w:t>
+            </w:r>
             <w:proofErr w:type="gramStart"/>
             <w:r>
               <w:rPr>
                 <w:lang w:val="it-IT"/>
               </w:rPr>
-              <w:t>CF,Nome</w:t>
+              <w:t>fine,Ora</w:t>
             </w:r>
             <w:proofErr w:type="gramEnd"/>
             <w:r>
               <w:rPr>
                 <w:lang w:val="it-IT"/>
               </w:rPr>
-              <w:t>,Cognome, Data di nascita, Luogo di nascita,N_patente,Scadenza patente</w:t>
+              <w:t xml:space="preserve"> inizio,CF</w:t>
+            </w:r>
+            <w:r>
+              <w:rPr>
+                <w:lang w:val="it-IT"/>
+              </w:rPr>
+              <w:t xml:space="preserve"> ,Data</w:t>
             </w:r>
           </w:p>
         </w:tc>
@@ -11116,7 +11111,39 @@
               <w:rPr>
                 <w:lang w:val="it-IT"/>
               </w:rPr>
-              <w:t>CF</w:t>
+              <w:t xml:space="preserve">Ora </w:t>
+            </w:r>
+            <w:proofErr w:type="gramStart"/>
+            <w:r>
+              <w:rPr>
+                <w:lang w:val="it-IT"/>
+              </w:rPr>
+              <w:t>fine,Ora</w:t>
+            </w:r>
+            <w:proofErr w:type="gramEnd"/>
+            <w:r>
+              <w:rPr>
+                <w:lang w:val="it-IT"/>
+              </w:rPr>
+              <w:t xml:space="preserve"> inizio,CF</w:t>
+            </w:r>
+            <w:r>
+              <w:rPr>
+                <w:lang w:val="it-IT"/>
+              </w:rPr>
+              <w:t>,</w:t>
+            </w:r>
+            <w:r>
+              <w:rPr>
+                <w:lang w:val="it-IT"/>
+              </w:rPr>
+              <w:t xml:space="preserve"> </w:t>
+            </w:r>
+            <w:r>
+              <w:rPr>
+                <w:lang w:val="it-IT"/>
+              </w:rPr>
+              <w:t>Data</w:t>
             </w:r>
           </w:p>
         </w:tc>
@@ -11139,11 +11166,7 @@
               <w:spacing w:line="240" w:lineRule="auto"/>
             </w:pPr>
             <w:r>
-              <w:lastRenderedPageBreak/>
-              <w:t>Turn</w:t>
-            </w:r>
-            <w:r>
-              <w:t>o</w:t>
+              <w:t>Timbrato</w:t>
             </w:r>
           </w:p>
         </w:tc>
@@ -11170,7 +11193,13 @@
               <w:rPr>
                 <w:lang w:val="it-IT"/>
               </w:rPr>
-              <w:t>Indica l’elenco astratto dei turni</w:t>
+              <w:t>Indica</w:t>
+            </w:r>
+            <w:r>
+              <w:rPr>
+                <w:lang w:val="it-IT"/>
+              </w:rPr>
+              <w:t xml:space="preserve"> un biglietto convalidato da un validatore intelligente</w:t>
             </w:r>
           </w:p>
         </w:tc>
@@ -11185,6 +11214,7 @@
               <w:tl2br w:val="nil"/>
               <w:tr2bl w:val="nil"/>
             </w:tcBorders>
+            <w:shd w:val="clear" w:color="auto" w:fill="FFFF00"/>
           </w:tcPr>
           <w:p>
             <w:pPr>
@@ -11193,26 +11223,6 @@
                 <w:lang w:val="it-IT"/>
               </w:rPr>
             </w:pPr>
-            <w:r>
-              <w:rPr>
-                <w:lang w:val="it-IT"/>
-              </w:rPr>
-              <w:t xml:space="preserve">Ora </w:t>
-            </w:r>
-            <w:proofErr w:type="gramStart"/>
-            <w:r>
-              <w:rPr>
-                <w:lang w:val="it-IT"/>
-              </w:rPr>
-              <w:t>fine,Ora</w:t>
-            </w:r>
-            <w:proofErr w:type="gramEnd"/>
-            <w:r>
-              <w:rPr>
-                <w:lang w:val="it-IT"/>
-              </w:rPr>
-              <w:t xml:space="preserve"> inizio</w:t>
-            </w:r>
           </w:p>
         </w:tc>
         <w:tc>
@@ -11226,6 +11236,7 @@
               <w:tl2br w:val="nil"/>
               <w:tr2bl w:val="nil"/>
             </w:tcBorders>
+            <w:shd w:val="clear" w:color="auto" w:fill="FFFF00"/>
           </w:tcPr>
           <w:p>
             <w:pPr>
@@ -11234,26 +11245,6 @@
                 <w:lang w:val="it-IT"/>
               </w:rPr>
             </w:pPr>
-            <w:r>
-              <w:rPr>
-                <w:lang w:val="it-IT"/>
-              </w:rPr>
-              <w:t xml:space="preserve">Ora </w:t>
-            </w:r>
-            <w:proofErr w:type="gramStart"/>
-            <w:r>
-              <w:rPr>
-                <w:lang w:val="it-IT"/>
-              </w:rPr>
-              <w:t>fine,Ora</w:t>
-            </w:r>
-            <w:proofErr w:type="gramEnd"/>
-            <w:r>
-              <w:rPr>
-                <w:lang w:val="it-IT"/>
-              </w:rPr>
-              <w:t xml:space="preserve"> inizio</w:t>
-            </w:r>
           </w:p>
         </w:tc>
       </w:tr>
@@ -11275,7 +11266,7 @@
               <w:spacing w:line="240" w:lineRule="auto"/>
             </w:pPr>
             <w:r>
-              <w:t>Turno effettivo</w:t>
+              <w:t>Inizia</w:t>
             </w:r>
           </w:p>
         </w:tc>
@@ -11302,7 +11293,7 @@
               <w:rPr>
                 <w:lang w:val="it-IT"/>
               </w:rPr>
-              <w:t>Indica il turno concreto che effettua un conducente</w:t>
+              <w:t>Indica che una tratta inzia in quel capolinea</w:t>
             </w:r>
           </w:p>
         </w:tc>
@@ -11317,6 +11308,7 @@
               <w:tl2br w:val="nil"/>
               <w:tr2bl w:val="nil"/>
             </w:tcBorders>
+            <w:shd w:val="clear" w:color="auto" w:fill="auto"/>
           </w:tcPr>
           <w:p>
             <w:pPr>
@@ -11325,31 +11317,19 @@
                 <w:lang w:val="it-IT"/>
               </w:rPr>
             </w:pPr>
-            <w:r>
-              <w:rPr>
-                <w:lang w:val="it-IT"/>
-              </w:rPr>
-              <w:t xml:space="preserve">Ora </w:t>
-            </w:r>
             <w:proofErr w:type="gramStart"/>
             <w:r>
               <w:rPr>
                 <w:lang w:val="it-IT"/>
               </w:rPr>
-              <w:t>fine,Ora</w:t>
+              <w:t>Latitudine,Longitudine</w:t>
             </w:r>
             <w:proofErr w:type="gramEnd"/>
             <w:r>
               <w:rPr>
                 <w:lang w:val="it-IT"/>
               </w:rPr>
-              <w:t xml:space="preserve"> inizio,CF</w:t>
-            </w:r>
-            <w:r>
-              <w:rPr>
-                <w:lang w:val="it-IT"/>
-              </w:rPr>
-              <w:t xml:space="preserve"> ,Data</w:t>
+              <w:t>,Codice</w:t>
             </w:r>
           </w:p>
         </w:tc>
@@ -11364,6 +11344,7 @@
               <w:tl2br w:val="nil"/>
               <w:tr2bl w:val="nil"/>
             </w:tcBorders>
+            <w:shd w:val="clear" w:color="auto" w:fill="auto"/>
           </w:tcPr>
           <w:p>
             <w:pPr>
@@ -11372,43 +11353,141 @@
                 <w:lang w:val="it-IT"/>
               </w:rPr>
             </w:pPr>
-            <w:r>
-              <w:rPr>
-                <w:lang w:val="it-IT"/>
-              </w:rPr>
-              <w:t xml:space="preserve">Ora </w:t>
-            </w:r>
             <w:proofErr w:type="gramStart"/>
             <w:r>
               <w:rPr>
                 <w:lang w:val="it-IT"/>
               </w:rPr>
-              <w:t>fine,Ora</w:t>
+              <w:t>Latitudine,Longitudine</w:t>
             </w:r>
             <w:proofErr w:type="gramEnd"/>
             <w:r>
               <w:rPr>
                 <w:lang w:val="it-IT"/>
               </w:rPr>
-              <w:t xml:space="preserve"> inizio,CF</w:t>
-            </w:r>
-            <w:r>
-              <w:rPr>
-                <w:lang w:val="it-IT"/>
-              </w:rPr>
-              <w:t>,</w:t>
-            </w:r>
-            <w:r>
-              <w:rPr>
-                <w:lang w:val="it-IT"/>
-              </w:rPr>
-              <w:t xml:space="preserve"> </w:t>
-            </w:r>
-            <w:r>
-              <w:rPr>
-                <w:lang w:val="it-IT"/>
-              </w:rPr>
-              <w:t>Data</w:t>
+              <w:t>,Codice</w:t>
+            </w:r>
+          </w:p>
+        </w:tc>
+      </w:tr>
+      <w:tr>
+        <w:tc>
+          <w:tcPr>
+            <w:tcW w:w="1938" w:type="dxa"/>
+            <w:tcBorders>
+              <w:top w:val="single" w:sz="4" w:space="0" w:color="auto"/>
+              <w:left w:val="single" w:sz="4" w:space="0" w:color="auto"/>
+              <w:bottom w:val="single" w:sz="4" w:space="0" w:color="auto"/>
+              <w:right w:val="single" w:sz="4" w:space="0" w:color="auto"/>
+              <w:tl2br w:val="nil"/>
+              <w:tr2bl w:val="nil"/>
+            </w:tcBorders>
+          </w:tcPr>
+          <w:p>
+            <w:pPr>
+              <w:spacing w:line="240" w:lineRule="auto"/>
+            </w:pPr>
+            <w:r>
+              <w:t>Finisce</w:t>
+            </w:r>
+          </w:p>
+        </w:tc>
+        <w:tc>
+          <w:tcPr>
+            <w:tcW w:w="4138" w:type="dxa"/>
+            <w:tcBorders>
+              <w:top w:val="single" w:sz="4" w:space="0" w:color="auto"/>
+              <w:left w:val="single" w:sz="4" w:space="0" w:color="auto"/>
+              <w:bottom w:val="single" w:sz="4" w:space="0" w:color="auto"/>
+              <w:right w:val="single" w:sz="4" w:space="0" w:color="auto"/>
+              <w:tl2br w:val="nil"/>
+              <w:tr2bl w:val="nil"/>
+            </w:tcBorders>
+          </w:tcPr>
+          <w:p>
+            <w:pPr>
+              <w:spacing w:line="240" w:lineRule="auto"/>
+              <w:rPr>
+                <w:lang w:val="it-IT"/>
+              </w:rPr>
+            </w:pPr>
+            <w:r>
+              <w:rPr>
+                <w:lang w:val="it-IT"/>
+              </w:rPr>
+              <w:t>Indica che una tratta finisce in quel capolinea</w:t>
+            </w:r>
+          </w:p>
+        </w:tc>
+        <w:tc>
+          <w:tcPr>
+            <w:tcW w:w="1943" w:type="dxa"/>
+            <w:tcBorders>
+              <w:top w:val="single" w:sz="4" w:space="0" w:color="auto"/>
+              <w:left w:val="single" w:sz="4" w:space="0" w:color="auto"/>
+              <w:bottom w:val="single" w:sz="4" w:space="0" w:color="auto"/>
+              <w:right w:val="single" w:sz="4" w:space="0" w:color="auto"/>
+              <w:tl2br w:val="nil"/>
+              <w:tr2bl w:val="nil"/>
+            </w:tcBorders>
+            <w:shd w:val="clear" w:color="auto" w:fill="auto"/>
+          </w:tcPr>
+          <w:p>
+            <w:pPr>
+              <w:spacing w:line="240" w:lineRule="auto"/>
+              <w:rPr>
+                <w:lang w:val="it-IT"/>
+              </w:rPr>
+            </w:pPr>
+            <w:proofErr w:type="gramStart"/>
+            <w:r>
+              <w:rPr>
+                <w:lang w:val="it-IT"/>
+              </w:rPr>
+              <w:t>Latitudine,Longitudine</w:t>
+            </w:r>
+            <w:proofErr w:type="gramEnd"/>
+            <w:r>
+              <w:rPr>
+                <w:lang w:val="it-IT"/>
+              </w:rPr>
+              <w:t>,Codice</w:t>
+            </w:r>
+          </w:p>
+        </w:tc>
+        <w:tc>
+          <w:tcPr>
+            <w:tcW w:w="1943" w:type="dxa"/>
+            <w:tcBorders>
+              <w:top w:val="single" w:sz="4" w:space="0" w:color="auto"/>
+              <w:left w:val="single" w:sz="4" w:space="0" w:color="auto"/>
+              <w:bottom w:val="single" w:sz="4" w:space="0" w:color="auto"/>
+              <w:right w:val="single" w:sz="4" w:space="0" w:color="auto"/>
+              <w:tl2br w:val="nil"/>
+              <w:tr2bl w:val="nil"/>
+            </w:tcBorders>
+            <w:shd w:val="clear" w:color="auto" w:fill="auto"/>
+          </w:tcPr>
+          <w:p>
+            <w:pPr>
+              <w:spacing w:line="240" w:lineRule="auto"/>
+              <w:rPr>
+                <w:lang w:val="it-IT"/>
+              </w:rPr>
+            </w:pPr>
+            <w:proofErr w:type="gramStart"/>
+            <w:r>
+              <w:rPr>
+                <w:lang w:val="it-IT"/>
+              </w:rPr>
+              <w:t>Latitudine,Longitudine</w:t>
+            </w:r>
+            <w:proofErr w:type="gramEnd"/>
+            <w:r>
+              <w:rPr>
+                <w:lang w:val="it-IT"/>
+              </w:rPr>
+              <w:t>,Codice</w:t>
             </w:r>
           </w:p>
         </w:tc>
@@ -13290,7 +13369,7 @@
   <w:abstractNum w:abstractNumId="2" w15:restartNumberingAfterBreak="0">
     <w:nsid w:val="FFFFFF7C"/>
     <w:multiLevelType w:val="singleLevel"/>
-    <w:tmpl w:val="63D43FC4"/>
+    <w:tmpl w:val="8EC803E2"/>
     <w:lvl w:ilvl="0">
       <w:start w:val="1"/>
       <w:numFmt w:val="decimal"/>
@@ -13307,7 +13386,7 @@
   <w:abstractNum w:abstractNumId="3" w15:restartNumberingAfterBreak="0">
     <w:nsid w:val="FFFFFF7D"/>
     <w:multiLevelType w:val="singleLevel"/>
-    <w:tmpl w:val="E1B2E456"/>
+    <w:tmpl w:val="A928E36E"/>
     <w:lvl w:ilvl="0">
       <w:start w:val="1"/>
       <w:numFmt w:val="decimal"/>
@@ -13324,7 +13403,7 @@
   <w:abstractNum w:abstractNumId="4" w15:restartNumberingAfterBreak="0">
     <w:nsid w:val="FFFFFF7E"/>
     <w:multiLevelType w:val="singleLevel"/>
-    <w:tmpl w:val="71A66504"/>
+    <w:tmpl w:val="41BC3E84"/>
     <w:lvl w:ilvl="0">
       <w:start w:val="1"/>
       <w:numFmt w:val="decimal"/>
@@ -13341,7 +13420,7 @@
   <w:abstractNum w:abstractNumId="5" w15:restartNumberingAfterBreak="0">
     <w:nsid w:val="FFFFFF7F"/>
     <w:multiLevelType w:val="singleLevel"/>
-    <w:tmpl w:val="DE9A6732"/>
+    <w:tmpl w:val="C0CCC766"/>
     <w:lvl w:ilvl="0">
       <w:start w:val="1"/>
       <w:numFmt w:val="decimal"/>
@@ -13358,7 +13437,7 @@
   <w:abstractNum w:abstractNumId="6" w15:restartNumberingAfterBreak="0">
     <w:nsid w:val="FFFFFF80"/>
     <w:multiLevelType w:val="singleLevel"/>
-    <w:tmpl w:val="D7C2DC62"/>
+    <w:tmpl w:val="555C3D26"/>
     <w:lvl w:ilvl="0">
       <w:start w:val="1"/>
       <w:numFmt w:val="bullet"/>
@@ -13378,7 +13457,7 @@
   <w:abstractNum w:abstractNumId="7" w15:restartNumberingAfterBreak="0">
     <w:nsid w:val="FFFFFF81"/>
     <w:multiLevelType w:val="singleLevel"/>
-    <w:tmpl w:val="98A2EC0A"/>
+    <w:tmpl w:val="59E87746"/>
     <w:lvl w:ilvl="0">
       <w:start w:val="1"/>
       <w:numFmt w:val="bullet"/>
@@ -13839,6 +13918,121 @@
     </w:lvl>
   </w:abstractNum>
   <w:abstractNum w:abstractNumId="12" w15:restartNumberingAfterBreak="0">
+    <w:nsid w:val="0DF8025D"/>
+    <w:multiLevelType w:val="hybridMultilevel"/>
+    <w:tmpl w:val="41466BA8"/>
+    <w:lvl w:ilvl="0" w:tplc="69E26462">
+      <w:start w:val="1"/>
+      <w:numFmt w:val="decimal"/>
+      <w:lvlText w:val="%1."/>
+      <w:lvlJc w:val="left"/>
+      <w:pPr>
+        <w:ind w:left="1440" w:hanging="360"/>
+      </w:pPr>
+      <w:rPr>
+        <w:rFonts w:hint="default"/>
+        <w:b w:val="0"/>
+        <w:bCs w:val="0"/>
+      </w:rPr>
+    </w:lvl>
+    <w:lvl w:ilvl="1" w:tplc="04100003" w:tentative="1">
+      <w:start w:val="1"/>
+      <w:numFmt w:val="bullet"/>
+      <w:lvlText w:val="o"/>
+      <w:lvlJc w:val="left"/>
+      <w:pPr>
+        <w:ind w:left="2160" w:hanging="360"/>
+      </w:pPr>
+      <w:rPr>
+        <w:rFonts w:ascii="Courier New" w:hAnsi="Courier New" w:cs="Courier New" w:hint="default"/>
+      </w:rPr>
+    </w:lvl>
+    <w:lvl w:ilvl="2" w:tplc="04100005" w:tentative="1">
+      <w:start w:val="1"/>
+      <w:numFmt w:val="bullet"/>
+      <w:lvlText w:val=""/>
+      <w:lvlJc w:val="left"/>
+      <w:pPr>
+        <w:ind w:left="2880" w:hanging="360"/>
+      </w:pPr>
+      <w:rPr>
+        <w:rFonts w:ascii="Wingdings" w:hAnsi="Wingdings" w:hint="default"/>
+      </w:rPr>
+    </w:lvl>
+    <w:lvl w:ilvl="3" w:tplc="04100001" w:tentative="1">
+      <w:start w:val="1"/>
+      <w:numFmt w:val="bullet"/>
+      <w:lvlText w:val=""/>
+      <w:lvlJc w:val="left"/>
+      <w:pPr>
+        <w:ind w:left="3600" w:hanging="360"/>
+      </w:pPr>
+      <w:rPr>
+        <w:rFonts w:ascii="Symbol" w:hAnsi="Symbol" w:hint="default"/>
+      </w:rPr>
+    </w:lvl>
+    <w:lvl w:ilvl="4" w:tplc="04100003" w:tentative="1">
+      <w:start w:val="1"/>
+      <w:numFmt w:val="bullet"/>
+      <w:lvlText w:val="o"/>
+      <w:lvlJc w:val="left"/>
+      <w:pPr>
+        <w:ind w:left="4320" w:hanging="360"/>
+      </w:pPr>
+      <w:rPr>
+        <w:rFonts w:ascii="Courier New" w:hAnsi="Courier New" w:cs="Courier New" w:hint="default"/>
+      </w:rPr>
+    </w:lvl>
+    <w:lvl w:ilvl="5" w:tplc="04100005" w:tentative="1">
+      <w:start w:val="1"/>
+      <w:numFmt w:val="bullet"/>
+      <w:lvlText w:val=""/>
+      <w:lvlJc w:val="left"/>
+      <w:pPr>
+        <w:ind w:left="5040" w:hanging="360"/>
+      </w:pPr>
+      <w:rPr>
+        <w:rFonts w:ascii="Wingdings" w:hAnsi="Wingdings" w:hint="default"/>
+      </w:rPr>
+    </w:lvl>
+    <w:lvl w:ilvl="6" w:tplc="04100001" w:tentative="1">
+      <w:start w:val="1"/>
+      <w:numFmt w:val="bullet"/>
+      <w:lvlText w:val=""/>
+      <w:lvlJc w:val="left"/>
+      <w:pPr>
+        <w:ind w:left="5760" w:hanging="360"/>
+      </w:pPr>
+      <w:rPr>
+        <w:rFonts w:ascii="Symbol" w:hAnsi="Symbol" w:hint="default"/>
+      </w:rPr>
+    </w:lvl>
+    <w:lvl w:ilvl="7" w:tplc="04100003" w:tentative="1">
+      <w:start w:val="1"/>
+      <w:numFmt w:val="bullet"/>
+      <w:lvlText w:val="o"/>
+      <w:lvlJc w:val="left"/>
+      <w:pPr>
+        <w:ind w:left="6480" w:hanging="360"/>
+      </w:pPr>
+      <w:rPr>
+        <w:rFonts w:ascii="Courier New" w:hAnsi="Courier New" w:cs="Courier New" w:hint="default"/>
+      </w:rPr>
+    </w:lvl>
+    <w:lvl w:ilvl="8" w:tplc="04100005" w:tentative="1">
+      <w:start w:val="1"/>
+      <w:numFmt w:val="bullet"/>
+      <w:lvlText w:val=""/>
+      <w:lvlJc w:val="left"/>
+      <w:pPr>
+        <w:ind w:left="7200" w:hanging="360"/>
+      </w:pPr>
+      <w:rPr>
+        <w:rFonts w:ascii="Wingdings" w:hAnsi="Wingdings" w:hint="default"/>
+      </w:rPr>
+    </w:lvl>
+  </w:abstractNum>
+  <w:abstractNum w:abstractNumId="13" w15:restartNumberingAfterBreak="0">
     <w:nsid w:val="12003AEE"/>
     <w:multiLevelType w:val="hybridMultilevel"/>
     <w:tmpl w:val="1E18E01E"/>
@@ -13951,7 +14145,7 @@
       </w:rPr>
     </w:lvl>
   </w:abstractNum>
-  <w:abstractNum w:abstractNumId="13" w15:restartNumberingAfterBreak="0">
+  <w:abstractNum w:abstractNumId="14" w15:restartNumberingAfterBreak="0">
     <w:nsid w:val="126E346E"/>
     <w:multiLevelType w:val="hybridMultilevel"/>
     <w:tmpl w:val="2B84E8C0"/>
@@ -14064,7 +14258,7 @@
       </w:rPr>
     </w:lvl>
   </w:abstractNum>
-  <w:abstractNum w:abstractNumId="14" w15:restartNumberingAfterBreak="0">
+  <w:abstractNum w:abstractNumId="15" w15:restartNumberingAfterBreak="0">
     <w:nsid w:val="31333031"/>
     <w:multiLevelType w:val="hybridMultilevel"/>
     <w:tmpl w:val="F90495CE"/>
@@ -14177,7 +14371,7 @@
       </w:rPr>
     </w:lvl>
   </w:abstractNum>
-  <w:abstractNum w:abstractNumId="15" w15:restartNumberingAfterBreak="0">
+  <w:abstractNum w:abstractNumId="16" w15:restartNumberingAfterBreak="0">
     <w:nsid w:val="38100780"/>
     <w:multiLevelType w:val="hybridMultilevel"/>
     <w:tmpl w:val="D8A84EF8"/>
@@ -14290,7 +14484,7 @@
       </w:rPr>
     </w:lvl>
   </w:abstractNum>
-  <w:abstractNum w:abstractNumId="16" w15:restartNumberingAfterBreak="0">
+  <w:abstractNum w:abstractNumId="17" w15:restartNumberingAfterBreak="0">
     <w:nsid w:val="42307CBA"/>
     <w:multiLevelType w:val="multilevel"/>
     <w:tmpl w:val="42307CBA"/>
@@ -14392,7 +14586,7 @@
       </w:rPr>
     </w:lvl>
   </w:abstractNum>
-  <w:abstractNum w:abstractNumId="17" w15:restartNumberingAfterBreak="0">
+  <w:abstractNum w:abstractNumId="18" w15:restartNumberingAfterBreak="0">
     <w:nsid w:val="42FE3E29"/>
     <w:multiLevelType w:val="multilevel"/>
     <w:tmpl w:val="42FE3E29"/>
@@ -14494,7 +14688,7 @@
       </w:rPr>
     </w:lvl>
   </w:abstractNum>
-  <w:abstractNum w:abstractNumId="18" w15:restartNumberingAfterBreak="0">
+  <w:abstractNum w:abstractNumId="19" w15:restartNumberingAfterBreak="0">
     <w:nsid w:val="499345F6"/>
     <w:multiLevelType w:val="hybridMultilevel"/>
     <w:tmpl w:val="7F347C56"/>
@@ -14607,7 +14801,7 @@
       </w:rPr>
     </w:lvl>
   </w:abstractNum>
-  <w:abstractNum w:abstractNumId="19" w15:restartNumberingAfterBreak="0">
+  <w:abstractNum w:abstractNumId="20" w15:restartNumberingAfterBreak="0">
     <w:nsid w:val="4C720852"/>
     <w:multiLevelType w:val="hybridMultilevel"/>
     <w:tmpl w:val="C8D88954"/>
@@ -14720,7 +14914,7 @@
       </w:rPr>
     </w:lvl>
   </w:abstractNum>
-  <w:abstractNum w:abstractNumId="20" w15:restartNumberingAfterBreak="0">
+  <w:abstractNum w:abstractNumId="21" w15:restartNumberingAfterBreak="0">
     <w:nsid w:val="4EDB7534"/>
     <w:multiLevelType w:val="hybridMultilevel"/>
     <w:tmpl w:val="3AE83808"/>
@@ -14833,7 +15027,7 @@
       </w:rPr>
     </w:lvl>
   </w:abstractNum>
-  <w:abstractNum w:abstractNumId="21" w15:restartNumberingAfterBreak="0">
+  <w:abstractNum w:abstractNumId="22" w15:restartNumberingAfterBreak="0">
     <w:nsid w:val="54BD0BEC"/>
     <w:multiLevelType w:val="multilevel"/>
     <w:tmpl w:val="54BD0BEC"/>
@@ -14935,7 +15129,7 @@
       </w:rPr>
     </w:lvl>
   </w:abstractNum>
-  <w:abstractNum w:abstractNumId="22" w15:restartNumberingAfterBreak="0">
+  <w:abstractNum w:abstractNumId="23" w15:restartNumberingAfterBreak="0">
     <w:nsid w:val="57A2398B"/>
     <w:multiLevelType w:val="hybridMultilevel"/>
     <w:tmpl w:val="52E0B5DC"/>
@@ -15024,7 +15218,7 @@
       </w:pPr>
     </w:lvl>
   </w:abstractNum>
-  <w:abstractNum w:abstractNumId="23" w15:restartNumberingAfterBreak="0">
+  <w:abstractNum w:abstractNumId="24" w15:restartNumberingAfterBreak="0">
     <w:nsid w:val="58481A52"/>
     <w:multiLevelType w:val="hybridMultilevel"/>
     <w:tmpl w:val="F670ABC0"/>
@@ -15137,7 +15331,7 @@
       </w:rPr>
     </w:lvl>
   </w:abstractNum>
-  <w:abstractNum w:abstractNumId="24" w15:restartNumberingAfterBreak="0">
+  <w:abstractNum w:abstractNumId="25" w15:restartNumberingAfterBreak="0">
     <w:nsid w:val="5B285E01"/>
     <w:multiLevelType w:val="hybridMultilevel"/>
     <w:tmpl w:val="52E0B5DC"/>
@@ -15226,7 +15420,7 @@
       </w:pPr>
     </w:lvl>
   </w:abstractNum>
-  <w:abstractNum w:abstractNumId="25" w15:restartNumberingAfterBreak="0">
+  <w:abstractNum w:abstractNumId="26" w15:restartNumberingAfterBreak="0">
     <w:nsid w:val="5C131C0C"/>
     <w:multiLevelType w:val="hybridMultilevel"/>
     <w:tmpl w:val="5D7E3AB4"/>
@@ -15339,7 +15533,7 @@
       </w:rPr>
     </w:lvl>
   </w:abstractNum>
-  <w:abstractNum w:abstractNumId="26" w15:restartNumberingAfterBreak="0">
+  <w:abstractNum w:abstractNumId="27" w15:restartNumberingAfterBreak="0">
     <w:nsid w:val="5DD17292"/>
     <w:multiLevelType w:val="hybridMultilevel"/>
     <w:tmpl w:val="52E0B5DC"/>
@@ -15428,7 +15622,7 @@
       </w:pPr>
     </w:lvl>
   </w:abstractNum>
-  <w:abstractNum w:abstractNumId="27" w15:restartNumberingAfterBreak="0">
+  <w:abstractNum w:abstractNumId="28" w15:restartNumberingAfterBreak="0">
     <w:nsid w:val="5FD66990"/>
     <w:multiLevelType w:val="hybridMultilevel"/>
     <w:tmpl w:val="E1E23F4C"/>
@@ -15541,7 +15735,7 @@
       </w:rPr>
     </w:lvl>
   </w:abstractNum>
-  <w:abstractNum w:abstractNumId="28" w15:restartNumberingAfterBreak="0">
+  <w:abstractNum w:abstractNumId="29" w15:restartNumberingAfterBreak="0">
     <w:nsid w:val="63700760"/>
     <w:multiLevelType w:val="hybridMultilevel"/>
     <w:tmpl w:val="4FE20230"/>
@@ -15627,7 +15821,7 @@
       </w:pPr>
     </w:lvl>
   </w:abstractNum>
-  <w:abstractNum w:abstractNumId="29" w15:restartNumberingAfterBreak="0">
+  <w:abstractNum w:abstractNumId="30" w15:restartNumberingAfterBreak="0">
     <w:nsid w:val="68B655DA"/>
     <w:multiLevelType w:val="hybridMultilevel"/>
     <w:tmpl w:val="9682958A"/>
@@ -15740,7 +15934,7 @@
       </w:rPr>
     </w:lvl>
   </w:abstractNum>
-  <w:abstractNum w:abstractNumId="30" w15:restartNumberingAfterBreak="0">
+  <w:abstractNum w:abstractNumId="31" w15:restartNumberingAfterBreak="0">
     <w:nsid w:val="693C7010"/>
     <w:multiLevelType w:val="hybridMultilevel"/>
     <w:tmpl w:val="D36C6370"/>
@@ -15853,7 +16047,7 @@
       </w:rPr>
     </w:lvl>
   </w:abstractNum>
-  <w:abstractNum w:abstractNumId="31" w15:restartNumberingAfterBreak="0">
+  <w:abstractNum w:abstractNumId="32" w15:restartNumberingAfterBreak="0">
     <w:nsid w:val="69A53F65"/>
     <w:multiLevelType w:val="multilevel"/>
     <w:tmpl w:val="69A53F65"/>
@@ -16006,7 +16200,7 @@
       </w:rPr>
     </w:lvl>
   </w:abstractNum>
-  <w:abstractNum w:abstractNumId="32" w15:restartNumberingAfterBreak="0">
+  <w:abstractNum w:abstractNumId="33" w15:restartNumberingAfterBreak="0">
     <w:nsid w:val="6FA972D7"/>
     <w:multiLevelType w:val="hybridMultilevel"/>
     <w:tmpl w:val="BF4C5AB4"/>
@@ -16095,7 +16289,7 @@
       </w:pPr>
     </w:lvl>
   </w:abstractNum>
-  <w:abstractNum w:abstractNumId="33" w15:restartNumberingAfterBreak="0">
+  <w:abstractNum w:abstractNumId="34" w15:restartNumberingAfterBreak="0">
     <w:nsid w:val="78552350"/>
     <w:multiLevelType w:val="hybridMultilevel"/>
     <w:tmpl w:val="FE6AD53E"/>
@@ -16202,6 +16396,121 @@
       <w:lvlJc w:val="left"/>
       <w:pPr>
         <w:ind w:left="6480" w:hanging="360"/>
+      </w:pPr>
+      <w:rPr>
+        <w:rFonts w:ascii="Wingdings" w:hAnsi="Wingdings" w:hint="default"/>
+      </w:rPr>
+    </w:lvl>
+  </w:abstractNum>
+  <w:abstractNum w:abstractNumId="35" w15:restartNumberingAfterBreak="0">
+    <w:nsid w:val="7A5F4FF5"/>
+    <w:multiLevelType w:val="hybridMultilevel"/>
+    <w:tmpl w:val="0EDC68D0"/>
+    <w:lvl w:ilvl="0" w:tplc="6060C926">
+      <w:start w:val="1"/>
+      <w:numFmt w:val="decimal"/>
+      <w:lvlText w:val="%1."/>
+      <w:lvlJc w:val="left"/>
+      <w:pPr>
+        <w:ind w:left="1431" w:hanging="360"/>
+      </w:pPr>
+      <w:rPr>
+        <w:rFonts w:hint="default"/>
+        <w:b w:val="0"/>
+        <w:bCs w:val="0"/>
+      </w:rPr>
+    </w:lvl>
+    <w:lvl w:ilvl="1" w:tplc="04100003" w:tentative="1">
+      <w:start w:val="1"/>
+      <w:numFmt w:val="bullet"/>
+      <w:lvlText w:val="o"/>
+      <w:lvlJc w:val="left"/>
+      <w:pPr>
+        <w:ind w:left="2151" w:hanging="360"/>
+      </w:pPr>
+      <w:rPr>
+        <w:rFonts w:ascii="Courier New" w:hAnsi="Courier New" w:cs="Courier New" w:hint="default"/>
+      </w:rPr>
+    </w:lvl>
+    <w:lvl w:ilvl="2" w:tplc="04100005" w:tentative="1">
+      <w:start w:val="1"/>
+      <w:numFmt w:val="bullet"/>
+      <w:lvlText w:val=""/>
+      <w:lvlJc w:val="left"/>
+      <w:pPr>
+        <w:ind w:left="2871" w:hanging="360"/>
+      </w:pPr>
+      <w:rPr>
+        <w:rFonts w:ascii="Wingdings" w:hAnsi="Wingdings" w:hint="default"/>
+      </w:rPr>
+    </w:lvl>
+    <w:lvl w:ilvl="3" w:tplc="04100001" w:tentative="1">
+      <w:start w:val="1"/>
+      <w:numFmt w:val="bullet"/>
+      <w:lvlText w:val=""/>
+      <w:lvlJc w:val="left"/>
+      <w:pPr>
+        <w:ind w:left="3591" w:hanging="360"/>
+      </w:pPr>
+      <w:rPr>
+        <w:rFonts w:ascii="Symbol" w:hAnsi="Symbol" w:hint="default"/>
+      </w:rPr>
+    </w:lvl>
+    <w:lvl w:ilvl="4" w:tplc="04100003" w:tentative="1">
+      <w:start w:val="1"/>
+      <w:numFmt w:val="bullet"/>
+      <w:lvlText w:val="o"/>
+      <w:lvlJc w:val="left"/>
+      <w:pPr>
+        <w:ind w:left="4311" w:hanging="360"/>
+      </w:pPr>
+      <w:rPr>
+        <w:rFonts w:ascii="Courier New" w:hAnsi="Courier New" w:cs="Courier New" w:hint="default"/>
+      </w:rPr>
+    </w:lvl>
+    <w:lvl w:ilvl="5" w:tplc="04100005" w:tentative="1">
+      <w:start w:val="1"/>
+      <w:numFmt w:val="bullet"/>
+      <w:lvlText w:val=""/>
+      <w:lvlJc w:val="left"/>
+      <w:pPr>
+        <w:ind w:left="5031" w:hanging="360"/>
+      </w:pPr>
+      <w:rPr>
+        <w:rFonts w:ascii="Wingdings" w:hAnsi="Wingdings" w:hint="default"/>
+      </w:rPr>
+    </w:lvl>
+    <w:lvl w:ilvl="6" w:tplc="04100001" w:tentative="1">
+      <w:start w:val="1"/>
+      <w:numFmt w:val="bullet"/>
+      <w:lvlText w:val=""/>
+      <w:lvlJc w:val="left"/>
+      <w:pPr>
+        <w:ind w:left="5751" w:hanging="360"/>
+      </w:pPr>
+      <w:rPr>
+        <w:rFonts w:ascii="Symbol" w:hAnsi="Symbol" w:hint="default"/>
+      </w:rPr>
+    </w:lvl>
+    <w:lvl w:ilvl="7" w:tplc="04100003" w:tentative="1">
+      <w:start w:val="1"/>
+      <w:numFmt w:val="bullet"/>
+      <w:lvlText w:val="o"/>
+      <w:lvlJc w:val="left"/>
+      <w:pPr>
+        <w:ind w:left="6471" w:hanging="360"/>
+      </w:pPr>
+      <w:rPr>
+        <w:rFonts w:ascii="Courier New" w:hAnsi="Courier New" w:cs="Courier New" w:hint="default"/>
+      </w:rPr>
+    </w:lvl>
+    <w:lvl w:ilvl="8" w:tplc="04100005" w:tentative="1">
+      <w:start w:val="1"/>
+      <w:numFmt w:val="bullet"/>
+      <w:lvlText w:val=""/>
+      <w:lvlJc w:val="left"/>
+      <w:pPr>
+        <w:ind w:left="7191" w:hanging="360"/>
       </w:pPr>
       <w:rPr>
         <w:rFonts w:ascii="Wingdings" w:hAnsi="Wingdings" w:hint="default"/>
@@ -16212,7 +16521,7 @@
     <w:abstractNumId w:val="0"/>
   </w:num>
   <w:num w:numId="2">
-    <w:abstractNumId w:val="21"/>
+    <w:abstractNumId w:val="22"/>
   </w:num>
   <w:num w:numId="3">
     <w:abstractNumId w:val="8"/>
@@ -16221,16 +16530,16 @@
     <w:abstractNumId w:val="9"/>
   </w:num>
   <w:num w:numId="5">
-    <w:abstractNumId w:val="31"/>
+    <w:abstractNumId w:val="32"/>
   </w:num>
   <w:num w:numId="6">
-    <w:abstractNumId w:val="17"/>
+    <w:abstractNumId w:val="18"/>
   </w:num>
   <w:num w:numId="7">
     <w:abstractNumId w:val="11"/>
   </w:num>
   <w:num w:numId="8">
-    <w:abstractNumId w:val="16"/>
+    <w:abstractNumId w:val="17"/>
   </w:num>
   <w:num w:numId="9">
     <w:abstractNumId w:val="1"/>
@@ -16254,61 +16563,67 @@
     <w:abstractNumId w:val="6"/>
   </w:num>
   <w:num w:numId="16">
+    <w:abstractNumId w:val="25"/>
+  </w:num>
+  <w:num w:numId="17">
+    <w:abstractNumId w:val="29"/>
+  </w:num>
+  <w:num w:numId="18">
+    <w:abstractNumId w:val="16"/>
+  </w:num>
+  <w:num w:numId="19">
+    <w:abstractNumId w:val="26"/>
+  </w:num>
+  <w:num w:numId="20">
+    <w:abstractNumId w:val="21"/>
+  </w:num>
+  <w:num w:numId="21">
+    <w:abstractNumId w:val="30"/>
+  </w:num>
+  <w:num w:numId="22">
     <w:abstractNumId w:val="24"/>
   </w:num>
-  <w:num w:numId="17">
+  <w:num w:numId="23">
+    <w:abstractNumId w:val="20"/>
+  </w:num>
+  <w:num w:numId="24">
+    <w:abstractNumId w:val="23"/>
+  </w:num>
+  <w:num w:numId="25">
+    <w:abstractNumId w:val="27"/>
+  </w:num>
+  <w:num w:numId="26">
+    <w:abstractNumId w:val="33"/>
+  </w:num>
+  <w:num w:numId="27">
     <w:abstractNumId w:val="28"/>
   </w:num>
-  <w:num w:numId="18">
+  <w:num w:numId="28">
+    <w:abstractNumId w:val="19"/>
+  </w:num>
+  <w:num w:numId="29">
+    <w:abstractNumId w:val="34"/>
+  </w:num>
+  <w:num w:numId="30">
     <w:abstractNumId w:val="15"/>
   </w:num>
-  <w:num w:numId="19">
-    <w:abstractNumId w:val="25"/>
-  </w:num>
-  <w:num w:numId="20">
-    <w:abstractNumId w:val="20"/>
-  </w:num>
-  <w:num w:numId="21">
-    <w:abstractNumId w:val="29"/>
-  </w:num>
-  <w:num w:numId="22">
-    <w:abstractNumId w:val="23"/>
-  </w:num>
-  <w:num w:numId="23">
-    <w:abstractNumId w:val="19"/>
-  </w:num>
-  <w:num w:numId="24">
-    <w:abstractNumId w:val="22"/>
-  </w:num>
-  <w:num w:numId="25">
-    <w:abstractNumId w:val="26"/>
-  </w:num>
-  <w:num w:numId="26">
-    <w:abstractNumId w:val="32"/>
-  </w:num>
-  <w:num w:numId="27">
-    <w:abstractNumId w:val="27"/>
-  </w:num>
-  <w:num w:numId="28">
-    <w:abstractNumId w:val="18"/>
-  </w:num>
-  <w:num w:numId="29">
-    <w:abstractNumId w:val="33"/>
-  </w:num>
-  <w:num w:numId="30">
+  <w:num w:numId="31">
     <w:abstractNumId w:val="14"/>
   </w:num>
-  <w:num w:numId="31">
-    <w:abstractNumId w:val="13"/>
-  </w:num>
   <w:num w:numId="32">
-    <w:abstractNumId w:val="30"/>
+    <w:abstractNumId w:val="31"/>
   </w:num>
   <w:num w:numId="33">
-    <w:abstractNumId w:val="12"/>
+    <w:abstractNumId w:val="13"/>
   </w:num>
   <w:num w:numId="34">
     <w:abstractNumId w:val="10"/>
+  </w:num>
+  <w:num w:numId="35">
+    <w:abstractNumId w:val="12"/>
+  </w:num>
+  <w:num w:numId="36">
+    <w:abstractNumId w:val="35"/>
   </w:num>
 </w:numbering>
 </file>

</xml_diff>

<commit_message>
Aggiornato: template-progetto.docx Traccia.docx ER_RiduzioneSpazio.drawio
</commit_message>
<xml_diff>
--- a/template-progetto.docx
+++ b/template-progetto.docx
@@ -8819,9 +8819,9 @@
           <w:noProof/>
         </w:rPr>
         <w:drawing>
-          <wp:inline distT="0" distB="0" distL="0" distR="0" wp14:anchorId="648BF0D3" wp14:editId="11608495">
-            <wp:extent cx="6188710" cy="6779260"/>
-            <wp:effectExtent l="0" t="0" r="2540" b="2540"/>
+          <wp:inline distT="0" distB="0" distL="0" distR="0" wp14:anchorId="648BF0D3" wp14:editId="0E033DB3">
+            <wp:extent cx="5715000" cy="6260347"/>
+            <wp:effectExtent l="0" t="0" r="0" b="7620"/>
             <wp:docPr id="4" name="Immagine 4"/>
             <wp:cNvGraphicFramePr>
               <a:graphicFrameLocks xmlns:a="http://schemas.openxmlformats.org/drawingml/2006/main" noChangeAspect="1"/>
@@ -8842,7 +8842,7 @@
                   <pic:spPr>
                     <a:xfrm>
                       <a:off x="0" y="0"/>
-                      <a:ext cx="6188710" cy="6779260"/>
+                      <a:ext cx="5721635" cy="6267615"/>
                     </a:xfrm>
                     <a:prstGeom prst="rect">
                       <a:avLst/>
@@ -8865,28 +8865,7 @@
         <w:rPr>
           <w:lang w:val="it-IT" w:eastAsia="en-US"/>
         </w:rPr>
-        <w:t xml:space="preserve">Per inserire la possibità di avere fermate fantasma e di conseguenza waypoint fantasma, ho deciso di cambiar ela loro associazione </w:t>
-      </w:r>
-      <w:proofErr w:type="gramStart"/>
-      <w:r>
-        <w:rPr>
-          <w:lang w:val="it-IT" w:eastAsia="en-US"/>
-        </w:rPr>
-        <w:t>da  uno</w:t>
-      </w:r>
-      <w:proofErr w:type="gramEnd"/>
-      <w:r>
-        <w:rPr>
-          <w:lang w:val="it-IT" w:eastAsia="en-US"/>
-        </w:rPr>
-        <w:t xml:space="preserve"> a molti , a zero a molti; In più ho reso (Ordine) e (Numero) </w:t>
-      </w:r>
-      <w:r>
-        <w:rPr>
-          <w:lang w:val="it-IT" w:eastAsia="en-US"/>
-        </w:rPr>
-        <w:lastRenderedPageBreak/>
-        <w:t>attrbiuti primari in quanto un waypoint/fermata possono avere un'unica posizione in una tratta fissata.</w:t>
+        <w:t>Per inserire la possibità di avere fermate fantasma e di conseguenza waypoint fantasma, ho deciso di cambiar ela loro associazione da uno a molti, a zero a molti; In più ho reso (Ordine) e (Numero) attrbiuti primari in quanto un waypoint/fermata possono avere un'unica posizione in una tratta fissata.</w:t>
       </w:r>
     </w:p>
     <w:p>
@@ -8900,6 +8879,7 @@
         <w:rPr>
           <w:lang w:val="it-IT"/>
         </w:rPr>
+        <w:lastRenderedPageBreak/>
         <w:t xml:space="preserve">Nell’integrazione finale delle varie parti dello schema E-R è possibile che si evidenzino dei </w:t>
       </w:r>
       <w:r>
@@ -8928,20 +8908,6 @@
         </w:rPr>
         <w:t>. Prima di riportare lo schema E-R finale, descrivere quali passi sono stati adottati per risolvere tali conflitti.</w:t>
       </w:r>
-    </w:p>
-    <w:p>
-      <w:pPr>
-        <w:rPr>
-          <w:lang w:val="it-IT"/>
-        </w:rPr>
-      </w:pPr>
-    </w:p>
-    <w:p>
-      <w:pPr>
-        <w:rPr>
-          <w:lang w:val="it-IT"/>
-        </w:rPr>
-      </w:pPr>
     </w:p>
     <w:p>
       <w:pPr>
@@ -9559,6 +9525,60 @@
       <w:pPr>
         <w:pStyle w:val="Testocommento"/>
         <w:rPr>
+          <w:lang w:val="it-IT"/>
+        </w:rPr>
+      </w:pPr>
+    </w:p>
+    <w:p>
+      <w:pPr>
+        <w:pStyle w:val="Testocommento"/>
+        <w:rPr>
+          <w:color w:val="FFFFFF" w:themeColor="background1"/>
+          <w:lang w:val="it-IT"/>
+        </w:rPr>
+      </w:pPr>
+    </w:p>
+    <w:p>
+      <w:pPr>
+        <w:pStyle w:val="Testocommento"/>
+        <w:rPr>
+          <w:color w:val="FFFFFF" w:themeColor="background1"/>
+          <w:lang w:val="it-IT"/>
+        </w:rPr>
+      </w:pPr>
+    </w:p>
+    <w:p>
+      <w:pPr>
+        <w:pStyle w:val="Testocommento"/>
+        <w:rPr>
+          <w:color w:val="FFFFFF" w:themeColor="background1"/>
+          <w:lang w:val="it-IT"/>
+        </w:rPr>
+      </w:pPr>
+    </w:p>
+    <w:p>
+      <w:pPr>
+        <w:pStyle w:val="Testocommento"/>
+        <w:rPr>
+          <w:color w:val="FFFFFF" w:themeColor="background1"/>
+          <w:lang w:val="it-IT"/>
+        </w:rPr>
+      </w:pPr>
+    </w:p>
+    <w:p>
+      <w:pPr>
+        <w:pStyle w:val="Testocommento"/>
+        <w:rPr>
+          <w:color w:val="FFFFFF" w:themeColor="background1"/>
+          <w:lang w:val="it-IT"/>
+        </w:rPr>
+      </w:pPr>
+    </w:p>
+    <w:p>
+      <w:pPr>
+        <w:pStyle w:val="Testocommento"/>
+        <w:rPr>
+          <w:color w:val="FFFFFF" w:themeColor="background1"/>
           <w:lang w:val="it-IT"/>
         </w:rPr>
       </w:pPr>
@@ -10878,21 +10898,19 @@
           <w:lang w:val="it-IT"/>
         </w:rPr>
       </w:pPr>
-      <w:bookmarkStart w:id="10" w:name="_GoBack"/>
-      <w:bookmarkEnd w:id="10"/>
     </w:p>
     <w:p>
       <w:pPr>
         <w:pStyle w:val="Titolo1"/>
       </w:pPr>
-      <w:bookmarkStart w:id="11" w:name="_Toc1927795384"/>
-      <w:bookmarkStart w:id="12" w:name="_Toc2147004904"/>
+      <w:bookmarkStart w:id="10" w:name="_Toc1927795384"/>
+      <w:bookmarkStart w:id="11" w:name="_Toc2147004904"/>
       <w:r>
         <w:lastRenderedPageBreak/>
         <w:t>Progettazione logica</w:t>
       </w:r>
+      <w:bookmarkEnd w:id="10"/>
       <w:bookmarkEnd w:id="11"/>
-      <w:bookmarkEnd w:id="12"/>
     </w:p>
     <w:p>
       <w:pPr>
@@ -10976,7 +10994,7 @@
                 <w:b/>
               </w:rPr>
             </w:pPr>
-            <w:bookmarkStart w:id="13" w:name="_Hlk28449289"/>
+            <w:bookmarkStart w:id="12" w:name="_Hlk28449289"/>
             <w:r>
               <w:rPr>
                 <w:b/>
@@ -12763,7 +12781,7 @@
       </w:tr>
     </w:tbl>
     <w:p/>
-    <w:bookmarkEnd w:id="13"/>
+    <w:bookmarkEnd w:id="12"/>
     <w:p>
       <w:pPr>
         <w:pStyle w:val="Titolo2"/>
@@ -12834,7 +12852,7 @@
                 <w:b/>
               </w:rPr>
             </w:pPr>
-            <w:bookmarkStart w:id="14" w:name="_Hlk27758693"/>
+            <w:bookmarkStart w:id="13" w:name="_Hlk27758693"/>
             <w:r>
               <w:rPr>
                 <w:b/>
@@ -12920,6 +12938,7 @@
             <w:pPr>
               <w:spacing w:line="240" w:lineRule="auto"/>
             </w:pPr>
+            <w:bookmarkStart w:id="14" w:name="_Hlk29202799"/>
             <w:r>
               <w:t>1</w:t>
             </w:r>
@@ -13622,6 +13641,7 @@
               <w:spacing w:line="240" w:lineRule="auto"/>
             </w:pPr>
             <w:bookmarkStart w:id="15" w:name="_Hlk28450177"/>
+            <w:bookmarkEnd w:id="14"/>
             <w:r>
               <w:t>11</w:t>
             </w:r>
@@ -15666,7 +15686,7 @@
           </w:p>
         </w:tc>
       </w:tr>
-      <w:bookmarkEnd w:id="14"/>
+      <w:bookmarkEnd w:id="13"/>
     </w:tbl>
     <w:p>
       <w:pPr>
@@ -15727,7 +15747,13 @@
         <w:rPr>
           <w:lang w:val="it-IT"/>
         </w:rPr>
-        <w:t>In riferimento a tutte le operazioni precedentemente indicate che coinvolgono delle scritture (inserimenti e/o aggiornamenti), calcolarne il costo supponendo, per questa fase del progetto, che il costo in scrittura di un dato sia doppio rispetto a quello in lettura.</w:t>
+        <w:t xml:space="preserve">In riferimento a tutte le operazioni precedentemente indicate che coinvolgono delle scritture (inserimenti e/o aggiornamenti), calcolarne il costo supponendo, per questa fase del progetto, che il costo in scrittura di un </w:t>
+      </w:r>
+      <w:r>
+        <w:rPr>
+          <w:lang w:val="it-IT"/>
+        </w:rPr>
+        <w:t>dato sia doppio rispetto a quello in lettura.</w:t>
       </w:r>
     </w:p>
     <w:p>
@@ -15735,14 +15761,14 @@
         <w:spacing w:line="240" w:lineRule="auto"/>
         <w:rPr>
           <w:bCs/>
-          <w:highlight w:val="red"/>
-          <w:lang w:val="it-IT"/>
-        </w:rPr>
-      </w:pPr>
-      <w:r>
-        <w:rPr>
-          <w:bCs/>
-          <w:highlight w:val="red"/>
+          <w:color w:val="BFBFBF" w:themeColor="background1" w:themeShade="BF"/>
+          <w:lang w:val="it-IT"/>
+        </w:rPr>
+      </w:pPr>
+      <w:r>
+        <w:rPr>
+          <w:bCs/>
+          <w:color w:val="BFBFBF" w:themeColor="background1" w:themeShade="BF"/>
           <w:lang w:val="it-IT"/>
         </w:rPr>
         <w:t xml:space="preserve">Operazione 1 </w:t>
@@ -15750,17 +15776,65 @@
       <w:r>
         <w:rPr>
           <w:bCs/>
-          <w:highlight w:val="red"/>
+          <w:color w:val="BFBFBF" w:themeColor="background1" w:themeShade="BF"/>
         </w:rPr>
         <w:sym w:font="Wingdings" w:char="F0E0"/>
       </w:r>
       <w:r>
         <w:rPr>
           <w:bCs/>
-          <w:highlight w:val="red"/>
-          <w:lang w:val="it-IT"/>
-        </w:rPr>
-        <w:t xml:space="preserve"> costo 7</w:t>
+          <w:color w:val="BFBFBF" w:themeColor="background1" w:themeShade="BF"/>
+          <w:lang w:val="it-IT"/>
+        </w:rPr>
+        <w:t xml:space="preserve"> costo </w:t>
+      </w:r>
+      <w:r>
+        <w:rPr>
+          <w:bCs/>
+          <w:color w:val="BFBFBF" w:themeColor="background1" w:themeShade="BF"/>
+          <w:lang w:val="it-IT"/>
+        </w:rPr>
+        <w:t>186</w:t>
+      </w:r>
+      <w:r>
+        <w:rPr>
+          <w:bCs/>
+          <w:color w:val="BFBFBF" w:themeColor="background1" w:themeShade="BF"/>
+          <w:lang w:val="it-IT"/>
+        </w:rPr>
+        <w:t xml:space="preserve"> </w:t>
+      </w:r>
+      <w:r>
+        <w:rPr>
+          <w:bCs/>
+          <w:color w:val="BFBFBF" w:themeColor="background1" w:themeShade="BF"/>
+          <w:lang w:val="it-IT"/>
+        </w:rPr>
+        <w:sym w:font="Wingdings" w:char="F0E0"/>
+      </w:r>
+      <w:r>
+        <w:rPr>
+          <w:bCs/>
+          <w:color w:val="BFBFBF" w:themeColor="background1" w:themeShade="BF"/>
+          <w:lang w:val="it-IT"/>
+        </w:rPr>
+        <w:t xml:space="preserve">(costi annui) </w:t>
+      </w:r>
+      <w:r>
+        <w:rPr>
+          <w:bCs/>
+          <w:color w:val="BFBFBF" w:themeColor="background1" w:themeShade="BF"/>
+          <w:lang w:val="it-IT"/>
+        </w:rPr>
+        <w:t>186</w:t>
+      </w:r>
+      <w:r>
+        <w:rPr>
+          <w:bCs/>
+          <w:color w:val="BFBFBF" w:themeColor="background1" w:themeShade="BF"/>
+          <w:lang w:val="it-IT"/>
+        </w:rPr>
+        <w:t xml:space="preserve"> accessi/anno</w:t>
       </w:r>
     </w:p>
     <w:p>
@@ -15768,14 +15842,14 @@
         <w:spacing w:line="240" w:lineRule="auto"/>
         <w:rPr>
           <w:bCs/>
-          <w:highlight w:val="red"/>
-          <w:lang w:val="it-IT"/>
-        </w:rPr>
-      </w:pPr>
-      <w:r>
-        <w:rPr>
-          <w:bCs/>
-          <w:highlight w:val="red"/>
+          <w:color w:val="BFBFBF" w:themeColor="background1" w:themeShade="BF"/>
+          <w:lang w:val="it-IT"/>
+        </w:rPr>
+      </w:pPr>
+      <w:r>
+        <w:rPr>
+          <w:bCs/>
+          <w:color w:val="BFBFBF" w:themeColor="background1" w:themeShade="BF"/>
           <w:lang w:val="it-IT"/>
         </w:rPr>
         <w:t xml:space="preserve">Operazione 2 </w:t>
@@ -15783,31 +15857,79 @@
       <w:r>
         <w:rPr>
           <w:bCs/>
-          <w:highlight w:val="red"/>
+          <w:color w:val="BFBFBF" w:themeColor="background1" w:themeShade="BF"/>
         </w:rPr>
         <w:sym w:font="Wingdings" w:char="F0E0"/>
       </w:r>
       <w:r>
         <w:rPr>
           <w:bCs/>
-          <w:highlight w:val="red"/>
+          <w:color w:val="BFBFBF" w:themeColor="background1" w:themeShade="BF"/>
           <w:lang w:val="it-IT"/>
         </w:rPr>
         <w:t xml:space="preserve"> costo 4</w:t>
+      </w:r>
+      <w:r>
+        <w:rPr>
+          <w:bCs/>
+          <w:color w:val="BFBFBF" w:themeColor="background1" w:themeShade="BF"/>
+          <w:lang w:val="it-IT"/>
+        </w:rPr>
+        <w:t xml:space="preserve"> </w:t>
+      </w:r>
+      <w:r>
+        <w:rPr>
+          <w:bCs/>
+          <w:color w:val="BFBFBF" w:themeColor="background1" w:themeShade="BF"/>
+          <w:lang w:val="it-IT"/>
+        </w:rPr>
+        <w:sym w:font="Wingdings" w:char="F0E0"/>
+      </w:r>
+      <w:r>
+        <w:rPr>
+          <w:bCs/>
+          <w:color w:val="BFBFBF" w:themeColor="background1" w:themeShade="BF"/>
+          <w:lang w:val="it-IT"/>
+        </w:rPr>
+        <w:t xml:space="preserve"> </w:t>
+      </w:r>
+      <w:r>
+        <w:rPr>
+          <w:bCs/>
+          <w:color w:val="BFBFBF" w:themeColor="background1" w:themeShade="BF"/>
+          <w:lang w:val="it-IT"/>
+        </w:rPr>
+        <w:t>(costi annui)</w:t>
+      </w:r>
+      <w:r>
+        <w:rPr>
+          <w:bCs/>
+          <w:color w:val="BFBFBF" w:themeColor="background1" w:themeShade="BF"/>
+          <w:lang w:val="it-IT"/>
+        </w:rPr>
+        <w:t xml:space="preserve"> </w:t>
+      </w:r>
+      <w:r>
+        <w:rPr>
+          <w:bCs/>
+          <w:color w:val="BFBFBF" w:themeColor="background1" w:themeShade="BF"/>
+          <w:lang w:val="it-IT"/>
+        </w:rPr>
+        <w:t>4 accessi/anno</w:t>
       </w:r>
     </w:p>
     <w:p>
       <w:pPr>
         <w:rPr>
           <w:bCs/>
-          <w:highlight w:val="red"/>
-          <w:lang w:val="it-IT"/>
-        </w:rPr>
-      </w:pPr>
-      <w:r>
-        <w:rPr>
-          <w:bCs/>
-          <w:highlight w:val="red"/>
+          <w:color w:val="BFBFBF" w:themeColor="background1" w:themeShade="BF"/>
+          <w:lang w:val="it-IT"/>
+        </w:rPr>
+      </w:pPr>
+      <w:r>
+        <w:rPr>
+          <w:bCs/>
+          <w:color w:val="BFBFBF" w:themeColor="background1" w:themeShade="BF"/>
           <w:lang w:val="it-IT"/>
         </w:rPr>
         <w:t xml:space="preserve">Operazione 3 </w:t>
@@ -15815,31 +15937,79 @@
       <w:r>
         <w:rPr>
           <w:bCs/>
-          <w:highlight w:val="red"/>
+          <w:color w:val="BFBFBF" w:themeColor="background1" w:themeShade="BF"/>
         </w:rPr>
         <w:sym w:font="Wingdings" w:char="F0E0"/>
       </w:r>
       <w:r>
         <w:rPr>
           <w:bCs/>
-          <w:highlight w:val="red"/>
+          <w:color w:val="BFBFBF" w:themeColor="background1" w:themeShade="BF"/>
           <w:lang w:val="it-IT"/>
         </w:rPr>
         <w:t xml:space="preserve"> costo </w:t>
+      </w:r>
+      <w:r>
+        <w:rPr>
+          <w:bCs/>
+          <w:color w:val="BFBFBF" w:themeColor="background1" w:themeShade="BF"/>
+          <w:lang w:val="it-IT"/>
+        </w:rPr>
+        <w:t>2</w:t>
+      </w:r>
+      <w:r>
+        <w:rPr>
+          <w:bCs/>
+          <w:color w:val="BFBFBF" w:themeColor="background1" w:themeShade="BF"/>
+          <w:lang w:val="it-IT"/>
+        </w:rPr>
+        <w:t xml:space="preserve"> </w:t>
+      </w:r>
+      <w:r>
+        <w:rPr>
+          <w:bCs/>
+          <w:color w:val="BFBFBF" w:themeColor="background1" w:themeShade="BF"/>
+          <w:lang w:val="it-IT"/>
+        </w:rPr>
+        <w:sym w:font="Wingdings" w:char="F0E0"/>
+      </w:r>
+      <w:r>
+        <w:rPr>
+          <w:bCs/>
+          <w:color w:val="BFBFBF" w:themeColor="background1" w:themeShade="BF"/>
+          <w:lang w:val="it-IT"/>
+        </w:rPr>
+        <w:t xml:space="preserve">(costi annui) </w:t>
+      </w:r>
+      <w:r>
+        <w:rPr>
+          <w:bCs/>
+          <w:color w:val="BFBFBF" w:themeColor="background1" w:themeShade="BF"/>
+          <w:lang w:val="it-IT"/>
+        </w:rPr>
+        <w:t>2</w:t>
+      </w:r>
+      <w:r>
+        <w:rPr>
+          <w:bCs/>
+          <w:color w:val="BFBFBF" w:themeColor="background1" w:themeShade="BF"/>
+          <w:lang w:val="it-IT"/>
+        </w:rPr>
+        <w:t xml:space="preserve"> accessi/anno</w:t>
       </w:r>
     </w:p>
     <w:p>
       <w:pPr>
         <w:rPr>
           <w:bCs/>
-          <w:highlight w:val="red"/>
-          <w:lang w:val="it-IT"/>
-        </w:rPr>
-      </w:pPr>
-      <w:r>
-        <w:rPr>
-          <w:bCs/>
-          <w:highlight w:val="red"/>
+          <w:color w:val="BFBFBF" w:themeColor="background1" w:themeShade="BF"/>
+          <w:lang w:val="it-IT"/>
+        </w:rPr>
+      </w:pPr>
+      <w:r>
+        <w:rPr>
+          <w:bCs/>
+          <w:color w:val="BFBFBF" w:themeColor="background1" w:themeShade="BF"/>
           <w:lang w:val="it-IT"/>
         </w:rPr>
         <w:t xml:space="preserve">Operazione 4 </w:t>
@@ -15847,17 +16017,73 @@
       <w:r>
         <w:rPr>
           <w:bCs/>
-          <w:highlight w:val="red"/>
+          <w:color w:val="BFBFBF" w:themeColor="background1" w:themeShade="BF"/>
         </w:rPr>
         <w:sym w:font="Wingdings" w:char="F0E0"/>
       </w:r>
       <w:r>
         <w:rPr>
           <w:bCs/>
-          <w:highlight w:val="red"/>
-          <w:lang w:val="it-IT"/>
-        </w:rPr>
-        <w:t xml:space="preserve"> costo 6</w:t>
+          <w:color w:val="BFBFBF" w:themeColor="background1" w:themeShade="BF"/>
+          <w:lang w:val="it-IT"/>
+        </w:rPr>
+        <w:t xml:space="preserve"> costo </w:t>
+      </w:r>
+      <w:r>
+        <w:rPr>
+          <w:bCs/>
+          <w:color w:val="BFBFBF" w:themeColor="background1" w:themeShade="BF"/>
+          <w:lang w:val="it-IT"/>
+        </w:rPr>
+        <w:t>2</w:t>
+      </w:r>
+      <w:r>
+        <w:rPr>
+          <w:bCs/>
+          <w:color w:val="BFBFBF" w:themeColor="background1" w:themeShade="BF"/>
+          <w:lang w:val="it-IT"/>
+        </w:rPr>
+        <w:t xml:space="preserve"> </w:t>
+      </w:r>
+      <w:r>
+        <w:rPr>
+          <w:bCs/>
+          <w:color w:val="BFBFBF" w:themeColor="background1" w:themeShade="BF"/>
+          <w:lang w:val="it-IT"/>
+        </w:rPr>
+        <w:sym w:font="Wingdings" w:char="F0E0"/>
+      </w:r>
+      <w:r>
+        <w:rPr>
+          <w:bCs/>
+          <w:color w:val="BFBFBF" w:themeColor="background1" w:themeShade="BF"/>
+          <w:lang w:val="it-IT"/>
+        </w:rPr>
+        <w:t xml:space="preserve"> </w:t>
+      </w:r>
+      <w:r>
+        <w:rPr>
+          <w:bCs/>
+          <w:color w:val="BFBFBF" w:themeColor="background1" w:themeShade="BF"/>
+          <w:lang w:val="it-IT"/>
+        </w:rPr>
+        <w:t xml:space="preserve">(costi annui) </w:t>
+      </w:r>
+      <w:r>
+        <w:rPr>
+          <w:bCs/>
+          <w:color w:val="BFBFBF" w:themeColor="background1" w:themeShade="BF"/>
+          <w:lang w:val="it-IT"/>
+        </w:rPr>
+        <w:t>2</w:t>
+      </w:r>
+      <w:r>
+        <w:rPr>
+          <w:bCs/>
+          <w:color w:val="BFBFBF" w:themeColor="background1" w:themeShade="BF"/>
+          <w:lang w:val="it-IT"/>
+        </w:rPr>
+        <w:t xml:space="preserve"> accessi/anno</w:t>
       </w:r>
     </w:p>
     <w:p>
@@ -15865,14 +16091,14 @@
         <w:spacing w:line="240" w:lineRule="auto"/>
         <w:rPr>
           <w:bCs/>
-          <w:highlight w:val="red"/>
-          <w:lang w:val="it-IT"/>
-        </w:rPr>
-      </w:pPr>
-      <w:r>
-        <w:rPr>
-          <w:bCs/>
-          <w:highlight w:val="red"/>
+          <w:color w:val="BFBFBF" w:themeColor="background1" w:themeShade="BF"/>
+          <w:lang w:val="it-IT"/>
+        </w:rPr>
+      </w:pPr>
+      <w:r>
+        <w:rPr>
+          <w:bCs/>
+          <w:color w:val="BFBFBF" w:themeColor="background1" w:themeShade="BF"/>
           <w:lang w:val="it-IT"/>
         </w:rPr>
         <w:t xml:space="preserve">Operazione 5  </w:t>
@@ -15880,17 +16106,49 @@
       <w:r>
         <w:rPr>
           <w:bCs/>
-          <w:highlight w:val="red"/>
+          <w:color w:val="BFBFBF" w:themeColor="background1" w:themeShade="BF"/>
         </w:rPr>
         <w:sym w:font="Wingdings" w:char="F0E0"/>
       </w:r>
       <w:r>
         <w:rPr>
           <w:bCs/>
-          <w:highlight w:val="red"/>
+          <w:color w:val="BFBFBF" w:themeColor="background1" w:themeShade="BF"/>
           <w:lang w:val="it-IT"/>
         </w:rPr>
         <w:t xml:space="preserve"> costo 2</w:t>
+      </w:r>
+      <w:r>
+        <w:rPr>
+          <w:bCs/>
+          <w:color w:val="BFBFBF" w:themeColor="background1" w:themeShade="BF"/>
+          <w:lang w:val="it-IT"/>
+        </w:rPr>
+        <w:t xml:space="preserve"> </w:t>
+      </w:r>
+      <w:r>
+        <w:rPr>
+          <w:bCs/>
+          <w:color w:val="BFBFBF" w:themeColor="background1" w:themeShade="BF"/>
+          <w:lang w:val="it-IT"/>
+        </w:rPr>
+        <w:sym w:font="Wingdings" w:char="F0E0"/>
+      </w:r>
+      <w:r>
+        <w:rPr>
+          <w:bCs/>
+          <w:color w:val="BFBFBF" w:themeColor="background1" w:themeShade="BF"/>
+          <w:lang w:val="it-IT"/>
+        </w:rPr>
+        <w:t xml:space="preserve">(costi annui) </w:t>
+      </w:r>
+      <w:r>
+        <w:rPr>
+          <w:bCs/>
+          <w:color w:val="BFBFBF" w:themeColor="background1" w:themeShade="BF"/>
+          <w:lang w:val="it-IT"/>
+        </w:rPr>
+        <w:t>2 accessi/anno</w:t>
       </w:r>
     </w:p>
     <w:p>
@@ -15898,14 +16156,14 @@
         <w:spacing w:line="240" w:lineRule="auto"/>
         <w:rPr>
           <w:bCs/>
-          <w:highlight w:val="red"/>
-          <w:lang w:val="it-IT"/>
-        </w:rPr>
-      </w:pPr>
-      <w:r>
-        <w:rPr>
-          <w:bCs/>
-          <w:highlight w:val="red"/>
+          <w:color w:val="BFBFBF" w:themeColor="background1" w:themeShade="BF"/>
+          <w:lang w:val="it-IT"/>
+        </w:rPr>
+      </w:pPr>
+      <w:r>
+        <w:rPr>
+          <w:bCs/>
+          <w:color w:val="BFBFBF" w:themeColor="background1" w:themeShade="BF"/>
           <w:lang w:val="it-IT"/>
         </w:rPr>
         <w:t xml:space="preserve">Operazione 6  </w:t>
@@ -15913,17 +16171,49 @@
       <w:r>
         <w:rPr>
           <w:bCs/>
-          <w:highlight w:val="red"/>
+          <w:color w:val="BFBFBF" w:themeColor="background1" w:themeShade="BF"/>
         </w:rPr>
         <w:sym w:font="Wingdings" w:char="F0E0"/>
       </w:r>
       <w:r>
         <w:rPr>
           <w:bCs/>
-          <w:highlight w:val="red"/>
+          <w:color w:val="BFBFBF" w:themeColor="background1" w:themeShade="BF"/>
           <w:lang w:val="it-IT"/>
         </w:rPr>
         <w:t xml:space="preserve"> costo 2</w:t>
+      </w:r>
+      <w:r>
+        <w:rPr>
+          <w:bCs/>
+          <w:color w:val="BFBFBF" w:themeColor="background1" w:themeShade="BF"/>
+          <w:lang w:val="it-IT"/>
+        </w:rPr>
+        <w:t xml:space="preserve"> </w:t>
+      </w:r>
+      <w:r>
+        <w:rPr>
+          <w:bCs/>
+          <w:color w:val="BFBFBF" w:themeColor="background1" w:themeShade="BF"/>
+          <w:lang w:val="it-IT"/>
+        </w:rPr>
+        <w:sym w:font="Wingdings" w:char="F0E0"/>
+      </w:r>
+      <w:r>
+        <w:rPr>
+          <w:bCs/>
+          <w:color w:val="BFBFBF" w:themeColor="background1" w:themeShade="BF"/>
+          <w:lang w:val="it-IT"/>
+        </w:rPr>
+        <w:t>(costi annui)</w:t>
+      </w:r>
+      <w:r>
+        <w:rPr>
+          <w:bCs/>
+          <w:color w:val="BFBFBF" w:themeColor="background1" w:themeShade="BF"/>
+          <w:lang w:val="it-IT"/>
+        </w:rPr>
+        <w:t xml:space="preserve"> 2 accessi/anno</w:t>
       </w:r>
     </w:p>
     <w:p>
@@ -15931,14 +16221,14 @@
         <w:spacing w:line="240" w:lineRule="auto"/>
         <w:rPr>
           <w:bCs/>
-          <w:highlight w:val="red"/>
-          <w:lang w:val="it-IT"/>
-        </w:rPr>
-      </w:pPr>
-      <w:r>
-        <w:rPr>
-          <w:bCs/>
-          <w:highlight w:val="red"/>
+          <w:color w:val="BFBFBF" w:themeColor="background1" w:themeShade="BF"/>
+          <w:lang w:val="it-IT"/>
+        </w:rPr>
+      </w:pPr>
+      <w:r>
+        <w:rPr>
+          <w:bCs/>
+          <w:color w:val="BFBFBF" w:themeColor="background1" w:themeShade="BF"/>
           <w:lang w:val="it-IT"/>
         </w:rPr>
         <w:t xml:space="preserve">Operazione 7  </w:t>
@@ -15946,17 +16236,57 @@
       <w:r>
         <w:rPr>
           <w:bCs/>
-          <w:highlight w:val="red"/>
+          <w:color w:val="BFBFBF" w:themeColor="background1" w:themeShade="BF"/>
         </w:rPr>
         <w:sym w:font="Wingdings" w:char="F0E0"/>
       </w:r>
       <w:r>
         <w:rPr>
           <w:bCs/>
-          <w:highlight w:val="red"/>
-          <w:lang w:val="it-IT"/>
-        </w:rPr>
-        <w:t xml:space="preserve"> costo 254</w:t>
+          <w:color w:val="BFBFBF" w:themeColor="background1" w:themeShade="BF"/>
+          <w:lang w:val="it-IT"/>
+        </w:rPr>
+        <w:t xml:space="preserve"> costo </w:t>
+      </w:r>
+      <w:r>
+        <w:rPr>
+          <w:bCs/>
+          <w:color w:val="BFBFBF" w:themeColor="background1" w:themeShade="BF"/>
+          <w:lang w:val="it-IT"/>
+        </w:rPr>
+        <w:t xml:space="preserve">186 </w:t>
+      </w:r>
+      <w:r>
+        <w:rPr>
+          <w:bCs/>
+          <w:color w:val="BFBFBF" w:themeColor="background1" w:themeShade="BF"/>
+          <w:lang w:val="it-IT"/>
+        </w:rPr>
+        <w:sym w:font="Wingdings" w:char="F0E0"/>
+      </w:r>
+      <w:r>
+        <w:rPr>
+          <w:bCs/>
+          <w:color w:val="BFBFBF" w:themeColor="background1" w:themeShade="BF"/>
+          <w:lang w:val="it-IT"/>
+        </w:rPr>
+        <w:t xml:space="preserve"> </w:t>
+      </w:r>
+      <w:r>
+        <w:rPr>
+          <w:bCs/>
+          <w:color w:val="BFBFBF" w:themeColor="background1" w:themeShade="BF"/>
+          <w:lang w:val="it-IT"/>
+        </w:rPr>
+        <w:t xml:space="preserve">(costi annui) </w:t>
+      </w:r>
+      <w:r>
+        <w:rPr>
+          <w:bCs/>
+          <w:color w:val="BFBFBF" w:themeColor="background1" w:themeShade="BF"/>
+          <w:lang w:val="it-IT"/>
+        </w:rPr>
+        <w:t>186 accessi/10anni</w:t>
       </w:r>
     </w:p>
     <w:p>
@@ -15964,14 +16294,14 @@
         <w:spacing w:line="240" w:lineRule="auto"/>
         <w:rPr>
           <w:bCs/>
-          <w:highlight w:val="red"/>
-          <w:lang w:val="it-IT"/>
-        </w:rPr>
-      </w:pPr>
-      <w:r>
-        <w:rPr>
-          <w:bCs/>
-          <w:highlight w:val="red"/>
+          <w:color w:val="BFBFBF" w:themeColor="background1" w:themeShade="BF"/>
+          <w:lang w:val="it-IT"/>
+        </w:rPr>
+      </w:pPr>
+      <w:r>
+        <w:rPr>
+          <w:bCs/>
+          <w:color w:val="BFBFBF" w:themeColor="background1" w:themeShade="BF"/>
           <w:lang w:val="it-IT"/>
         </w:rPr>
         <w:lastRenderedPageBreak/>
@@ -15980,17 +16310,57 @@
       <w:r>
         <w:rPr>
           <w:bCs/>
-          <w:highlight w:val="red"/>
+          <w:color w:val="BFBFBF" w:themeColor="background1" w:themeShade="BF"/>
         </w:rPr>
         <w:sym w:font="Wingdings" w:char="F0E0"/>
       </w:r>
       <w:r>
         <w:rPr>
           <w:bCs/>
-          <w:highlight w:val="red"/>
-          <w:lang w:val="it-IT"/>
-        </w:rPr>
-        <w:t xml:space="preserve"> costo 700</w:t>
+          <w:color w:val="BFBFBF" w:themeColor="background1" w:themeShade="BF"/>
+          <w:lang w:val="it-IT"/>
+        </w:rPr>
+        <w:t xml:space="preserve"> costo </w:t>
+      </w:r>
+      <w:r>
+        <w:rPr>
+          <w:bCs/>
+          <w:color w:val="BFBFBF" w:themeColor="background1" w:themeShade="BF"/>
+          <w:lang w:val="it-IT"/>
+        </w:rPr>
+        <w:t xml:space="preserve">2 </w:t>
+      </w:r>
+      <w:r>
+        <w:rPr>
+          <w:bCs/>
+          <w:color w:val="BFBFBF" w:themeColor="background1" w:themeShade="BF"/>
+          <w:lang w:val="it-IT"/>
+        </w:rPr>
+        <w:sym w:font="Wingdings" w:char="F0E0"/>
+      </w:r>
+      <w:r>
+        <w:rPr>
+          <w:bCs/>
+          <w:color w:val="BFBFBF" w:themeColor="background1" w:themeShade="BF"/>
+          <w:lang w:val="it-IT"/>
+        </w:rPr>
+        <w:t xml:space="preserve"> </w:t>
+      </w:r>
+      <w:r>
+        <w:rPr>
+          <w:bCs/>
+          <w:color w:val="BFBFBF" w:themeColor="background1" w:themeShade="BF"/>
+          <w:lang w:val="it-IT"/>
+        </w:rPr>
+        <w:t xml:space="preserve">(costi annui) </w:t>
+      </w:r>
+      <w:r>
+        <w:rPr>
+          <w:bCs/>
+          <w:color w:val="BFBFBF" w:themeColor="background1" w:themeShade="BF"/>
+          <w:lang w:val="it-IT"/>
+        </w:rPr>
+        <w:t>2 accessi/10anni</w:t>
       </w:r>
     </w:p>
     <w:p>
@@ -15998,14 +16368,14 @@
         <w:spacing w:line="240" w:lineRule="auto"/>
         <w:rPr>
           <w:bCs/>
-          <w:highlight w:val="red"/>
-          <w:lang w:val="it-IT"/>
-        </w:rPr>
-      </w:pPr>
-      <w:r>
-        <w:rPr>
-          <w:bCs/>
-          <w:highlight w:val="red"/>
+          <w:color w:val="BFBFBF" w:themeColor="background1" w:themeShade="BF"/>
+          <w:lang w:val="it-IT"/>
+        </w:rPr>
+      </w:pPr>
+      <w:r>
+        <w:rPr>
+          <w:bCs/>
+          <w:color w:val="BFBFBF" w:themeColor="background1" w:themeShade="BF"/>
           <w:lang w:val="it-IT"/>
         </w:rPr>
         <w:t xml:space="preserve">Operazione 9  </w:t>
@@ -16013,17 +16383,73 @@
       <w:r>
         <w:rPr>
           <w:bCs/>
-          <w:highlight w:val="red"/>
+          <w:color w:val="BFBFBF" w:themeColor="background1" w:themeShade="BF"/>
         </w:rPr>
         <w:sym w:font="Wingdings" w:char="F0E0"/>
       </w:r>
       <w:r>
         <w:rPr>
           <w:bCs/>
-          <w:highlight w:val="red"/>
-          <w:lang w:val="it-IT"/>
-        </w:rPr>
-        <w:t xml:space="preserve"> costo 22.000</w:t>
+          <w:color w:val="BFBFBF" w:themeColor="background1" w:themeShade="BF"/>
+          <w:lang w:val="it-IT"/>
+        </w:rPr>
+        <w:t xml:space="preserve"> costo </w:t>
+      </w:r>
+      <w:r>
+        <w:rPr>
+          <w:bCs/>
+          <w:color w:val="BFBFBF" w:themeColor="background1" w:themeShade="BF"/>
+          <w:lang w:val="it-IT"/>
+        </w:rPr>
+        <w:t xml:space="preserve">2 </w:t>
+      </w:r>
+      <w:r>
+        <w:rPr>
+          <w:bCs/>
+          <w:color w:val="BFBFBF" w:themeColor="background1" w:themeShade="BF"/>
+          <w:lang w:val="it-IT"/>
+        </w:rPr>
+        <w:sym w:font="Wingdings" w:char="F0E0"/>
+      </w:r>
+      <w:r>
+        <w:rPr>
+          <w:bCs/>
+          <w:color w:val="BFBFBF" w:themeColor="background1" w:themeShade="BF"/>
+          <w:lang w:val="it-IT"/>
+        </w:rPr>
+        <w:t xml:space="preserve"> </w:t>
+      </w:r>
+      <w:r>
+        <w:rPr>
+          <w:bCs/>
+          <w:color w:val="BFBFBF" w:themeColor="background1" w:themeShade="BF"/>
+          <w:lang w:val="it-IT"/>
+        </w:rPr>
+        <w:t xml:space="preserve">(costi </w:t>
+      </w:r>
+      <w:r>
+        <w:rPr>
+          <w:bCs/>
+          <w:color w:val="BFBFBF" w:themeColor="background1" w:themeShade="BF"/>
+          <w:lang w:val="it-IT"/>
+        </w:rPr>
+        <w:t>annui</w:t>
+      </w:r>
+      <w:r>
+        <w:rPr>
+          <w:bCs/>
+          <w:color w:val="BFBFBF" w:themeColor="background1" w:themeShade="BF"/>
+          <w:lang w:val="it-IT"/>
+        </w:rPr>
+        <w:t xml:space="preserve">) </w:t>
+      </w:r>
+      <w:r>
+        <w:rPr>
+          <w:bCs/>
+          <w:color w:val="BFBFBF" w:themeColor="background1" w:themeShade="BF"/>
+          <w:lang w:val="it-IT"/>
+        </w:rPr>
+        <w:t>2 accessi/anno</w:t>
       </w:r>
     </w:p>
     <w:p>
@@ -16031,13 +16457,14 @@
         <w:spacing w:line="240" w:lineRule="auto"/>
         <w:rPr>
           <w:bCs/>
-          <w:lang w:val="it-IT"/>
-        </w:rPr>
-      </w:pPr>
-      <w:r>
-        <w:rPr>
-          <w:bCs/>
-          <w:highlight w:val="red"/>
+          <w:color w:val="BFBFBF" w:themeColor="background1" w:themeShade="BF"/>
+          <w:lang w:val="it-IT"/>
+        </w:rPr>
+      </w:pPr>
+      <w:r>
+        <w:rPr>
+          <w:bCs/>
+          <w:color w:val="BFBFBF" w:themeColor="background1" w:themeShade="BF"/>
           <w:lang w:val="it-IT"/>
         </w:rPr>
         <w:t xml:space="preserve">Operazione 10  </w:t>
@@ -16045,17 +16472,57 @@
       <w:r>
         <w:rPr>
           <w:bCs/>
-          <w:highlight w:val="red"/>
+          <w:color w:val="BFBFBF" w:themeColor="background1" w:themeShade="BF"/>
         </w:rPr>
         <w:sym w:font="Wingdings" w:char="F0E0"/>
       </w:r>
       <w:r>
         <w:rPr>
           <w:bCs/>
-          <w:highlight w:val="red"/>
-          <w:lang w:val="it-IT"/>
-        </w:rPr>
-        <w:t xml:space="preserve"> costo 58.44</w:t>
+          <w:color w:val="BFBFBF" w:themeColor="background1" w:themeShade="BF"/>
+          <w:lang w:val="it-IT"/>
+        </w:rPr>
+        <w:t xml:space="preserve"> costo </w:t>
+      </w:r>
+      <w:r>
+        <w:rPr>
+          <w:bCs/>
+          <w:color w:val="BFBFBF" w:themeColor="background1" w:themeShade="BF"/>
+          <w:lang w:val="it-IT"/>
+        </w:rPr>
+        <w:t xml:space="preserve">2 </w:t>
+      </w:r>
+      <w:r>
+        <w:rPr>
+          <w:bCs/>
+          <w:color w:val="BFBFBF" w:themeColor="background1" w:themeShade="BF"/>
+          <w:lang w:val="it-IT"/>
+        </w:rPr>
+        <w:sym w:font="Wingdings" w:char="F0E0"/>
+      </w:r>
+      <w:r>
+        <w:rPr>
+          <w:bCs/>
+          <w:color w:val="BFBFBF" w:themeColor="background1" w:themeShade="BF"/>
+          <w:lang w:val="it-IT"/>
+        </w:rPr>
+        <w:t xml:space="preserve"> </w:t>
+      </w:r>
+      <w:r>
+        <w:rPr>
+          <w:bCs/>
+          <w:color w:val="BFBFBF" w:themeColor="background1" w:themeShade="BF"/>
+          <w:lang w:val="it-IT"/>
+        </w:rPr>
+        <w:t xml:space="preserve">(costi annui) </w:t>
+      </w:r>
+      <w:r>
+        <w:rPr>
+          <w:bCs/>
+          <w:color w:val="BFBFBF" w:themeColor="background1" w:themeShade="BF"/>
+          <w:lang w:val="it-IT"/>
+        </w:rPr>
+        <w:t>2 accessi/anno</w:t>
       </w:r>
     </w:p>
     <w:p>
@@ -16063,14 +16530,12 @@
         <w:spacing w:line="240" w:lineRule="auto"/>
         <w:rPr>
           <w:bCs/>
-          <w:highlight w:val="green"/>
-          <w:lang w:val="it-IT"/>
-        </w:rPr>
-      </w:pPr>
-      <w:r>
-        <w:rPr>
-          <w:bCs/>
-          <w:highlight w:val="green"/>
+          <w:lang w:val="it-IT"/>
+        </w:rPr>
+      </w:pPr>
+      <w:r>
+        <w:rPr>
+          <w:bCs/>
           <w:lang w:val="it-IT"/>
         </w:rPr>
         <w:t xml:space="preserve">Operazione 11 </w:t>
@@ -16078,14 +16543,12 @@
       <w:r>
         <w:rPr>
           <w:bCs/>
-          <w:highlight w:val="green"/>
         </w:rPr>
         <w:sym w:font="Wingdings" w:char="F0E0"/>
       </w:r>
       <w:r>
         <w:rPr>
           <w:bCs/>
-          <w:highlight w:val="green"/>
           <w:lang w:val="it-IT"/>
         </w:rPr>
         <w:t xml:space="preserve"> costo 3</w:t>
@@ -16093,7 +16556,6 @@
       <w:r>
         <w:rPr>
           <w:bCs/>
-          <w:highlight w:val="green"/>
           <w:lang w:val="it-IT"/>
         </w:rPr>
         <w:sym w:font="Wingdings" w:char="F0E0"/>
@@ -16101,7 +16563,6 @@
       <w:r>
         <w:rPr>
           <w:bCs/>
-          <w:highlight w:val="green"/>
           <w:lang w:val="it-IT"/>
         </w:rPr>
         <w:t xml:space="preserve"> (costi giornalieri) 33.000 accessi/giorno </w:t>
@@ -16112,14 +16573,12 @@
         <w:spacing w:line="240" w:lineRule="auto"/>
         <w:rPr>
           <w:bCs/>
-          <w:highlight w:val="green"/>
-          <w:lang w:val="it-IT"/>
-        </w:rPr>
-      </w:pPr>
-      <w:r>
-        <w:rPr>
-          <w:bCs/>
-          <w:highlight w:val="green"/>
+          <w:lang w:val="it-IT"/>
+        </w:rPr>
+      </w:pPr>
+      <w:r>
+        <w:rPr>
+          <w:bCs/>
           <w:lang w:val="it-IT"/>
         </w:rPr>
         <w:t xml:space="preserve">Operazione 12 </w:t>
@@ -16127,14 +16586,12 @@
       <w:r>
         <w:rPr>
           <w:bCs/>
-          <w:highlight w:val="green"/>
         </w:rPr>
         <w:sym w:font="Wingdings" w:char="F0E0"/>
       </w:r>
       <w:r>
         <w:rPr>
           <w:bCs/>
-          <w:highlight w:val="green"/>
           <w:lang w:val="it-IT"/>
         </w:rPr>
         <w:t xml:space="preserve"> costo </w:t>
@@ -16142,7 +16599,6 @@
       <w:r>
         <w:rPr>
           <w:bCs/>
-          <w:highlight w:val="green"/>
           <w:lang w:val="it-IT"/>
         </w:rPr>
         <w:t>9</w:t>
@@ -16150,7 +16606,6 @@
       <w:r>
         <w:rPr>
           <w:bCs/>
-          <w:highlight w:val="green"/>
           <w:lang w:val="it-IT"/>
         </w:rPr>
         <w:t xml:space="preserve"> </w:t>
@@ -16158,7 +16613,6 @@
       <w:r>
         <w:rPr>
           <w:bCs/>
-          <w:highlight w:val="green"/>
           <w:lang w:val="it-IT"/>
         </w:rPr>
         <w:sym w:font="Wingdings" w:char="F0E0"/>
@@ -16166,7 +16620,6 @@
       <w:r>
         <w:rPr>
           <w:bCs/>
-          <w:highlight w:val="green"/>
           <w:lang w:val="it-IT"/>
         </w:rPr>
         <w:t xml:space="preserve"> (costi giornalieri) </w:t>
@@ -16174,7 +16627,6 @@
       <w:r>
         <w:rPr>
           <w:bCs/>
-          <w:highlight w:val="green"/>
           <w:lang w:val="it-IT"/>
         </w:rPr>
         <w:t>90.000</w:t>
@@ -16182,7 +16634,6 @@
       <w:r>
         <w:rPr>
           <w:bCs/>
-          <w:highlight w:val="green"/>
           <w:lang w:val="it-IT"/>
         </w:rPr>
         <w:t xml:space="preserve">.000 accessi/giorno </w:t>
@@ -16193,14 +16644,12 @@
         <w:spacing w:line="240" w:lineRule="auto"/>
         <w:rPr>
           <w:bCs/>
-          <w:highlight w:val="green"/>
-          <w:lang w:val="it-IT"/>
-        </w:rPr>
-      </w:pPr>
-      <w:r>
-        <w:rPr>
-          <w:bCs/>
-          <w:highlight w:val="green"/>
+          <w:lang w:val="it-IT"/>
+        </w:rPr>
+      </w:pPr>
+      <w:r>
+        <w:rPr>
+          <w:bCs/>
           <w:lang w:val="it-IT"/>
         </w:rPr>
         <w:t xml:space="preserve">Operazione 13 </w:t>
@@ -16208,14 +16657,12 @@
       <w:r>
         <w:rPr>
           <w:bCs/>
-          <w:highlight w:val="green"/>
         </w:rPr>
         <w:sym w:font="Wingdings" w:char="F0E0"/>
       </w:r>
       <w:r>
         <w:rPr>
           <w:bCs/>
-          <w:highlight w:val="green"/>
           <w:lang w:val="it-IT"/>
         </w:rPr>
         <w:t xml:space="preserve"> costo</w:t>
@@ -16223,7 +16670,6 @@
       <w:r>
         <w:rPr>
           <w:bCs/>
-          <w:highlight w:val="green"/>
           <w:lang w:val="it-IT"/>
         </w:rPr>
         <w:t xml:space="preserve"> 3</w:t>
@@ -16231,7 +16677,6 @@
       <w:r>
         <w:rPr>
           <w:bCs/>
-          <w:highlight w:val="green"/>
           <w:lang w:val="it-IT"/>
         </w:rPr>
         <w:sym w:font="Wingdings" w:char="F0E0"/>
@@ -16239,7 +16684,6 @@
       <w:r>
         <w:rPr>
           <w:bCs/>
-          <w:highlight w:val="green"/>
           <w:lang w:val="it-IT"/>
         </w:rPr>
         <w:t xml:space="preserve"> (costi giornalieri) </w:t>
@@ -16247,7 +16691,6 @@
       <w:r>
         <w:rPr>
           <w:bCs/>
-          <w:highlight w:val="green"/>
           <w:lang w:val="it-IT"/>
         </w:rPr>
         <w:t>165</w:t>
@@ -16255,7 +16698,6 @@
       <w:r>
         <w:rPr>
           <w:bCs/>
-          <w:highlight w:val="green"/>
           <w:lang w:val="it-IT"/>
         </w:rPr>
         <w:t xml:space="preserve">.000 accessi/giorno </w:t>
@@ -16266,14 +16708,12 @@
         <w:spacing w:line="240" w:lineRule="auto"/>
         <w:rPr>
           <w:bCs/>
-          <w:highlight w:val="green"/>
-          <w:lang w:val="it-IT"/>
-        </w:rPr>
-      </w:pPr>
-      <w:r>
-        <w:rPr>
-          <w:bCs/>
-          <w:highlight w:val="green"/>
+          <w:lang w:val="it-IT"/>
+        </w:rPr>
+      </w:pPr>
+      <w:r>
+        <w:rPr>
+          <w:bCs/>
           <w:lang w:val="it-IT"/>
         </w:rPr>
         <w:t xml:space="preserve">Operazione 14 </w:t>
@@ -16281,14 +16721,12 @@
       <w:r>
         <w:rPr>
           <w:bCs/>
-          <w:highlight w:val="green"/>
         </w:rPr>
         <w:sym w:font="Wingdings" w:char="F0E0"/>
       </w:r>
       <w:r>
         <w:rPr>
           <w:bCs/>
-          <w:highlight w:val="green"/>
           <w:lang w:val="it-IT"/>
         </w:rPr>
         <w:t xml:space="preserve"> costo 4</w:t>
@@ -16296,7 +16734,6 @@
       <w:r>
         <w:rPr>
           <w:bCs/>
-          <w:highlight w:val="green"/>
           <w:lang w:val="it-IT"/>
         </w:rPr>
         <w:sym w:font="Wingdings" w:char="F0E0"/>
@@ -16304,7 +16741,6 @@
       <w:r>
         <w:rPr>
           <w:bCs/>
-          <w:highlight w:val="green"/>
           <w:lang w:val="it-IT"/>
         </w:rPr>
         <w:t xml:space="preserve"> (costi giornalieri) </w:t>
@@ -16312,7 +16748,6 @@
       <w:r>
         <w:rPr>
           <w:bCs/>
-          <w:highlight w:val="green"/>
           <w:lang w:val="it-IT"/>
         </w:rPr>
         <w:t>1</w:t>
@@ -16320,7 +16755,6 @@
       <w:r>
         <w:rPr>
           <w:bCs/>
-          <w:highlight w:val="green"/>
           <w:lang w:val="it-IT"/>
         </w:rPr>
         <w:t>.</w:t>
@@ -16328,7 +16762,6 @@
       <w:r>
         <w:rPr>
           <w:bCs/>
-          <w:highlight w:val="green"/>
           <w:lang w:val="it-IT"/>
         </w:rPr>
         <w:t>2</w:t>
@@ -16336,7 +16769,6 @@
       <w:r>
         <w:rPr>
           <w:bCs/>
-          <w:highlight w:val="green"/>
           <w:lang w:val="it-IT"/>
         </w:rPr>
         <w:t xml:space="preserve">00 accessi/giorno </w:t>
@@ -16347,14 +16779,12 @@
         <w:spacing w:line="240" w:lineRule="auto"/>
         <w:rPr>
           <w:bCs/>
-          <w:highlight w:val="green"/>
-          <w:lang w:val="it-IT"/>
-        </w:rPr>
-      </w:pPr>
-      <w:r>
-        <w:rPr>
-          <w:bCs/>
-          <w:highlight w:val="green"/>
+          <w:lang w:val="it-IT"/>
+        </w:rPr>
+      </w:pPr>
+      <w:r>
+        <w:rPr>
+          <w:bCs/>
           <w:lang w:val="it-IT"/>
         </w:rPr>
         <w:t xml:space="preserve">Operazione 15 </w:t>
@@ -16362,14 +16792,12 @@
       <w:r>
         <w:rPr>
           <w:bCs/>
-          <w:highlight w:val="green"/>
         </w:rPr>
         <w:sym w:font="Wingdings" w:char="F0E0"/>
       </w:r>
       <w:r>
         <w:rPr>
           <w:bCs/>
-          <w:highlight w:val="green"/>
           <w:lang w:val="it-IT"/>
         </w:rPr>
         <w:t xml:space="preserve"> costo </w:t>
@@ -16377,7 +16805,6 @@
       <w:r>
         <w:rPr>
           <w:bCs/>
-          <w:highlight w:val="green"/>
           <w:lang w:val="it-IT"/>
         </w:rPr>
         <w:t>5</w:t>
@@ -16385,7 +16812,6 @@
       <w:r>
         <w:rPr>
           <w:bCs/>
-          <w:highlight w:val="green"/>
           <w:lang w:val="it-IT"/>
         </w:rPr>
         <w:sym w:font="Wingdings" w:char="F0E0"/>
@@ -16393,7 +16819,6 @@
       <w:r>
         <w:rPr>
           <w:bCs/>
-          <w:highlight w:val="green"/>
           <w:lang w:val="it-IT"/>
         </w:rPr>
         <w:t xml:space="preserve"> (costi giornalieri) </w:t>
@@ -16401,7 +16826,6 @@
       <w:r>
         <w:rPr>
           <w:bCs/>
-          <w:highlight w:val="green"/>
           <w:lang w:val="it-IT"/>
         </w:rPr>
         <w:t>2</w:t>
@@ -16409,7 +16833,6 @@
       <w:r>
         <w:rPr>
           <w:bCs/>
-          <w:highlight w:val="green"/>
           <w:lang w:val="it-IT"/>
         </w:rPr>
         <w:t>.</w:t>
@@ -16417,7 +16840,6 @@
       <w:r>
         <w:rPr>
           <w:bCs/>
-          <w:highlight w:val="green"/>
           <w:lang w:val="it-IT"/>
         </w:rPr>
         <w:t>5</w:t>
@@ -16425,7 +16847,6 @@
       <w:r>
         <w:rPr>
           <w:bCs/>
-          <w:highlight w:val="green"/>
           <w:lang w:val="it-IT"/>
         </w:rPr>
         <w:t xml:space="preserve">00 accessi/giorno </w:t>
@@ -16436,14 +16857,12 @@
         <w:spacing w:line="240" w:lineRule="auto"/>
         <w:rPr>
           <w:bCs/>
-          <w:highlight w:val="green"/>
-          <w:lang w:val="it-IT"/>
-        </w:rPr>
-      </w:pPr>
-      <w:r>
-        <w:rPr>
-          <w:bCs/>
-          <w:highlight w:val="green"/>
+          <w:lang w:val="it-IT"/>
+        </w:rPr>
+      </w:pPr>
+      <w:r>
+        <w:rPr>
+          <w:bCs/>
           <w:lang w:val="it-IT"/>
         </w:rPr>
         <w:t xml:space="preserve">Operazione 16 </w:t>
@@ -16451,14 +16870,12 @@
       <w:r>
         <w:rPr>
           <w:bCs/>
-          <w:highlight w:val="green"/>
         </w:rPr>
         <w:sym w:font="Wingdings" w:char="F0E0"/>
       </w:r>
       <w:r>
         <w:rPr>
           <w:bCs/>
-          <w:highlight w:val="green"/>
           <w:lang w:val="it-IT"/>
         </w:rPr>
         <w:t xml:space="preserve"> costo </w:t>
@@ -16466,7 +16883,6 @@
       <w:r>
         <w:rPr>
           <w:bCs/>
-          <w:highlight w:val="green"/>
           <w:lang w:val="it-IT"/>
         </w:rPr>
         <w:t>5</w:t>
@@ -16474,7 +16890,6 @@
       <w:r>
         <w:rPr>
           <w:bCs/>
-          <w:highlight w:val="green"/>
           <w:lang w:val="it-IT"/>
         </w:rPr>
         <w:sym w:font="Wingdings" w:char="F0E0"/>
@@ -16482,7 +16897,6 @@
       <w:r>
         <w:rPr>
           <w:bCs/>
-          <w:highlight w:val="green"/>
           <w:lang w:val="it-IT"/>
         </w:rPr>
         <w:t xml:space="preserve"> (costi giornalieri) </w:t>
@@ -16490,7 +16904,6 @@
       <w:r>
         <w:rPr>
           <w:bCs/>
-          <w:highlight w:val="green"/>
           <w:lang w:val="it-IT"/>
         </w:rPr>
         <w:t>86</w:t>
@@ -16498,7 +16911,6 @@
       <w:r>
         <w:rPr>
           <w:bCs/>
-          <w:highlight w:val="green"/>
           <w:lang w:val="it-IT"/>
         </w:rPr>
         <w:t>.</w:t>
@@ -16506,7 +16918,6 @@
       <w:r>
         <w:rPr>
           <w:bCs/>
-          <w:highlight w:val="green"/>
           <w:lang w:val="it-IT"/>
         </w:rPr>
         <w:t>4</w:t>
@@ -16514,7 +16925,6 @@
       <w:r>
         <w:rPr>
           <w:bCs/>
-          <w:highlight w:val="green"/>
           <w:lang w:val="it-IT"/>
         </w:rPr>
         <w:t xml:space="preserve">00 accessi/giorno </w:t>
@@ -16525,14 +16935,14 @@
         <w:spacing w:line="240" w:lineRule="auto"/>
         <w:rPr>
           <w:bCs/>
-          <w:highlight w:val="green"/>
-          <w:lang w:val="it-IT"/>
-        </w:rPr>
-      </w:pPr>
-      <w:r>
-        <w:rPr>
-          <w:bCs/>
-          <w:highlight w:val="green"/>
+          <w:highlight w:val="darkCyan"/>
+          <w:lang w:val="it-IT"/>
+        </w:rPr>
+      </w:pPr>
+      <w:r>
+        <w:rPr>
+          <w:bCs/>
+          <w:highlight w:val="darkCyan"/>
           <w:lang w:val="it-IT"/>
         </w:rPr>
         <w:t xml:space="preserve">Operazione 17 </w:t>
@@ -16540,14 +16950,14 @@
       <w:r>
         <w:rPr>
           <w:bCs/>
-          <w:highlight w:val="green"/>
+          <w:highlight w:val="darkCyan"/>
         </w:rPr>
         <w:sym w:font="Wingdings" w:char="F0E0"/>
       </w:r>
       <w:r>
         <w:rPr>
           <w:bCs/>
-          <w:highlight w:val="green"/>
+          <w:highlight w:val="darkCyan"/>
           <w:lang w:val="it-IT"/>
         </w:rPr>
         <w:t xml:space="preserve"> costo 5</w:t>
@@ -16555,7 +16965,7 @@
       <w:r>
         <w:rPr>
           <w:bCs/>
-          <w:highlight w:val="green"/>
+          <w:highlight w:val="darkCyan"/>
           <w:lang w:val="it-IT"/>
         </w:rPr>
         <w:sym w:font="Wingdings" w:char="F0E0"/>
@@ -16563,7 +16973,7 @@
       <w:r>
         <w:rPr>
           <w:bCs/>
-          <w:highlight w:val="green"/>
+          <w:highlight w:val="darkCyan"/>
           <w:lang w:val="it-IT"/>
         </w:rPr>
         <w:t xml:space="preserve"> (costi giornalieri) </w:t>
@@ -16571,7 +16981,7 @@
       <w:r>
         <w:rPr>
           <w:bCs/>
-          <w:highlight w:val="green"/>
+          <w:highlight w:val="darkCyan"/>
           <w:lang w:val="it-IT"/>
         </w:rPr>
         <w:t>40</w:t>
@@ -16579,7 +16989,7 @@
       <w:r>
         <w:rPr>
           <w:bCs/>
-          <w:highlight w:val="green"/>
+          <w:highlight w:val="darkCyan"/>
           <w:lang w:val="it-IT"/>
         </w:rPr>
         <w:t xml:space="preserve">.000 accessi/giorno </w:t>
@@ -16590,14 +17000,12 @@
         <w:spacing w:line="240" w:lineRule="auto"/>
         <w:rPr>
           <w:bCs/>
-          <w:highlight w:val="green"/>
-          <w:lang w:val="it-IT"/>
-        </w:rPr>
-      </w:pPr>
-      <w:r>
-        <w:rPr>
-          <w:bCs/>
-          <w:highlight w:val="green"/>
+          <w:lang w:val="it-IT"/>
+        </w:rPr>
+      </w:pPr>
+      <w:r>
+        <w:rPr>
+          <w:bCs/>
           <w:lang w:val="it-IT"/>
         </w:rPr>
         <w:t xml:space="preserve">Operazione 18 </w:t>
@@ -16605,14 +17013,12 @@
       <w:r>
         <w:rPr>
           <w:bCs/>
-          <w:highlight w:val="green"/>
         </w:rPr>
         <w:sym w:font="Wingdings" w:char="F0E0"/>
       </w:r>
       <w:r>
         <w:rPr>
           <w:bCs/>
-          <w:highlight w:val="green"/>
           <w:lang w:val="it-IT"/>
         </w:rPr>
         <w:t xml:space="preserve"> costo 3</w:t>
@@ -16620,7 +17026,6 @@
       <w:r>
         <w:rPr>
           <w:bCs/>
-          <w:highlight w:val="green"/>
           <w:lang w:val="it-IT"/>
         </w:rPr>
         <w:sym w:font="Wingdings" w:char="F0E0"/>
@@ -16628,7 +17033,6 @@
       <w:r>
         <w:rPr>
           <w:bCs/>
-          <w:highlight w:val="green"/>
           <w:lang w:val="it-IT"/>
         </w:rPr>
         <w:t xml:space="preserve"> (costi giornalieri) </w:t>
@@ -16636,7 +17040,6 @@
       <w:r>
         <w:rPr>
           <w:bCs/>
-          <w:highlight w:val="green"/>
           <w:lang w:val="it-IT"/>
         </w:rPr>
         <w:t>24.000</w:t>
@@ -16644,7 +17047,6 @@
       <w:r>
         <w:rPr>
           <w:bCs/>
-          <w:highlight w:val="green"/>
           <w:lang w:val="it-IT"/>
         </w:rPr>
         <w:t xml:space="preserve">.000 accessi/giorno </w:t>
@@ -16655,14 +17057,12 @@
         <w:spacing w:line="240" w:lineRule="auto"/>
         <w:rPr>
           <w:bCs/>
-          <w:highlight w:val="green"/>
-          <w:lang w:val="it-IT"/>
-        </w:rPr>
-      </w:pPr>
-      <w:r>
-        <w:rPr>
-          <w:bCs/>
-          <w:highlight w:val="green"/>
+          <w:lang w:val="it-IT"/>
+        </w:rPr>
+      </w:pPr>
+      <w:r>
+        <w:rPr>
+          <w:bCs/>
           <w:lang w:val="it-IT"/>
         </w:rPr>
         <w:t xml:space="preserve">Operazione 19 </w:t>
@@ -16670,14 +17070,12 @@
       <w:r>
         <w:rPr>
           <w:bCs/>
-          <w:highlight w:val="green"/>
         </w:rPr>
         <w:sym w:font="Wingdings" w:char="F0E0"/>
       </w:r>
       <w:r>
         <w:rPr>
           <w:bCs/>
-          <w:highlight w:val="green"/>
           <w:lang w:val="it-IT"/>
         </w:rPr>
         <w:t xml:space="preserve"> costo 3</w:t>
@@ -16685,7 +17083,6 @@
       <w:r>
         <w:rPr>
           <w:bCs/>
-          <w:highlight w:val="green"/>
           <w:lang w:val="it-IT"/>
         </w:rPr>
         <w:sym w:font="Wingdings" w:char="F0E0"/>
@@ -16693,7 +17090,6 @@
       <w:r>
         <w:rPr>
           <w:bCs/>
-          <w:highlight w:val="green"/>
           <w:lang w:val="it-IT"/>
         </w:rPr>
         <w:t xml:space="preserve"> (costi giornalieri) </w:t>
@@ -16701,7 +17097,6 @@
       <w:r>
         <w:rPr>
           <w:bCs/>
-          <w:highlight w:val="green"/>
           <w:lang w:val="it-IT"/>
         </w:rPr>
         <w:t>24.000</w:t>
@@ -16709,7 +17104,6 @@
       <w:r>
         <w:rPr>
           <w:bCs/>
-          <w:highlight w:val="green"/>
           <w:lang w:val="it-IT"/>
         </w:rPr>
         <w:t xml:space="preserve">.000 accessi/giorno </w:t>
@@ -16720,14 +17114,12 @@
         <w:spacing w:line="240" w:lineRule="auto"/>
         <w:rPr>
           <w:bCs/>
-          <w:highlight w:val="green"/>
-          <w:lang w:val="it-IT"/>
-        </w:rPr>
-      </w:pPr>
-      <w:r>
-        <w:rPr>
-          <w:bCs/>
-          <w:highlight w:val="green"/>
+          <w:lang w:val="it-IT"/>
+        </w:rPr>
+      </w:pPr>
+      <w:r>
+        <w:rPr>
+          <w:bCs/>
           <w:lang w:val="it-IT"/>
         </w:rPr>
         <w:t xml:space="preserve">Operazione 20 </w:t>
@@ -16735,14 +17127,12 @@
       <w:r>
         <w:rPr>
           <w:bCs/>
-          <w:highlight w:val="green"/>
         </w:rPr>
         <w:sym w:font="Wingdings" w:char="F0E0"/>
       </w:r>
       <w:r>
         <w:rPr>
           <w:bCs/>
-          <w:highlight w:val="green"/>
           <w:lang w:val="it-IT"/>
         </w:rPr>
         <w:t xml:space="preserve"> costo 7</w:t>
@@ -16750,7 +17140,6 @@
       <w:r>
         <w:rPr>
           <w:bCs/>
-          <w:highlight w:val="green"/>
           <w:lang w:val="it-IT"/>
         </w:rPr>
         <w:t xml:space="preserve"> </w:t>
@@ -16758,7 +17147,6 @@
       <w:r>
         <w:rPr>
           <w:bCs/>
-          <w:highlight w:val="green"/>
           <w:lang w:val="it-IT"/>
         </w:rPr>
         <w:sym w:font="Wingdings" w:char="F0E0"/>
@@ -16766,7 +17154,6 @@
       <w:r>
         <w:rPr>
           <w:bCs/>
-          <w:highlight w:val="green"/>
           <w:lang w:val="it-IT"/>
         </w:rPr>
         <w:t xml:space="preserve"> </w:t>
@@ -16774,7 +17161,6 @@
       <w:r>
         <w:rPr>
           <w:bCs/>
-          <w:highlight w:val="green"/>
           <w:lang w:val="it-IT"/>
         </w:rPr>
         <w:sym w:font="Wingdings" w:char="F0E0"/>
@@ -16782,7 +17168,6 @@
       <w:r>
         <w:rPr>
           <w:bCs/>
-          <w:highlight w:val="green"/>
           <w:lang w:val="it-IT"/>
         </w:rPr>
         <w:t xml:space="preserve"> (costi giornalieri) </w:t>
@@ -16790,7 +17175,6 @@
       <w:r>
         <w:rPr>
           <w:bCs/>
-          <w:highlight w:val="green"/>
           <w:lang w:val="it-IT"/>
         </w:rPr>
         <w:t>56.000</w:t>
@@ -16798,7 +17182,6 @@
       <w:r>
         <w:rPr>
           <w:bCs/>
-          <w:highlight w:val="green"/>
           <w:lang w:val="it-IT"/>
         </w:rPr>
         <w:t xml:space="preserve">.000 accessi/giorno </w:t>
@@ -16809,14 +17192,12 @@
         <w:spacing w:line="240" w:lineRule="auto"/>
         <w:rPr>
           <w:bCs/>
-          <w:highlight w:val="green"/>
-          <w:lang w:val="it-IT"/>
-        </w:rPr>
-      </w:pPr>
-      <w:r>
-        <w:rPr>
-          <w:bCs/>
-          <w:highlight w:val="green"/>
+          <w:lang w:val="it-IT"/>
+        </w:rPr>
+      </w:pPr>
+      <w:r>
+        <w:rPr>
+          <w:bCs/>
           <w:lang w:val="it-IT"/>
         </w:rPr>
         <w:t xml:space="preserve">Operazione 21 </w:t>
@@ -16824,14 +17205,12 @@
       <w:r>
         <w:rPr>
           <w:bCs/>
-          <w:highlight w:val="green"/>
         </w:rPr>
         <w:sym w:font="Wingdings" w:char="F0E0"/>
       </w:r>
       <w:r>
         <w:rPr>
           <w:bCs/>
-          <w:highlight w:val="green"/>
           <w:lang w:val="it-IT"/>
         </w:rPr>
         <w:t xml:space="preserve"> costo 3</w:t>
@@ -16839,7 +17218,6 @@
       <w:r>
         <w:rPr>
           <w:bCs/>
-          <w:highlight w:val="green"/>
           <w:lang w:val="it-IT"/>
         </w:rPr>
         <w:sym w:font="Wingdings" w:char="F0E0"/>
@@ -16847,7 +17225,6 @@
       <w:r>
         <w:rPr>
           <w:bCs/>
-          <w:highlight w:val="green"/>
           <w:lang w:val="it-IT"/>
         </w:rPr>
         <w:t xml:space="preserve"> (costi giornalieri) </w:t>
@@ -16855,7 +17232,6 @@
       <w:r>
         <w:rPr>
           <w:bCs/>
-          <w:highlight w:val="green"/>
           <w:lang w:val="it-IT"/>
         </w:rPr>
         <w:t>9</w:t>
@@ -16863,7 +17239,6 @@
       <w:r>
         <w:rPr>
           <w:bCs/>
-          <w:highlight w:val="green"/>
           <w:lang w:val="it-IT"/>
         </w:rPr>
         <w:t xml:space="preserve">00 accessi/giorno </w:t>
@@ -16874,14 +17249,14 @@
         <w:spacing w:line="240" w:lineRule="auto"/>
         <w:rPr>
           <w:bCs/>
-          <w:highlight w:val="green"/>
-          <w:lang w:val="it-IT"/>
-        </w:rPr>
-      </w:pPr>
-      <w:r>
-        <w:rPr>
-          <w:bCs/>
-          <w:highlight w:val="green"/>
+          <w:highlight w:val="darkCyan"/>
+          <w:lang w:val="it-IT"/>
+        </w:rPr>
+      </w:pPr>
+      <w:r>
+        <w:rPr>
+          <w:bCs/>
+          <w:highlight w:val="darkCyan"/>
           <w:lang w:val="it-IT"/>
         </w:rPr>
         <w:t xml:space="preserve">Operazione 22 </w:t>
@@ -16889,14 +17264,14 @@
       <w:r>
         <w:rPr>
           <w:bCs/>
-          <w:highlight w:val="green"/>
+          <w:highlight w:val="darkCyan"/>
         </w:rPr>
         <w:sym w:font="Wingdings" w:char="F0E0"/>
       </w:r>
       <w:r>
         <w:rPr>
           <w:bCs/>
-          <w:highlight w:val="green"/>
+          <w:highlight w:val="darkCyan"/>
           <w:lang w:val="it-IT"/>
         </w:rPr>
         <w:t xml:space="preserve"> costo 3</w:t>
@@ -16904,7 +17279,7 @@
       <w:r>
         <w:rPr>
           <w:bCs/>
-          <w:highlight w:val="green"/>
+          <w:highlight w:val="darkCyan"/>
           <w:lang w:val="it-IT"/>
         </w:rPr>
         <w:sym w:font="Wingdings" w:char="F0E0"/>
@@ -16912,7 +17287,7 @@
       <w:r>
         <w:rPr>
           <w:bCs/>
-          <w:highlight w:val="green"/>
+          <w:highlight w:val="darkCyan"/>
           <w:lang w:val="it-IT"/>
         </w:rPr>
         <w:t xml:space="preserve"> (costi giornalieri) </w:t>
@@ -16920,7 +17295,7 @@
       <w:r>
         <w:rPr>
           <w:bCs/>
-          <w:highlight w:val="green"/>
+          <w:highlight w:val="darkCyan"/>
           <w:lang w:val="it-IT"/>
         </w:rPr>
         <w:t>624</w:t>
@@ -16928,7 +17303,7 @@
       <w:r>
         <w:rPr>
           <w:bCs/>
-          <w:highlight w:val="green"/>
+          <w:highlight w:val="darkCyan"/>
           <w:lang w:val="it-IT"/>
         </w:rPr>
         <w:t xml:space="preserve">.000 accessi/giorno </w:t>
@@ -16939,14 +17314,14 @@
         <w:spacing w:line="240" w:lineRule="auto"/>
         <w:rPr>
           <w:bCs/>
-          <w:highlight w:val="green"/>
-          <w:lang w:val="it-IT"/>
-        </w:rPr>
-      </w:pPr>
-      <w:r>
-        <w:rPr>
-          <w:bCs/>
-          <w:highlight w:val="green"/>
+          <w:highlight w:val="darkCyan"/>
+          <w:lang w:val="it-IT"/>
+        </w:rPr>
+      </w:pPr>
+      <w:r>
+        <w:rPr>
+          <w:bCs/>
+          <w:highlight w:val="darkCyan"/>
           <w:lang w:val="it-IT"/>
         </w:rPr>
         <w:t xml:space="preserve">Operazione 23 </w:t>
@@ -16954,14 +17329,14 @@
       <w:r>
         <w:rPr>
           <w:bCs/>
-          <w:highlight w:val="green"/>
+          <w:highlight w:val="darkCyan"/>
         </w:rPr>
         <w:sym w:font="Wingdings" w:char="F0E0"/>
       </w:r>
       <w:r>
         <w:rPr>
           <w:bCs/>
-          <w:highlight w:val="green"/>
+          <w:highlight w:val="darkCyan"/>
           <w:lang w:val="it-IT"/>
         </w:rPr>
         <w:t xml:space="preserve"> costo 1</w:t>
@@ -16969,7 +17344,7 @@
       <w:r>
         <w:rPr>
           <w:bCs/>
-          <w:highlight w:val="green"/>
+          <w:highlight w:val="darkCyan"/>
           <w:lang w:val="it-IT"/>
         </w:rPr>
         <w:sym w:font="Wingdings" w:char="F0E0"/>
@@ -16977,7 +17352,7 @@
       <w:r>
         <w:rPr>
           <w:bCs/>
-          <w:highlight w:val="green"/>
+          <w:highlight w:val="darkCyan"/>
           <w:lang w:val="it-IT"/>
         </w:rPr>
         <w:t xml:space="preserve"> (costi giornalieri) </w:t>
@@ -16985,7 +17360,7 @@
       <w:r>
         <w:rPr>
           <w:bCs/>
-          <w:highlight w:val="green"/>
+          <w:highlight w:val="darkCyan"/>
           <w:lang w:val="it-IT"/>
         </w:rPr>
         <w:t>700</w:t>
@@ -16993,7 +17368,7 @@
       <w:r>
         <w:rPr>
           <w:bCs/>
-          <w:highlight w:val="green"/>
+          <w:highlight w:val="darkCyan"/>
           <w:lang w:val="it-IT"/>
         </w:rPr>
         <w:t xml:space="preserve">.000 accessi/giorno </w:t>
@@ -17004,14 +17379,12 @@
         <w:spacing w:line="240" w:lineRule="auto"/>
         <w:rPr>
           <w:bCs/>
-          <w:highlight w:val="green"/>
-          <w:lang w:val="it-IT"/>
-        </w:rPr>
-      </w:pPr>
-      <w:r>
-        <w:rPr>
-          <w:bCs/>
-          <w:highlight w:val="green"/>
+          <w:lang w:val="it-IT"/>
+        </w:rPr>
+      </w:pPr>
+      <w:r>
+        <w:rPr>
+          <w:bCs/>
           <w:lang w:val="it-IT"/>
         </w:rPr>
         <w:t xml:space="preserve">Operazione 24 </w:t>
@@ -17019,14 +17392,12 @@
       <w:r>
         <w:rPr>
           <w:bCs/>
-          <w:highlight w:val="green"/>
         </w:rPr>
         <w:sym w:font="Wingdings" w:char="F0E0"/>
       </w:r>
       <w:r>
         <w:rPr>
           <w:bCs/>
-          <w:highlight w:val="green"/>
           <w:lang w:val="it-IT"/>
         </w:rPr>
         <w:t xml:space="preserve"> costo 3</w:t>
@@ -17034,7 +17405,6 @@
       <w:r>
         <w:rPr>
           <w:bCs/>
-          <w:highlight w:val="green"/>
           <w:lang w:val="it-IT"/>
         </w:rPr>
         <w:sym w:font="Wingdings" w:char="F0E0"/>
@@ -17042,7 +17412,6 @@
       <w:r>
         <w:rPr>
           <w:bCs/>
-          <w:highlight w:val="green"/>
           <w:lang w:val="it-IT"/>
         </w:rPr>
         <w:t xml:space="preserve"> (costi giornalieri) </w:t>
@@ -17050,7 +17419,6 @@
       <w:r>
         <w:rPr>
           <w:bCs/>
-          <w:highlight w:val="green"/>
           <w:lang w:val="it-IT"/>
         </w:rPr>
         <w:t>72</w:t>
@@ -17058,7 +17426,6 @@
       <w:r>
         <w:rPr>
           <w:bCs/>
-          <w:highlight w:val="green"/>
           <w:lang w:val="it-IT"/>
         </w:rPr>
         <w:t xml:space="preserve"> accessi/giorno </w:t>
@@ -17069,14 +17436,12 @@
         <w:spacing w:line="240" w:lineRule="auto"/>
         <w:rPr>
           <w:bCs/>
-          <w:highlight w:val="green"/>
-          <w:lang w:val="it-IT"/>
-        </w:rPr>
-      </w:pPr>
-      <w:r>
-        <w:rPr>
-          <w:bCs/>
-          <w:highlight w:val="green"/>
+          <w:lang w:val="it-IT"/>
+        </w:rPr>
+      </w:pPr>
+      <w:r>
+        <w:rPr>
+          <w:bCs/>
           <w:lang w:val="it-IT"/>
         </w:rPr>
         <w:t xml:space="preserve">Operazione 25 </w:t>
@@ -17084,14 +17449,12 @@
       <w:r>
         <w:rPr>
           <w:bCs/>
-          <w:highlight w:val="green"/>
         </w:rPr>
         <w:sym w:font="Wingdings" w:char="F0E0"/>
       </w:r>
       <w:r>
         <w:rPr>
           <w:bCs/>
-          <w:highlight w:val="green"/>
           <w:lang w:val="it-IT"/>
         </w:rPr>
         <w:t xml:space="preserve"> costo 5</w:t>
@@ -17099,7 +17462,6 @@
       <w:r>
         <w:rPr>
           <w:bCs/>
-          <w:highlight w:val="green"/>
           <w:lang w:val="it-IT"/>
         </w:rPr>
         <w:sym w:font="Wingdings" w:char="F0E0"/>
@@ -17107,7 +17469,6 @@
       <w:r>
         <w:rPr>
           <w:bCs/>
-          <w:highlight w:val="green"/>
           <w:lang w:val="it-IT"/>
         </w:rPr>
         <w:t xml:space="preserve"> (costi giornalieri) </w:t>
@@ -17115,7 +17476,6 @@
       <w:r>
         <w:rPr>
           <w:bCs/>
-          <w:highlight w:val="green"/>
           <w:lang w:val="it-IT"/>
         </w:rPr>
         <w:t>45.000</w:t>
@@ -17123,7 +17483,6 @@
       <w:r>
         <w:rPr>
           <w:bCs/>
-          <w:highlight w:val="green"/>
           <w:lang w:val="it-IT"/>
         </w:rPr>
         <w:t xml:space="preserve">.000 accessi/giorno </w:t>
@@ -17134,14 +17493,12 @@
         <w:spacing w:line="240" w:lineRule="auto"/>
         <w:rPr>
           <w:bCs/>
-          <w:highlight w:val="green"/>
-          <w:lang w:val="it-IT"/>
-        </w:rPr>
-      </w:pPr>
-      <w:r>
-        <w:rPr>
-          <w:bCs/>
-          <w:highlight w:val="green"/>
+          <w:lang w:val="it-IT"/>
+        </w:rPr>
+      </w:pPr>
+      <w:r>
+        <w:rPr>
+          <w:bCs/>
           <w:lang w:val="it-IT"/>
         </w:rPr>
         <w:t xml:space="preserve">Operazione 26 </w:t>
@@ -17149,14 +17506,12 @@
       <w:r>
         <w:rPr>
           <w:bCs/>
-          <w:highlight w:val="green"/>
         </w:rPr>
         <w:sym w:font="Wingdings" w:char="F0E0"/>
       </w:r>
       <w:r>
         <w:rPr>
           <w:bCs/>
-          <w:highlight w:val="green"/>
           <w:lang w:val="it-IT"/>
         </w:rPr>
         <w:t xml:space="preserve"> costo 47</w:t>
@@ -17164,7 +17519,6 @@
       <w:r>
         <w:rPr>
           <w:bCs/>
-          <w:highlight w:val="green"/>
           <w:lang w:val="it-IT"/>
         </w:rPr>
         <w:sym w:font="Wingdings" w:char="F0E0"/>
@@ -17172,7 +17526,6 @@
       <w:r>
         <w:rPr>
           <w:bCs/>
-          <w:highlight w:val="green"/>
           <w:lang w:val="it-IT"/>
         </w:rPr>
         <w:t xml:space="preserve"> (costi giornalieri) </w:t>
@@ -17180,7 +17533,6 @@
       <w:r>
         <w:rPr>
           <w:bCs/>
-          <w:highlight w:val="green"/>
           <w:lang w:val="it-IT"/>
         </w:rPr>
         <w:t>61</w:t>
@@ -17188,7 +17540,6 @@
       <w:r>
         <w:rPr>
           <w:bCs/>
-          <w:highlight w:val="green"/>
           <w:lang w:val="it-IT"/>
         </w:rPr>
         <w:t>.</w:t>
@@ -17196,7 +17547,6 @@
       <w:r>
         <w:rPr>
           <w:bCs/>
-          <w:highlight w:val="green"/>
           <w:lang w:val="it-IT"/>
         </w:rPr>
         <w:t>1</w:t>
@@ -17204,7 +17554,6 @@
       <w:r>
         <w:rPr>
           <w:bCs/>
-          <w:highlight w:val="green"/>
           <w:lang w:val="it-IT"/>
         </w:rPr>
         <w:t xml:space="preserve">00 accessi/giorno </w:t>
@@ -17215,14 +17564,12 @@
         <w:spacing w:line="240" w:lineRule="auto"/>
         <w:rPr>
           <w:bCs/>
-          <w:highlight w:val="green"/>
-          <w:lang w:val="it-IT"/>
-        </w:rPr>
-      </w:pPr>
-      <w:r>
-        <w:rPr>
-          <w:bCs/>
-          <w:highlight w:val="green"/>
+          <w:lang w:val="it-IT"/>
+        </w:rPr>
+      </w:pPr>
+      <w:r>
+        <w:rPr>
+          <w:bCs/>
           <w:lang w:val="it-IT"/>
         </w:rPr>
         <w:t xml:space="preserve">Operazione 27 </w:t>
@@ -17230,14 +17577,12 @@
       <w:r>
         <w:rPr>
           <w:bCs/>
-          <w:highlight w:val="green"/>
         </w:rPr>
         <w:sym w:font="Wingdings" w:char="F0E0"/>
       </w:r>
       <w:r>
         <w:rPr>
           <w:bCs/>
-          <w:highlight w:val="green"/>
           <w:lang w:val="it-IT"/>
         </w:rPr>
         <w:t xml:space="preserve"> costo 182.350</w:t>
@@ -17245,7 +17590,6 @@
       <w:r>
         <w:rPr>
           <w:bCs/>
-          <w:highlight w:val="green"/>
           <w:lang w:val="it-IT"/>
         </w:rPr>
         <w:sym w:font="Wingdings" w:char="F0E0"/>
@@ -17253,7 +17597,6 @@
       <w:r>
         <w:rPr>
           <w:bCs/>
-          <w:highlight w:val="green"/>
           <w:lang w:val="it-IT"/>
         </w:rPr>
         <w:t xml:space="preserve"> (costi giornalieri) </w:t>
@@ -17261,7 +17604,6 @@
       <w:r>
         <w:rPr>
           <w:bCs/>
-          <w:highlight w:val="green"/>
           <w:lang w:val="it-IT"/>
         </w:rPr>
         <w:t>182</w:t>
@@ -17269,7 +17611,6 @@
       <w:r>
         <w:rPr>
           <w:bCs/>
-          <w:highlight w:val="green"/>
           <w:lang w:val="it-IT"/>
         </w:rPr>
         <w:t xml:space="preserve">.000 accessi/giorno </w:t>
@@ -17280,14 +17621,12 @@
         <w:spacing w:line="240" w:lineRule="auto"/>
         <w:rPr>
           <w:bCs/>
-          <w:highlight w:val="green"/>
-          <w:lang w:val="it-IT"/>
-        </w:rPr>
-      </w:pPr>
-      <w:r>
-        <w:rPr>
-          <w:bCs/>
-          <w:highlight w:val="green"/>
+          <w:lang w:val="it-IT"/>
+        </w:rPr>
+      </w:pPr>
+      <w:r>
+        <w:rPr>
+          <w:bCs/>
           <w:lang w:val="it-IT"/>
         </w:rPr>
         <w:t xml:space="preserve">Operazione 28 </w:t>
@@ -17295,14 +17634,12 @@
       <w:r>
         <w:rPr>
           <w:bCs/>
-          <w:highlight w:val="green"/>
         </w:rPr>
         <w:sym w:font="Wingdings" w:char="F0E0"/>
       </w:r>
       <w:r>
         <w:rPr>
           <w:bCs/>
-          <w:highlight w:val="green"/>
           <w:lang w:val="it-IT"/>
         </w:rPr>
         <w:t xml:space="preserve"> costo 11.000</w:t>
@@ -17310,7 +17647,6 @@
       <w:r>
         <w:rPr>
           <w:bCs/>
-          <w:highlight w:val="green"/>
           <w:lang w:val="it-IT"/>
         </w:rPr>
         <w:sym w:font="Wingdings" w:char="F0E0"/>
@@ -17318,7 +17654,6 @@
       <w:r>
         <w:rPr>
           <w:bCs/>
-          <w:highlight w:val="green"/>
           <w:lang w:val="it-IT"/>
         </w:rPr>
         <w:t xml:space="preserve"> (costi giornalieri) </w:t>
@@ -17326,7 +17661,6 @@
       <w:r>
         <w:rPr>
           <w:bCs/>
-          <w:highlight w:val="green"/>
           <w:lang w:val="it-IT"/>
         </w:rPr>
         <w:t>11</w:t>
@@ -17334,7 +17668,6 @@
       <w:r>
         <w:rPr>
           <w:bCs/>
-          <w:highlight w:val="green"/>
           <w:lang w:val="it-IT"/>
         </w:rPr>
         <w:t xml:space="preserve">.000 accessi/giorno </w:t>
@@ -17345,14 +17678,14 @@
         <w:spacing w:line="240" w:lineRule="auto"/>
         <w:rPr>
           <w:bCs/>
-          <w:highlight w:val="green"/>
-          <w:lang w:val="it-IT"/>
-        </w:rPr>
-      </w:pPr>
-      <w:r>
-        <w:rPr>
-          <w:bCs/>
-          <w:highlight w:val="green"/>
+          <w:highlight w:val="darkCyan"/>
+          <w:lang w:val="it-IT"/>
+        </w:rPr>
+      </w:pPr>
+      <w:r>
+        <w:rPr>
+          <w:bCs/>
+          <w:highlight w:val="darkCyan"/>
           <w:lang w:val="it-IT"/>
         </w:rPr>
         <w:t xml:space="preserve">Operazione 29 </w:t>
@@ -17360,14 +17693,14 @@
       <w:r>
         <w:rPr>
           <w:bCs/>
-          <w:highlight w:val="green"/>
+          <w:highlight w:val="darkCyan"/>
         </w:rPr>
         <w:sym w:font="Wingdings" w:char="F0E0"/>
       </w:r>
       <w:r>
         <w:rPr>
           <w:bCs/>
-          <w:highlight w:val="green"/>
+          <w:highlight w:val="darkCyan"/>
           <w:lang w:val="it-IT"/>
         </w:rPr>
         <w:t xml:space="preserve"> costo 780.000</w:t>
@@ -17375,7 +17708,7 @@
       <w:r>
         <w:rPr>
           <w:bCs/>
-          <w:highlight w:val="green"/>
+          <w:highlight w:val="darkCyan"/>
           <w:lang w:val="it-IT"/>
         </w:rPr>
         <w:sym w:font="Wingdings" w:char="F0E0"/>
@@ -17383,7 +17716,7 @@
       <w:r>
         <w:rPr>
           <w:bCs/>
-          <w:highlight w:val="green"/>
+          <w:highlight w:val="darkCyan"/>
           <w:lang w:val="it-IT"/>
         </w:rPr>
         <w:t xml:space="preserve"> (costi giornalieri) </w:t>
@@ -17391,7 +17724,7 @@
       <w:r>
         <w:rPr>
           <w:bCs/>
-          <w:highlight w:val="green"/>
+          <w:highlight w:val="darkCyan"/>
           <w:lang w:val="it-IT"/>
         </w:rPr>
         <w:t>780</w:t>
@@ -17399,7 +17732,7 @@
       <w:r>
         <w:rPr>
           <w:bCs/>
-          <w:highlight w:val="green"/>
+          <w:highlight w:val="darkCyan"/>
           <w:lang w:val="it-IT"/>
         </w:rPr>
         <w:t xml:space="preserve">.000 accessi/giorno </w:t>
@@ -17410,14 +17743,14 @@
         <w:spacing w:line="240" w:lineRule="auto"/>
         <w:rPr>
           <w:bCs/>
-          <w:highlight w:val="green"/>
-          <w:lang w:val="it-IT"/>
-        </w:rPr>
-      </w:pPr>
-      <w:r>
-        <w:rPr>
-          <w:bCs/>
-          <w:highlight w:val="green"/>
+          <w:highlight w:val="darkCyan"/>
+          <w:lang w:val="it-IT"/>
+        </w:rPr>
+      </w:pPr>
+      <w:r>
+        <w:rPr>
+          <w:bCs/>
+          <w:highlight w:val="darkCyan"/>
           <w:lang w:val="it-IT"/>
         </w:rPr>
         <w:t xml:space="preserve">Operazione 30 </w:t>
@@ -17425,14 +17758,14 @@
       <w:r>
         <w:rPr>
           <w:bCs/>
-          <w:highlight w:val="green"/>
+          <w:highlight w:val="darkCyan"/>
         </w:rPr>
         <w:sym w:font="Wingdings" w:char="F0E0"/>
       </w:r>
       <w:r>
         <w:rPr>
           <w:bCs/>
-          <w:highlight w:val="green"/>
+          <w:highlight w:val="darkCyan"/>
           <w:lang w:val="it-IT"/>
         </w:rPr>
         <w:t xml:space="preserve"> costo 520.000</w:t>
@@ -17440,7 +17773,7 @@
       <w:r>
         <w:rPr>
           <w:bCs/>
-          <w:highlight w:val="green"/>
+          <w:highlight w:val="darkCyan"/>
           <w:lang w:val="it-IT"/>
         </w:rPr>
         <w:sym w:font="Wingdings" w:char="F0E0"/>
@@ -17448,7 +17781,7 @@
       <w:r>
         <w:rPr>
           <w:bCs/>
-          <w:highlight w:val="green"/>
+          <w:highlight w:val="darkCyan"/>
           <w:lang w:val="it-IT"/>
         </w:rPr>
         <w:t xml:space="preserve"> (costi giornalieri) </w:t>
@@ -17456,7 +17789,7 @@
       <w:r>
         <w:rPr>
           <w:bCs/>
-          <w:highlight w:val="green"/>
+          <w:highlight w:val="darkCyan"/>
           <w:lang w:val="it-IT"/>
         </w:rPr>
         <w:t>520</w:t>
@@ -17464,7 +17797,7 @@
       <w:r>
         <w:rPr>
           <w:bCs/>
-          <w:highlight w:val="green"/>
+          <w:highlight w:val="darkCyan"/>
           <w:lang w:val="it-IT"/>
         </w:rPr>
         <w:t xml:space="preserve">.000 accessi/giorno </w:t>
@@ -17475,14 +17808,12 @@
         <w:spacing w:line="240" w:lineRule="auto"/>
         <w:rPr>
           <w:bCs/>
-          <w:highlight w:val="green"/>
-          <w:lang w:val="it-IT"/>
-        </w:rPr>
-      </w:pPr>
-      <w:r>
-        <w:rPr>
-          <w:bCs/>
-          <w:highlight w:val="green"/>
+          <w:lang w:val="it-IT"/>
+        </w:rPr>
+      </w:pPr>
+      <w:r>
+        <w:rPr>
+          <w:bCs/>
           <w:lang w:val="it-IT"/>
         </w:rPr>
         <w:t xml:space="preserve">Operazione 31 </w:t>
@@ -17490,14 +17821,12 @@
       <w:r>
         <w:rPr>
           <w:bCs/>
-          <w:highlight w:val="green"/>
         </w:rPr>
         <w:sym w:font="Wingdings" w:char="F0E0"/>
       </w:r>
       <w:r>
         <w:rPr>
           <w:bCs/>
-          <w:highlight w:val="green"/>
           <w:lang w:val="it-IT"/>
         </w:rPr>
         <w:t xml:space="preserve"> costo 260</w:t>
@@ -17505,7 +17834,6 @@
       <w:r>
         <w:rPr>
           <w:bCs/>
-          <w:highlight w:val="green"/>
           <w:lang w:val="it-IT"/>
         </w:rPr>
         <w:sym w:font="Wingdings" w:char="F0E0"/>
@@ -17513,7 +17841,6 @@
       <w:r>
         <w:rPr>
           <w:bCs/>
-          <w:highlight w:val="green"/>
           <w:lang w:val="it-IT"/>
         </w:rPr>
         <w:t xml:space="preserve"> (costi giornalieri) </w:t>
@@ -17521,7 +17848,6 @@
       <w:r>
         <w:rPr>
           <w:bCs/>
-          <w:highlight w:val="green"/>
           <w:lang w:val="it-IT"/>
         </w:rPr>
         <w:t>26</w:t>
@@ -17529,7 +17855,6 @@
       <w:r>
         <w:rPr>
           <w:bCs/>
-          <w:highlight w:val="green"/>
           <w:lang w:val="it-IT"/>
         </w:rPr>
         <w:t xml:space="preserve">0 accessi/giorno </w:t>
@@ -17540,14 +17865,14 @@
         <w:spacing w:line="240" w:lineRule="auto"/>
         <w:rPr>
           <w:bCs/>
-          <w:highlight w:val="green"/>
-          <w:lang w:val="it-IT"/>
-        </w:rPr>
-      </w:pPr>
-      <w:r>
-        <w:rPr>
-          <w:bCs/>
-          <w:highlight w:val="green"/>
+          <w:highlight w:val="darkCyan"/>
+          <w:lang w:val="it-IT"/>
+        </w:rPr>
+      </w:pPr>
+      <w:r>
+        <w:rPr>
+          <w:bCs/>
+          <w:highlight w:val="darkCyan"/>
           <w:lang w:val="it-IT"/>
         </w:rPr>
         <w:t>Operazione 3</w:t>
@@ -17555,7 +17880,7 @@
       <w:r>
         <w:rPr>
           <w:bCs/>
-          <w:highlight w:val="green"/>
+          <w:highlight w:val="darkCyan"/>
           <w:lang w:val="it-IT"/>
         </w:rPr>
         <w:t>2</w:t>
@@ -17563,7 +17888,7 @@
       <w:r>
         <w:rPr>
           <w:bCs/>
-          <w:highlight w:val="green"/>
+          <w:highlight w:val="darkCyan"/>
           <w:lang w:val="it-IT"/>
         </w:rPr>
         <w:t xml:space="preserve"> </w:t>
@@ -17571,14 +17896,14 @@
       <w:r>
         <w:rPr>
           <w:bCs/>
-          <w:highlight w:val="green"/>
+          <w:highlight w:val="darkCyan"/>
         </w:rPr>
         <w:sym w:font="Wingdings" w:char="F0E0"/>
       </w:r>
       <w:r>
         <w:rPr>
           <w:bCs/>
-          <w:highlight w:val="green"/>
+          <w:highlight w:val="darkCyan"/>
           <w:lang w:val="it-IT"/>
         </w:rPr>
         <w:t xml:space="preserve"> costo 4</w:t>
@@ -17586,7 +17911,7 @@
       <w:r>
         <w:rPr>
           <w:bCs/>
-          <w:highlight w:val="green"/>
+          <w:highlight w:val="darkCyan"/>
           <w:lang w:val="it-IT"/>
         </w:rPr>
         <w:sym w:font="Wingdings" w:char="F0E0"/>
@@ -17594,7 +17919,7 @@
       <w:r>
         <w:rPr>
           <w:bCs/>
-          <w:highlight w:val="green"/>
+          <w:highlight w:val="darkCyan"/>
           <w:lang w:val="it-IT"/>
         </w:rPr>
         <w:t xml:space="preserve"> (costi giornalieri) </w:t>
@@ -17602,7 +17927,7 @@
       <w:r>
         <w:rPr>
           <w:bCs/>
-          <w:highlight w:val="green"/>
+          <w:highlight w:val="darkCyan"/>
           <w:lang w:val="it-IT"/>
         </w:rPr>
         <w:t>104</w:t>
@@ -17610,7 +17935,7 @@
       <w:r>
         <w:rPr>
           <w:bCs/>
-          <w:highlight w:val="green"/>
+          <w:highlight w:val="darkCyan"/>
           <w:lang w:val="it-IT"/>
         </w:rPr>
         <w:t xml:space="preserve">.000 accessi/giorno </w:t>
@@ -17621,13 +17946,14 @@
         <w:spacing w:line="240" w:lineRule="auto"/>
         <w:rPr>
           <w:bCs/>
-          <w:lang w:val="it-IT"/>
-        </w:rPr>
-      </w:pPr>
-      <w:r>
-        <w:rPr>
-          <w:bCs/>
-          <w:highlight w:val="green"/>
+          <w:highlight w:val="darkCyan"/>
+          <w:lang w:val="it-IT"/>
+        </w:rPr>
+      </w:pPr>
+      <w:r>
+        <w:rPr>
+          <w:bCs/>
+          <w:highlight w:val="darkCyan"/>
           <w:lang w:val="it-IT"/>
         </w:rPr>
         <w:t>Operazione 3</w:t>
@@ -17635,7 +17961,7 @@
       <w:r>
         <w:rPr>
           <w:bCs/>
-          <w:highlight w:val="green"/>
+          <w:highlight w:val="darkCyan"/>
           <w:lang w:val="it-IT"/>
         </w:rPr>
         <w:t>3</w:t>
@@ -17643,7 +17969,7 @@
       <w:r>
         <w:rPr>
           <w:bCs/>
-          <w:highlight w:val="green"/>
+          <w:highlight w:val="darkCyan"/>
           <w:lang w:val="it-IT"/>
         </w:rPr>
         <w:t xml:space="preserve"> </w:t>
@@ -17651,14 +17977,14 @@
       <w:r>
         <w:rPr>
           <w:bCs/>
-          <w:highlight w:val="green"/>
+          <w:highlight w:val="darkCyan"/>
         </w:rPr>
         <w:sym w:font="Wingdings" w:char="F0E0"/>
       </w:r>
       <w:r>
         <w:rPr>
           <w:bCs/>
-          <w:highlight w:val="green"/>
+          <w:highlight w:val="darkCyan"/>
           <w:lang w:val="it-IT"/>
         </w:rPr>
         <w:t xml:space="preserve"> costo 6</w:t>
@@ -17666,7 +17992,7 @@
       <w:r>
         <w:rPr>
           <w:bCs/>
-          <w:highlight w:val="green"/>
+          <w:highlight w:val="darkCyan"/>
           <w:lang w:val="it-IT"/>
         </w:rPr>
         <w:sym w:font="Wingdings" w:char="F0E0"/>
@@ -17674,7 +18000,7 @@
       <w:r>
         <w:rPr>
           <w:bCs/>
-          <w:highlight w:val="green"/>
+          <w:highlight w:val="darkCyan"/>
           <w:lang w:val="it-IT"/>
         </w:rPr>
         <w:t xml:space="preserve"> (costi giornalieri) </w:t>
@@ -17682,7 +18008,7 @@
       <w:r>
         <w:rPr>
           <w:bCs/>
-          <w:highlight w:val="green"/>
+          <w:highlight w:val="darkCyan"/>
           <w:lang w:val="it-IT"/>
         </w:rPr>
         <w:t>105</w:t>
@@ -17690,17 +18016,10 @@
       <w:r>
         <w:rPr>
           <w:bCs/>
-          <w:highlight w:val="green"/>
-          <w:lang w:val="it-IT"/>
-        </w:rPr>
-        <w:t>.000 accessi/giorno</w:t>
-      </w:r>
-      <w:r>
-        <w:rPr>
-          <w:bCs/>
-          <w:lang w:val="it-IT"/>
-        </w:rPr>
-        <w:t xml:space="preserve"> </w:t>
+          <w:highlight w:val="darkCyan"/>
+          <w:lang w:val="it-IT"/>
+        </w:rPr>
+        <w:t xml:space="preserve">.000 accessi/giorno </w:t>
       </w:r>
     </w:p>
     <w:p>
@@ -17729,24 +18048,65 @@
           <w:lang w:val="it-IT"/>
         </w:rPr>
       </w:pPr>
+      <w:r>
+        <w:rPr>
+          <w:bCs/>
+          <w:lang w:val="it-IT"/>
+        </w:rPr>
+        <w:t>LEGGENDA:</w:t>
+      </w:r>
     </w:p>
     <w:p>
       <w:pPr>
+        <w:pStyle w:val="Paragrafoelenco"/>
+        <w:numPr>
+          <w:ilvl w:val="0"/>
+          <w:numId w:val="37"/>
+        </w:numPr>
         <w:spacing w:line="240" w:lineRule="auto"/>
         <w:rPr>
           <w:bCs/>
-          <w:lang w:val="it-IT"/>
-        </w:rPr>
-      </w:pPr>
+        </w:rPr>
+      </w:pPr>
+      <w:r>
+        <w:rPr>
+          <w:bCs/>
+          <w:highlight w:val="darkCyan"/>
+        </w:rPr>
+        <w:t>GIA MIGLIORATE</w:t>
+      </w:r>
     </w:p>
     <w:p>
       <w:pPr>
+        <w:pStyle w:val="Paragrafoelenco"/>
+        <w:numPr>
+          <w:ilvl w:val="0"/>
+          <w:numId w:val="37"/>
+        </w:numPr>
         <w:spacing w:line="240" w:lineRule="auto"/>
         <w:rPr>
           <w:bCs/>
-          <w:lang w:val="it-IT"/>
-        </w:rPr>
-      </w:pPr>
+          <w:color w:val="D9D9D9" w:themeColor="background1" w:themeShade="D9"/>
+        </w:rPr>
+      </w:pPr>
+      <w:r>
+        <w:rPr>
+          <w:bCs/>
+          <w:color w:val="D9D9D9" w:themeColor="background1" w:themeShade="D9"/>
+        </w:rPr>
+        <w:t>DA RIVEDERE</w:t>
+      </w:r>
+    </w:p>
+    <w:p>
+      <w:pPr>
+        <w:spacing w:line="240" w:lineRule="auto"/>
+        <w:rPr>
+          <w:bCs/>
+          <w:lang w:val="it-IT"/>
+        </w:rPr>
+      </w:pPr>
+      <w:bookmarkStart w:id="16" w:name="_GoBack"/>
+      <w:bookmarkEnd w:id="16"/>
     </w:p>
     <w:p>
       <w:pPr>
@@ -17962,12 +18322,12 @@
       <w:pPr>
         <w:pStyle w:val="Titolo1"/>
       </w:pPr>
-      <w:bookmarkStart w:id="16" w:name="_Toc518560220"/>
+      <w:bookmarkStart w:id="17" w:name="_Toc518560220"/>
       <w:r>
         <w:lastRenderedPageBreak/>
         <w:t>Progettazione fisica</w:t>
       </w:r>
-      <w:bookmarkEnd w:id="16"/>
+      <w:bookmarkEnd w:id="17"/>
     </w:p>
     <w:p>
       <w:pPr>
@@ -18599,7 +18959,7 @@
           <w:lang w:val="it-IT"/>
         </w:rPr>
       </w:pPr>
-      <w:bookmarkStart w:id="17" w:name="_Toc403811585"/>
+      <w:bookmarkStart w:id="18" w:name="_Toc403811585"/>
       <w:r>
         <w:rPr>
           <w:lang w:val="it-IT"/>
@@ -18607,7 +18967,7 @@
         <w:lastRenderedPageBreak/>
         <w:t>Appendice: Implementazione</w:t>
       </w:r>
-      <w:bookmarkEnd w:id="17"/>
+      <w:bookmarkEnd w:id="18"/>
     </w:p>
     <w:p>
       <w:pPr>
@@ -19179,7 +19539,7 @@
   <w:abstractNum w:abstractNumId="2" w15:restartNumberingAfterBreak="0">
     <w:nsid w:val="FFFFFF7C"/>
     <w:multiLevelType w:val="singleLevel"/>
-    <w:tmpl w:val="2A94B86C"/>
+    <w:tmpl w:val="24289760"/>
     <w:lvl w:ilvl="0">
       <w:start w:val="1"/>
       <w:numFmt w:val="decimal"/>
@@ -19196,7 +19556,7 @@
   <w:abstractNum w:abstractNumId="3" w15:restartNumberingAfterBreak="0">
     <w:nsid w:val="FFFFFF7D"/>
     <w:multiLevelType w:val="singleLevel"/>
-    <w:tmpl w:val="FBD6F3F8"/>
+    <w:tmpl w:val="F62A4AAC"/>
     <w:lvl w:ilvl="0">
       <w:start w:val="1"/>
       <w:numFmt w:val="decimal"/>
@@ -19213,7 +19573,7 @@
   <w:abstractNum w:abstractNumId="4" w15:restartNumberingAfterBreak="0">
     <w:nsid w:val="FFFFFF7E"/>
     <w:multiLevelType w:val="singleLevel"/>
-    <w:tmpl w:val="E76A7DC2"/>
+    <w:tmpl w:val="99EEE398"/>
     <w:lvl w:ilvl="0">
       <w:start w:val="1"/>
       <w:numFmt w:val="decimal"/>
@@ -19230,7 +19590,7 @@
   <w:abstractNum w:abstractNumId="5" w15:restartNumberingAfterBreak="0">
     <w:nsid w:val="FFFFFF7F"/>
     <w:multiLevelType w:val="singleLevel"/>
-    <w:tmpl w:val="7CA08B28"/>
+    <w:tmpl w:val="B624285C"/>
     <w:lvl w:ilvl="0">
       <w:start w:val="1"/>
       <w:numFmt w:val="decimal"/>
@@ -19247,7 +19607,7 @@
   <w:abstractNum w:abstractNumId="6" w15:restartNumberingAfterBreak="0">
     <w:nsid w:val="FFFFFF80"/>
     <w:multiLevelType w:val="singleLevel"/>
-    <w:tmpl w:val="B1E074DC"/>
+    <w:tmpl w:val="58320B4A"/>
     <w:lvl w:ilvl="0">
       <w:start w:val="1"/>
       <w:numFmt w:val="bullet"/>
@@ -19267,7 +19627,7 @@
   <w:abstractNum w:abstractNumId="7" w15:restartNumberingAfterBreak="0">
     <w:nsid w:val="FFFFFF81"/>
     <w:multiLevelType w:val="singleLevel"/>
-    <w:tmpl w:val="94365844"/>
+    <w:tmpl w:val="A240D874"/>
     <w:lvl w:ilvl="0">
       <w:start w:val="1"/>
       <w:numFmt w:val="bullet"/>
@@ -19728,6 +20088,119 @@
     </w:lvl>
   </w:abstractNum>
   <w:abstractNum w:abstractNumId="12" w15:restartNumberingAfterBreak="0">
+    <w:nsid w:val="0ADD6C68"/>
+    <w:multiLevelType w:val="hybridMultilevel"/>
+    <w:tmpl w:val="58587DCC"/>
+    <w:lvl w:ilvl="0" w:tplc="04100001">
+      <w:start w:val="1"/>
+      <w:numFmt w:val="bullet"/>
+      <w:lvlText w:val=""/>
+      <w:lvlJc w:val="left"/>
+      <w:pPr>
+        <w:ind w:left="720" w:hanging="360"/>
+      </w:pPr>
+      <w:rPr>
+        <w:rFonts w:ascii="Symbol" w:hAnsi="Symbol" w:hint="default"/>
+      </w:rPr>
+    </w:lvl>
+    <w:lvl w:ilvl="1" w:tplc="04100003" w:tentative="1">
+      <w:start w:val="1"/>
+      <w:numFmt w:val="bullet"/>
+      <w:lvlText w:val="o"/>
+      <w:lvlJc w:val="left"/>
+      <w:pPr>
+        <w:ind w:left="1440" w:hanging="360"/>
+      </w:pPr>
+      <w:rPr>
+        <w:rFonts w:ascii="Courier New" w:hAnsi="Courier New" w:cs="Courier New" w:hint="default"/>
+      </w:rPr>
+    </w:lvl>
+    <w:lvl w:ilvl="2" w:tplc="04100005" w:tentative="1">
+      <w:start w:val="1"/>
+      <w:numFmt w:val="bullet"/>
+      <w:lvlText w:val=""/>
+      <w:lvlJc w:val="left"/>
+      <w:pPr>
+        <w:ind w:left="2160" w:hanging="360"/>
+      </w:pPr>
+      <w:rPr>
+        <w:rFonts w:ascii="Wingdings" w:hAnsi="Wingdings" w:hint="default"/>
+      </w:rPr>
+    </w:lvl>
+    <w:lvl w:ilvl="3" w:tplc="04100001" w:tentative="1">
+      <w:start w:val="1"/>
+      <w:numFmt w:val="bullet"/>
+      <w:lvlText w:val=""/>
+      <w:lvlJc w:val="left"/>
+      <w:pPr>
+        <w:ind w:left="2880" w:hanging="360"/>
+      </w:pPr>
+      <w:rPr>
+        <w:rFonts w:ascii="Symbol" w:hAnsi="Symbol" w:hint="default"/>
+      </w:rPr>
+    </w:lvl>
+    <w:lvl w:ilvl="4" w:tplc="04100003" w:tentative="1">
+      <w:start w:val="1"/>
+      <w:numFmt w:val="bullet"/>
+      <w:lvlText w:val="o"/>
+      <w:lvlJc w:val="left"/>
+      <w:pPr>
+        <w:ind w:left="3600" w:hanging="360"/>
+      </w:pPr>
+      <w:rPr>
+        <w:rFonts w:ascii="Courier New" w:hAnsi="Courier New" w:cs="Courier New" w:hint="default"/>
+      </w:rPr>
+    </w:lvl>
+    <w:lvl w:ilvl="5" w:tplc="04100005" w:tentative="1">
+      <w:start w:val="1"/>
+      <w:numFmt w:val="bullet"/>
+      <w:lvlText w:val=""/>
+      <w:lvlJc w:val="left"/>
+      <w:pPr>
+        <w:ind w:left="4320" w:hanging="360"/>
+      </w:pPr>
+      <w:rPr>
+        <w:rFonts w:ascii="Wingdings" w:hAnsi="Wingdings" w:hint="default"/>
+      </w:rPr>
+    </w:lvl>
+    <w:lvl w:ilvl="6" w:tplc="04100001" w:tentative="1">
+      <w:start w:val="1"/>
+      <w:numFmt w:val="bullet"/>
+      <w:lvlText w:val=""/>
+      <w:lvlJc w:val="left"/>
+      <w:pPr>
+        <w:ind w:left="5040" w:hanging="360"/>
+      </w:pPr>
+      <w:rPr>
+        <w:rFonts w:ascii="Symbol" w:hAnsi="Symbol" w:hint="default"/>
+      </w:rPr>
+    </w:lvl>
+    <w:lvl w:ilvl="7" w:tplc="04100003" w:tentative="1">
+      <w:start w:val="1"/>
+      <w:numFmt w:val="bullet"/>
+      <w:lvlText w:val="o"/>
+      <w:lvlJc w:val="left"/>
+      <w:pPr>
+        <w:ind w:left="5760" w:hanging="360"/>
+      </w:pPr>
+      <w:rPr>
+        <w:rFonts w:ascii="Courier New" w:hAnsi="Courier New" w:cs="Courier New" w:hint="default"/>
+      </w:rPr>
+    </w:lvl>
+    <w:lvl w:ilvl="8" w:tplc="04100005" w:tentative="1">
+      <w:start w:val="1"/>
+      <w:numFmt w:val="bullet"/>
+      <w:lvlText w:val=""/>
+      <w:lvlJc w:val="left"/>
+      <w:pPr>
+        <w:ind w:left="6480" w:hanging="360"/>
+      </w:pPr>
+      <w:rPr>
+        <w:rFonts w:ascii="Wingdings" w:hAnsi="Wingdings" w:hint="default"/>
+      </w:rPr>
+    </w:lvl>
+  </w:abstractNum>
+  <w:abstractNum w:abstractNumId="13" w15:restartNumberingAfterBreak="0">
     <w:nsid w:val="0DF8025D"/>
     <w:multiLevelType w:val="hybridMultilevel"/>
     <w:tmpl w:val="41466BA8"/>
@@ -19842,7 +20315,7 @@
       </w:rPr>
     </w:lvl>
   </w:abstractNum>
-  <w:abstractNum w:abstractNumId="13" w15:restartNumberingAfterBreak="0">
+  <w:abstractNum w:abstractNumId="14" w15:restartNumberingAfterBreak="0">
     <w:nsid w:val="12003AEE"/>
     <w:multiLevelType w:val="hybridMultilevel"/>
     <w:tmpl w:val="1E18E01E"/>
@@ -19955,7 +20428,7 @@
       </w:rPr>
     </w:lvl>
   </w:abstractNum>
-  <w:abstractNum w:abstractNumId="14" w15:restartNumberingAfterBreak="0">
+  <w:abstractNum w:abstractNumId="15" w15:restartNumberingAfterBreak="0">
     <w:nsid w:val="126E346E"/>
     <w:multiLevelType w:val="hybridMultilevel"/>
     <w:tmpl w:val="2B84E8C0"/>
@@ -20068,7 +20541,7 @@
       </w:rPr>
     </w:lvl>
   </w:abstractNum>
-  <w:abstractNum w:abstractNumId="15" w15:restartNumberingAfterBreak="0">
+  <w:abstractNum w:abstractNumId="16" w15:restartNumberingAfterBreak="0">
     <w:nsid w:val="31333031"/>
     <w:multiLevelType w:val="hybridMultilevel"/>
     <w:tmpl w:val="F90495CE"/>
@@ -20181,7 +20654,7 @@
       </w:rPr>
     </w:lvl>
   </w:abstractNum>
-  <w:abstractNum w:abstractNumId="16" w15:restartNumberingAfterBreak="0">
+  <w:abstractNum w:abstractNumId="17" w15:restartNumberingAfterBreak="0">
     <w:nsid w:val="38100780"/>
     <w:multiLevelType w:val="hybridMultilevel"/>
     <w:tmpl w:val="D8A84EF8"/>
@@ -20294,7 +20767,7 @@
       </w:rPr>
     </w:lvl>
   </w:abstractNum>
-  <w:abstractNum w:abstractNumId="17" w15:restartNumberingAfterBreak="0">
+  <w:abstractNum w:abstractNumId="18" w15:restartNumberingAfterBreak="0">
     <w:nsid w:val="42307CBA"/>
     <w:multiLevelType w:val="multilevel"/>
     <w:tmpl w:val="42307CBA"/>
@@ -20396,7 +20869,7 @@
       </w:rPr>
     </w:lvl>
   </w:abstractNum>
-  <w:abstractNum w:abstractNumId="18" w15:restartNumberingAfterBreak="0">
+  <w:abstractNum w:abstractNumId="19" w15:restartNumberingAfterBreak="0">
     <w:nsid w:val="42FE3E29"/>
     <w:multiLevelType w:val="multilevel"/>
     <w:tmpl w:val="42FE3E29"/>
@@ -20498,7 +20971,7 @@
       </w:rPr>
     </w:lvl>
   </w:abstractNum>
-  <w:abstractNum w:abstractNumId="19" w15:restartNumberingAfterBreak="0">
+  <w:abstractNum w:abstractNumId="20" w15:restartNumberingAfterBreak="0">
     <w:nsid w:val="499345F6"/>
     <w:multiLevelType w:val="hybridMultilevel"/>
     <w:tmpl w:val="7F347C56"/>
@@ -20611,7 +21084,7 @@
       </w:rPr>
     </w:lvl>
   </w:abstractNum>
-  <w:abstractNum w:abstractNumId="20" w15:restartNumberingAfterBreak="0">
+  <w:abstractNum w:abstractNumId="21" w15:restartNumberingAfterBreak="0">
     <w:nsid w:val="4C720852"/>
     <w:multiLevelType w:val="hybridMultilevel"/>
     <w:tmpl w:val="C8D88954"/>
@@ -20724,7 +21197,7 @@
       </w:rPr>
     </w:lvl>
   </w:abstractNum>
-  <w:abstractNum w:abstractNumId="21" w15:restartNumberingAfterBreak="0">
+  <w:abstractNum w:abstractNumId="22" w15:restartNumberingAfterBreak="0">
     <w:nsid w:val="4EDB7534"/>
     <w:multiLevelType w:val="hybridMultilevel"/>
     <w:tmpl w:val="3AE83808"/>
@@ -20837,7 +21310,7 @@
       </w:rPr>
     </w:lvl>
   </w:abstractNum>
-  <w:abstractNum w:abstractNumId="22" w15:restartNumberingAfterBreak="0">
+  <w:abstractNum w:abstractNumId="23" w15:restartNumberingAfterBreak="0">
     <w:nsid w:val="54BD0BEC"/>
     <w:multiLevelType w:val="multilevel"/>
     <w:tmpl w:val="54BD0BEC"/>
@@ -20939,7 +21412,7 @@
       </w:rPr>
     </w:lvl>
   </w:abstractNum>
-  <w:abstractNum w:abstractNumId="23" w15:restartNumberingAfterBreak="0">
+  <w:abstractNum w:abstractNumId="24" w15:restartNumberingAfterBreak="0">
     <w:nsid w:val="57A2398B"/>
     <w:multiLevelType w:val="hybridMultilevel"/>
     <w:tmpl w:val="52E0B5DC"/>
@@ -21028,7 +21501,7 @@
       </w:pPr>
     </w:lvl>
   </w:abstractNum>
-  <w:abstractNum w:abstractNumId="24" w15:restartNumberingAfterBreak="0">
+  <w:abstractNum w:abstractNumId="25" w15:restartNumberingAfterBreak="0">
     <w:nsid w:val="58481A52"/>
     <w:multiLevelType w:val="hybridMultilevel"/>
     <w:tmpl w:val="F670ABC0"/>
@@ -21141,7 +21614,7 @@
       </w:rPr>
     </w:lvl>
   </w:abstractNum>
-  <w:abstractNum w:abstractNumId="25" w15:restartNumberingAfterBreak="0">
+  <w:abstractNum w:abstractNumId="26" w15:restartNumberingAfterBreak="0">
     <w:nsid w:val="5B285E01"/>
     <w:multiLevelType w:val="hybridMultilevel"/>
     <w:tmpl w:val="52E0B5DC"/>
@@ -21230,7 +21703,7 @@
       </w:pPr>
     </w:lvl>
   </w:abstractNum>
-  <w:abstractNum w:abstractNumId="26" w15:restartNumberingAfterBreak="0">
+  <w:abstractNum w:abstractNumId="27" w15:restartNumberingAfterBreak="0">
     <w:nsid w:val="5C131C0C"/>
     <w:multiLevelType w:val="hybridMultilevel"/>
     <w:tmpl w:val="5D7E3AB4"/>
@@ -21343,7 +21816,7 @@
       </w:rPr>
     </w:lvl>
   </w:abstractNum>
-  <w:abstractNum w:abstractNumId="27" w15:restartNumberingAfterBreak="0">
+  <w:abstractNum w:abstractNumId="28" w15:restartNumberingAfterBreak="0">
     <w:nsid w:val="5DD17292"/>
     <w:multiLevelType w:val="hybridMultilevel"/>
     <w:tmpl w:val="52E0B5DC"/>
@@ -21432,7 +21905,7 @@
       </w:pPr>
     </w:lvl>
   </w:abstractNum>
-  <w:abstractNum w:abstractNumId="28" w15:restartNumberingAfterBreak="0">
+  <w:abstractNum w:abstractNumId="29" w15:restartNumberingAfterBreak="0">
     <w:nsid w:val="5FD66990"/>
     <w:multiLevelType w:val="hybridMultilevel"/>
     <w:tmpl w:val="E1E23F4C"/>
@@ -21545,7 +22018,7 @@
       </w:rPr>
     </w:lvl>
   </w:abstractNum>
-  <w:abstractNum w:abstractNumId="29" w15:restartNumberingAfterBreak="0">
+  <w:abstractNum w:abstractNumId="30" w15:restartNumberingAfterBreak="0">
     <w:nsid w:val="63700760"/>
     <w:multiLevelType w:val="hybridMultilevel"/>
     <w:tmpl w:val="4FE20230"/>
@@ -21631,7 +22104,7 @@
       </w:pPr>
     </w:lvl>
   </w:abstractNum>
-  <w:abstractNum w:abstractNumId="30" w15:restartNumberingAfterBreak="0">
+  <w:abstractNum w:abstractNumId="31" w15:restartNumberingAfterBreak="0">
     <w:nsid w:val="68B655DA"/>
     <w:multiLevelType w:val="hybridMultilevel"/>
     <w:tmpl w:val="9682958A"/>
@@ -21744,7 +22217,7 @@
       </w:rPr>
     </w:lvl>
   </w:abstractNum>
-  <w:abstractNum w:abstractNumId="31" w15:restartNumberingAfterBreak="0">
+  <w:abstractNum w:abstractNumId="32" w15:restartNumberingAfterBreak="0">
     <w:nsid w:val="693C7010"/>
     <w:multiLevelType w:val="hybridMultilevel"/>
     <w:tmpl w:val="D36C6370"/>
@@ -21857,7 +22330,7 @@
       </w:rPr>
     </w:lvl>
   </w:abstractNum>
-  <w:abstractNum w:abstractNumId="32" w15:restartNumberingAfterBreak="0">
+  <w:abstractNum w:abstractNumId="33" w15:restartNumberingAfterBreak="0">
     <w:nsid w:val="69A53F65"/>
     <w:multiLevelType w:val="multilevel"/>
     <w:tmpl w:val="69A53F65"/>
@@ -22010,7 +22483,7 @@
       </w:rPr>
     </w:lvl>
   </w:abstractNum>
-  <w:abstractNum w:abstractNumId="33" w15:restartNumberingAfterBreak="0">
+  <w:abstractNum w:abstractNumId="34" w15:restartNumberingAfterBreak="0">
     <w:nsid w:val="6FA972D7"/>
     <w:multiLevelType w:val="hybridMultilevel"/>
     <w:tmpl w:val="BF4C5AB4"/>
@@ -22099,7 +22572,7 @@
       </w:pPr>
     </w:lvl>
   </w:abstractNum>
-  <w:abstractNum w:abstractNumId="34" w15:restartNumberingAfterBreak="0">
+  <w:abstractNum w:abstractNumId="35" w15:restartNumberingAfterBreak="0">
     <w:nsid w:val="78552350"/>
     <w:multiLevelType w:val="hybridMultilevel"/>
     <w:tmpl w:val="FE6AD53E"/>
@@ -22212,7 +22685,7 @@
       </w:rPr>
     </w:lvl>
   </w:abstractNum>
-  <w:abstractNum w:abstractNumId="35" w15:restartNumberingAfterBreak="0">
+  <w:abstractNum w:abstractNumId="36" w15:restartNumberingAfterBreak="0">
     <w:nsid w:val="7A5F4FF5"/>
     <w:multiLevelType w:val="hybridMultilevel"/>
     <w:tmpl w:val="0EDC68D0"/>
@@ -22331,7 +22804,7 @@
     <w:abstractNumId w:val="0"/>
   </w:num>
   <w:num w:numId="2">
-    <w:abstractNumId w:val="22"/>
+    <w:abstractNumId w:val="23"/>
   </w:num>
   <w:num w:numId="3">
     <w:abstractNumId w:val="8"/>
@@ -22340,16 +22813,16 @@
     <w:abstractNumId w:val="9"/>
   </w:num>
   <w:num w:numId="5">
-    <w:abstractNumId w:val="32"/>
+    <w:abstractNumId w:val="33"/>
   </w:num>
   <w:num w:numId="6">
-    <w:abstractNumId w:val="18"/>
+    <w:abstractNumId w:val="19"/>
   </w:num>
   <w:num w:numId="7">
     <w:abstractNumId w:val="11"/>
   </w:num>
   <w:num w:numId="8">
-    <w:abstractNumId w:val="17"/>
+    <w:abstractNumId w:val="18"/>
   </w:num>
   <w:num w:numId="9">
     <w:abstractNumId w:val="1"/>
@@ -22373,67 +22846,70 @@
     <w:abstractNumId w:val="6"/>
   </w:num>
   <w:num w:numId="16">
+    <w:abstractNumId w:val="26"/>
+  </w:num>
+  <w:num w:numId="17">
+    <w:abstractNumId w:val="30"/>
+  </w:num>
+  <w:num w:numId="18">
+    <w:abstractNumId w:val="17"/>
+  </w:num>
+  <w:num w:numId="19">
+    <w:abstractNumId w:val="27"/>
+  </w:num>
+  <w:num w:numId="20">
+    <w:abstractNumId w:val="22"/>
+  </w:num>
+  <w:num w:numId="21">
+    <w:abstractNumId w:val="31"/>
+  </w:num>
+  <w:num w:numId="22">
     <w:abstractNumId w:val="25"/>
   </w:num>
-  <w:num w:numId="17">
+  <w:num w:numId="23">
+    <w:abstractNumId w:val="21"/>
+  </w:num>
+  <w:num w:numId="24">
+    <w:abstractNumId w:val="24"/>
+  </w:num>
+  <w:num w:numId="25">
+    <w:abstractNumId w:val="28"/>
+  </w:num>
+  <w:num w:numId="26">
+    <w:abstractNumId w:val="34"/>
+  </w:num>
+  <w:num w:numId="27">
     <w:abstractNumId w:val="29"/>
   </w:num>
-  <w:num w:numId="18">
+  <w:num w:numId="28">
+    <w:abstractNumId w:val="20"/>
+  </w:num>
+  <w:num w:numId="29">
+    <w:abstractNumId w:val="35"/>
+  </w:num>
+  <w:num w:numId="30">
     <w:abstractNumId w:val="16"/>
   </w:num>
-  <w:num w:numId="19">
-    <w:abstractNumId w:val="26"/>
-  </w:num>
-  <w:num w:numId="20">
-    <w:abstractNumId w:val="21"/>
-  </w:num>
-  <w:num w:numId="21">
-    <w:abstractNumId w:val="30"/>
-  </w:num>
-  <w:num w:numId="22">
-    <w:abstractNumId w:val="24"/>
-  </w:num>
-  <w:num w:numId="23">
-    <w:abstractNumId w:val="20"/>
-  </w:num>
-  <w:num w:numId="24">
-    <w:abstractNumId w:val="23"/>
-  </w:num>
-  <w:num w:numId="25">
-    <w:abstractNumId w:val="27"/>
-  </w:num>
-  <w:num w:numId="26">
-    <w:abstractNumId w:val="33"/>
-  </w:num>
-  <w:num w:numId="27">
-    <w:abstractNumId w:val="28"/>
-  </w:num>
-  <w:num w:numId="28">
-    <w:abstractNumId w:val="19"/>
-  </w:num>
-  <w:num w:numId="29">
-    <w:abstractNumId w:val="34"/>
-  </w:num>
-  <w:num w:numId="30">
+  <w:num w:numId="31">
     <w:abstractNumId w:val="15"/>
   </w:num>
-  <w:num w:numId="31">
-    <w:abstractNumId w:val="14"/>
-  </w:num>
   <w:num w:numId="32">
-    <w:abstractNumId w:val="31"/>
+    <w:abstractNumId w:val="32"/>
   </w:num>
   <w:num w:numId="33">
-    <w:abstractNumId w:val="13"/>
+    <w:abstractNumId w:val="14"/>
   </w:num>
   <w:num w:numId="34">
     <w:abstractNumId w:val="10"/>
   </w:num>
   <w:num w:numId="35">
-    <w:abstractNumId w:val="12"/>
+    <w:abstractNumId w:val="13"/>
   </w:num>
   <w:num w:numId="36">
-    <w:abstractNumId w:val="35"/>
+    <w:abstractNumId w:val="36"/>
+  </w:num>
+  <w:num w:numId="37">
+    <w:abstractNumId w:val="12"/>
   </w:num>
 </w:numbering>
 </file>

</xml_diff>

<commit_message>
Aggiornato: Secondo ER ottimizzato.drawio template-progetto.docx
Aggiunto:
SistemaTrasportoPubblico(secondo).mwb
SistemaTrasportoPubblico(secondo).mwb.bak
</commit_message>
<xml_diff>
--- a/template-progetto.docx
+++ b/template-progetto.docx
@@ -665,7 +665,21 @@
         <w:rPr>
           <w:lang w:val="it-IT"/>
         </w:rPr>
-        <w:t xml:space="preserve"> ed inserendo i propri dati. Per qualsiasi problema, contattare il docente via email all’indirizzo </w:t>
+        <w:t xml:space="preserve"> ed inserendo i propri dati. Per qualsiasi problema, contattare il docente via </w:t>
+      </w:r>
+      <w:proofErr w:type="gramStart"/>
+      <w:r>
+        <w:rPr>
+          <w:lang w:val="it-IT"/>
+        </w:rPr>
+        <w:t>email</w:t>
+      </w:r>
+      <w:proofErr w:type="gramEnd"/>
+      <w:r>
+        <w:rPr>
+          <w:lang w:val="it-IT"/>
+        </w:rPr>
+        <w:t xml:space="preserve"> all’indirizzo </w:t>
       </w:r>
       <w:hyperlink r:id="rId11" w:history="1">
         <w:r>
@@ -1350,24 +1364,25 @@
                 <w:lang w:val="it-IT" w:eastAsia="it-IT"/>
               </w:rPr>
               <w:br/>
-              <w:t>I gestori del servizio devono poter gestire l’orario di lavoro dei conducenti, organizzati in turni di otto ore. Un conducente deve effettuare 5 turni a settimana. La gestione dei turni avviene da parte dei gestori del servizio su base mensile. Qualora un conducente si ponga in malattia, i gestori del servizio devono poter indicare che il conducente non ha coperto il turno per malattia e identificare un nuovo conducente cui assegnare la sostituzione del turno.</w:t>
-            </w:r>
+              <w:t xml:space="preserve">I gestori del servizio devono poter gestire l’orario di lavoro dei conducenti, organizzati in turni di otto ore. Un conducente deve effettuare </w:t>
+            </w:r>
+            <w:proofErr w:type="gramStart"/>
             <w:r>
               <w:rPr>
                 <w:rFonts w:eastAsia="Times New Roman"/>
                 <w:szCs w:val="24"/>
                 <w:lang w:val="it-IT" w:eastAsia="it-IT"/>
               </w:rPr>
-              <w:br/>
-            </w:r>
+              <w:t>5</w:t>
+            </w:r>
+            <w:proofErr w:type="gramEnd"/>
             <w:r>
               <w:rPr>
                 <w:rFonts w:eastAsia="Times New Roman"/>
                 <w:szCs w:val="24"/>
                 <w:lang w:val="it-IT" w:eastAsia="it-IT"/>
               </w:rPr>
-              <w:br/>
-              <w:t>Ogni veicolo è equipaggiato di un dispositivo GPS che, ogni 5 secondi, comunica le coordinate geografiche in cui si trova il veicolo. Gli utenti del sistema possono accedere al servizio per conoscere, dato il codice di una fermata, a quale distanza si trova un veicolo. La distanza deve essere calcolata andando a prendere in considerazione tutti i waypoint che intercorrono tra la posizione attuale dell’autoveicolo e la fermata di interesse. Si noti che per calcolare la distanza tra due coordinate geografiche è possibile utilizzare la seguente formula,</w:t>
+              <w:t xml:space="preserve"> turni a settimana. La gestione dei turni avviene da parte dei gestori del servizio su base mensile. Qualora un conducente si ponga in malattia, i gestori del servizio devono poter indicare che il conducente non ha coperto il turno per malattia e identificare un nuovo conducente cui assegnare la sostituzione del turno.</w:t>
             </w:r>
             <w:r>
               <w:rPr>
@@ -1375,7 +1390,7 @@
                 <w:szCs w:val="24"/>
                 <w:lang w:val="it-IT" w:eastAsia="it-IT"/>
               </w:rPr>
-              <w:t xml:space="preserve"> </w:t>
+              <w:br/>
             </w:r>
             <w:r>
               <w:rPr>
@@ -1383,23 +1398,26 @@
                 <w:szCs w:val="24"/>
                 <w:lang w:val="it-IT" w:eastAsia="it-IT"/>
               </w:rPr>
-              <w:t>dove</w:t>
-            </w:r>
+              <w:br/>
+              <w:t xml:space="preserve">Ogni veicolo è equipaggiato di un dispositivo GPS che, ogni </w:t>
+            </w:r>
+            <w:proofErr w:type="gramStart"/>
             <w:r>
               <w:rPr>
                 <w:rFonts w:eastAsia="Times New Roman"/>
                 <w:szCs w:val="24"/>
                 <w:lang w:val="it-IT" w:eastAsia="it-IT"/>
               </w:rPr>
-              <w:t xml:space="preserve"> </w:t>
-            </w:r>
+              <w:t>5</w:t>
+            </w:r>
+            <w:proofErr w:type="gramEnd"/>
             <w:r>
               <w:rPr>
                 <w:rFonts w:eastAsia="Times New Roman"/>
                 <w:szCs w:val="24"/>
                 <w:lang w:val="it-IT" w:eastAsia="it-IT"/>
               </w:rPr>
-              <w:t>r è il raggio della Terra:</w:t>
+              <w:t xml:space="preserve"> secondi, comunica le coordinate geografiche in cui si trova il veicolo. Gli utenti del sistema possono accedere al servizio per conoscere, dato il codice di una fermata, a quale distanza si trova un veicolo. La distanza deve essere calcolata andando a prendere in considerazione tutti i waypoint che intercorrono tra la posizione attuale dell’autoveicolo e la fermata di interesse. Si noti che per calcolare la distanza tra due coordinate geografiche è possibile utilizzare la seguente formula,</w:t>
             </w:r>
             <w:r>
               <w:rPr>
@@ -1407,7 +1425,7 @@
                 <w:szCs w:val="24"/>
                 <w:lang w:val="it-IT" w:eastAsia="it-IT"/>
               </w:rPr>
-              <w:br/>
+              <w:t xml:space="preserve"> </w:t>
             </w:r>
             <w:r>
               <w:rPr>
@@ -1415,8 +1433,7 @@
                 <w:szCs w:val="24"/>
                 <w:lang w:val="it-IT" w:eastAsia="it-IT"/>
               </w:rPr>
-              <w:lastRenderedPageBreak/>
-              <w:br/>
+              <w:t>dove</w:t>
             </w:r>
             <w:r>
               <w:rPr>
@@ -1424,17 +1441,15 @@
                 <w:szCs w:val="24"/>
                 <w:lang w:val="it-IT" w:eastAsia="it-IT"/>
               </w:rPr>
-              <w:t>d=2r*sin^(-1)(sqrt(sin^(2)((phi_{2}-phi_{1})/(2))+cos(phi_{1})cos(phi_{2})sin^(2)((lambda_{2}-lambda_{1})/(2))))</w:t>
-            </w:r>
-            <w:bookmarkStart w:id="5" w:name="_GoBack"/>
-            <w:bookmarkEnd w:id="5"/>
+              <w:t xml:space="preserve"> </w:t>
+            </w:r>
             <w:r>
               <w:rPr>
                 <w:rFonts w:eastAsia="Times New Roman"/>
                 <w:szCs w:val="24"/>
                 <w:lang w:val="it-IT" w:eastAsia="it-IT"/>
               </w:rPr>
-              <w:br/>
+              <w:t>r è il raggio della Terra:</w:t>
             </w:r>
             <w:r>
               <w:rPr>
@@ -1443,7 +1458,6 @@
                 <w:lang w:val="it-IT" w:eastAsia="it-IT"/>
               </w:rPr>
               <w:br/>
-              <w:t>Quando salgono a bordo, gli utenti del servizio timbrano un biglietto elettronico o un abbonamento sul “validatore intelligente” installato sui veicoli. Nel caso di un biglietto elettronico, questo viene marcato come “utilizzato” all’interno del sistema. L’emissione di nuovi biglietti viene amministrata dai gestori del servizio. Nel caso dell’utilizzo di un abbonamento, il sistema tiene traccia dell’ultimo utilizzo dello stesso.</w:t>
             </w:r>
             <w:r>
               <w:rPr>
@@ -1451,6 +1465,7 @@
                 <w:szCs w:val="24"/>
                 <w:lang w:val="it-IT" w:eastAsia="it-IT"/>
               </w:rPr>
+              <w:lastRenderedPageBreak/>
               <w:br/>
             </w:r>
             <w:r>
@@ -1459,6 +1474,39 @@
                 <w:szCs w:val="24"/>
                 <w:lang w:val="it-IT" w:eastAsia="it-IT"/>
               </w:rPr>
+              <w:t>d=2r*sin^(-1)(sqrt(sin^(2)((phi_{2}-phi_{1})/(2))+cos(phi_{1})cos(phi_{2})sin^(2)((lambda_{2}-lambda_{1})/(2))))</w:t>
+            </w:r>
+            <w:r>
+              <w:rPr>
+                <w:rFonts w:eastAsia="Times New Roman"/>
+                <w:szCs w:val="24"/>
+                <w:lang w:val="it-IT" w:eastAsia="it-IT"/>
+              </w:rPr>
+              <w:br/>
+            </w:r>
+            <w:r>
+              <w:rPr>
+                <w:rFonts w:eastAsia="Times New Roman"/>
+                <w:szCs w:val="24"/>
+                <w:lang w:val="it-IT" w:eastAsia="it-IT"/>
+              </w:rPr>
+              <w:br/>
+              <w:t>Quando salgono a bordo, gli utenti del servizio timbrano un biglietto elettronico o un abbonamento sul “validatore intelligente” installato sui veicoli. Nel caso di un biglietto elettronico, questo viene marcato come “utilizzato” all’interno del sistema. L’emissione di nuovi biglietti viene amministrata dai gestori del servizio. Nel caso dell’utilizzo di un abbonamento, il sistema tiene traccia dell’ultimo utilizzo dello stesso.</w:t>
+            </w:r>
+            <w:r>
+              <w:rPr>
+                <w:rFonts w:eastAsia="Times New Roman"/>
+                <w:szCs w:val="24"/>
+                <w:lang w:val="it-IT" w:eastAsia="it-IT"/>
+              </w:rPr>
+              <w:br/>
+            </w:r>
+            <w:r>
+              <w:rPr>
+                <w:rFonts w:eastAsia="Times New Roman"/>
+                <w:szCs w:val="24"/>
+                <w:lang w:val="it-IT" w:eastAsia="it-IT"/>
+              </w:rPr>
               <w:br/>
               <w:t>Quando un autista si trova ad un capolinea, può interrogare il sistema per sapere qual è la prossima partenza prevista del veicolo che sta guidando.</w:t>
             </w:r>
@@ -1491,14 +1539,14 @@
       <w:pPr>
         <w:pStyle w:val="Titolo1"/>
       </w:pPr>
-      <w:bookmarkStart w:id="6" w:name="_Toc733602887"/>
-      <w:bookmarkStart w:id="7" w:name="_Toc1289394997"/>
+      <w:bookmarkStart w:id="5" w:name="_Toc733602887"/>
+      <w:bookmarkStart w:id="6" w:name="_Toc1289394997"/>
       <w:r>
         <w:lastRenderedPageBreak/>
         <w:t>Analisi dei Requisiti</w:t>
       </w:r>
+      <w:bookmarkEnd w:id="5"/>
       <w:bookmarkEnd w:id="6"/>
-      <w:bookmarkEnd w:id="7"/>
     </w:p>
     <w:p/>
     <w:p>
@@ -1790,7 +1838,21 @@
               <w:rPr>
                 <w:lang w:val="it-IT"/>
               </w:rPr>
-              <w:t>Precedentemente e’ stato dichiarato p</w:t>
+              <w:t xml:space="preserve">Precedentemente </w:t>
+            </w:r>
+            <w:proofErr w:type="gramStart"/>
+            <w:r>
+              <w:rPr>
+                <w:lang w:val="it-IT"/>
+              </w:rPr>
+              <w:t>e’</w:t>
+            </w:r>
+            <w:proofErr w:type="gramEnd"/>
+            <w:r>
+              <w:rPr>
+                <w:lang w:val="it-IT"/>
+              </w:rPr>
+              <w:t xml:space="preserve"> stato dichiarato p</w:t>
             </w:r>
             <w:r>
               <w:rPr>
@@ -1894,7 +1956,21 @@
               <w:rPr>
                 <w:lang w:val="it-IT"/>
               </w:rPr>
-              <w:t>Precedentemente e’ stato dichiarato p</w:t>
+              <w:t xml:space="preserve">Precedentemente </w:t>
+            </w:r>
+            <w:proofErr w:type="gramStart"/>
+            <w:r>
+              <w:rPr>
+                <w:lang w:val="it-IT"/>
+              </w:rPr>
+              <w:t>e’</w:t>
+            </w:r>
+            <w:proofErr w:type="gramEnd"/>
+            <w:r>
+              <w:rPr>
+                <w:lang w:val="it-IT"/>
+              </w:rPr>
+              <w:t xml:space="preserve"> stato dichiarato p</w:t>
             </w:r>
             <w:r>
               <w:rPr>
@@ -2495,7 +2571,21 @@
               <w:rPr>
                 <w:lang w:val="it-IT"/>
               </w:rPr>
-              <w:t>Precedentemente e’ stato dichiarato p</w:t>
+              <w:t xml:space="preserve">Precedentemente </w:t>
+            </w:r>
+            <w:proofErr w:type="gramStart"/>
+            <w:r>
+              <w:rPr>
+                <w:lang w:val="it-IT"/>
+              </w:rPr>
+              <w:t>e’</w:t>
+            </w:r>
+            <w:proofErr w:type="gramEnd"/>
+            <w:r>
+              <w:rPr>
+                <w:lang w:val="it-IT"/>
+              </w:rPr>
+              <w:t xml:space="preserve"> stato dichiarato p</w:t>
             </w:r>
             <w:r>
               <w:rPr>
@@ -2909,26 +2999,25 @@
                 <w:szCs w:val="24"/>
                 <w:lang w:val="it-IT" w:eastAsia="it-IT"/>
               </w:rPr>
-              <w:t xml:space="preserve">turni di otto ore. Un conducente deve effettuare 5 turni a settimana. La gestione dei turni </w:t>
-            </w:r>
-          </w:p>
-          <w:p>
-            <w:pPr>
-              <w:spacing w:after="0" w:line="240" w:lineRule="auto"/>
-              <w:ind w:left="360"/>
+              <w:t xml:space="preserve">turni di otto ore. Un conducente deve effettuare </w:t>
+            </w:r>
+            <w:proofErr w:type="gramStart"/>
+            <w:r>
               <w:rPr>
                 <w:rFonts w:eastAsia="Times New Roman"/>
                 <w:szCs w:val="24"/>
                 <w:lang w:val="it-IT" w:eastAsia="it-IT"/>
               </w:rPr>
-            </w:pPr>
+              <w:t>5</w:t>
+            </w:r>
+            <w:proofErr w:type="gramEnd"/>
             <w:r>
               <w:rPr>
                 <w:rFonts w:eastAsia="Times New Roman"/>
                 <w:szCs w:val="24"/>
                 <w:lang w:val="it-IT" w:eastAsia="it-IT"/>
               </w:rPr>
-              <w:t xml:space="preserve">avviene da parte degli amministratori su base mensile. Qualora un conducente si ponga </w:t>
+              <w:t xml:space="preserve"> turni a settimana. La gestione dei turni </w:t>
             </w:r>
           </w:p>
           <w:p>
@@ -2947,7 +3036,7 @@
                 <w:szCs w:val="24"/>
                 <w:lang w:val="it-IT" w:eastAsia="it-IT"/>
               </w:rPr>
-              <w:t xml:space="preserve">in malattia, gli amministratori devono poter indicare che il conducente non ha coperto il </w:t>
+              <w:t xml:space="preserve">avviene da parte degli amministratori su base mensile. Qualora un conducente si ponga </w:t>
             </w:r>
           </w:p>
           <w:p>
@@ -2966,7 +3055,7 @@
                 <w:szCs w:val="24"/>
                 <w:lang w:val="it-IT" w:eastAsia="it-IT"/>
               </w:rPr>
-              <w:t>turno per malattia e identificare un nuovo conducente cui assegnare la sostituzione del</w:t>
+              <w:t xml:space="preserve">in malattia, gli amministratori devono poter indicare che il conducente non ha coperto il </w:t>
             </w:r>
           </w:p>
           <w:p>
@@ -2985,34 +3074,34 @@
                 <w:szCs w:val="24"/>
                 <w:lang w:val="it-IT" w:eastAsia="it-IT"/>
               </w:rPr>
-              <w:t>turno.</w:t>
-            </w:r>
-            <w:r>
+              <w:t>turno per malattia e identificare un nuovo conducente cui assegnare la sostituzione del</w:t>
+            </w:r>
+          </w:p>
+          <w:p>
+            <w:pPr>
+              <w:spacing w:after="0" w:line="240" w:lineRule="auto"/>
+              <w:ind w:left="360"/>
               <w:rPr>
                 <w:rFonts w:eastAsia="Times New Roman"/>
                 <w:szCs w:val="24"/>
                 <w:lang w:val="it-IT" w:eastAsia="it-IT"/>
               </w:rPr>
-              <w:br/>
-            </w:r>
-          </w:p>
-          <w:p>
-            <w:pPr>
-              <w:spacing w:after="0" w:line="240" w:lineRule="auto"/>
-              <w:ind w:left="360"/>
+            </w:pPr>
+            <w:r>
               <w:rPr>
                 <w:rFonts w:eastAsia="Times New Roman"/>
                 <w:szCs w:val="24"/>
                 <w:lang w:val="it-IT" w:eastAsia="it-IT"/>
               </w:rPr>
-            </w:pPr>
+              <w:t>turno.</w:t>
+            </w:r>
             <w:r>
               <w:rPr>
                 <w:rFonts w:eastAsia="Times New Roman"/>
                 <w:szCs w:val="24"/>
                 <w:lang w:val="it-IT" w:eastAsia="it-IT"/>
               </w:rPr>
-              <w:t xml:space="preserve">Ogni veicolo è equipaggiato di un dispositivo GPS che, ogni 5 secondi, comunica le </w:t>
+              <w:br/>
             </w:r>
           </w:p>
           <w:p>
@@ -3031,7 +3120,62 @@
                 <w:szCs w:val="24"/>
                 <w:lang w:val="it-IT" w:eastAsia="it-IT"/>
               </w:rPr>
-              <w:t xml:space="preserve">coordinate geografiche in cui si trova il veicolo.I passeggeri del sistema possono accedere al </w:t>
+              <w:t xml:space="preserve">Ogni veicolo è equipaggiato di un dispositivo GPS che, ogni </w:t>
+            </w:r>
+            <w:proofErr w:type="gramStart"/>
+            <w:r>
+              <w:rPr>
+                <w:rFonts w:eastAsia="Times New Roman"/>
+                <w:szCs w:val="24"/>
+                <w:lang w:val="it-IT" w:eastAsia="it-IT"/>
+              </w:rPr>
+              <w:t>5</w:t>
+            </w:r>
+            <w:proofErr w:type="gramEnd"/>
+            <w:r>
+              <w:rPr>
+                <w:rFonts w:eastAsia="Times New Roman"/>
+                <w:szCs w:val="24"/>
+                <w:lang w:val="it-IT" w:eastAsia="it-IT"/>
+              </w:rPr>
+              <w:t xml:space="preserve"> secondi, comunica le </w:t>
+            </w:r>
+          </w:p>
+          <w:p>
+            <w:pPr>
+              <w:spacing w:after="0" w:line="240" w:lineRule="auto"/>
+              <w:ind w:left="360"/>
+              <w:rPr>
+                <w:rFonts w:eastAsia="Times New Roman"/>
+                <w:szCs w:val="24"/>
+                <w:lang w:val="it-IT" w:eastAsia="it-IT"/>
+              </w:rPr>
+            </w:pPr>
+            <w:r>
+              <w:rPr>
+                <w:rFonts w:eastAsia="Times New Roman"/>
+                <w:szCs w:val="24"/>
+                <w:lang w:val="it-IT" w:eastAsia="it-IT"/>
+              </w:rPr>
+              <w:t xml:space="preserve">coordinate geografiche in cui si trova il </w:t>
+            </w:r>
+            <w:proofErr w:type="gramStart"/>
+            <w:r>
+              <w:rPr>
+                <w:rFonts w:eastAsia="Times New Roman"/>
+                <w:szCs w:val="24"/>
+                <w:lang w:val="it-IT" w:eastAsia="it-IT"/>
+              </w:rPr>
+              <w:t>veicolo.I</w:t>
+            </w:r>
+            <w:proofErr w:type="gramEnd"/>
+            <w:r>
+              <w:rPr>
+                <w:rFonts w:eastAsia="Times New Roman"/>
+                <w:szCs w:val="24"/>
+                <w:lang w:val="it-IT" w:eastAsia="it-IT"/>
+              </w:rPr>
+              <w:t xml:space="preserve"> passeggeri del sistema possono accedere al </w:t>
             </w:r>
           </w:p>
           <w:p>
@@ -3780,7 +3924,25 @@
                 <w:szCs w:val="24"/>
                 <w:lang w:val="it-IT" w:eastAsia="it-IT"/>
               </w:rPr>
-              <w:t xml:space="preserve">nuovi biglietti elettronici e abbonamenti viene amministrata dagli amministratori. Nel caso dell’utilizzo di un </w:t>
+              <w:t xml:space="preserve">nuovi biglietti elettronici e abbonamenti </w:t>
+            </w:r>
+            <w:proofErr w:type="gramStart"/>
+            <w:r>
+              <w:rPr>
+                <w:rFonts w:eastAsia="Times New Roman"/>
+                <w:szCs w:val="24"/>
+                <w:lang w:val="it-IT" w:eastAsia="it-IT"/>
+              </w:rPr>
+              <w:t>viene amministrata</w:t>
+            </w:r>
+            <w:proofErr w:type="gramEnd"/>
+            <w:r>
+              <w:rPr>
+                <w:rFonts w:eastAsia="Times New Roman"/>
+                <w:szCs w:val="24"/>
+                <w:lang w:val="it-IT" w:eastAsia="it-IT"/>
+              </w:rPr>
+              <w:t xml:space="preserve"> dagli amministratori. Nel caso dell’utilizzo di un </w:t>
             </w:r>
           </w:p>
           <w:p>
@@ -4362,7 +4524,14 @@
               <w:rPr>
                 <w:lang w:val="it-IT"/>
               </w:rPr>
-              <w:t xml:space="preserve"> effettiva</w:t>
+              <w:t xml:space="preserve"> </w:t>
+            </w:r>
+            <w:proofErr w:type="gramStart"/>
+            <w:r>
+              <w:rPr>
+                <w:lang w:val="it-IT"/>
+              </w:rPr>
+              <w:t>effettiva</w:t>
             </w:r>
             <w:r>
               <w:rPr>
@@ -4370,6 +4539,7 @@
               </w:rPr>
               <w:t>,Usato</w:t>
             </w:r>
+            <w:proofErr w:type="gramEnd"/>
           </w:p>
         </w:tc>
       </w:tr>
@@ -5122,11 +5292,19 @@
                 <w:lang w:val="it-IT"/>
               </w:rPr>
             </w:pPr>
-            <w:r>
-              <w:rPr>
-                <w:lang w:val="it-IT"/>
-              </w:rPr>
-              <w:t xml:space="preserve">E’ un biglietto </w:t>
+            <w:proofErr w:type="gramStart"/>
+            <w:r>
+              <w:rPr>
+                <w:lang w:val="it-IT"/>
+              </w:rPr>
+              <w:t>E’</w:t>
+            </w:r>
+            <w:proofErr w:type="gramEnd"/>
+            <w:r>
+              <w:rPr>
+                <w:lang w:val="it-IT"/>
+              </w:rPr>
+              <w:t xml:space="preserve"> un biglietto </w:t>
             </w:r>
             <w:r>
               <w:rPr>
@@ -5224,13 +5402,27 @@
               <w:rPr>
                 <w:lang w:val="it-IT"/>
               </w:rPr>
-              <w:t xml:space="preserve">E’ un biglietto valido per una </w:t>
-            </w:r>
-            <w:r>
-              <w:rPr>
-                <w:lang w:val="it-IT"/>
-              </w:rPr>
-              <w:t xml:space="preserve"> singola </w:t>
+              <w:t xml:space="preserve">E’ un biglietto valido per </w:t>
+            </w:r>
+            <w:proofErr w:type="gramStart"/>
+            <w:r>
+              <w:rPr>
+                <w:lang w:val="it-IT"/>
+              </w:rPr>
+              <w:t xml:space="preserve">una </w:t>
+            </w:r>
+            <w:r>
+              <w:rPr>
+                <w:lang w:val="it-IT"/>
+              </w:rPr>
+              <w:t xml:space="preserve"> singola</w:t>
+            </w:r>
+            <w:proofErr w:type="gramEnd"/>
+            <w:r>
+              <w:rPr>
+                <w:lang w:val="it-IT"/>
+              </w:rPr>
+              <w:t xml:space="preserve"> </w:t>
             </w:r>
             <w:r>
               <w:rPr>
@@ -6219,79 +6411,30 @@
                 <w:szCs w:val="24"/>
                 <w:lang w:val="it-IT" w:eastAsia="it-IT"/>
               </w:rPr>
-              <w:t xml:space="preserve">Ogni veicolo è equipaggiato di un dispositivo GPS che, ogni 5 secondi, comunica le </w:t>
-            </w:r>
-          </w:p>
-          <w:p>
-            <w:pPr>
-              <w:spacing w:after="0"/>
+              <w:t xml:space="preserve">Ogni veicolo è equipaggiato di un dispositivo GPS che, ogni </w:t>
+            </w:r>
+            <w:proofErr w:type="gramStart"/>
+            <w:r>
               <w:rPr>
                 <w:rFonts w:eastAsia="Times New Roman"/>
                 <w:szCs w:val="24"/>
                 <w:lang w:val="it-IT" w:eastAsia="it-IT"/>
               </w:rPr>
-            </w:pPr>
+              <w:t>5</w:t>
+            </w:r>
+            <w:proofErr w:type="gramEnd"/>
             <w:r>
               <w:rPr>
                 <w:rFonts w:eastAsia="Times New Roman"/>
                 <w:szCs w:val="24"/>
                 <w:lang w:val="it-IT" w:eastAsia="it-IT"/>
               </w:rPr>
-              <w:t>coordinate geografiche in cui si trova il veicolo.</w:t>
-            </w:r>
-          </w:p>
-        </w:tc>
-      </w:tr>
-      <w:tr>
-        <w:tc>
-          <w:tcPr>
-            <w:tcW w:w="9962" w:type="dxa"/>
-            <w:tcBorders>
-              <w:top w:val="single" w:sz="4" w:space="0" w:color="auto"/>
-              <w:left w:val="single" w:sz="4" w:space="0" w:color="auto"/>
-              <w:bottom w:val="single" w:sz="4" w:space="0" w:color="auto"/>
-              <w:right w:val="single" w:sz="4" w:space="0" w:color="auto"/>
-              <w:tl2br w:val="nil"/>
-              <w:tr2bl w:val="nil"/>
-            </w:tcBorders>
-            <w:shd w:val="clear" w:color="auto" w:fill="BFBFBF" w:themeFill="background1" w:themeFillShade="BF"/>
-          </w:tcPr>
-          <w:p>
-            <w:pPr>
-              <w:spacing w:line="240" w:lineRule="auto"/>
-              <w:rPr>
-                <w:b/>
-                <w:bCs/>
-                <w:lang w:val="it-IT"/>
-              </w:rPr>
-            </w:pPr>
-            <w:r>
-              <w:rPr>
-                <w:b/>
-                <w:bCs/>
-                <w:lang w:val="it-IT"/>
-              </w:rPr>
-              <w:t>Conducente</w:t>
-            </w:r>
-          </w:p>
-        </w:tc>
-      </w:tr>
-      <w:tr>
-        <w:tc>
-          <w:tcPr>
-            <w:tcW w:w="9962" w:type="dxa"/>
-            <w:tcBorders>
-              <w:top w:val="single" w:sz="4" w:space="0" w:color="auto"/>
-              <w:left w:val="single" w:sz="4" w:space="0" w:color="auto"/>
-              <w:bottom w:val="single" w:sz="4" w:space="0" w:color="auto"/>
-              <w:right w:val="single" w:sz="4" w:space="0" w:color="auto"/>
-              <w:tl2br w:val="nil"/>
-              <w:tr2bl w:val="nil"/>
-            </w:tcBorders>
-          </w:tcPr>
-          <w:p>
-            <w:pPr>
-              <w:spacing w:after="0" w:line="240" w:lineRule="auto"/>
+              <w:t xml:space="preserve"> secondi, comunica le </w:t>
+            </w:r>
+          </w:p>
+          <w:p>
+            <w:pPr>
+              <w:spacing w:after="0"/>
               <w:rPr>
                 <w:rFonts w:eastAsia="Times New Roman"/>
                 <w:szCs w:val="24"/>
@@ -6304,41 +6447,90 @@
                 <w:szCs w:val="24"/>
                 <w:lang w:val="it-IT" w:eastAsia="it-IT"/>
               </w:rPr>
-              <w:t>Gli amministratori gestiscono anche i conducenti, identificati da un codice fiscale,</w:t>
-            </w:r>
-            <w:r>
+              <w:t>coordinate geografiche in cui si trova il veicolo.</w:t>
+            </w:r>
+          </w:p>
+        </w:tc>
+      </w:tr>
+      <w:tr>
+        <w:tc>
+          <w:tcPr>
+            <w:tcW w:w="9962" w:type="dxa"/>
+            <w:tcBorders>
+              <w:top w:val="single" w:sz="4" w:space="0" w:color="auto"/>
+              <w:left w:val="single" w:sz="4" w:space="0" w:color="auto"/>
+              <w:bottom w:val="single" w:sz="4" w:space="0" w:color="auto"/>
+              <w:right w:val="single" w:sz="4" w:space="0" w:color="auto"/>
+              <w:tl2br w:val="nil"/>
+              <w:tr2bl w:val="nil"/>
+            </w:tcBorders>
+            <w:shd w:val="clear" w:color="auto" w:fill="BFBFBF" w:themeFill="background1" w:themeFillShade="BF"/>
+          </w:tcPr>
+          <w:p>
+            <w:pPr>
+              <w:spacing w:line="240" w:lineRule="auto"/>
+              <w:rPr>
+                <w:b/>
+                <w:bCs/>
+                <w:lang w:val="it-IT"/>
+              </w:rPr>
+            </w:pPr>
+            <w:r>
+              <w:rPr>
+                <w:b/>
+                <w:bCs/>
+                <w:lang w:val="it-IT"/>
+              </w:rPr>
+              <w:t>Conducente</w:t>
+            </w:r>
+          </w:p>
+        </w:tc>
+      </w:tr>
+      <w:tr>
+        <w:tc>
+          <w:tcPr>
+            <w:tcW w:w="9962" w:type="dxa"/>
+            <w:tcBorders>
+              <w:top w:val="single" w:sz="4" w:space="0" w:color="auto"/>
+              <w:left w:val="single" w:sz="4" w:space="0" w:color="auto"/>
+              <w:bottom w:val="single" w:sz="4" w:space="0" w:color="auto"/>
+              <w:right w:val="single" w:sz="4" w:space="0" w:color="auto"/>
+              <w:tl2br w:val="nil"/>
+              <w:tr2bl w:val="nil"/>
+            </w:tcBorders>
+          </w:tcPr>
+          <w:p>
+            <w:pPr>
+              <w:spacing w:after="0" w:line="240" w:lineRule="auto"/>
               <w:rPr>
                 <w:rFonts w:eastAsia="Times New Roman"/>
                 <w:szCs w:val="24"/>
                 <w:lang w:val="it-IT" w:eastAsia="it-IT"/>
               </w:rPr>
-              <w:t xml:space="preserve"> </w:t>
-            </w:r>
+            </w:pPr>
             <w:r>
               <w:rPr>
                 <w:rFonts w:eastAsia="Times New Roman"/>
                 <w:szCs w:val="24"/>
                 <w:lang w:val="it-IT" w:eastAsia="it-IT"/>
               </w:rPr>
-              <w:t xml:space="preserve">un nome, un cognome, una data di nascita ed un luogo di nascita. </w:t>
-            </w:r>
-          </w:p>
-          <w:p>
-            <w:pPr>
-              <w:spacing w:after="0" w:line="240" w:lineRule="auto"/>
+              <w:t>Gli amministratori gestiscono anche i conducenti, identificati da un codice fiscale,</w:t>
+            </w:r>
+            <w:r>
               <w:rPr>
                 <w:rFonts w:eastAsia="Times New Roman"/>
                 <w:szCs w:val="24"/>
                 <w:lang w:val="it-IT" w:eastAsia="it-IT"/>
               </w:rPr>
-            </w:pPr>
+              <w:t xml:space="preserve"> </w:t>
+            </w:r>
             <w:r>
               <w:rPr>
                 <w:rFonts w:eastAsia="Times New Roman"/>
                 <w:szCs w:val="24"/>
                 <w:lang w:val="it-IT" w:eastAsia="it-IT"/>
               </w:rPr>
-              <w:t>Di ogni conducente è di interesse conoscere anche il numero di patente e la data di scadenza della stessa.</w:t>
+              <w:t xml:space="preserve">un nome, un cognome, una data di nascita ed un luogo di nascita. </w:t>
             </w:r>
           </w:p>
           <w:p>
@@ -6356,7 +6548,7 @@
                 <w:szCs w:val="24"/>
                 <w:lang w:val="it-IT" w:eastAsia="it-IT"/>
               </w:rPr>
-              <w:t xml:space="preserve">Gli amministratori devono poter gestire l’orario di lavoro dei conducenti, organizzati in turni di otto ore. </w:t>
+              <w:t>Di ogni conducente è di interesse conoscere anche il numero di patente e la data di scadenza della stessa.</w:t>
             </w:r>
           </w:p>
           <w:p>
@@ -6374,24 +6566,17 @@
                 <w:szCs w:val="24"/>
                 <w:lang w:val="it-IT" w:eastAsia="it-IT"/>
               </w:rPr>
-              <w:lastRenderedPageBreak/>
-              <w:t>Un conducente deve effettuare 5 turni a settimana</w:t>
-            </w:r>
-            <w:r>
+              <w:t xml:space="preserve">Gli amministratori devono poter gestire l’orario di lavoro dei conducenti, organizzati in turni di otto ore. </w:t>
+            </w:r>
+          </w:p>
+          <w:p>
+            <w:pPr>
+              <w:spacing w:after="0" w:line="240" w:lineRule="auto"/>
               <w:rPr>
                 <w:rFonts w:eastAsia="Times New Roman"/>
                 <w:szCs w:val="24"/>
                 <w:lang w:val="it-IT" w:eastAsia="it-IT"/>
               </w:rPr>
-              <w:t>.</w:t>
-            </w:r>
-          </w:p>
-          <w:p>
-            <w:pPr>
-              <w:spacing w:line="240" w:lineRule="auto"/>
-              <w:rPr>
-                <w:lang w:val="it-IT"/>
-              </w:rPr>
             </w:pPr>
             <w:r>
               <w:rPr>
@@ -6399,135 +6584,42 @@
                 <w:szCs w:val="24"/>
                 <w:lang w:val="it-IT" w:eastAsia="it-IT"/>
               </w:rPr>
-              <w:t>Qualora un conducente si ponga in malattia, gli amministratori devono poter indicare che il conducente non ha coperto il turno per malattia e identificare un nuovo conducente cui assegnare la sostituzione del turno.</w:t>
-            </w:r>
-          </w:p>
-        </w:tc>
-      </w:tr>
-      <w:tr>
-        <w:tc>
-          <w:tcPr>
-            <w:tcW w:w="9962" w:type="dxa"/>
-            <w:tcBorders>
-              <w:top w:val="single" w:sz="4" w:space="0" w:color="auto"/>
-              <w:left w:val="single" w:sz="4" w:space="0" w:color="auto"/>
-              <w:bottom w:val="single" w:sz="4" w:space="0" w:color="auto"/>
-              <w:right w:val="single" w:sz="4" w:space="0" w:color="auto"/>
-              <w:tl2br w:val="nil"/>
-              <w:tr2bl w:val="nil"/>
-            </w:tcBorders>
-            <w:shd w:val="clear" w:color="auto" w:fill="BFBFBF" w:themeFill="background1" w:themeFillShade="BF"/>
-          </w:tcPr>
-          <w:p>
-            <w:pPr>
-              <w:spacing w:line="240" w:lineRule="auto"/>
-              <w:rPr>
-                <w:b/>
-                <w:bCs/>
-                <w:lang w:val="it-IT"/>
-              </w:rPr>
-            </w:pPr>
-            <w:r>
-              <w:rPr>
-                <w:b/>
-                <w:bCs/>
-                <w:lang w:val="it-IT"/>
-              </w:rPr>
               <w:lastRenderedPageBreak/>
-              <w:t>Turno</w:t>
-            </w:r>
-          </w:p>
-        </w:tc>
-      </w:tr>
-      <w:tr>
-        <w:tc>
-          <w:tcPr>
-            <w:tcW w:w="9962" w:type="dxa"/>
-            <w:tcBorders>
-              <w:top w:val="single" w:sz="4" w:space="0" w:color="auto"/>
-              <w:left w:val="single" w:sz="4" w:space="0" w:color="auto"/>
-              <w:bottom w:val="single" w:sz="4" w:space="0" w:color="auto"/>
-              <w:right w:val="single" w:sz="4" w:space="0" w:color="auto"/>
-              <w:tl2br w:val="nil"/>
-              <w:tr2bl w:val="nil"/>
-            </w:tcBorders>
-          </w:tcPr>
-          <w:p>
-            <w:pPr>
-              <w:spacing w:after="0" w:line="240" w:lineRule="auto"/>
+              <w:t xml:space="preserve">Un conducente deve effettuare </w:t>
+            </w:r>
+            <w:proofErr w:type="gramStart"/>
+            <w:r>
               <w:rPr>
                 <w:rFonts w:eastAsia="Times New Roman"/>
                 <w:szCs w:val="24"/>
                 <w:lang w:val="it-IT" w:eastAsia="it-IT"/>
               </w:rPr>
-            </w:pPr>
+              <w:t>5</w:t>
+            </w:r>
+            <w:proofErr w:type="gramEnd"/>
             <w:r>
               <w:rPr>
                 <w:rFonts w:eastAsia="Times New Roman"/>
                 <w:szCs w:val="24"/>
                 <w:lang w:val="it-IT" w:eastAsia="it-IT"/>
               </w:rPr>
-              <w:t xml:space="preserve">Gli amministratori devono poter gestire l’orario di lavoro dei conducenti, organizzati in turni di otto ore. Un conducente deve effettuare 5 turni a settimana. La gestione dei turni avviene da parte degli amministratori su base mensile. Qualora un conducente si ponga in malattia, gli amministratori devono poter indicare che il conducente non ha coperto il turno per malattia e identificare un nuovo conducente cui assegnare la sostituzione del turno. </w:t>
-            </w:r>
-          </w:p>
-        </w:tc>
-      </w:tr>
-      <w:tr>
-        <w:tc>
-          <w:tcPr>
-            <w:tcW w:w="9962" w:type="dxa"/>
-            <w:tcBorders>
-              <w:top w:val="single" w:sz="4" w:space="0" w:color="auto"/>
-              <w:left w:val="single" w:sz="4" w:space="0" w:color="auto"/>
-              <w:bottom w:val="single" w:sz="4" w:space="0" w:color="auto"/>
-              <w:right w:val="single" w:sz="4" w:space="0" w:color="auto"/>
-              <w:tl2br w:val="nil"/>
-              <w:tr2bl w:val="nil"/>
-            </w:tcBorders>
-            <w:shd w:val="clear" w:color="auto" w:fill="BFBFBF" w:themeFill="background1" w:themeFillShade="BF"/>
-          </w:tcPr>
-          <w:p>
-            <w:pPr>
-              <w:spacing w:line="240" w:lineRule="auto"/>
-              <w:rPr>
-                <w:b/>
-                <w:bCs/>
-                <w:lang w:val="it-IT"/>
-              </w:rPr>
-            </w:pPr>
-            <w:r>
-              <w:rPr>
-                <w:b/>
-                <w:bCs/>
-                <w:lang w:val="it-IT"/>
-              </w:rPr>
-              <w:t>WayPoint</w:t>
-            </w:r>
-          </w:p>
-        </w:tc>
-      </w:tr>
-      <w:tr>
-        <w:tc>
-          <w:tcPr>
-            <w:tcW w:w="9962" w:type="dxa"/>
-            <w:tcBorders>
-              <w:top w:val="single" w:sz="4" w:space="0" w:color="auto"/>
-              <w:left w:val="single" w:sz="4" w:space="0" w:color="auto"/>
-              <w:bottom w:val="single" w:sz="4" w:space="0" w:color="auto"/>
-              <w:right w:val="single" w:sz="4" w:space="0" w:color="auto"/>
-              <w:tl2br w:val="nil"/>
-              <w:tr2bl w:val="nil"/>
-            </w:tcBorders>
-            <w:shd w:val="clear" w:color="auto" w:fill="auto"/>
-          </w:tcPr>
-          <w:p>
-            <w:pPr>
-              <w:spacing w:after="0" w:line="240" w:lineRule="auto"/>
+              <w:t xml:space="preserve"> turni a settimana</w:t>
+            </w:r>
+            <w:r>
               <w:rPr>
                 <w:rFonts w:eastAsia="Times New Roman"/>
                 <w:szCs w:val="24"/>
                 <w:lang w:val="it-IT" w:eastAsia="it-IT"/>
               </w:rPr>
+              <w:t>.</w:t>
+            </w:r>
+          </w:p>
+          <w:p>
+            <w:pPr>
+              <w:spacing w:line="240" w:lineRule="auto"/>
+              <w:rPr>
+                <w:lang w:val="it-IT"/>
+              </w:rPr>
             </w:pPr>
             <w:r>
               <w:rPr>
@@ -6535,9 +6627,59 @@
                 <w:szCs w:val="24"/>
                 <w:lang w:val="it-IT" w:eastAsia="it-IT"/>
               </w:rPr>
-              <w:t xml:space="preserve">Inoltre, la tratta tra una fermata e l’altra è identificato da </w:t>
-            </w:r>
-          </w:p>
+              <w:t>Qualora un conducente si ponga in malattia, gli amministratori devono poter indicare che il conducente non ha coperto il turno per malattia e identificare un nuovo conducente cui assegnare la sostituzione del turno.</w:t>
+            </w:r>
+          </w:p>
+        </w:tc>
+      </w:tr>
+      <w:tr>
+        <w:tc>
+          <w:tcPr>
+            <w:tcW w:w="9962" w:type="dxa"/>
+            <w:tcBorders>
+              <w:top w:val="single" w:sz="4" w:space="0" w:color="auto"/>
+              <w:left w:val="single" w:sz="4" w:space="0" w:color="auto"/>
+              <w:bottom w:val="single" w:sz="4" w:space="0" w:color="auto"/>
+              <w:right w:val="single" w:sz="4" w:space="0" w:color="auto"/>
+              <w:tl2br w:val="nil"/>
+              <w:tr2bl w:val="nil"/>
+            </w:tcBorders>
+            <w:shd w:val="clear" w:color="auto" w:fill="BFBFBF" w:themeFill="background1" w:themeFillShade="BF"/>
+          </w:tcPr>
+          <w:p>
+            <w:pPr>
+              <w:spacing w:line="240" w:lineRule="auto"/>
+              <w:rPr>
+                <w:b/>
+                <w:bCs/>
+                <w:lang w:val="it-IT"/>
+              </w:rPr>
+            </w:pPr>
+            <w:r>
+              <w:rPr>
+                <w:b/>
+                <w:bCs/>
+                <w:lang w:val="it-IT"/>
+              </w:rPr>
+              <w:lastRenderedPageBreak/>
+              <w:t>Turno</w:t>
+            </w:r>
+          </w:p>
+        </w:tc>
+      </w:tr>
+      <w:tr>
+        <w:tc>
+          <w:tcPr>
+            <w:tcW w:w="9962" w:type="dxa"/>
+            <w:tcBorders>
+              <w:top w:val="single" w:sz="4" w:space="0" w:color="auto"/>
+              <w:left w:val="single" w:sz="4" w:space="0" w:color="auto"/>
+              <w:bottom w:val="single" w:sz="4" w:space="0" w:color="auto"/>
+              <w:right w:val="single" w:sz="4" w:space="0" w:color="auto"/>
+              <w:tl2br w:val="nil"/>
+              <w:tr2bl w:val="nil"/>
+            </w:tcBorders>
+          </w:tcPr>
           <w:p>
             <w:pPr>
               <w:spacing w:after="0" w:line="240" w:lineRule="auto"/>
@@ -6553,24 +6695,128 @@
                 <w:szCs w:val="24"/>
                 <w:lang w:val="it-IT" w:eastAsia="it-IT"/>
               </w:rPr>
-              <w:t>un insieme di waypoint, ciascuno caratterizzato da una latitudine ed una longitudine.</w:t>
-            </w:r>
-          </w:p>
-          <w:p>
-            <w:pPr>
-              <w:spacing w:after="0" w:line="240" w:lineRule="auto"/>
+              <w:t xml:space="preserve">Gli amministratori devono poter gestire l’orario di lavoro dei conducenti, organizzati in turni di otto ore. Un conducente deve effettuare </w:t>
+            </w:r>
+            <w:proofErr w:type="gramStart"/>
+            <w:r>
               <w:rPr>
                 <w:rFonts w:eastAsia="Times New Roman"/>
                 <w:szCs w:val="24"/>
                 <w:lang w:val="it-IT" w:eastAsia="it-IT"/>
               </w:rPr>
-            </w:pPr>
+              <w:t>5</w:t>
+            </w:r>
+            <w:proofErr w:type="gramEnd"/>
             <w:r>
               <w:rPr>
                 <w:rFonts w:eastAsia="Times New Roman"/>
                 <w:szCs w:val="24"/>
                 <w:lang w:val="it-IT" w:eastAsia="it-IT"/>
               </w:rPr>
+              <w:t xml:space="preserve"> turni a settimana. La gestione dei turni avviene da parte degli amministratori su base mensile. Qualora un conducente si ponga in malattia, gli amministratori devono poter indicare che il conducente non ha coperto il turno per malattia e identificare un nuovo conducente cui assegnare la sostituzione del turno. </w:t>
+            </w:r>
+          </w:p>
+        </w:tc>
+      </w:tr>
+      <w:tr>
+        <w:tc>
+          <w:tcPr>
+            <w:tcW w:w="9962" w:type="dxa"/>
+            <w:tcBorders>
+              <w:top w:val="single" w:sz="4" w:space="0" w:color="auto"/>
+              <w:left w:val="single" w:sz="4" w:space="0" w:color="auto"/>
+              <w:bottom w:val="single" w:sz="4" w:space="0" w:color="auto"/>
+              <w:right w:val="single" w:sz="4" w:space="0" w:color="auto"/>
+              <w:tl2br w:val="nil"/>
+              <w:tr2bl w:val="nil"/>
+            </w:tcBorders>
+            <w:shd w:val="clear" w:color="auto" w:fill="BFBFBF" w:themeFill="background1" w:themeFillShade="BF"/>
+          </w:tcPr>
+          <w:p>
+            <w:pPr>
+              <w:spacing w:line="240" w:lineRule="auto"/>
+              <w:rPr>
+                <w:b/>
+                <w:bCs/>
+                <w:lang w:val="it-IT"/>
+              </w:rPr>
+            </w:pPr>
+            <w:r>
+              <w:rPr>
+                <w:b/>
+                <w:bCs/>
+                <w:lang w:val="it-IT"/>
+              </w:rPr>
+              <w:t>WayPoint</w:t>
+            </w:r>
+          </w:p>
+        </w:tc>
+      </w:tr>
+      <w:tr>
+        <w:tc>
+          <w:tcPr>
+            <w:tcW w:w="9962" w:type="dxa"/>
+            <w:tcBorders>
+              <w:top w:val="single" w:sz="4" w:space="0" w:color="auto"/>
+              <w:left w:val="single" w:sz="4" w:space="0" w:color="auto"/>
+              <w:bottom w:val="single" w:sz="4" w:space="0" w:color="auto"/>
+              <w:right w:val="single" w:sz="4" w:space="0" w:color="auto"/>
+              <w:tl2br w:val="nil"/>
+              <w:tr2bl w:val="nil"/>
+            </w:tcBorders>
+            <w:shd w:val="clear" w:color="auto" w:fill="auto"/>
+          </w:tcPr>
+          <w:p>
+            <w:pPr>
+              <w:spacing w:after="0" w:line="240" w:lineRule="auto"/>
+              <w:rPr>
+                <w:rFonts w:eastAsia="Times New Roman"/>
+                <w:szCs w:val="24"/>
+                <w:lang w:val="it-IT" w:eastAsia="it-IT"/>
+              </w:rPr>
+            </w:pPr>
+            <w:r>
+              <w:rPr>
+                <w:rFonts w:eastAsia="Times New Roman"/>
+                <w:szCs w:val="24"/>
+                <w:lang w:val="it-IT" w:eastAsia="it-IT"/>
+              </w:rPr>
+              <w:t xml:space="preserve">Inoltre, la tratta tra una fermata e l’altra è identificato da </w:t>
+            </w:r>
+          </w:p>
+          <w:p>
+            <w:pPr>
+              <w:spacing w:after="0" w:line="240" w:lineRule="auto"/>
+              <w:rPr>
+                <w:rFonts w:eastAsia="Times New Roman"/>
+                <w:szCs w:val="24"/>
+                <w:lang w:val="it-IT" w:eastAsia="it-IT"/>
+              </w:rPr>
+            </w:pPr>
+            <w:r>
+              <w:rPr>
+                <w:rFonts w:eastAsia="Times New Roman"/>
+                <w:szCs w:val="24"/>
+                <w:lang w:val="it-IT" w:eastAsia="it-IT"/>
+              </w:rPr>
+              <w:t>un insieme di waypoint, ciascuno caratterizzato da una latitudine ed una longitudine.</w:t>
+            </w:r>
+          </w:p>
+          <w:p>
+            <w:pPr>
+              <w:spacing w:after="0" w:line="240" w:lineRule="auto"/>
+              <w:rPr>
+                <w:rFonts w:eastAsia="Times New Roman"/>
+                <w:szCs w:val="24"/>
+                <w:lang w:val="it-IT" w:eastAsia="it-IT"/>
+              </w:rPr>
+            </w:pPr>
+            <w:r>
+              <w:rPr>
+                <w:rFonts w:eastAsia="Times New Roman"/>
+                <w:szCs w:val="24"/>
+                <w:lang w:val="it-IT" w:eastAsia="it-IT"/>
+              </w:rPr>
               <w:t>La distanza deve essere calcolata andando a prendere in considerazione tutti i waypoint che intercorrono tra la posizione attuale veicolo e la fermata di interesse</w:t>
             </w:r>
           </w:p>
@@ -6643,7 +6889,25 @@
                 <w:szCs w:val="24"/>
                 <w:lang w:val="it-IT" w:eastAsia="it-IT"/>
               </w:rPr>
-              <w:t>Quando salgono a bordo, i passeggeri del servizio timbrano un biglietto elettronico o un abbonamento sul “validatore intelligente” installato sui veicoli. Nel caso di un biglietto elettronico, questo viene marcato come “utilizzato” all’interno del sistema. L’emissione di nuovi biglietti elettronici e abbonamenti viene amministrata dagli amministratori. Nel caso dell’utilizzo di un  abbonamento, il sistema tiene traccia dell’ultimo utilizzo dello stesso.</w:t>
+              <w:t xml:space="preserve">Quando salgono a bordo, i passeggeri del servizio timbrano un biglietto elettronico o un abbonamento sul “validatore intelligente” installato sui veicoli. Nel caso di un biglietto elettronico, questo viene marcato come “utilizzato” all’interno del sistema. L’emissione di nuovi biglietti elettronici e abbonamenti viene amministrata dagli amministratori. Nel caso dell’utilizzo di </w:t>
+            </w:r>
+            <w:proofErr w:type="gramStart"/>
+            <w:r>
+              <w:rPr>
+                <w:rFonts w:eastAsia="Times New Roman"/>
+                <w:szCs w:val="24"/>
+                <w:lang w:val="it-IT" w:eastAsia="it-IT"/>
+              </w:rPr>
+              <w:t>un  abbonamento</w:t>
+            </w:r>
+            <w:proofErr w:type="gramEnd"/>
+            <w:r>
+              <w:rPr>
+                <w:rFonts w:eastAsia="Times New Roman"/>
+                <w:szCs w:val="24"/>
+                <w:lang w:val="it-IT" w:eastAsia="it-IT"/>
+              </w:rPr>
+              <w:t>, il sistema tiene traccia dell’ultimo utilizzo dello stesso.</w:t>
             </w:r>
           </w:p>
         </w:tc>
@@ -6660,14 +6924,14 @@
       <w:pPr>
         <w:pStyle w:val="Titolo1"/>
       </w:pPr>
-      <w:bookmarkStart w:id="8" w:name="_Toc2081466291"/>
-      <w:bookmarkStart w:id="9" w:name="_Toc403677057"/>
+      <w:bookmarkStart w:id="7" w:name="_Toc2081466291"/>
+      <w:bookmarkStart w:id="8" w:name="_Toc403677057"/>
       <w:r>
         <w:lastRenderedPageBreak/>
         <w:t>Progettazione concettuale</w:t>
       </w:r>
+      <w:bookmarkEnd w:id="7"/>
       <w:bookmarkEnd w:id="8"/>
-      <w:bookmarkEnd w:id="9"/>
     </w:p>
     <w:p>
       <w:pPr>
@@ -6732,7 +6996,21 @@
         <w:rPr>
           <w:lang w:val="it-IT"/>
         </w:rPr>
-        <w:t xml:space="preserve"> e’ essenziale tenere conto delle tratte che percorrono i veicoli, quindi ho deciso di creare l’entita (Tratta)</w:t>
+        <w:t xml:space="preserve"> </w:t>
+      </w:r>
+      <w:proofErr w:type="gramStart"/>
+      <w:r>
+        <w:rPr>
+          <w:lang w:val="it-IT"/>
+        </w:rPr>
+        <w:t>e’</w:t>
+      </w:r>
+      <w:proofErr w:type="gramEnd"/>
+      <w:r>
+        <w:rPr>
+          <w:lang w:val="it-IT"/>
+        </w:rPr>
+        <w:t xml:space="preserve"> essenziale tenere conto delle tratte che percorrono i veicoli, quindi ho deciso di creare l’entita (Tratta)</w:t>
       </w:r>
       <w:r>
         <w:rPr>
@@ -6812,7 +7090,21 @@
         <w:rPr>
           <w:lang w:val="it-IT"/>
         </w:rPr>
-        <w:t xml:space="preserve"> una fermata di partenza  e di arrivo prestabilit</w:t>
+        <w:t xml:space="preserve"> una fermata di </w:t>
+      </w:r>
+      <w:proofErr w:type="gramStart"/>
+      <w:r>
+        <w:rPr>
+          <w:lang w:val="it-IT"/>
+        </w:rPr>
+        <w:t>partenza  e</w:t>
+      </w:r>
+      <w:proofErr w:type="gramEnd"/>
+      <w:r>
+        <w:rPr>
+          <w:lang w:val="it-IT"/>
+        </w:rPr>
+        <w:t xml:space="preserve"> di arrivo prestabilit</w:t>
       </w:r>
       <w:r>
         <w:rPr>
@@ -7025,7 +7317,21 @@
         <w:rPr>
           <w:lang w:val="it-IT"/>
         </w:rPr>
-        <w:t xml:space="preserve"> delle relazioni zero ad enne , andando ad indicare che per una</w:t>
+        <w:t xml:space="preserve"> delle relazioni zero ad </w:t>
+      </w:r>
+      <w:proofErr w:type="gramStart"/>
+      <w:r>
+        <w:rPr>
+          <w:lang w:val="it-IT"/>
+        </w:rPr>
+        <w:t>enne ,</w:t>
+      </w:r>
+      <w:proofErr w:type="gramEnd"/>
+      <w:r>
+        <w:rPr>
+          <w:lang w:val="it-IT"/>
+        </w:rPr>
+        <w:t xml:space="preserve"> andando ad indicare che per una</w:t>
       </w:r>
       <w:r>
         <w:rPr>
@@ -7200,7 +7506,21 @@
           <w:lang w:val="it-IT"/>
         </w:rPr>
         <w:lastRenderedPageBreak/>
-        <w:t>Entrando maggiormente nel dettaglio si evince dal testo che ogni tratta e’ caratterizzata da un codice univoco, il quale diventer</w:t>
+        <w:t xml:space="preserve">Entrando maggiormente nel dettaglio si evince dal testo che ogni tratta </w:t>
+      </w:r>
+      <w:proofErr w:type="gramStart"/>
+      <w:r>
+        <w:rPr>
+          <w:lang w:val="it-IT"/>
+        </w:rPr>
+        <w:t>e’</w:t>
+      </w:r>
+      <w:proofErr w:type="gramEnd"/>
+      <w:r>
+        <w:rPr>
+          <w:lang w:val="it-IT"/>
+        </w:rPr>
+        <w:t xml:space="preserve"> caratterizzata da un codice univoco, il quale diventer</w:t>
       </w:r>
       <w:r>
         <w:rPr>
@@ -7250,7 +7570,14 @@
         <w:rPr>
           <w:lang w:val="it-IT"/>
         </w:rPr>
-        <w:t>Successivamente visto che i waypoint</w:t>
+        <w:t xml:space="preserve">Successivamente visto che i </w:t>
+      </w:r>
+      <w:proofErr w:type="gramStart"/>
+      <w:r>
+        <w:rPr>
+          <w:lang w:val="it-IT"/>
+        </w:rPr>
+        <w:t>waypoint</w:t>
       </w:r>
       <w:r>
         <w:rPr>
@@ -7262,7 +7589,14 @@
         <w:rPr>
           <w:lang w:val="it-IT"/>
         </w:rPr>
-        <w:t xml:space="preserve">da come </w:t>
+        <w:t>da</w:t>
+      </w:r>
+      <w:proofErr w:type="gramEnd"/>
+      <w:r>
+        <w:rPr>
+          <w:lang w:val="it-IT"/>
+        </w:rPr>
+        <w:t xml:space="preserve"> come </w:t>
       </w:r>
       <w:r>
         <w:rPr>
@@ -7386,11 +7720,19 @@
           <w:lang w:val="it-IT"/>
         </w:rPr>
       </w:pPr>
-      <w:r>
-        <w:rPr>
-          <w:lang w:val="it-IT"/>
-        </w:rPr>
-        <w:t>Inoltre sempre dal testo si evince che ogni fermata è identificata da un codice numerico, tale codice diventerà un suo attributo principale.</w:t>
+      <w:proofErr w:type="gramStart"/>
+      <w:r>
+        <w:rPr>
+          <w:lang w:val="it-IT"/>
+        </w:rPr>
+        <w:t>Inoltre</w:t>
+      </w:r>
+      <w:proofErr w:type="gramEnd"/>
+      <w:r>
+        <w:rPr>
+          <w:lang w:val="it-IT"/>
+        </w:rPr>
+        <w:t xml:space="preserve"> sempre dal testo si evince che ogni fermata è identificata da un codice numerico, tale codice diventerà un suo attributo principale.</w:t>
       </w:r>
     </w:p>
     <w:p>
@@ -7691,7 +8033,14 @@
         <w:rPr>
           <w:lang w:val="it-IT"/>
         </w:rPr>
-        <w:t xml:space="preserve"> in qaunto possono essere fatte più manutenzioni</w:t>
+        <w:t xml:space="preserve"> in qaunto possono essere fatte più </w:t>
+      </w:r>
+      <w:proofErr w:type="gramStart"/>
+      <w:r>
+        <w:rPr>
+          <w:lang w:val="it-IT"/>
+        </w:rPr>
+        <w:t>manutenzioni</w:t>
       </w:r>
       <w:r>
         <w:rPr>
@@ -7703,7 +8052,14 @@
         <w:rPr>
           <w:lang w:val="it-IT"/>
         </w:rPr>
-        <w:t>viene messo come opzionale, in quanto un veicolo potrebbe non aver avuto mai una manutenzione.</w:t>
+        <w:t>viene</w:t>
+      </w:r>
+      <w:proofErr w:type="gramEnd"/>
+      <w:r>
+        <w:rPr>
+          <w:lang w:val="it-IT"/>
+        </w:rPr>
+        <w:t xml:space="preserve"> messo come opzionale, in quanto un veicolo potrebbe non aver avuto mai una manutenzione.</w:t>
       </w:r>
     </w:p>
     <w:p>
@@ -8162,7 +8518,21 @@
         <w:rPr>
           <w:lang w:val="it-IT"/>
         </w:rPr>
-        <w:t>Viene collegato il conducente alla tratta effettiva mediante l’associazione (occupato) in quanto un conducente può occupare nel corso della sua cariera zero tratte effettive,se è un nuovo conducente, o enne tratte effettive, mentre una tratta effettiva ovviamente può essere occupata da un solo conducente.</w:t>
+        <w:t xml:space="preserve">Viene collegato il conducente alla tratta effettiva mediante l’associazione (occupato) in quanto un conducente può occupare nel corso della sua cariera zero tratte </w:t>
+      </w:r>
+      <w:proofErr w:type="gramStart"/>
+      <w:r>
+        <w:rPr>
+          <w:lang w:val="it-IT"/>
+        </w:rPr>
+        <w:t>effettive,se</w:t>
+      </w:r>
+      <w:proofErr w:type="gramEnd"/>
+      <w:r>
+        <w:rPr>
+          <w:lang w:val="it-IT"/>
+        </w:rPr>
+        <w:t xml:space="preserve"> è un nuovo conducente, o enne tratte effettive, mentre una tratta effettiva ovviamente può essere occupata da un solo conducente.</w:t>
       </w:r>
     </w:p>
     <w:p>
@@ -8602,6 +8972,7 @@
           <w:lang w:val="it-IT" w:eastAsia="en-US"/>
         </w:rPr>
       </w:pPr>
+      <w:bookmarkStart w:id="9" w:name="_GoBack"/>
       <w:r>
         <w:rPr>
           <w:noProof/>
@@ -8655,6 +9026,7 @@
           </wp:inline>
         </w:drawing>
       </w:r>
+      <w:bookmarkEnd w:id="9"/>
     </w:p>
     <w:p>
       <w:pPr>
@@ -8759,7 +9131,27 @@
           <w:szCs w:val="24"/>
           <w:lang w:eastAsia="it-IT"/>
         </w:rPr>
-        <w:t>Il GPS deve cominicare ogni 5 secondi la sua posizone</w:t>
+        <w:t xml:space="preserve">Il GPS deve cominicare ogni </w:t>
+      </w:r>
+      <w:proofErr w:type="gramStart"/>
+      <w:r>
+        <w:rPr>
+          <w:rFonts w:ascii="Times New Roman" w:eastAsia="Times New Roman" w:hAnsi="Times New Roman" w:cs="Times New Roman"/>
+          <w:sz w:val="24"/>
+          <w:szCs w:val="24"/>
+          <w:lang w:eastAsia="it-IT"/>
+        </w:rPr>
+        <w:t>5</w:t>
+      </w:r>
+      <w:proofErr w:type="gramEnd"/>
+      <w:r>
+        <w:rPr>
+          <w:rFonts w:ascii="Times New Roman" w:eastAsia="Times New Roman" w:hAnsi="Times New Roman" w:cs="Times New Roman"/>
+          <w:sz w:val="24"/>
+          <w:szCs w:val="24"/>
+          <w:lang w:eastAsia="it-IT"/>
+        </w:rPr>
+        <w:t xml:space="preserve"> secondi la sua posizone</w:t>
       </w:r>
     </w:p>
     <w:p>
@@ -8783,7 +9175,27 @@
           <w:szCs w:val="24"/>
           <w:lang w:eastAsia="it-IT"/>
         </w:rPr>
-        <w:t>Ogni conducente deve effettuare 5 turni a settimana</w:t>
+        <w:t xml:space="preserve">Ogni conducente deve effettuare </w:t>
+      </w:r>
+      <w:proofErr w:type="gramStart"/>
+      <w:r>
+        <w:rPr>
+          <w:rFonts w:ascii="Times New Roman" w:eastAsia="Times New Roman" w:hAnsi="Times New Roman" w:cs="Times New Roman"/>
+          <w:sz w:val="24"/>
+          <w:szCs w:val="24"/>
+          <w:lang w:eastAsia="it-IT"/>
+        </w:rPr>
+        <w:t>5</w:t>
+      </w:r>
+      <w:proofErr w:type="gramEnd"/>
+      <w:r>
+        <w:rPr>
+          <w:rFonts w:ascii="Times New Roman" w:eastAsia="Times New Roman" w:hAnsi="Times New Roman" w:cs="Times New Roman"/>
+          <w:sz w:val="24"/>
+          <w:szCs w:val="24"/>
+          <w:lang w:eastAsia="it-IT"/>
+        </w:rPr>
+        <w:t xml:space="preserve"> turni a settimana</w:t>
       </w:r>
     </w:p>
     <w:p>
@@ -8807,7 +9219,27 @@
           <w:szCs w:val="24"/>
           <w:lang w:eastAsia="it-IT"/>
         </w:rPr>
-        <w:t>Ogni turno deve essere di 8 ore</w:t>
+        <w:t xml:space="preserve">Ogni turno deve essere di </w:t>
+      </w:r>
+      <w:proofErr w:type="gramStart"/>
+      <w:r>
+        <w:rPr>
+          <w:rFonts w:ascii="Times New Roman" w:eastAsia="Times New Roman" w:hAnsi="Times New Roman" w:cs="Times New Roman"/>
+          <w:sz w:val="24"/>
+          <w:szCs w:val="24"/>
+          <w:lang w:eastAsia="it-IT"/>
+        </w:rPr>
+        <w:t>8</w:t>
+      </w:r>
+      <w:proofErr w:type="gramEnd"/>
+      <w:r>
+        <w:rPr>
+          <w:rFonts w:ascii="Times New Roman" w:eastAsia="Times New Roman" w:hAnsi="Times New Roman" w:cs="Times New Roman"/>
+          <w:sz w:val="24"/>
+          <w:szCs w:val="24"/>
+          <w:lang w:eastAsia="it-IT"/>
+        </w:rPr>
+        <w:t xml:space="preserve"> ore</w:t>
       </w:r>
     </w:p>
     <w:p>
@@ -9033,7 +9465,27 @@
           <w:szCs w:val="24"/>
           <w:lang w:eastAsia="it-IT"/>
         </w:rPr>
-        <w:t xml:space="preserve"> conducente e’ ottenut</w:t>
+        <w:t xml:space="preserve"> conducente </w:t>
+      </w:r>
+      <w:proofErr w:type="gramStart"/>
+      <w:r>
+        <w:rPr>
+          <w:rFonts w:ascii="Times New Roman" w:eastAsia="Times New Roman" w:hAnsi="Times New Roman" w:cs="Times New Roman"/>
+          <w:sz w:val="24"/>
+          <w:szCs w:val="24"/>
+          <w:lang w:eastAsia="it-IT"/>
+        </w:rPr>
+        <w:t>e’</w:t>
+      </w:r>
+      <w:proofErr w:type="gramEnd"/>
+      <w:r>
+        <w:rPr>
+          <w:rFonts w:ascii="Times New Roman" w:eastAsia="Times New Roman" w:hAnsi="Times New Roman" w:cs="Times New Roman"/>
+          <w:sz w:val="24"/>
+          <w:szCs w:val="24"/>
+          <w:lang w:eastAsia="it-IT"/>
+        </w:rPr>
+        <w:t xml:space="preserve"> ottenut</w:t>
       </w:r>
       <w:r>
         <w:rPr>
@@ -9381,12 +9833,14 @@
                 <w:lang w:val="it-IT"/>
               </w:rPr>
             </w:pPr>
+            <w:proofErr w:type="gramStart"/>
             <w:r>
               <w:rPr>
                 <w:lang w:val="it-IT"/>
               </w:rPr>
               <w:t>Latitudine,Longitudine</w:t>
             </w:r>
+            <w:proofErr w:type="gramEnd"/>
             <w:r>
               <w:rPr>
                 <w:lang w:val="it-IT"/>
@@ -9415,12 +9869,14 @@
                 <w:lang w:val="it-IT"/>
               </w:rPr>
             </w:pPr>
+            <w:proofErr w:type="gramStart"/>
             <w:r>
               <w:rPr>
                 <w:lang w:val="it-IT"/>
               </w:rPr>
               <w:t>Latitudine,Longitudine</w:t>
             </w:r>
+            <w:proofErr w:type="gramEnd"/>
             <w:r>
               <w:rPr>
                 <w:lang w:val="it-IT"/>
@@ -9507,11 +9963,19 @@
                 <w:lang w:val="it-IT"/>
               </w:rPr>
             </w:pPr>
-            <w:r>
-              <w:rPr>
-                <w:lang w:val="it-IT"/>
-              </w:rPr>
-              <w:t>Latitudine,Longitudine,Orario partenze</w:t>
+            <w:proofErr w:type="gramStart"/>
+            <w:r>
+              <w:rPr>
+                <w:lang w:val="it-IT"/>
+              </w:rPr>
+              <w:t>Latitudine,Longitudine</w:t>
+            </w:r>
+            <w:proofErr w:type="gramEnd"/>
+            <w:r>
+              <w:rPr>
+                <w:lang w:val="it-IT"/>
+              </w:rPr>
+              <w:t>,Orario partenze</w:t>
             </w:r>
             <w:r>
               <w:rPr>
@@ -9541,12 +10005,14 @@
                 <w:lang w:val="it-IT"/>
               </w:rPr>
             </w:pPr>
+            <w:proofErr w:type="gramStart"/>
             <w:r>
               <w:rPr>
                 <w:lang w:val="it-IT"/>
               </w:rPr>
               <w:t>Latitudine,Longitudine</w:t>
             </w:r>
+            <w:proofErr w:type="gramEnd"/>
             <w:r>
               <w:rPr>
                 <w:lang w:val="it-IT"/>
@@ -9741,12 +10207,14 @@
                 <w:lang w:val="it-IT"/>
               </w:rPr>
             </w:pPr>
+            <w:proofErr w:type="gramStart"/>
             <w:r>
               <w:rPr>
                 <w:lang w:val="it-IT"/>
               </w:rPr>
               <w:t>Latitudine,Longitudine</w:t>
             </w:r>
+            <w:proofErr w:type="gramEnd"/>
           </w:p>
         </w:tc>
         <w:tc>
@@ -9769,12 +10237,14 @@
                 <w:lang w:val="it-IT"/>
               </w:rPr>
             </w:pPr>
+            <w:proofErr w:type="gramStart"/>
             <w:r>
               <w:rPr>
                 <w:lang w:val="it-IT"/>
               </w:rPr>
               <w:t>Latitudine,Longitudine</w:t>
             </w:r>
+            <w:proofErr w:type="gramEnd"/>
           </w:p>
         </w:tc>
       </w:tr>
@@ -9849,11 +10319,19 @@
                 <w:lang w:val="it-IT"/>
               </w:rPr>
             </w:pPr>
-            <w:r>
-              <w:rPr>
-                <w:lang w:val="it-IT"/>
-              </w:rPr>
-              <w:t>Codice,CF,Matricola</w:t>
+            <w:proofErr w:type="gramStart"/>
+            <w:r>
+              <w:rPr>
+                <w:lang w:val="it-IT"/>
+              </w:rPr>
+              <w:t>Codice,CF</w:t>
+            </w:r>
+            <w:proofErr w:type="gramEnd"/>
+            <w:r>
+              <w:rPr>
+                <w:lang w:val="it-IT"/>
+              </w:rPr>
+              <w:t>,Matricola</w:t>
             </w:r>
             <w:r>
               <w:rPr>
@@ -9895,11 +10373,19 @@
                 <w:lang w:val="it-IT"/>
               </w:rPr>
             </w:pPr>
-            <w:r>
-              <w:rPr>
-                <w:lang w:val="it-IT"/>
-              </w:rPr>
-              <w:t>Codice,CF,Matricola</w:t>
+            <w:proofErr w:type="gramStart"/>
+            <w:r>
+              <w:rPr>
+                <w:lang w:val="it-IT"/>
+              </w:rPr>
+              <w:t>Codice,CF</w:t>
+            </w:r>
+            <w:proofErr w:type="gramEnd"/>
+            <w:r>
+              <w:rPr>
+                <w:lang w:val="it-IT"/>
+              </w:rPr>
+              <w:t>,Matricola</w:t>
             </w:r>
             <w:r>
               <w:rPr>
@@ -9993,11 +10479,19 @@
                 <w:lang w:val="it-IT"/>
               </w:rPr>
             </w:pPr>
-            <w:r>
-              <w:rPr>
-                <w:lang w:val="it-IT"/>
-              </w:rPr>
-              <w:t>Matricola,Data acquisto,Manuten</w:t>
+            <w:proofErr w:type="gramStart"/>
+            <w:r>
+              <w:rPr>
+                <w:lang w:val="it-IT"/>
+              </w:rPr>
+              <w:t>Matricola,Data</w:t>
+            </w:r>
+            <w:proofErr w:type="gramEnd"/>
+            <w:r>
+              <w:rPr>
+                <w:lang w:val="it-IT"/>
+              </w:rPr>
+              <w:t xml:space="preserve"> acquisto,Manuten</w:t>
             </w:r>
             <w:r>
               <w:rPr>
@@ -10115,11 +10609,19 @@
                 <w:lang w:val="it-IT"/>
               </w:rPr>
             </w:pPr>
-            <w:r>
-              <w:rPr>
-                <w:lang w:val="it-IT"/>
-              </w:rPr>
-              <w:t>CF,Nome,Cognome, Data di nascita, Luogo di nascita,N_patente,Scadenza patente</w:t>
+            <w:proofErr w:type="gramStart"/>
+            <w:r>
+              <w:rPr>
+                <w:lang w:val="it-IT"/>
+              </w:rPr>
+              <w:t>CF,Nome</w:t>
+            </w:r>
+            <w:proofErr w:type="gramEnd"/>
+            <w:r>
+              <w:rPr>
+                <w:lang w:val="it-IT"/>
+              </w:rPr>
+              <w:t>,Cognome, Data di nascita, Luogo di nascita,N_patente,Scadenza patente</w:t>
             </w:r>
           </w:p>
         </w:tc>
@@ -10236,7 +10738,21 @@
               <w:rPr>
                 <w:lang w:val="it-IT"/>
               </w:rPr>
-              <w:t>Ora fine,Ora inizio</w:t>
+              <w:t xml:space="preserve">Ora </w:t>
+            </w:r>
+            <w:proofErr w:type="gramStart"/>
+            <w:r>
+              <w:rPr>
+                <w:lang w:val="it-IT"/>
+              </w:rPr>
+              <w:t>fine,Ora</w:t>
+            </w:r>
+            <w:proofErr w:type="gramEnd"/>
+            <w:r>
+              <w:rPr>
+                <w:lang w:val="it-IT"/>
+              </w:rPr>
+              <w:t xml:space="preserve"> inizio</w:t>
             </w:r>
           </w:p>
         </w:tc>
@@ -10264,7 +10780,21 @@
               <w:rPr>
                 <w:lang w:val="it-IT"/>
               </w:rPr>
-              <w:t>Ora fine,Ora inizio</w:t>
+              <w:t xml:space="preserve">Ora </w:t>
+            </w:r>
+            <w:proofErr w:type="gramStart"/>
+            <w:r>
+              <w:rPr>
+                <w:lang w:val="it-IT"/>
+              </w:rPr>
+              <w:t>fine,Ora</w:t>
+            </w:r>
+            <w:proofErr w:type="gramEnd"/>
+            <w:r>
+              <w:rPr>
+                <w:lang w:val="it-IT"/>
+              </w:rPr>
+              <w:t xml:space="preserve"> inizio</w:t>
             </w:r>
           </w:p>
         </w:tc>
@@ -10350,7 +10880,21 @@
               <w:rPr>
                 <w:lang w:val="it-IT"/>
               </w:rPr>
-              <w:t>Ora fine,Ora inizio,CF</w:t>
+              <w:t xml:space="preserve">Ora </w:t>
+            </w:r>
+            <w:proofErr w:type="gramStart"/>
+            <w:r>
+              <w:rPr>
+                <w:lang w:val="it-IT"/>
+              </w:rPr>
+              <w:t>fine,Ora</w:t>
+            </w:r>
+            <w:proofErr w:type="gramEnd"/>
+            <w:r>
+              <w:rPr>
+                <w:lang w:val="it-IT"/>
+              </w:rPr>
+              <w:t xml:space="preserve"> inizio,CF</w:t>
             </w:r>
             <w:r>
               <w:rPr>
@@ -10384,7 +10928,21 @@
               <w:rPr>
                 <w:lang w:val="it-IT"/>
               </w:rPr>
-              <w:t>Ora fine,Ora inizio,CF</w:t>
+              <w:t xml:space="preserve">Ora </w:t>
+            </w:r>
+            <w:proofErr w:type="gramStart"/>
+            <w:r>
+              <w:rPr>
+                <w:lang w:val="it-IT"/>
+              </w:rPr>
+              <w:t>fine,Ora</w:t>
+            </w:r>
+            <w:proofErr w:type="gramEnd"/>
+            <w:r>
+              <w:rPr>
+                <w:lang w:val="it-IT"/>
+              </w:rPr>
+              <w:t xml:space="preserve"> inizio,CF</w:t>
             </w:r>
             <w:r>
               <w:rPr>
@@ -10563,7 +11121,21 @@
               <w:rPr>
                 <w:lang w:val="it-IT"/>
               </w:rPr>
-              <w:t>Indica un tipi di titolo riutilizzabile più volte</w:t>
+              <w:t xml:space="preserve">Indica </w:t>
+            </w:r>
+            <w:proofErr w:type="gramStart"/>
+            <w:r>
+              <w:rPr>
+                <w:lang w:val="it-IT"/>
+              </w:rPr>
+              <w:t>un tipi</w:t>
+            </w:r>
+            <w:proofErr w:type="gramEnd"/>
+            <w:r>
+              <w:rPr>
+                <w:lang w:val="it-IT"/>
+              </w:rPr>
+              <w:t xml:space="preserve"> di titolo riutilizzabile più volte</w:t>
             </w:r>
           </w:p>
         </w:tc>
@@ -22347,13 +22919,23 @@
           <w:lang w:val="it-IT"/>
         </w:rPr>
       </w:pPr>
+      <w:proofErr w:type="gramStart"/>
       <w:r>
         <w:rPr>
           <w:sz w:val="22"/>
           <w:szCs w:val="22"/>
           <w:lang w:val="it-IT"/>
         </w:rPr>
-        <w:t>Inoltre l’entità (WayPoint) continuerà ad avere gli attributi identificatori latitudine e longitudine, in quanto ogni fermata ed ogni capolinea oltre ad essere identificati dal codice, sono identificate anche da latitudine e longitudine.</w:t>
+        <w:t>Inoltre</w:t>
+      </w:r>
+      <w:proofErr w:type="gramEnd"/>
+      <w:r>
+        <w:rPr>
+          <w:sz w:val="22"/>
+          <w:szCs w:val="22"/>
+          <w:lang w:val="it-IT"/>
+        </w:rPr>
+        <w:t xml:space="preserve"> l’entità (WayPoint) continuerà ad avere gli attributi identificatori latitudine e longitudine, in quanto ogni fermata ed ogni capolinea oltre ad essere identificati dal codice, sono identificate anche da latitudine e longitudine.</w:t>
       </w:r>
     </w:p>
     <w:p>
@@ -22388,7 +22970,21 @@
         <w:rPr>
           <w:rFonts w:ascii="Times New Roman" w:hAnsi="Times New Roman" w:cs="Times New Roman"/>
         </w:rPr>
-        <w:t>Assegnare un identificatore all’entità (Biglietto) chiamato (Id_Biglietto) ed un attributo (Stato_Biglietto) che va ad identificare se tale biglietto è stato timbrato o no.</w:t>
+        <w:t xml:space="preserve">Assegnare un identificatore all’entità (Biglietto) chiamato (Id_Biglietto) ed un attributo (Stato_Biglietto) che va </w:t>
+      </w:r>
+      <w:proofErr w:type="gramStart"/>
+      <w:r>
+        <w:rPr>
+          <w:rFonts w:ascii="Times New Roman" w:hAnsi="Times New Roman" w:cs="Times New Roman"/>
+        </w:rPr>
+        <w:t>ad</w:t>
+      </w:r>
+      <w:proofErr w:type="gramEnd"/>
+      <w:r>
+        <w:rPr>
+          <w:rFonts w:ascii="Times New Roman" w:hAnsi="Times New Roman" w:cs="Times New Roman"/>
+        </w:rPr>
+        <w:t xml:space="preserve"> identificare se tale biglietto è stato timbrato o no.</w:t>
       </w:r>
     </w:p>
     <w:p>
@@ -22406,7 +23002,21 @@
         <w:rPr>
           <w:rFonts w:ascii="Times New Roman" w:hAnsi="Times New Roman" w:cs="Times New Roman"/>
         </w:rPr>
-        <w:t>Assegnare un identificatore all’entità (Abbonamento) chiamato (Id_Abbonamento) ad un attributo (Ultimo utilizzo) richiesto dal sistema; ovviamente ogni abbonamento potrà essere convalidato più volte su uno stesso veicolo ma ovviamente in giornate diverse, per permettere tale operazione viene inserito un attributo  primario (Data) nella relaizone tra abbonamento e veicolo.</w:t>
+        <w:t xml:space="preserve">Assegnare un identificatore all’entità (Abbonamento) chiamato (Id_Abbonamento) ad un attributo (Ultimo utilizzo) richiesto dal sistema; ovviamente ogni abbonamento potrà essere convalidato più volte su uno stesso veicolo ma ovviamente in giornate diverse, per permettere tale operazione viene inserito un </w:t>
+      </w:r>
+      <w:proofErr w:type="gramStart"/>
+      <w:r>
+        <w:rPr>
+          <w:rFonts w:ascii="Times New Roman" w:hAnsi="Times New Roman" w:cs="Times New Roman"/>
+        </w:rPr>
+        <w:t>attributo  primario</w:t>
+      </w:r>
+      <w:proofErr w:type="gramEnd"/>
+      <w:r>
+        <w:rPr>
+          <w:rFonts w:ascii="Times New Roman" w:hAnsi="Times New Roman" w:cs="Times New Roman"/>
+        </w:rPr>
+        <w:t xml:space="preserve"> (Data) nella relaizone tra abbonamento e veicolo.</w:t>
       </w:r>
     </w:p>
     <w:p>
@@ -22431,10 +23041,18 @@
         </w:numPr>
       </w:pPr>
       <w:r>
-        <w:t xml:space="preserve">L’operazione 2 passa da un costo di 520 ad un costo di 350 </w:t>
-      </w:r>
-      <w:r>
-        <w:t xml:space="preserve">, diminuendo il suo consumo del </w:t>
+        <w:t xml:space="preserve">L’operazione 2 passa da un costo di 520 ad un costo di </w:t>
+      </w:r>
+      <w:proofErr w:type="gramStart"/>
+      <w:r>
+        <w:t xml:space="preserve">350 </w:t>
+      </w:r>
+      <w:r>
+        <w:t>,</w:t>
+      </w:r>
+      <w:proofErr w:type="gramEnd"/>
+      <w:r>
+        <w:t xml:space="preserve"> diminuendo il suo consumo del </w:t>
       </w:r>
       <w:r>
         <w:t>32,7</w:t>
@@ -22458,10 +23076,18 @@
         <w:t>3</w:t>
       </w:r>
       <w:r>
-        <w:t xml:space="preserve"> passa da un costo di 520 ad un costo di 350 </w:t>
-      </w:r>
-      <w:r>
-        <w:t xml:space="preserve">, diminuendo il suo consumo del </w:t>
+        <w:t xml:space="preserve"> passa da un costo di 520 ad un costo di </w:t>
+      </w:r>
+      <w:proofErr w:type="gramStart"/>
+      <w:r>
+        <w:t xml:space="preserve">350 </w:t>
+      </w:r>
+      <w:r>
+        <w:t>,</w:t>
+      </w:r>
+      <w:proofErr w:type="gramEnd"/>
+      <w:r>
+        <w:t xml:space="preserve"> diminuendo il suo consumo del </w:t>
       </w:r>
       <w:r>
         <w:t>32,7</w:t>
@@ -22485,7 +23111,21 @@
         <w:rPr>
           <w:highlight w:val="red"/>
         </w:rPr>
-        <w:t>L’operazione 10 passa da un costo di 1024 ad un costo di 521 , diminuendo il suo consumo del 50%</w:t>
+        <w:t xml:space="preserve">L’operazione 10 passa da un costo di 1024 ad un costo di </w:t>
+      </w:r>
+      <w:proofErr w:type="gramStart"/>
+      <w:r>
+        <w:rPr>
+          <w:highlight w:val="red"/>
+        </w:rPr>
+        <w:t>521 ,</w:t>
+      </w:r>
+      <w:proofErr w:type="gramEnd"/>
+      <w:r>
+        <w:rPr>
+          <w:highlight w:val="red"/>
+        </w:rPr>
+        <w:t xml:space="preserve"> diminuendo il suo consumo del 50%</w:t>
       </w:r>
     </w:p>
     <w:p>
@@ -22529,6 +23169,7 @@
         </w:rPr>
         <w:t xml:space="preserve"> ad un costo di </w:t>
       </w:r>
+      <w:proofErr w:type="gramStart"/>
       <w:r>
         <w:rPr>
           <w:highlight w:val="red"/>
@@ -22539,7 +23180,14 @@
         <w:rPr>
           <w:highlight w:val="red"/>
         </w:rPr>
-        <w:t xml:space="preserve"> , diminuendo il suo consumo del </w:t>
+        <w:t xml:space="preserve"> ,</w:t>
+      </w:r>
+      <w:proofErr w:type="gramEnd"/>
+      <w:r>
+        <w:rPr>
+          <w:highlight w:val="red"/>
+        </w:rPr>
+        <w:t xml:space="preserve"> diminuendo il suo consumo del </w:t>
       </w:r>
       <w:r>
         <w:rPr>
@@ -22595,6 +23243,7 @@
         </w:rPr>
         <w:t xml:space="preserve"> ad un costo di </w:t>
       </w:r>
+      <w:proofErr w:type="gramStart"/>
       <w:r>
         <w:rPr>
           <w:highlight w:val="red"/>
@@ -22605,12 +23254,19 @@
         <w:rPr>
           <w:highlight w:val="red"/>
         </w:rPr>
-        <w:t xml:space="preserve"> , diminuendo il suo consumo del </w:t>
-      </w:r>
+        <w:t xml:space="preserve"> ,</w:t>
+      </w:r>
+      <w:proofErr w:type="gramEnd"/>
       <w:r>
         <w:rPr>
           <w:highlight w:val="red"/>
         </w:rPr>
+        <w:t xml:space="preserve"> diminuendo il suo consumo del </w:t>
+      </w:r>
+      <w:r>
+        <w:rPr>
+          <w:highlight w:val="red"/>
+        </w:rPr>
         <w:t>…..</w:t>
       </w:r>
       <w:r>
@@ -22631,7 +23287,21 @@
           <w:lang w:val="it-IT"/>
         </w:rPr>
         <w:lastRenderedPageBreak/>
-        <w:t>In fine viene sciolto l’attributo multiplo presente in (Veicolo) chiamato “Abbonamento” dove dalla teoria si evince che deve diventare un entità collegato da una relazione (n,n)</w:t>
+        <w:t>In fine viene sciolto l’attributo multiplo presente in (Veicolo) chiamato “Abbonamento” dove dalla teoria si evince che deve diventare un entità collegato da una relazione (</w:t>
+      </w:r>
+      <w:proofErr w:type="gramStart"/>
+      <w:r>
+        <w:rPr>
+          <w:lang w:val="it-IT"/>
+        </w:rPr>
+        <w:t>n,n</w:t>
+      </w:r>
+      <w:proofErr w:type="gramEnd"/>
+      <w:r>
+        <w:rPr>
+          <w:lang w:val="it-IT"/>
+        </w:rPr>
+        <w:t>)</w:t>
       </w:r>
     </w:p>
     <w:p>
@@ -22682,13 +23352,21 @@
         </w:numPr>
       </w:pPr>
       <w:r>
-        <w:t xml:space="preserve">Nell’entità (Tunro effettivo) gli attributi ereditati dal tunro rimangono tali: </w:t>
+        <w:t>Nell’entità (Tunro effettivo) gli attributi ereditati dal tunro rimangono tali</w:t>
+      </w:r>
+      <w:proofErr w:type="gramStart"/>
+      <w:r>
+        <w:t xml:space="preserve">: </w:t>
       </w:r>
       <w:r>
         <w:t>”</w:t>
       </w:r>
       <w:r>
-        <w:t>Ora_inzio</w:t>
+        <w:t>Ora</w:t>
+      </w:r>
+      <w:proofErr w:type="gramEnd"/>
+      <w:r>
+        <w:t>_inzio</w:t>
       </w:r>
       <w:r>
         <w:t>”</w:t>
@@ -22730,7 +23408,11 @@
         </w:numPr>
       </w:pPr>
       <w:r>
-        <w:t xml:space="preserve">Nell’entità (Tratta eggettiva) l’attributo CF ereditato da (conducente) viene rinominato </w:t>
+        <w:t xml:space="preserve">Nell’entità (Tratta eggettiva) l’attributo CF ereditato da (conducente) viene </w:t>
+      </w:r>
+      <w:proofErr w:type="gramStart"/>
+      <w:r>
+        <w:t xml:space="preserve">rinominato </w:t>
       </w:r>
       <w:r>
         <w:t>”</w:t>
@@ -22738,6 +23420,7 @@
       <w:r>
         <w:t>Conducente</w:t>
       </w:r>
+      <w:proofErr w:type="gramEnd"/>
       <w:r>
         <w:t>”</w:t>
       </w:r>
@@ -22795,8 +23478,13 @@
         </w:numPr>
       </w:pPr>
       <w:r>
-        <w:t>Nella relazione (Convalidato) l’Id_Abbonamento viene rinominato ”</w:t>
-      </w:r>
+        <w:t xml:space="preserve">Nella relazione (Convalidato) l’Id_Abbonamento viene </w:t>
+      </w:r>
+      <w:proofErr w:type="gramStart"/>
+      <w:r>
+        <w:t>rinominato ”</w:t>
+      </w:r>
+      <w:proofErr w:type="gramEnd"/>
       <w:r>
         <w:t xml:space="preserve"> </w:t>
       </w:r>
@@ -23657,11 +24345,12 @@
         <w:rPr>
           <w:noProof/>
         </w:rPr>
+        <w:lastRenderedPageBreak/>
         <w:drawing>
-          <wp:inline distT="0" distB="0" distL="0" distR="0" wp14:anchorId="10776083" wp14:editId="3B1DE78F">
-            <wp:extent cx="4359349" cy="5562393"/>
-            <wp:effectExtent l="0" t="0" r="3175" b="635"/>
-            <wp:docPr id="10" name="Immagine 10"/>
+          <wp:inline distT="0" distB="0" distL="0" distR="0" wp14:anchorId="6E100E1E" wp14:editId="78FA8A62">
+            <wp:extent cx="6120130" cy="7929714"/>
+            <wp:effectExtent l="0" t="0" r="0" b="0"/>
+            <wp:docPr id="13" name="Immagine 13"/>
             <wp:cNvGraphicFramePr>
               <a:graphicFrameLocks xmlns:a="http://schemas.openxmlformats.org/drawingml/2006/main" noChangeAspect="1"/>
             </wp:cNvGraphicFramePr>
@@ -23669,36 +24358,23 @@
               <a:graphicData uri="http://schemas.openxmlformats.org/drawingml/2006/picture">
                 <pic:pic xmlns:pic="http://schemas.openxmlformats.org/drawingml/2006/picture">
                   <pic:nvPicPr>
-                    <pic:cNvPr id="0" name="Picture 1"/>
-                    <pic:cNvPicPr>
-                      <a:picLocks noChangeAspect="1" noChangeArrowheads="1"/>
-                    </pic:cNvPicPr>
+                    <pic:cNvPr id="1" name=""/>
+                    <pic:cNvPicPr/>
                   </pic:nvPicPr>
                   <pic:blipFill>
-                    <a:blip r:embed="rId23">
-                      <a:extLst>
-                        <a:ext uri="{28A0092B-C50C-407E-A947-70E740481C1C}">
-                          <a14:useLocalDpi xmlns:a14="http://schemas.microsoft.com/office/drawing/2010/main" val="0"/>
-                        </a:ext>
-                      </a:extLst>
-                    </a:blip>
-                    <a:srcRect/>
+                    <a:blip r:embed="rId24"/>
                     <a:stretch>
                       <a:fillRect/>
                     </a:stretch>
                   </pic:blipFill>
-                  <pic:spPr bwMode="auto">
+                  <pic:spPr>
                     <a:xfrm>
                       <a:off x="0" y="0"/>
-                      <a:ext cx="4368257" cy="5573760"/>
+                      <a:ext cx="6120130" cy="7929714"/>
                     </a:xfrm>
                     <a:prstGeom prst="rect">
                       <a:avLst/>
                     </a:prstGeom>
-                    <a:noFill/>
-                    <a:ln>
-                      <a:noFill/>
-                    </a:ln>
                   </pic:spPr>
                 </pic:pic>
               </a:graphicData>
@@ -23718,7 +24394,6 @@
         <w:rPr>
           <w:lang w:val="it-IT"/>
         </w:rPr>
-        <w:lastRenderedPageBreak/>
         <w:t>Riportare in questa sezione la traduzione di entità ed associazioni nello schema relazionale.</w:t>
       </w:r>
     </w:p>
@@ -24762,7 +25437,15 @@
         <w:pStyle w:val="Paragrafoelenco"/>
       </w:pPr>
       <w:r>
-        <w:t>CREATE PROCEDURE `Assegna_turno_al_conducente` (IN var_conducente VARCHAR(16),IN var_data DATE , IN var_OraInizio TIME(5), IN var_OraFine TIME(5))</w:t>
+        <w:t xml:space="preserve">CREATE PROCEDURE `Assegna_turno_al_conducente` (IN var_conducente </w:t>
+      </w:r>
+      <w:proofErr w:type="gramStart"/>
+      <w:r>
+        <w:t>VARCHAR(</w:t>
+      </w:r>
+      <w:proofErr w:type="gramEnd"/>
+      <w:r>
+        <w:t>16),IN var_data DATE , IN var_OraInizio TIME(5), IN var_OraFine TIME(5))</w:t>
       </w:r>
     </w:p>
     <w:p>
@@ -24814,7 +25497,15 @@
         <w:pStyle w:val="Paragrafoelenco"/>
       </w:pPr>
       <w:r>
-        <w:t>CREATE PROCEDURE `Assegna_veicolo_alla_tratta` (IN var_Veicolo INT, In var_Tratta INT, IN var_Conducente VARCHAR(16),IN var_Data DATE, IN var_Ora TIME(5))</w:t>
+        <w:t xml:space="preserve">CREATE PROCEDURE `Assegna_veicolo_alla_tratta` (IN var_Veicolo INT, In var_Tratta INT, IN var_Conducente </w:t>
+      </w:r>
+      <w:proofErr w:type="gramStart"/>
+      <w:r>
+        <w:t>VARCHAR(</w:t>
+      </w:r>
+      <w:proofErr w:type="gramEnd"/>
+      <w:r>
+        <w:t>16),IN var_Data DATE, IN var_Ora TIME(5))</w:t>
       </w:r>
     </w:p>
     <w:p>
@@ -24831,7 +25522,15 @@
         <w:ind w:left="1440"/>
       </w:pPr>
       <w:r>
-        <w:t>insert into `Tratta_effettiva` (Ora_partenza, Data, Tratta, Conducente, Veicolo) values (var_Ora,var_Data,CURRENT_DATA(),var_Tratta,var_Conducente,var_Veicolo);</w:t>
+        <w:t>insert into `Tratta_effettiva` (Ora_partenza, Data, Tratta, Conducente, Veicolo) values (var_</w:t>
+      </w:r>
+      <w:proofErr w:type="gramStart"/>
+      <w:r>
+        <w:t>Ora,var</w:t>
+      </w:r>
+      <w:proofErr w:type="gramEnd"/>
+      <w:r>
+        <w:t>_Data,CURRENT_DATA(),var_Tratta,var_Conducente,var_Veicolo);</w:t>
       </w:r>
     </w:p>
     <w:p>
@@ -24843,7 +25542,15 @@
       </w:r>
       <w:r>
         <w:tab/>
-        <w:t xml:space="preserve"> UPDATE  `Veicolo`</w:t>
+        <w:t xml:space="preserve"> </w:t>
+      </w:r>
+      <w:proofErr w:type="gramStart"/>
+      <w:r>
+        <w:t>UPDATE  `</w:t>
+      </w:r>
+      <w:proofErr w:type="gramEnd"/>
+      <w:r>
+        <w:t>Veicolo`</w:t>
       </w:r>
     </w:p>
     <w:p>
@@ -24897,7 +25604,15 @@
         <w:pStyle w:val="Paragrafoelenco"/>
       </w:pPr>
       <w:r>
-        <w:t>CREATE PROCEDURE `Assumi_conducente` (IN var_CF VARCHAR(16), IN var_Nome VARCHAR(45), IN var_Cognome VARCHAR(45), IN var_Data_nascita DATE , IN var_Luogo_nascita VARCHAR(45), IN var_Scadenza_patente DATE, IN var_Numero_patente VARCHAR(10))</w:t>
+        <w:t xml:space="preserve">CREATE PROCEDURE `Assumi_conducente` (IN var_CF </w:t>
+      </w:r>
+      <w:proofErr w:type="gramStart"/>
+      <w:r>
+        <w:t>VARCHAR(</w:t>
+      </w:r>
+      <w:proofErr w:type="gramEnd"/>
+      <w:r>
+        <w:t>16), IN var_Nome VARCHAR(45), IN var_Cognome VARCHAR(45), IN var_Data_nascita DATE , IN var_Luogo_nascita VARCHAR(45), IN var_Scadenza_patente DATE, IN var_Numero_patente VARCHAR(10))</w:t>
       </w:r>
     </w:p>
     <w:p>
@@ -25003,7 +25718,15 @@
       </w:r>
       <w:r>
         <w:tab/>
-        <w:t>WHERE Veicolo_Tratta.Numero = 1 + ( SELECT Veicolo_Tratta.Numero</w:t>
+        <w:t xml:space="preserve">WHERE Veicolo_Tratta.Numero = 1 + </w:t>
+      </w:r>
+      <w:proofErr w:type="gramStart"/>
+      <w:r>
+        <w:t>( SELECT</w:t>
+      </w:r>
+      <w:proofErr w:type="gramEnd"/>
+      <w:r>
+        <w:t xml:space="preserve"> Veicolo_Tratta.Numero</w:t>
       </w:r>
       <w:r>
         <w:tab/>
@@ -25098,7 +25821,15 @@
         <w:pStyle w:val="Paragrafoelenco"/>
       </w:pPr>
       <w:r>
-        <w:t>CREATE PROCEDURE `Cambia_conducente_turno` (IN var_conducente1 VARCHAR(16),IN var_conducente2 VARCHAR(16), IN var_OraInizio TIME(5), IN var_OraFine TIME(5))</w:t>
+        <w:t xml:space="preserve">CREATE PROCEDURE `Cambia_conducente_turno` (IN var_conducente1 </w:t>
+      </w:r>
+      <w:proofErr w:type="gramStart"/>
+      <w:r>
+        <w:t>VARCHAR(</w:t>
+      </w:r>
+      <w:proofErr w:type="gramEnd"/>
+      <w:r>
+        <w:t>16),IN var_conducente2 VARCHAR(16), IN var_OraInizio TIME(5), IN var_OraFine TIME(5))</w:t>
       </w:r>
     </w:p>
     <w:p>
@@ -25127,7 +25858,15 @@
       </w:r>
       <w:r>
         <w:tab/>
-        <w:t>where turno_effettivo.Conducente = var_conducente1;</w:t>
+        <w:t>where turno_</w:t>
+      </w:r>
+      <w:proofErr w:type="gramStart"/>
+      <w:r>
+        <w:t>effettivo.Conducente</w:t>
+      </w:r>
+      <w:proofErr w:type="gramEnd"/>
+      <w:r>
+        <w:t xml:space="preserve"> = var_conducente1;</w:t>
       </w:r>
     </w:p>
     <w:p>
@@ -25136,7 +25875,15 @@
         <w:ind w:left="1440"/>
       </w:pPr>
       <w:r>
-        <w:t>insert into `turno_effettivo` (turno_effettivo.Conducente,turno_effettivo.data_turno, turno_effettivo.OraInizio,turno_effettivo.OraFine) values (var_conducente2, CURRENT_DATE(), var_OraInizio, var_OraFine);</w:t>
+        <w:t>insert into `turno_effettivo` (turno_</w:t>
+      </w:r>
+      <w:proofErr w:type="gramStart"/>
+      <w:r>
+        <w:t>effettivo.Conducente</w:t>
+      </w:r>
+      <w:proofErr w:type="gramEnd"/>
+      <w:r>
+        <w:t>,turno_effettivo.data_turno, turno_effettivo.OraInizio,turno_effettivo.OraFine) values (var_conducente2, CURRENT_DATE(), var_OraInizio, var_OraFine);</w:t>
       </w:r>
     </w:p>
     <w:p>
@@ -25203,8 +25950,13 @@
       <w:pPr>
         <w:pStyle w:val="Paragrafoelenco"/>
       </w:pPr>
-      <w:r>
-        <w:t xml:space="preserve">UPDATE  `Abbonamento` </w:t>
+      <w:proofErr w:type="gramStart"/>
+      <w:r>
+        <w:t>UPDATE  `</w:t>
+      </w:r>
+      <w:proofErr w:type="gramEnd"/>
+      <w:r>
+        <w:t xml:space="preserve">Abbonamento` </w:t>
       </w:r>
     </w:p>
     <w:p>
@@ -25212,7 +25964,15 @@
         <w:pStyle w:val="Paragrafoelenco"/>
       </w:pPr>
       <w:r>
-        <w:t xml:space="preserve">SET abbonamento.Ultimo_utilizzo = current_date() </w:t>
+        <w:t xml:space="preserve">SET </w:t>
+      </w:r>
+      <w:proofErr w:type="gramStart"/>
+      <w:r>
+        <w:t>abbonamento.Ultimo</w:t>
+      </w:r>
+      <w:proofErr w:type="gramEnd"/>
+      <w:r>
+        <w:t xml:space="preserve">_utilizzo = current_date() </w:t>
       </w:r>
       <w:r>
         <w:t>WHERE abbonamento.id_Abbonamento = var_Abbonamento;</w:t>
@@ -25247,7 +26007,15 @@
         <w:pStyle w:val="Paragrafoelenco"/>
       </w:pPr>
       <w:r>
-        <w:t>CREATE PROCEDURE `Elimina_conducente` (IN var_CF VARCHAR(16), IN var_Numero_patente VARCHAR(10))</w:t>
+        <w:t xml:space="preserve">CREATE PROCEDURE `Elimina_conducente` (IN var_CF </w:t>
+      </w:r>
+      <w:proofErr w:type="gramStart"/>
+      <w:r>
+        <w:t>VARCHAR(</w:t>
+      </w:r>
+      <w:proofErr w:type="gramEnd"/>
+      <w:r>
+        <w:t>16), IN var_Numero_patente VARCHAR(10))</w:t>
       </w:r>
     </w:p>
     <w:p>
@@ -25285,7 +26053,15 @@
       </w:pPr>
       <w:r>
         <w:tab/>
-        <w:t>where Conducente.CF = var_CF   AND  Conducente.Numero_patente = var_Numero_patente;</w:t>
+        <w:t xml:space="preserve">where Conducente.CF = var_CF   </w:t>
+      </w:r>
+      <w:proofErr w:type="gramStart"/>
+      <w:r>
+        <w:t>AND  Conducente.Numero</w:t>
+      </w:r>
+      <w:proofErr w:type="gramEnd"/>
+      <w:r>
+        <w:t>_patente = var_Numero_patente;</w:t>
       </w:r>
     </w:p>
     <w:p>
@@ -25323,7 +26099,21 @@
         <w:rPr>
           <w:lang w:val="en-GB"/>
         </w:rPr>
-        <w:t>CREATE PROCEDURE `Login` (in var_username varchar(45), in var_pass varchar(45), out var_role INT)</w:t>
+        <w:t xml:space="preserve">CREATE PROCEDURE `Login` (in var_username </w:t>
+      </w:r>
+      <w:proofErr w:type="gramStart"/>
+      <w:r>
+        <w:rPr>
+          <w:lang w:val="en-GB"/>
+        </w:rPr>
+        <w:t>varchar(</w:t>
+      </w:r>
+      <w:proofErr w:type="gramEnd"/>
+      <w:r>
+        <w:rPr>
+          <w:lang w:val="en-GB"/>
+        </w:rPr>
+        <w:t>45), in var_pass varchar(45), out var_role INT)</w:t>
       </w:r>
     </w:p>
     <w:p>
@@ -25352,7 +26142,21 @@
           <w:lang w:val="en-GB"/>
         </w:rPr>
         <w:tab/>
-        <w:t>declare var_user_role ENUM('amministratore', 'conducente');</w:t>
+        <w:t xml:space="preserve">declare var_user_role </w:t>
+      </w:r>
+      <w:proofErr w:type="gramStart"/>
+      <w:r>
+        <w:rPr>
+          <w:lang w:val="en-GB"/>
+        </w:rPr>
+        <w:t>ENUM(</w:t>
+      </w:r>
+      <w:proofErr w:type="gramEnd"/>
+      <w:r>
+        <w:rPr>
+          <w:lang w:val="en-GB"/>
+        </w:rPr>
+        <w:t>'amministratore', 'conducente');</w:t>
       </w:r>
     </w:p>
     <w:p>
@@ -25416,8 +26220,16 @@
         <w:rPr>
           <w:lang w:val="en-GB"/>
         </w:rPr>
-        <w:t xml:space="preserve">        into var_user_role;</w:t>
-      </w:r>
+        <w:t xml:space="preserve">        into var_user_</w:t>
+      </w:r>
+      <w:proofErr w:type="gramStart"/>
+      <w:r>
+        <w:rPr>
+          <w:lang w:val="en-GB"/>
+        </w:rPr>
+        <w:t>role;</w:t>
+      </w:r>
+      <w:proofErr w:type="gramEnd"/>
     </w:p>
     <w:p>
       <w:pPr>
@@ -25492,8 +26304,16 @@
           <w:lang w:val="en-GB"/>
         </w:rPr>
         <w:tab/>
-        <w:t>set var_role = 1;</w:t>
-      </w:r>
+        <w:t xml:space="preserve">set var_role = </w:t>
+      </w:r>
+      <w:proofErr w:type="gramStart"/>
+      <w:r>
+        <w:rPr>
+          <w:lang w:val="en-GB"/>
+        </w:rPr>
+        <w:t>1;</w:t>
+      </w:r>
+      <w:proofErr w:type="gramEnd"/>
     </w:p>
     <w:p>
       <w:pPr>
@@ -25540,8 +26360,16 @@
           <w:lang w:val="en-GB"/>
         </w:rPr>
         <w:tab/>
-        <w:t>set var_role = 2;</w:t>
-      </w:r>
+        <w:t xml:space="preserve">set var_role = </w:t>
+      </w:r>
+      <w:proofErr w:type="gramStart"/>
+      <w:r>
+        <w:rPr>
+          <w:lang w:val="en-GB"/>
+        </w:rPr>
+        <w:t>2;</w:t>
+      </w:r>
+      <w:proofErr w:type="gramEnd"/>
     </w:p>
     <w:p>
       <w:pPr>
@@ -25588,8 +26416,16 @@
           <w:lang w:val="en-GB"/>
         </w:rPr>
         <w:tab/>
-        <w:t>set var_role = 3;</w:t>
-      </w:r>
+        <w:t xml:space="preserve">set var_role = </w:t>
+      </w:r>
+      <w:proofErr w:type="gramStart"/>
+      <w:r>
+        <w:rPr>
+          <w:lang w:val="en-GB"/>
+        </w:rPr>
+        <w:t>3;</w:t>
+      </w:r>
+      <w:proofErr w:type="gramEnd"/>
     </w:p>
     <w:p>
       <w:pPr>
@@ -25640,8 +26476,13 @@
         <w:pStyle w:val="Paragrafoelenco"/>
       </w:pPr>
       <w:r>
-        <w:t>CREATE PROCEDURE `Timbra_biglietto` (IN var_id_Biglietto int )</w:t>
-      </w:r>
+        <w:t xml:space="preserve">CREATE PROCEDURE `Timbra_biglietto` (IN var_id_Biglietto </w:t>
+      </w:r>
+      <w:proofErr w:type="gramStart"/>
+      <w:r>
+        <w:t>int )</w:t>
+      </w:r>
+      <w:proofErr w:type="gramEnd"/>
     </w:p>
     <w:p>
       <w:pPr>
@@ -25657,7 +26498,14 @@
       </w:pPr>
       <w:r>
         <w:tab/>
-        <w:t>UPDATE  `biglietto`</w:t>
+      </w:r>
+      <w:proofErr w:type="gramStart"/>
+      <w:r>
+        <w:t>UPDATE  `</w:t>
+      </w:r>
+      <w:proofErr w:type="gramEnd"/>
+      <w:r>
+        <w:t>biglietto`</w:t>
       </w:r>
     </w:p>
     <w:p>
@@ -25666,7 +26514,15 @@
       </w:pPr>
       <w:r>
         <w:tab/>
-        <w:t xml:space="preserve">SET biglietto.stato = 1 </w:t>
+        <w:t xml:space="preserve">SET </w:t>
+      </w:r>
+      <w:proofErr w:type="gramStart"/>
+      <w:r>
+        <w:t>biglietto.stato</w:t>
+      </w:r>
+      <w:proofErr w:type="gramEnd"/>
+      <w:r>
+        <w:t xml:space="preserve"> = 1 </w:t>
       </w:r>
     </w:p>
     <w:p>
@@ -25821,7 +26677,15 @@
         <w:tab/>
       </w:r>
       <w:r>
-        <w:t>FROM Conducente Join Turno_effettivo on (Conducente.CF = Turno_effettivo.Conducente));</w:t>
+        <w:t>FROM Conducente Join Turno_effettivo on (Conducente.CF = Turno_</w:t>
+      </w:r>
+      <w:proofErr w:type="gramStart"/>
+      <w:r>
+        <w:t>effettivo.Conducente</w:t>
+      </w:r>
+      <w:proofErr w:type="gramEnd"/>
+      <w:r>
+        <w:t>));</w:t>
       </w:r>
     </w:p>
     <w:p>
@@ -25910,7 +26774,21 @@
         <w:rPr>
           <w:lang w:val="en-GB"/>
         </w:rPr>
-        <w:t xml:space="preserve">    WHERE Conducente.CF != (Select Conducente.CF</w:t>
+        <w:t xml:space="preserve">    WHERE </w:t>
+      </w:r>
+      <w:proofErr w:type="gramStart"/>
+      <w:r>
+        <w:rPr>
+          <w:lang w:val="en-GB"/>
+        </w:rPr>
+        <w:t>Conducente.CF !</w:t>
+      </w:r>
+      <w:proofErr w:type="gramEnd"/>
+      <w:r>
+        <w:rPr>
+          <w:lang w:val="en-GB"/>
+        </w:rPr>
+        <w:t>= (Select Conducente.CF</w:t>
       </w:r>
     </w:p>
     <w:p>
@@ -25966,7 +26844,15 @@
         <w:tab/>
       </w:r>
       <w:r>
-        <w:t>FROM Conducente Join Turno_effettivo on (Conducente.CF = Turno_effettivo.Conducente));</w:t>
+        <w:t>FROM Conducente Join Turno_effettivo on (Conducente.CF = Turno_</w:t>
+      </w:r>
+      <w:proofErr w:type="gramStart"/>
+      <w:r>
+        <w:t>effettivo.Conducente</w:t>
+      </w:r>
+      <w:proofErr w:type="gramEnd"/>
+      <w:r>
+        <w:t>));</w:t>
       </w:r>
     </w:p>
     <w:p>
@@ -26015,8 +26901,13 @@
       </w:pPr>
       <w:r>
         <w:tab/>
-        <w:t>SELECT veicolo.matricola</w:t>
-      </w:r>
+        <w:t xml:space="preserve">SELECT </w:t>
+      </w:r>
+      <w:proofErr w:type="gramStart"/>
+      <w:r>
+        <w:t>veicolo.matricola</w:t>
+      </w:r>
+      <w:proofErr w:type="gramEnd"/>
     </w:p>
     <w:p>
       <w:pPr>
@@ -26031,7 +26922,15 @@
         <w:pStyle w:val="Paragrafoelenco"/>
       </w:pPr>
       <w:r>
-        <w:t xml:space="preserve">    WHERE veicolo.stato= 1 ;</w:t>
+        <w:t xml:space="preserve">    WHERE </w:t>
+      </w:r>
+      <w:proofErr w:type="gramStart"/>
+      <w:r>
+        <w:t>veicolo.stato</w:t>
+      </w:r>
+      <w:proofErr w:type="gramEnd"/>
+      <w:r>
+        <w:t>= 1 ;</w:t>
       </w:r>
     </w:p>
     <w:p>
@@ -26080,8 +26979,13 @@
       </w:pPr>
       <w:r>
         <w:tab/>
-        <w:t>SELECT veicolo.matricola</w:t>
-      </w:r>
+        <w:t xml:space="preserve">SELECT </w:t>
+      </w:r>
+      <w:proofErr w:type="gramStart"/>
+      <w:r>
+        <w:t>veicolo.matricola</w:t>
+      </w:r>
+      <w:proofErr w:type="gramEnd"/>
     </w:p>
     <w:p>
       <w:pPr>
@@ -26096,7 +27000,15 @@
         <w:pStyle w:val="Paragrafoelenco"/>
       </w:pPr>
       <w:r>
-        <w:t xml:space="preserve">    WHERE veicolo.stato= 0 ;</w:t>
+        <w:t xml:space="preserve">    WHERE </w:t>
+      </w:r>
+      <w:proofErr w:type="gramStart"/>
+      <w:r>
+        <w:t>veicolo.stato</w:t>
+      </w:r>
+      <w:proofErr w:type="gramEnd"/>
+      <w:r>
+        <w:t>= 0 ;</w:t>
       </w:r>
     </w:p>
     <w:p>
@@ -26249,8 +27161,8 @@
       </w:pPr>
     </w:p>
     <w:sectPr>
-      <w:headerReference w:type="default" r:id="rId24"/>
-      <w:footerReference w:type="default" r:id="rId25"/>
+      <w:headerReference w:type="default" r:id="rId25"/>
+      <w:footerReference w:type="default" r:id="rId26"/>
       <w:type w:val="continuous"/>
       <w:pgSz w:w="11906" w:h="16838"/>
       <w:pgMar w:top="1440" w:right="1080" w:bottom="1440" w:left="1080" w:header="539" w:footer="567" w:gutter="0"/>
@@ -26729,7 +27641,7 @@
   <w:abstractNum w:abstractNumId="2" w15:restartNumberingAfterBreak="0">
     <w:nsid w:val="FFFFFF7C"/>
     <w:multiLevelType w:val="singleLevel"/>
-    <w:tmpl w:val="BCE64EB0"/>
+    <w:tmpl w:val="4ED25B14"/>
     <w:lvl w:ilvl="0">
       <w:start w:val="1"/>
       <w:numFmt w:val="decimal"/>
@@ -26746,7 +27658,7 @@
   <w:abstractNum w:abstractNumId="3" w15:restartNumberingAfterBreak="0">
     <w:nsid w:val="FFFFFF7D"/>
     <w:multiLevelType w:val="singleLevel"/>
-    <w:tmpl w:val="B370418A"/>
+    <w:tmpl w:val="269EBF02"/>
     <w:lvl w:ilvl="0">
       <w:start w:val="1"/>
       <w:numFmt w:val="decimal"/>
@@ -26763,7 +27675,7 @@
   <w:abstractNum w:abstractNumId="4" w15:restartNumberingAfterBreak="0">
     <w:nsid w:val="FFFFFF7E"/>
     <w:multiLevelType w:val="singleLevel"/>
-    <w:tmpl w:val="162288EE"/>
+    <w:tmpl w:val="9CDC4E8E"/>
     <w:lvl w:ilvl="0">
       <w:start w:val="1"/>
       <w:numFmt w:val="decimal"/>
@@ -26780,7 +27692,7 @@
   <w:abstractNum w:abstractNumId="5" w15:restartNumberingAfterBreak="0">
     <w:nsid w:val="FFFFFF7F"/>
     <w:multiLevelType w:val="singleLevel"/>
-    <w:tmpl w:val="ADF4EDB0"/>
+    <w:tmpl w:val="E7485C5C"/>
     <w:lvl w:ilvl="0">
       <w:start w:val="1"/>
       <w:numFmt w:val="decimal"/>
@@ -26797,7 +27709,7 @@
   <w:abstractNum w:abstractNumId="6" w15:restartNumberingAfterBreak="0">
     <w:nsid w:val="FFFFFF80"/>
     <w:multiLevelType w:val="singleLevel"/>
-    <w:tmpl w:val="766EE40E"/>
+    <w:tmpl w:val="957A0BF2"/>
     <w:lvl w:ilvl="0">
       <w:start w:val="1"/>
       <w:numFmt w:val="bullet"/>
@@ -26817,7 +27729,7 @@
   <w:abstractNum w:abstractNumId="7" w15:restartNumberingAfterBreak="0">
     <w:nsid w:val="FFFFFF81"/>
     <w:multiLevelType w:val="singleLevel"/>
-    <w:tmpl w:val="442A7A32"/>
+    <w:tmpl w:val="A52858C2"/>
     <w:lvl w:ilvl="0">
       <w:start w:val="1"/>
       <w:numFmt w:val="bullet"/>

</xml_diff>